<commit_message>
Update Report2_Project Management Plan.docx
</commit_message>
<xml_diff>
--- a/Documentation/Report2_Project Management Plan.docx
+++ b/Documentation/Report2_Project Management Plan.docx
@@ -1,6 +1,6 @@
 
 <file path=word/document.xml><?xml version="1.0" encoding="utf-8"?>
-<w:document xmlns:wpc="http://schemas.microsoft.com/office/word/2010/wordprocessingCanvas" xmlns:cx="http://schemas.microsoft.com/office/drawing/2014/chartex" xmlns:cx1="http://schemas.microsoft.com/office/drawing/2015/9/8/chartex" xmlns:cx2="http://schemas.microsoft.com/office/drawing/2015/10/21/chartex" xmlns:cx3="http://schemas.microsoft.com/office/drawing/2016/5/9/chartex" xmlns:cx4="http://schemas.microsoft.com/office/drawing/2016/5/10/chartex" xmlns:cx5="http://schemas.microsoft.com/office/drawing/2016/5/11/chartex" xmlns:cx6="http://schemas.microsoft.com/office/drawing/2016/5/12/chartex" xmlns:cx7="http://schemas.microsoft.com/office/drawing/2016/5/13/chartex" xmlns:cx8="http://schemas.microsoft.com/office/drawing/2016/5/14/chartex" xmlns:mc="http://schemas.openxmlformats.org/markup-compatibility/2006" xmlns:aink="http://schemas.microsoft.com/office/drawing/2016/ink" xmlns:am3d="http://schemas.microsoft.com/office/drawing/2017/model3d" xmlns:o="urn:schemas-microsoft-com:office:office" xmlns:r="http://schemas.openxmlformats.org/officeDocument/2006/relationships" xmlns:m="http://schemas.openxmlformats.org/officeDocument/2006/math" xmlns:v="urn:schemas-microsoft-com:vml" xmlns:wp14="http://schemas.microsoft.com/office/word/2010/wordprocessingDrawing" xmlns:wp="http://schemas.openxmlformats.org/drawingml/2006/wordprocessingDrawing" xmlns:w10="urn:schemas-microsoft-com:office:word" xmlns:w="http://schemas.openxmlformats.org/wordprocessingml/2006/main" xmlns:w14="http://schemas.microsoft.com/office/word/2010/wordml" xmlns:w15="http://schemas.microsoft.com/office/word/2012/wordml" xmlns:w16cex="http://schemas.microsoft.com/office/word/2018/wordml/cex" xmlns:w16cid="http://schemas.microsoft.com/office/word/2016/wordml/cid" xmlns:w16="http://schemas.microsoft.com/office/word/2018/wordml" xmlns:w16sdtdh="http://schemas.microsoft.com/office/word/2020/wordml/sdtdatahash" xmlns:w16se="http://schemas.microsoft.com/office/word/2015/wordml/symex" xmlns:wpg="http://schemas.microsoft.com/office/word/2010/wordprocessingGroup" xmlns:wpi="http://schemas.microsoft.com/office/word/2010/wordprocessingInk" xmlns:wne="http://schemas.microsoft.com/office/word/2006/wordml" xmlns:wps="http://schemas.microsoft.com/office/word/2010/wordprocessingShape" mc:Ignorable="w14 w15 w16se w16cid w16 w16cex w16sdtdh wp14">
+<w:document xmlns:wpc="http://schemas.microsoft.com/office/word/2010/wordprocessingCanvas" xmlns:mc="http://schemas.openxmlformats.org/markup-compatibility/2006" xmlns:o="urn:schemas-microsoft-com:office:office" xmlns:r="http://schemas.openxmlformats.org/officeDocument/2006/relationships" xmlns:m="http://schemas.openxmlformats.org/officeDocument/2006/math" xmlns:v="urn:schemas-microsoft-com:vml" xmlns:wp14="http://schemas.microsoft.com/office/word/2010/wordprocessingDrawing" xmlns:wp="http://schemas.openxmlformats.org/drawingml/2006/wordprocessingDrawing" xmlns:w10="urn:schemas-microsoft-com:office:word" xmlns:w="http://schemas.openxmlformats.org/wordprocessingml/2006/main" xmlns:w14="http://schemas.microsoft.com/office/word/2010/wordml" xmlns:w15="http://schemas.microsoft.com/office/word/2012/wordml" xmlns:wpg="http://schemas.microsoft.com/office/word/2010/wordprocessingGroup" xmlns:wpi="http://schemas.microsoft.com/office/word/2010/wordprocessingInk" xmlns:wne="http://schemas.microsoft.com/office/word/2006/wordml" xmlns:wps="http://schemas.microsoft.com/office/word/2010/wordprocessingShape" mc:Ignorable="w14 w15 wp14">
   <w:body>
     <w:p/>
     <w:p>
@@ -10,7 +10,7 @@
       <w:r>
         <w:rPr>
           <w:noProof/>
-          <w:lang w:val="en-US"/>
+          <w:lang w:val="en-US" w:eastAsia="ja-JP"/>
         </w:rPr>
         <w:drawing>
           <wp:inline distT="0" distB="0" distL="0" distR="0" wp14:anchorId="1EEC70F9" wp14:editId="6FB6CE9B">
@@ -2858,18 +2858,8 @@
                 <w:bCs/>
                 <w:sz w:val="22"/>
               </w:rPr>
-              <w:t xml:space="preserve"> </w:t>
-            </w:r>
-            <w:proofErr w:type="gramStart"/>
-            <w:r>
-              <w:rPr>
-                <w:rFonts w:asciiTheme="minorHAnsi" w:hAnsiTheme="minorHAnsi" w:cstheme="minorHAnsi"/>
-                <w:bCs/>
-                <w:sz w:val="22"/>
-              </w:rPr>
-              <w:t>1.N</w:t>
-            </w:r>
-            <w:proofErr w:type="gramEnd"/>
+              <w:t xml:space="preserve"> 1.N</w:t>
+            </w:r>
           </w:p>
         </w:tc>
         <w:tc>
@@ -5041,18 +5031,8 @@
                 <w:sz w:val="22"/>
                 <w:szCs w:val="22"/>
               </w:rPr>
-              <w:t xml:space="preserve">Git, </w:t>
-            </w:r>
-            <w:proofErr w:type="spellStart"/>
-            <w:r>
-              <w:rPr>
-                <w:rFonts w:asciiTheme="minorHAnsi" w:hAnsiTheme="minorHAnsi" w:cstheme="minorHAnsi"/>
-                <w:sz w:val="22"/>
-                <w:szCs w:val="22"/>
-              </w:rPr>
-              <w:t>Github</w:t>
-            </w:r>
-            <w:proofErr w:type="spellEnd"/>
+              <w:t>Git, Github</w:t>
+            </w:r>
           </w:p>
         </w:tc>
         <w:tc>
@@ -5401,18 +5381,8 @@
                 <w:bCs/>
                 <w:sz w:val="22"/>
               </w:rPr>
-              <w:t>dd/MM/</w:t>
-            </w:r>
-            <w:proofErr w:type="spellStart"/>
-            <w:r>
-              <w:rPr>
-                <w:rFonts w:asciiTheme="minorHAnsi" w:hAnsiTheme="minorHAnsi" w:cstheme="minorHAnsi"/>
-                <w:bCs/>
-                <w:sz w:val="22"/>
-              </w:rPr>
-              <w:t>yyyy</w:t>
-            </w:r>
-            <w:proofErr w:type="spellEnd"/>
+              <w:t>dd/MM/yyyy</w:t>
+            </w:r>
           </w:p>
         </w:tc>
         <w:tc>
@@ -5514,7 +5484,6 @@
           <w:iCs/>
         </w:rPr>
       </w:pPr>
-      <w:proofErr w:type="spellStart"/>
       <w:r>
         <w:rPr>
           <w:i/>
@@ -5534,53 +5503,49 @@
           <w:i/>
           <w:iCs/>
         </w:rPr>
-        <w:t>Do</w:t>
-      </w:r>
-      <w:proofErr w:type="spellEnd"/>
+        <w:t>Do; R</w:t>
+      </w:r>
       <w:r>
         <w:rPr>
           <w:i/>
           <w:iCs/>
         </w:rPr>
-        <w:t xml:space="preserve">; </w:t>
-      </w:r>
-      <w:proofErr w:type="spellStart"/>
+        <w:t>~</w:t>
+      </w:r>
       <w:r>
         <w:rPr>
           <w:i/>
           <w:iCs/>
         </w:rPr>
-        <w:t>R</w:t>
+        <w:t xml:space="preserve">Review; </w:t>
       </w:r>
       <w:r>
         <w:rPr>
           <w:i/>
           <w:iCs/>
         </w:rPr>
-        <w:t>~</w:t>
+        <w:t>S</w:t>
       </w:r>
       <w:r>
         <w:rPr>
           <w:i/>
           <w:iCs/>
         </w:rPr>
-        <w:t>Review</w:t>
-      </w:r>
-      <w:proofErr w:type="spellEnd"/>
+        <w:t>~</w:t>
+      </w:r>
       <w:r>
         <w:rPr>
           <w:i/>
           <w:iCs/>
         </w:rPr>
-        <w:t xml:space="preserve">; </w:t>
-      </w:r>
-      <w:proofErr w:type="spellStart"/>
+        <w:t>Support</w:t>
+      </w:r>
       <w:r>
         <w:rPr>
           <w:i/>
           <w:iCs/>
         </w:rPr>
-        <w:t>S</w:t>
+        <w:t>; I</w:t>
       </w:r>
       <w:r>
         <w:rPr>
@@ -5594,45 +5559,7 @@
           <w:i/>
           <w:iCs/>
         </w:rPr>
-        <w:t>Support</w:t>
-      </w:r>
-      <w:proofErr w:type="spellEnd"/>
-      <w:r>
-        <w:rPr>
-          <w:i/>
-          <w:iCs/>
-        </w:rPr>
-        <w:t xml:space="preserve">; </w:t>
-      </w:r>
-      <w:proofErr w:type="spellStart"/>
-      <w:r>
-        <w:rPr>
-          <w:i/>
-          <w:iCs/>
-        </w:rPr>
-        <w:t>I</w:t>
-      </w:r>
-      <w:r>
-        <w:rPr>
-          <w:i/>
-          <w:iCs/>
-        </w:rPr>
-        <w:t>~</w:t>
-      </w:r>
-      <w:r>
-        <w:rPr>
-          <w:i/>
-          <w:iCs/>
-        </w:rPr>
-        <w:t>Informed</w:t>
-      </w:r>
-      <w:proofErr w:type="spellEnd"/>
-      <w:r>
-        <w:rPr>
-          <w:i/>
-          <w:iCs/>
-        </w:rPr>
-        <w:t>; &lt;blank&gt;- Omitted</w:t>
+        <w:t>Informed; &lt;blank&gt;- Omitted</w:t>
       </w:r>
     </w:p>
     <w:tbl>
@@ -5643,11 +5570,11 @@
         <w:tblLook w:val="04A0" w:firstRow="1" w:lastRow="0" w:firstColumn="1" w:lastColumn="0" w:noHBand="0" w:noVBand="1"/>
       </w:tblPr>
       <w:tblGrid>
-        <w:gridCol w:w="6130"/>
-        <w:gridCol w:w="498"/>
+        <w:gridCol w:w="6075"/>
+        <w:gridCol w:w="554"/>
         <w:gridCol w:w="517"/>
         <w:gridCol w:w="498"/>
-        <w:gridCol w:w="540"/>
+        <w:gridCol w:w="539"/>
         <w:gridCol w:w="498"/>
       </w:tblGrid>
       <w:tr>
@@ -5704,47 +5631,7 @@
                 <w:b/>
                 <w:sz w:val="22"/>
               </w:rPr>
-              <w:t>K</w:t>
-            </w:r>
-            <w:r>
-              <w:rPr>
-                <w:rFonts w:ascii="Calibri" w:hAnsi="Calibri" w:cs="Calibri"/>
-                <w:b/>
-                <w:sz w:val="22"/>
-              </w:rPr>
-              <w:t>hanh</w:t>
-            </w:r>
-            <w:r>
-              <w:rPr>
-                <w:rFonts w:ascii="Calibri" w:hAnsi="Calibri" w:cs="Calibri"/>
-                <w:b/>
-                <w:sz w:val="22"/>
-              </w:rPr>
-              <w:t>NT</w:t>
-            </w:r>
-            <w:r>
-              <w:rPr>
-                <w:rFonts w:ascii="Calibri" w:hAnsi="Calibri" w:cs="Calibri"/>
-                <w:b/>
-                <w:sz w:val="22"/>
-              </w:rPr>
-              <w:t>HE</w:t>
-            </w:r>
-            <w:r>
-              <w:rPr>
-                <w:rFonts w:ascii="Calibri" w:hAnsi="Calibri" w:cs="Calibri"/>
-                <w:b/>
-                <w:sz w:val="22"/>
-              </w:rPr>
-              <w:t>0</w:t>
-            </w:r>
-            <w:r>
-              <w:rPr>
-                <w:rFonts w:ascii="Calibri" w:hAnsi="Calibri" w:cs="Calibri"/>
-                <w:b/>
-                <w:sz w:val="22"/>
-              </w:rPr>
-              <w:t>3579</w:t>
+              <w:t>GiangNTHE153046</w:t>
             </w:r>
           </w:p>
         </w:tc>
@@ -5770,31 +5657,7 @@
                 <w:b/>
                 <w:sz w:val="22"/>
               </w:rPr>
-              <w:t>VanNTT</w:t>
-            </w:r>
-            <w:r>
-              <w:rPr>
-                <w:rFonts w:ascii="Calibri" w:hAnsi="Calibri" w:cs="Calibri"/>
-                <w:b/>
-                <w:sz w:val="22"/>
-              </w:rPr>
-              <w:t>HE</w:t>
-            </w:r>
-            <w:r>
-              <w:rPr>
-                <w:rFonts w:ascii="Calibri" w:hAnsi="Calibri" w:cs="Calibri"/>
-                <w:b/>
-                <w:sz w:val="22"/>
-              </w:rPr>
-              <w:t>0</w:t>
-            </w:r>
-            <w:r>
-              <w:rPr>
-                <w:rFonts w:ascii="Calibri" w:hAnsi="Calibri" w:cs="Calibri"/>
-                <w:b/>
-                <w:sz w:val="22"/>
-              </w:rPr>
-              <w:t>4680</w:t>
+              <w:t>HuyenBNHE150346</w:t>
             </w:r>
           </w:p>
         </w:tc>
@@ -5820,32 +5683,18 @@
                 <w:b/>
                 <w:sz w:val="22"/>
               </w:rPr>
-              <w:t>PhuongDT</w:t>
-            </w:r>
-            <w:r>
+              <w:t>ThongPQHE150340</w:t>
+            </w:r>
+          </w:p>
+          <w:p>
+            <w:pPr>
+              <w:ind w:left="113" w:right="113"/>
               <w:rPr>
                 <w:rFonts w:ascii="Calibri" w:hAnsi="Calibri" w:cs="Calibri"/>
                 <w:b/>
                 <w:sz w:val="22"/>
               </w:rPr>
-              <w:t>HE</w:t>
-            </w:r>
-            <w:r>
-              <w:rPr>
-                <w:rFonts w:ascii="Calibri" w:hAnsi="Calibri" w:cs="Calibri"/>
-                <w:b/>
-                <w:sz w:val="22"/>
-              </w:rPr>
-              <w:t>0</w:t>
-            </w:r>
-            <w:r>
-              <w:rPr>
-                <w:rFonts w:ascii="Calibri" w:hAnsi="Calibri" w:cs="Calibri"/>
-                <w:b/>
-                <w:sz w:val="22"/>
-              </w:rPr>
-              <w:t>3246</w:t>
-            </w:r>
+            </w:pPr>
           </w:p>
         </w:tc>
         <w:tc>
@@ -5870,32 +5719,18 @@
                 <w:b/>
                 <w:sz w:val="22"/>
               </w:rPr>
-              <w:t>HuyenDT</w:t>
-            </w:r>
-            <w:r>
+              <w:t>AnNTHE150432</w:t>
+            </w:r>
+          </w:p>
+          <w:p>
+            <w:pPr>
+              <w:ind w:left="113" w:right="113"/>
               <w:rPr>
                 <w:rFonts w:ascii="Calibri" w:hAnsi="Calibri" w:cs="Calibri"/>
                 <w:b/>
                 <w:sz w:val="22"/>
               </w:rPr>
-              <w:t>HE</w:t>
-            </w:r>
-            <w:r>
-              <w:rPr>
-                <w:rFonts w:ascii="Calibri" w:hAnsi="Calibri" w:cs="Calibri"/>
-                <w:b/>
-                <w:sz w:val="22"/>
-              </w:rPr>
-              <w:t>0</w:t>
-            </w:r>
-            <w:r>
-              <w:rPr>
-                <w:rFonts w:ascii="Calibri" w:hAnsi="Calibri" w:cs="Calibri"/>
-                <w:b/>
-                <w:sz w:val="22"/>
-              </w:rPr>
-              <w:t>4671</w:t>
-            </w:r>
+            </w:pPr>
           </w:p>
         </w:tc>
         <w:tc>
@@ -5920,15 +5755,7 @@
                 <w:b/>
                 <w:sz w:val="22"/>
               </w:rPr>
-              <w:t>ThuyVT</w:t>
-            </w:r>
-            <w:r>
-              <w:rPr>
-                <w:rFonts w:ascii="Calibri" w:hAnsi="Calibri" w:cs="Calibri"/>
-                <w:b/>
-                <w:sz w:val="22"/>
-              </w:rPr>
-              <w:t>04278</w:t>
+              <w:t>KienNTHE150160</w:t>
             </w:r>
           </w:p>
         </w:tc>
@@ -5954,7 +5781,7 @@
                 <w:rFonts w:asciiTheme="minorHAnsi" w:hAnsiTheme="minorHAnsi" w:cstheme="minorHAnsi"/>
                 <w:sz w:val="22"/>
               </w:rPr>
-              <w:t>Project Planning &amp; Tracking</w:t>
+              <w:t>Collect Requirements</w:t>
             </w:r>
           </w:p>
         </w:tc>
@@ -5974,7 +5801,7 @@
                 <w:rFonts w:ascii="Calibri" w:hAnsi="Calibri" w:cs="Calibri"/>
                 <w:sz w:val="22"/>
               </w:rPr>
-              <w:t>S</w:t>
+              <w:t>R</w:t>
             </w:r>
           </w:p>
         </w:tc>
@@ -6014,7 +5841,7 @@
                 <w:rFonts w:ascii="Calibri" w:hAnsi="Calibri" w:cs="Calibri"/>
                 <w:sz w:val="22"/>
               </w:rPr>
-              <w:t>R</w:t>
+              <w:t>D</w:t>
             </w:r>
           </w:p>
         </w:tc>
@@ -6034,7 +5861,7 @@
                 <w:rFonts w:ascii="Calibri" w:hAnsi="Calibri" w:cs="Calibri"/>
                 <w:sz w:val="22"/>
               </w:rPr>
-              <w:t>R</w:t>
+              <w:t>D</w:t>
             </w:r>
           </w:p>
         </w:tc>
@@ -6054,7 +5881,7 @@
                 <w:rFonts w:ascii="Calibri" w:hAnsi="Calibri" w:cs="Calibri"/>
                 <w:sz w:val="22"/>
               </w:rPr>
-              <w:t>R</w:t>
+              <w:t>D</w:t>
             </w:r>
           </w:p>
         </w:tc>
@@ -6100,7 +5927,7 @@
                 <w:rFonts w:ascii="Calibri" w:hAnsi="Calibri" w:cs="Calibri"/>
                 <w:sz w:val="22"/>
               </w:rPr>
-              <w:t>S</w:t>
+              <w:t>D,R</w:t>
             </w:r>
           </w:p>
         </w:tc>
@@ -6115,13 +5942,39 @@
                 <w:sz w:val="22"/>
               </w:rPr>
             </w:pPr>
-            <w:r>
+          </w:p>
+        </w:tc>
+        <w:tc>
+          <w:tcPr>
+            <w:tcW w:w="498" w:type="dxa"/>
+          </w:tcPr>
+          <w:p>
+            <w:pPr>
               <w:rPr>
                 <w:rFonts w:ascii="Calibri" w:hAnsi="Calibri" w:cs="Calibri"/>
                 <w:sz w:val="22"/>
               </w:rPr>
-              <w:t>S</w:t>
-            </w:r>
+            </w:pPr>
+            <w:r>
+              <w:rPr>
+                <w:rFonts w:ascii="Calibri" w:hAnsi="Calibri" w:cs="Calibri"/>
+                <w:sz w:val="22"/>
+              </w:rPr>
+              <w:t>D</w:t>
+            </w:r>
+          </w:p>
+        </w:tc>
+        <w:tc>
+          <w:tcPr>
+            <w:tcW w:w="540" w:type="dxa"/>
+          </w:tcPr>
+          <w:p>
+            <w:pPr>
+              <w:rPr>
+                <w:rFonts w:ascii="Calibri" w:hAnsi="Calibri" w:cs="Calibri"/>
+                <w:sz w:val="22"/>
+              </w:rPr>
+            </w:pPr>
           </w:p>
         </w:tc>
         <w:tc>
@@ -6135,53 +5988,6 @@
                 <w:sz w:val="22"/>
               </w:rPr>
             </w:pPr>
-            <w:r>
-              <w:rPr>
-                <w:rFonts w:ascii="Calibri" w:hAnsi="Calibri" w:cs="Calibri"/>
-                <w:sz w:val="22"/>
-              </w:rPr>
-              <w:t>D</w:t>
-            </w:r>
-          </w:p>
-        </w:tc>
-        <w:tc>
-          <w:tcPr>
-            <w:tcW w:w="540" w:type="dxa"/>
-          </w:tcPr>
-          <w:p>
-            <w:pPr>
-              <w:rPr>
-                <w:rFonts w:ascii="Calibri" w:hAnsi="Calibri" w:cs="Calibri"/>
-                <w:sz w:val="22"/>
-              </w:rPr>
-            </w:pPr>
-            <w:r>
-              <w:rPr>
-                <w:rFonts w:ascii="Calibri" w:hAnsi="Calibri" w:cs="Calibri"/>
-                <w:sz w:val="22"/>
-              </w:rPr>
-              <w:t>R</w:t>
-            </w:r>
-          </w:p>
-        </w:tc>
-        <w:tc>
-          <w:tcPr>
-            <w:tcW w:w="498" w:type="dxa"/>
-          </w:tcPr>
-          <w:p>
-            <w:pPr>
-              <w:rPr>
-                <w:rFonts w:ascii="Calibri" w:hAnsi="Calibri" w:cs="Calibri"/>
-                <w:sz w:val="22"/>
-              </w:rPr>
-            </w:pPr>
-            <w:r>
-              <w:rPr>
-                <w:rFonts w:ascii="Calibri" w:hAnsi="Calibri" w:cs="Calibri"/>
-                <w:sz w:val="22"/>
-              </w:rPr>
-              <w:t>I</w:t>
-            </w:r>
           </w:p>
         </w:tc>
       </w:tr>
@@ -6206,7 +6012,14 @@
                 <w:rFonts w:asciiTheme="minorHAnsi" w:hAnsiTheme="minorHAnsi" w:cstheme="minorHAnsi"/>
                 <w:sz w:val="22"/>
               </w:rPr>
-              <w:t>Prepare SRS Document (Overview Part)</w:t>
+              <w:t xml:space="preserve">Prepare </w:t>
+            </w:r>
+            <w:r>
+              <w:rPr>
+                <w:rFonts w:asciiTheme="minorHAnsi" w:hAnsiTheme="minorHAnsi" w:cstheme="minorHAnsi"/>
+                <w:sz w:val="22"/>
+              </w:rPr>
+              <w:t>Project Management Plan</w:t>
             </w:r>
           </w:p>
         </w:tc>
@@ -6261,32 +6074,25 @@
                 <w:sz w:val="22"/>
               </w:rPr>
             </w:pPr>
-            <w:r>
+          </w:p>
+        </w:tc>
+        <w:tc>
+          <w:tcPr>
+            <w:tcW w:w="540" w:type="dxa"/>
+          </w:tcPr>
+          <w:p>
+            <w:pPr>
               <w:rPr>
                 <w:rFonts w:ascii="Calibri" w:hAnsi="Calibri" w:cs="Calibri"/>
                 <w:sz w:val="22"/>
               </w:rPr>
-              <w:t>S</w:t>
-            </w:r>
-          </w:p>
-        </w:tc>
-        <w:tc>
-          <w:tcPr>
-            <w:tcW w:w="540" w:type="dxa"/>
-          </w:tcPr>
-          <w:p>
-            <w:pPr>
+            </w:pPr>
+            <w:r>
               <w:rPr>
                 <w:rFonts w:ascii="Calibri" w:hAnsi="Calibri" w:cs="Calibri"/>
                 <w:sz w:val="22"/>
               </w:rPr>
-            </w:pPr>
-            <w:r>
-              <w:rPr>
-                <w:rFonts w:ascii="Calibri" w:hAnsi="Calibri" w:cs="Calibri"/>
-                <w:sz w:val="22"/>
-              </w:rPr>
-              <w:t>S</w:t>
+              <w:t>D</w:t>
             </w:r>
           </w:p>
         </w:tc>
@@ -6367,18 +6173,24 @@
                 <w:sz w:val="22"/>
               </w:rPr>
             </w:pPr>
-            <w:r>
+          </w:p>
+        </w:tc>
+        <w:tc>
+          <w:tcPr>
+            <w:tcW w:w="498" w:type="dxa"/>
+          </w:tcPr>
+          <w:p>
+            <w:pPr>
               <w:rPr>
                 <w:rFonts w:ascii="Calibri" w:hAnsi="Calibri" w:cs="Calibri"/>
                 <w:sz w:val="22"/>
               </w:rPr>
-              <w:t>R</w:t>
-            </w:r>
-          </w:p>
-        </w:tc>
-        <w:tc>
-          <w:tcPr>
-            <w:tcW w:w="498" w:type="dxa"/>
+            </w:pPr>
+          </w:p>
+        </w:tc>
+        <w:tc>
+          <w:tcPr>
+            <w:tcW w:w="540" w:type="dxa"/>
           </w:tcPr>
           <w:p>
             <w:pPr>
@@ -6387,33 +6199,6 @@
                 <w:sz w:val="22"/>
               </w:rPr>
             </w:pPr>
-            <w:r>
-              <w:rPr>
-                <w:rFonts w:ascii="Calibri" w:hAnsi="Calibri" w:cs="Calibri"/>
-                <w:sz w:val="22"/>
-              </w:rPr>
-              <w:t>S</w:t>
-            </w:r>
-          </w:p>
-        </w:tc>
-        <w:tc>
-          <w:tcPr>
-            <w:tcW w:w="540" w:type="dxa"/>
-          </w:tcPr>
-          <w:p>
-            <w:pPr>
-              <w:rPr>
-                <w:rFonts w:ascii="Calibri" w:hAnsi="Calibri" w:cs="Calibri"/>
-                <w:sz w:val="22"/>
-              </w:rPr>
-            </w:pPr>
-            <w:r>
-              <w:rPr>
-                <w:rFonts w:ascii="Calibri" w:hAnsi="Calibri" w:cs="Calibri"/>
-                <w:sz w:val="22"/>
-              </w:rPr>
-              <w:t>S</w:t>
-            </w:r>
           </w:p>
         </w:tc>
         <w:tc>
@@ -6455,7 +6240,7 @@
               <w:rPr>
                 <w:rFonts w:cstheme="minorHAnsi"/>
               </w:rPr>
-              <w:t>…</w:t>
+              <w:t>Create Screen Mockups</w:t>
             </w:r>
           </w:p>
         </w:tc>
@@ -6470,6 +6255,13 @@
                 <w:sz w:val="22"/>
               </w:rPr>
             </w:pPr>
+            <w:r>
+              <w:rPr>
+                <w:rFonts w:ascii="Calibri" w:hAnsi="Calibri" w:cs="Calibri"/>
+                <w:sz w:val="22"/>
+              </w:rPr>
+              <w:t>D,R</w:t>
+            </w:r>
           </w:p>
         </w:tc>
         <w:tc>
@@ -6483,6 +6275,13 @@
                 <w:sz w:val="22"/>
               </w:rPr>
             </w:pPr>
+            <w:r>
+              <w:rPr>
+                <w:rFonts w:ascii="Calibri" w:hAnsi="Calibri" w:cs="Calibri"/>
+                <w:sz w:val="22"/>
+              </w:rPr>
+              <w:t>D</w:t>
+            </w:r>
           </w:p>
         </w:tc>
         <w:tc>
@@ -6496,6 +6295,13 @@
                 <w:sz w:val="22"/>
               </w:rPr>
             </w:pPr>
+            <w:r>
+              <w:rPr>
+                <w:rFonts w:ascii="Calibri" w:hAnsi="Calibri" w:cs="Calibri"/>
+                <w:sz w:val="22"/>
+              </w:rPr>
+              <w:t>D</w:t>
+            </w:r>
           </w:p>
         </w:tc>
         <w:tc>
@@ -6509,6 +6315,13 @@
                 <w:sz w:val="22"/>
               </w:rPr>
             </w:pPr>
+            <w:r>
+              <w:rPr>
+                <w:rFonts w:ascii="Calibri" w:hAnsi="Calibri" w:cs="Calibri"/>
+                <w:sz w:val="22"/>
+              </w:rPr>
+              <w:t>D</w:t>
+            </w:r>
           </w:p>
         </w:tc>
         <w:tc>
@@ -6520,6 +6333,734 @@
               <w:rPr>
                 <w:rFonts w:ascii="Calibri" w:hAnsi="Calibri" w:cs="Calibri"/>
                 <w:sz w:val="22"/>
+              </w:rPr>
+            </w:pPr>
+            <w:r>
+              <w:rPr>
+                <w:rFonts w:ascii="Calibri" w:hAnsi="Calibri" w:cs="Calibri"/>
+                <w:sz w:val="22"/>
+              </w:rPr>
+              <w:t>D</w:t>
+            </w:r>
+          </w:p>
+        </w:tc>
+      </w:tr>
+      <w:tr>
+        <w:trPr>
+          <w:trHeight w:val="397"/>
+        </w:trPr>
+        <w:tc>
+          <w:tcPr>
+            <w:tcW w:w="6130" w:type="dxa"/>
+          </w:tcPr>
+          <w:p>
+            <w:pPr>
+              <w:rPr>
+                <w:rFonts w:cstheme="minorHAnsi"/>
+              </w:rPr>
+            </w:pPr>
+            <w:r>
+              <w:rPr>
+                <w:rFonts w:cstheme="minorHAnsi"/>
+              </w:rPr>
+              <w:t>Design Database</w:t>
+            </w:r>
+          </w:p>
+        </w:tc>
+        <w:tc>
+          <w:tcPr>
+            <w:tcW w:w="498" w:type="dxa"/>
+          </w:tcPr>
+          <w:p>
+            <w:pPr>
+              <w:rPr>
+                <w:rFonts w:ascii="Calibri" w:hAnsi="Calibri" w:cs="Calibri"/>
+              </w:rPr>
+            </w:pPr>
+            <w:r>
+              <w:rPr>
+                <w:rFonts w:ascii="Calibri" w:hAnsi="Calibri" w:cs="Calibri"/>
+              </w:rPr>
+              <w:t>D,R</w:t>
+            </w:r>
+          </w:p>
+        </w:tc>
+        <w:tc>
+          <w:tcPr>
+            <w:tcW w:w="517" w:type="dxa"/>
+          </w:tcPr>
+          <w:p>
+            <w:pPr>
+              <w:rPr>
+                <w:rFonts w:ascii="Calibri" w:hAnsi="Calibri" w:cs="Calibri"/>
+              </w:rPr>
+            </w:pPr>
+            <w:r>
+              <w:rPr>
+                <w:rFonts w:ascii="Calibri" w:hAnsi="Calibri" w:cs="Calibri"/>
+              </w:rPr>
+              <w:t>D</w:t>
+            </w:r>
+          </w:p>
+        </w:tc>
+        <w:tc>
+          <w:tcPr>
+            <w:tcW w:w="498" w:type="dxa"/>
+          </w:tcPr>
+          <w:p>
+            <w:pPr>
+              <w:rPr>
+                <w:rFonts w:ascii="Calibri" w:hAnsi="Calibri" w:cs="Calibri"/>
+              </w:rPr>
+            </w:pPr>
+            <w:r>
+              <w:rPr>
+                <w:rFonts w:ascii="Calibri" w:hAnsi="Calibri" w:cs="Calibri"/>
+              </w:rPr>
+              <w:t>D</w:t>
+            </w:r>
+          </w:p>
+        </w:tc>
+        <w:tc>
+          <w:tcPr>
+            <w:tcW w:w="540" w:type="dxa"/>
+          </w:tcPr>
+          <w:p>
+            <w:pPr>
+              <w:rPr>
+                <w:rFonts w:ascii="Calibri" w:hAnsi="Calibri" w:cs="Calibri"/>
+              </w:rPr>
+            </w:pPr>
+            <w:r>
+              <w:rPr>
+                <w:rFonts w:ascii="Calibri" w:hAnsi="Calibri" w:cs="Calibri"/>
+              </w:rPr>
+              <w:t>D</w:t>
+            </w:r>
+          </w:p>
+        </w:tc>
+        <w:tc>
+          <w:tcPr>
+            <w:tcW w:w="498" w:type="dxa"/>
+          </w:tcPr>
+          <w:p>
+            <w:pPr>
+              <w:rPr>
+                <w:rFonts w:ascii="Calibri" w:hAnsi="Calibri" w:cs="Calibri"/>
+              </w:rPr>
+            </w:pPr>
+            <w:r>
+              <w:rPr>
+                <w:rFonts w:ascii="Calibri" w:hAnsi="Calibri" w:cs="Calibri"/>
+              </w:rPr>
+              <w:t>D</w:t>
+            </w:r>
+          </w:p>
+        </w:tc>
+      </w:tr>
+      <w:tr>
+        <w:trPr>
+          <w:trHeight w:val="397"/>
+        </w:trPr>
+        <w:tc>
+          <w:tcPr>
+            <w:tcW w:w="6130" w:type="dxa"/>
+          </w:tcPr>
+          <w:p>
+            <w:pPr>
+              <w:rPr>
+                <w:rFonts w:cstheme="minorHAnsi"/>
+              </w:rPr>
+            </w:pPr>
+            <w:r>
+              <w:rPr>
+                <w:rFonts w:cstheme="minorHAnsi"/>
+              </w:rPr>
+              <w:t>Collect Administrative Unit Data</w:t>
+            </w:r>
+            <w:r>
+              <w:t xml:space="preserve"> </w:t>
+            </w:r>
+          </w:p>
+        </w:tc>
+        <w:tc>
+          <w:tcPr>
+            <w:tcW w:w="498" w:type="dxa"/>
+          </w:tcPr>
+          <w:p>
+            <w:pPr>
+              <w:rPr>
+                <w:rFonts w:ascii="Calibri" w:hAnsi="Calibri" w:cs="Calibri"/>
+              </w:rPr>
+            </w:pPr>
+            <w:r>
+              <w:rPr>
+                <w:rFonts w:ascii="Calibri" w:hAnsi="Calibri" w:cs="Calibri"/>
+              </w:rPr>
+              <w:t>D</w:t>
+            </w:r>
+          </w:p>
+        </w:tc>
+        <w:tc>
+          <w:tcPr>
+            <w:tcW w:w="517" w:type="dxa"/>
+          </w:tcPr>
+          <w:p>
+            <w:pPr>
+              <w:rPr>
+                <w:rFonts w:ascii="Calibri" w:hAnsi="Calibri" w:cs="Calibri"/>
+              </w:rPr>
+            </w:pPr>
+          </w:p>
+        </w:tc>
+        <w:tc>
+          <w:tcPr>
+            <w:tcW w:w="498" w:type="dxa"/>
+          </w:tcPr>
+          <w:p>
+            <w:pPr>
+              <w:rPr>
+                <w:rFonts w:ascii="Calibri" w:hAnsi="Calibri" w:cs="Calibri"/>
+              </w:rPr>
+            </w:pPr>
+          </w:p>
+        </w:tc>
+        <w:tc>
+          <w:tcPr>
+            <w:tcW w:w="540" w:type="dxa"/>
+          </w:tcPr>
+          <w:p>
+            <w:pPr>
+              <w:rPr>
+                <w:rFonts w:ascii="Calibri" w:hAnsi="Calibri" w:cs="Calibri"/>
+              </w:rPr>
+            </w:pPr>
+          </w:p>
+        </w:tc>
+        <w:tc>
+          <w:tcPr>
+            <w:tcW w:w="498" w:type="dxa"/>
+          </w:tcPr>
+          <w:p>
+            <w:pPr>
+              <w:rPr>
+                <w:rFonts w:ascii="Calibri" w:hAnsi="Calibri" w:cs="Calibri"/>
+              </w:rPr>
+            </w:pPr>
+          </w:p>
+        </w:tc>
+      </w:tr>
+      <w:tr>
+        <w:trPr>
+          <w:trHeight w:val="397"/>
+        </w:trPr>
+        <w:tc>
+          <w:tcPr>
+            <w:tcW w:w="6130" w:type="dxa"/>
+          </w:tcPr>
+          <w:p>
+            <w:pPr>
+              <w:rPr>
+                <w:rFonts w:cstheme="minorHAnsi"/>
+              </w:rPr>
+            </w:pPr>
+            <w:r>
+              <w:rPr>
+                <w:rFonts w:cstheme="minorHAnsi"/>
+              </w:rPr>
+              <w:t>Draw Use Case Diagram</w:t>
+            </w:r>
+          </w:p>
+        </w:tc>
+        <w:tc>
+          <w:tcPr>
+            <w:tcW w:w="498" w:type="dxa"/>
+          </w:tcPr>
+          <w:p>
+            <w:pPr>
+              <w:rPr>
+                <w:rFonts w:ascii="Calibri" w:hAnsi="Calibri" w:cs="Calibri"/>
+              </w:rPr>
+            </w:pPr>
+            <w:r>
+              <w:rPr>
+                <w:rFonts w:ascii="Calibri" w:hAnsi="Calibri" w:cs="Calibri"/>
+              </w:rPr>
+              <w:t>R</w:t>
+            </w:r>
+          </w:p>
+        </w:tc>
+        <w:tc>
+          <w:tcPr>
+            <w:tcW w:w="517" w:type="dxa"/>
+          </w:tcPr>
+          <w:p>
+            <w:pPr>
+              <w:rPr>
+                <w:rFonts w:ascii="Calibri" w:hAnsi="Calibri" w:cs="Calibri"/>
+              </w:rPr>
+            </w:pPr>
+            <w:r>
+              <w:rPr>
+                <w:rFonts w:ascii="Calibri" w:hAnsi="Calibri" w:cs="Calibri"/>
+              </w:rPr>
+              <w:t>D</w:t>
+            </w:r>
+          </w:p>
+        </w:tc>
+        <w:tc>
+          <w:tcPr>
+            <w:tcW w:w="498" w:type="dxa"/>
+          </w:tcPr>
+          <w:p>
+            <w:pPr>
+              <w:rPr>
+                <w:rFonts w:ascii="Calibri" w:hAnsi="Calibri" w:cs="Calibri"/>
+              </w:rPr>
+            </w:pPr>
+          </w:p>
+        </w:tc>
+        <w:tc>
+          <w:tcPr>
+            <w:tcW w:w="540" w:type="dxa"/>
+          </w:tcPr>
+          <w:p>
+            <w:pPr>
+              <w:rPr>
+                <w:rFonts w:ascii="Calibri" w:hAnsi="Calibri" w:cs="Calibri"/>
+              </w:rPr>
+            </w:pPr>
+          </w:p>
+        </w:tc>
+        <w:tc>
+          <w:tcPr>
+            <w:tcW w:w="498" w:type="dxa"/>
+          </w:tcPr>
+          <w:p>
+            <w:pPr>
+              <w:rPr>
+                <w:rFonts w:ascii="Calibri" w:hAnsi="Calibri" w:cs="Calibri"/>
+              </w:rPr>
+            </w:pPr>
+          </w:p>
+        </w:tc>
+      </w:tr>
+      <w:tr>
+        <w:trPr>
+          <w:trHeight w:val="397"/>
+        </w:trPr>
+        <w:tc>
+          <w:tcPr>
+            <w:tcW w:w="6130" w:type="dxa"/>
+          </w:tcPr>
+          <w:p>
+            <w:pPr>
+              <w:rPr>
+                <w:rFonts w:cstheme="minorHAnsi"/>
+              </w:rPr>
+            </w:pPr>
+            <w:r>
+              <w:rPr>
+                <w:rFonts w:cstheme="minorHAnsi"/>
+              </w:rPr>
+              <w:t>Coge Function Login</w:t>
+            </w:r>
+          </w:p>
+        </w:tc>
+        <w:tc>
+          <w:tcPr>
+            <w:tcW w:w="498" w:type="dxa"/>
+          </w:tcPr>
+          <w:p>
+            <w:pPr>
+              <w:rPr>
+                <w:rFonts w:ascii="Calibri" w:hAnsi="Calibri" w:cs="Calibri"/>
+              </w:rPr>
+            </w:pPr>
+          </w:p>
+        </w:tc>
+        <w:tc>
+          <w:tcPr>
+            <w:tcW w:w="517" w:type="dxa"/>
+          </w:tcPr>
+          <w:p>
+            <w:pPr>
+              <w:rPr>
+                <w:rFonts w:ascii="Calibri" w:hAnsi="Calibri" w:cs="Calibri"/>
+              </w:rPr>
+            </w:pPr>
+          </w:p>
+        </w:tc>
+        <w:tc>
+          <w:tcPr>
+            <w:tcW w:w="498" w:type="dxa"/>
+          </w:tcPr>
+          <w:p>
+            <w:pPr>
+              <w:rPr>
+                <w:rFonts w:ascii="Calibri" w:hAnsi="Calibri" w:cs="Calibri"/>
+              </w:rPr>
+            </w:pPr>
+          </w:p>
+        </w:tc>
+        <w:tc>
+          <w:tcPr>
+            <w:tcW w:w="540" w:type="dxa"/>
+          </w:tcPr>
+          <w:p>
+            <w:pPr>
+              <w:rPr>
+                <w:rFonts w:ascii="Calibri" w:hAnsi="Calibri" w:cs="Calibri"/>
+              </w:rPr>
+            </w:pPr>
+            <w:r>
+              <w:rPr>
+                <w:rFonts w:ascii="Calibri" w:hAnsi="Calibri" w:cs="Calibri"/>
+              </w:rPr>
+              <w:t>D</w:t>
+            </w:r>
+          </w:p>
+        </w:tc>
+        <w:tc>
+          <w:tcPr>
+            <w:tcW w:w="498" w:type="dxa"/>
+          </w:tcPr>
+          <w:p>
+            <w:pPr>
+              <w:rPr>
+                <w:rFonts w:ascii="Calibri" w:hAnsi="Calibri" w:cs="Calibri"/>
+              </w:rPr>
+            </w:pPr>
+          </w:p>
+        </w:tc>
+      </w:tr>
+      <w:tr>
+        <w:trPr>
+          <w:trHeight w:val="397"/>
+        </w:trPr>
+        <w:tc>
+          <w:tcPr>
+            <w:tcW w:w="6130" w:type="dxa"/>
+          </w:tcPr>
+          <w:p>
+            <w:pPr>
+              <w:rPr>
+                <w:rFonts w:cstheme="minorHAnsi"/>
+              </w:rPr>
+            </w:pPr>
+            <w:r>
+              <w:rPr>
+                <w:rFonts w:cstheme="minorHAnsi"/>
+              </w:rPr>
+              <w:t>Dram Entity Relationship Diagram</w:t>
+            </w:r>
+          </w:p>
+        </w:tc>
+        <w:tc>
+          <w:tcPr>
+            <w:tcW w:w="498" w:type="dxa"/>
+          </w:tcPr>
+          <w:p>
+            <w:pPr>
+              <w:rPr>
+                <w:rFonts w:ascii="Calibri" w:hAnsi="Calibri" w:cs="Calibri"/>
+              </w:rPr>
+            </w:pPr>
+          </w:p>
+        </w:tc>
+        <w:tc>
+          <w:tcPr>
+            <w:tcW w:w="517" w:type="dxa"/>
+          </w:tcPr>
+          <w:p>
+            <w:pPr>
+              <w:rPr>
+                <w:rFonts w:ascii="Calibri" w:hAnsi="Calibri" w:cs="Calibri"/>
+              </w:rPr>
+            </w:pPr>
+            <w:r>
+              <w:rPr>
+                <w:rFonts w:ascii="Calibri" w:hAnsi="Calibri" w:cs="Calibri"/>
+              </w:rPr>
+              <w:t>D</w:t>
+            </w:r>
+          </w:p>
+        </w:tc>
+        <w:tc>
+          <w:tcPr>
+            <w:tcW w:w="498" w:type="dxa"/>
+          </w:tcPr>
+          <w:p>
+            <w:pPr>
+              <w:rPr>
+                <w:rFonts w:ascii="Calibri" w:hAnsi="Calibri" w:cs="Calibri"/>
+              </w:rPr>
+            </w:pPr>
+          </w:p>
+        </w:tc>
+        <w:tc>
+          <w:tcPr>
+            <w:tcW w:w="540" w:type="dxa"/>
+          </w:tcPr>
+          <w:p>
+            <w:pPr>
+              <w:rPr>
+                <w:rFonts w:ascii="Calibri" w:hAnsi="Calibri" w:cs="Calibri"/>
+              </w:rPr>
+            </w:pPr>
+          </w:p>
+        </w:tc>
+        <w:tc>
+          <w:tcPr>
+            <w:tcW w:w="498" w:type="dxa"/>
+          </w:tcPr>
+          <w:p>
+            <w:pPr>
+              <w:rPr>
+                <w:rFonts w:ascii="Calibri" w:hAnsi="Calibri" w:cs="Calibri"/>
+              </w:rPr>
+            </w:pPr>
+          </w:p>
+        </w:tc>
+      </w:tr>
+      <w:tr>
+        <w:trPr>
+          <w:trHeight w:val="397"/>
+        </w:trPr>
+        <w:tc>
+          <w:tcPr>
+            <w:tcW w:w="6130" w:type="dxa"/>
+          </w:tcPr>
+          <w:p>
+            <w:pPr>
+              <w:rPr>
+                <w:rFonts w:cstheme="minorHAnsi"/>
+              </w:rPr>
+            </w:pPr>
+            <w:r>
+              <w:rPr>
+                <w:rFonts w:cstheme="minorHAnsi"/>
+              </w:rPr>
+              <w:t>Draw Screen Flow Diagrams</w:t>
+            </w:r>
+          </w:p>
+        </w:tc>
+        <w:tc>
+          <w:tcPr>
+            <w:tcW w:w="498" w:type="dxa"/>
+          </w:tcPr>
+          <w:p>
+            <w:pPr>
+              <w:rPr>
+                <w:rFonts w:ascii="Calibri" w:hAnsi="Calibri" w:cs="Calibri"/>
+              </w:rPr>
+            </w:pPr>
+            <w:r>
+              <w:rPr>
+                <w:rFonts w:ascii="Calibri" w:hAnsi="Calibri" w:cs="Calibri"/>
+              </w:rPr>
+              <w:t>D</w:t>
+            </w:r>
+          </w:p>
+        </w:tc>
+        <w:tc>
+          <w:tcPr>
+            <w:tcW w:w="517" w:type="dxa"/>
+          </w:tcPr>
+          <w:p>
+            <w:pPr>
+              <w:rPr>
+                <w:rFonts w:ascii="Calibri" w:hAnsi="Calibri" w:cs="Calibri"/>
+              </w:rPr>
+            </w:pPr>
+          </w:p>
+        </w:tc>
+        <w:tc>
+          <w:tcPr>
+            <w:tcW w:w="498" w:type="dxa"/>
+          </w:tcPr>
+          <w:p>
+            <w:pPr>
+              <w:rPr>
+                <w:rFonts w:ascii="Calibri" w:hAnsi="Calibri" w:cs="Calibri"/>
+              </w:rPr>
+            </w:pPr>
+          </w:p>
+        </w:tc>
+        <w:tc>
+          <w:tcPr>
+            <w:tcW w:w="540" w:type="dxa"/>
+          </w:tcPr>
+          <w:p>
+            <w:pPr>
+              <w:rPr>
+                <w:rFonts w:ascii="Calibri" w:hAnsi="Calibri" w:cs="Calibri"/>
+              </w:rPr>
+            </w:pPr>
+          </w:p>
+        </w:tc>
+        <w:tc>
+          <w:tcPr>
+            <w:tcW w:w="498" w:type="dxa"/>
+          </w:tcPr>
+          <w:p>
+            <w:pPr>
+              <w:rPr>
+                <w:rFonts w:ascii="Calibri" w:hAnsi="Calibri" w:cs="Calibri"/>
+              </w:rPr>
+            </w:pPr>
+          </w:p>
+        </w:tc>
+      </w:tr>
+      <w:tr>
+        <w:trPr>
+          <w:trHeight w:val="397"/>
+        </w:trPr>
+        <w:tc>
+          <w:tcPr>
+            <w:tcW w:w="6130" w:type="dxa"/>
+          </w:tcPr>
+          <w:p>
+            <w:pPr>
+              <w:rPr>
+                <w:rFonts w:cstheme="minorHAnsi"/>
+              </w:rPr>
+            </w:pPr>
+          </w:p>
+        </w:tc>
+        <w:tc>
+          <w:tcPr>
+            <w:tcW w:w="498" w:type="dxa"/>
+          </w:tcPr>
+          <w:p>
+            <w:pPr>
+              <w:rPr>
+                <w:rFonts w:ascii="Calibri" w:hAnsi="Calibri" w:cs="Calibri"/>
+              </w:rPr>
+            </w:pPr>
+          </w:p>
+        </w:tc>
+        <w:tc>
+          <w:tcPr>
+            <w:tcW w:w="517" w:type="dxa"/>
+          </w:tcPr>
+          <w:p>
+            <w:pPr>
+              <w:rPr>
+                <w:rFonts w:ascii="Calibri" w:hAnsi="Calibri" w:cs="Calibri"/>
+              </w:rPr>
+            </w:pPr>
+          </w:p>
+        </w:tc>
+        <w:tc>
+          <w:tcPr>
+            <w:tcW w:w="498" w:type="dxa"/>
+          </w:tcPr>
+          <w:p>
+            <w:pPr>
+              <w:rPr>
+                <w:rFonts w:ascii="Calibri" w:hAnsi="Calibri" w:cs="Calibri"/>
+              </w:rPr>
+            </w:pPr>
+          </w:p>
+        </w:tc>
+        <w:tc>
+          <w:tcPr>
+            <w:tcW w:w="540" w:type="dxa"/>
+          </w:tcPr>
+          <w:p>
+            <w:pPr>
+              <w:rPr>
+                <w:rFonts w:ascii="Calibri" w:hAnsi="Calibri" w:cs="Calibri"/>
+              </w:rPr>
+            </w:pPr>
+          </w:p>
+        </w:tc>
+        <w:tc>
+          <w:tcPr>
+            <w:tcW w:w="498" w:type="dxa"/>
+          </w:tcPr>
+          <w:p>
+            <w:pPr>
+              <w:rPr>
+                <w:rFonts w:ascii="Calibri" w:hAnsi="Calibri" w:cs="Calibri"/>
+              </w:rPr>
+            </w:pPr>
+          </w:p>
+        </w:tc>
+      </w:tr>
+      <w:tr>
+        <w:trPr>
+          <w:trHeight w:val="397"/>
+        </w:trPr>
+        <w:tc>
+          <w:tcPr>
+            <w:tcW w:w="6130" w:type="dxa"/>
+          </w:tcPr>
+          <w:p>
+            <w:pPr>
+              <w:rPr>
+                <w:rFonts w:cstheme="minorHAnsi"/>
+              </w:rPr>
+            </w:pPr>
+          </w:p>
+        </w:tc>
+        <w:tc>
+          <w:tcPr>
+            <w:tcW w:w="498" w:type="dxa"/>
+          </w:tcPr>
+          <w:p>
+            <w:pPr>
+              <w:rPr>
+                <w:rFonts w:ascii="Calibri" w:hAnsi="Calibri" w:cs="Calibri"/>
+              </w:rPr>
+            </w:pPr>
+          </w:p>
+        </w:tc>
+        <w:tc>
+          <w:tcPr>
+            <w:tcW w:w="517" w:type="dxa"/>
+          </w:tcPr>
+          <w:p>
+            <w:pPr>
+              <w:rPr>
+                <w:rFonts w:ascii="Calibri" w:hAnsi="Calibri" w:cs="Calibri"/>
+              </w:rPr>
+            </w:pPr>
+          </w:p>
+        </w:tc>
+        <w:tc>
+          <w:tcPr>
+            <w:tcW w:w="498" w:type="dxa"/>
+          </w:tcPr>
+          <w:p>
+            <w:pPr>
+              <w:rPr>
+                <w:rFonts w:ascii="Calibri" w:hAnsi="Calibri" w:cs="Calibri"/>
+              </w:rPr>
+            </w:pPr>
+          </w:p>
+        </w:tc>
+        <w:tc>
+          <w:tcPr>
+            <w:tcW w:w="540" w:type="dxa"/>
+          </w:tcPr>
+          <w:p>
+            <w:pPr>
+              <w:rPr>
+                <w:rFonts w:ascii="Calibri" w:hAnsi="Calibri" w:cs="Calibri"/>
+              </w:rPr>
+            </w:pPr>
+          </w:p>
+        </w:tc>
+        <w:tc>
+          <w:tcPr>
+            <w:tcW w:w="498" w:type="dxa"/>
+          </w:tcPr>
+          <w:p>
+            <w:pPr>
+              <w:rPr>
+                <w:rFonts w:ascii="Calibri" w:hAnsi="Calibri" w:cs="Calibri"/>
               </w:rPr>
             </w:pPr>
           </w:p>
@@ -6555,11 +7096,11 @@
         <w:tblLook w:val="04A0" w:firstRow="1" w:lastRow="0" w:firstColumn="1" w:lastColumn="0" w:noHBand="0" w:noVBand="1"/>
       </w:tblPr>
       <w:tblGrid>
-        <w:gridCol w:w="2268"/>
-        <w:gridCol w:w="1418"/>
-        <w:gridCol w:w="2409"/>
-        <w:gridCol w:w="1235"/>
-        <w:gridCol w:w="1316"/>
+        <w:gridCol w:w="2198"/>
+        <w:gridCol w:w="1440"/>
+        <w:gridCol w:w="2610"/>
+        <w:gridCol w:w="1170"/>
+        <w:gridCol w:w="1228"/>
       </w:tblGrid>
       <w:tr>
         <w:trPr>
@@ -6568,7 +7109,7 @@
         </w:trPr>
         <w:tc>
           <w:tcPr>
-            <w:tcW w:w="2268" w:type="dxa"/>
+            <w:tcW w:w="2198" w:type="dxa"/>
             <w:shd w:val="clear" w:color="auto" w:fill="FFE8E1"/>
             <w:hideMark/>
           </w:tcPr>
@@ -6593,7 +7134,7 @@
         </w:tc>
         <w:tc>
           <w:tcPr>
-            <w:tcW w:w="1418" w:type="dxa"/>
+            <w:tcW w:w="1440" w:type="dxa"/>
             <w:shd w:val="clear" w:color="auto" w:fill="FFE8E1"/>
             <w:hideMark/>
           </w:tcPr>
@@ -6618,7 +7159,7 @@
         </w:tc>
         <w:tc>
           <w:tcPr>
-            <w:tcW w:w="2409" w:type="dxa"/>
+            <w:tcW w:w="2610" w:type="dxa"/>
             <w:shd w:val="clear" w:color="auto" w:fill="FFE8E1"/>
             <w:hideMark/>
           </w:tcPr>
@@ -6643,7 +7184,7 @@
         </w:tc>
         <w:tc>
           <w:tcPr>
-            <w:tcW w:w="1235" w:type="dxa"/>
+            <w:tcW w:w="1170" w:type="dxa"/>
             <w:shd w:val="clear" w:color="auto" w:fill="FFE8E1"/>
             <w:hideMark/>
           </w:tcPr>
@@ -6668,7 +7209,7 @@
         </w:tc>
         <w:tc>
           <w:tcPr>
-            <w:tcW w:w="1316" w:type="dxa"/>
+            <w:tcW w:w="1228" w:type="dxa"/>
             <w:shd w:val="clear" w:color="auto" w:fill="FFE8E1"/>
           </w:tcPr>
           <w:p>
@@ -6705,7 +7246,7 @@
         </w:trPr>
         <w:tc>
           <w:tcPr>
-            <w:tcW w:w="2268" w:type="dxa"/>
+            <w:tcW w:w="2198" w:type="dxa"/>
           </w:tcPr>
           <w:p>
             <w:pPr>
@@ -6717,41 +7258,132 @@
                 <w:sz w:val="22"/>
               </w:rPr>
             </w:pPr>
-          </w:p>
-        </w:tc>
-        <w:tc>
-          <w:tcPr>
-            <w:tcW w:w="1418" w:type="dxa"/>
+            <w:r>
+              <w:rPr>
+                <w:rFonts w:asciiTheme="minorHAnsi" w:hAnsiTheme="minorHAnsi" w:cstheme="minorHAnsi"/>
+                <w:bCs/>
+                <w:sz w:val="22"/>
+              </w:rPr>
+              <w:t>Daily Meeting</w:t>
+            </w:r>
+          </w:p>
+        </w:tc>
+        <w:tc>
+          <w:tcPr>
+            <w:tcW w:w="1440" w:type="dxa"/>
           </w:tcPr>
           <w:p>
             <w:pPr>
               <w:spacing w:line="254" w:lineRule="auto"/>
               <w:ind w:left="107" w:hanging="107"/>
-              <w:rPr>
-                <w:rFonts w:asciiTheme="minorHAnsi" w:hAnsiTheme="minorHAnsi" w:cstheme="minorHAnsi"/>
-                <w:sz w:val="22"/>
-              </w:rPr>
-            </w:pPr>
-          </w:p>
-        </w:tc>
-        <w:tc>
-          <w:tcPr>
-            <w:tcW w:w="2409" w:type="dxa"/>
+              <w:jc w:val="center"/>
+              <w:rPr>
+                <w:rFonts w:asciiTheme="minorHAnsi" w:hAnsiTheme="minorHAnsi" w:cstheme="minorHAnsi"/>
+                <w:sz w:val="22"/>
+              </w:rPr>
+            </w:pPr>
+            <w:r>
+              <w:rPr>
+                <w:rFonts w:asciiTheme="minorHAnsi" w:hAnsiTheme="minorHAnsi" w:cstheme="minorHAnsi"/>
+                <w:sz w:val="22"/>
+              </w:rPr>
+              <w:t>All team</w:t>
+            </w:r>
+            <w:r>
+              <w:rPr>
+                <w:rFonts w:asciiTheme="minorHAnsi" w:hAnsiTheme="minorHAnsi" w:cstheme="minorHAnsi"/>
+                <w:sz w:val="22"/>
+              </w:rPr>
+              <w:t xml:space="preserve"> </w:t>
+            </w:r>
+            <w:r>
+              <w:rPr>
+                <w:rFonts w:cstheme="minorHAnsi"/>
+              </w:rPr>
+              <w:t>members</w:t>
+            </w:r>
+          </w:p>
+        </w:tc>
+        <w:tc>
+          <w:tcPr>
+            <w:tcW w:w="2610" w:type="dxa"/>
+          </w:tcPr>
+          <w:p>
+            <w:pPr>
+              <w:spacing w:line="254" w:lineRule="auto"/>
+              <w:rPr>
+                <w:rFonts w:asciiTheme="minorHAnsi" w:hAnsiTheme="minorHAnsi" w:cstheme="minorHAnsi"/>
+              </w:rPr>
+            </w:pPr>
+            <w:r>
+              <w:rPr>
+                <w:rFonts w:asciiTheme="minorHAnsi" w:hAnsiTheme="minorHAnsi" w:cstheme="minorHAnsi"/>
+              </w:rPr>
+              <w:t>- Checking progress of assigned tasks</w:t>
+            </w:r>
+          </w:p>
+          <w:p>
+            <w:pPr>
+              <w:spacing w:line="254" w:lineRule="auto"/>
+              <w:rPr>
+                <w:rFonts w:asciiTheme="minorHAnsi" w:hAnsiTheme="minorHAnsi" w:cstheme="minorHAnsi"/>
+              </w:rPr>
+            </w:pPr>
+            <w:r>
+              <w:rPr>
+                <w:rFonts w:asciiTheme="minorHAnsi" w:hAnsiTheme="minorHAnsi" w:cstheme="minorHAnsi"/>
+              </w:rPr>
+              <w:t>- Finding solutions for difficult problems</w:t>
+            </w:r>
+          </w:p>
+        </w:tc>
+        <w:tc>
+          <w:tcPr>
+            <w:tcW w:w="1170" w:type="dxa"/>
           </w:tcPr>
           <w:p>
             <w:pPr>
               <w:spacing w:line="254" w:lineRule="auto"/>
               <w:ind w:left="107" w:hanging="107"/>
-              <w:rPr>
-                <w:rFonts w:asciiTheme="minorHAnsi" w:hAnsiTheme="minorHAnsi" w:cstheme="minorHAnsi"/>
-                <w:sz w:val="22"/>
-              </w:rPr>
-            </w:pPr>
-          </w:p>
-        </w:tc>
-        <w:tc>
-          <w:tcPr>
-            <w:tcW w:w="1235" w:type="dxa"/>
+              <w:jc w:val="center"/>
+              <w:rPr>
+                <w:rFonts w:asciiTheme="minorHAnsi" w:hAnsiTheme="minorHAnsi" w:cstheme="minorHAnsi"/>
+                <w:sz w:val="22"/>
+              </w:rPr>
+            </w:pPr>
+            <w:r>
+              <w:rPr>
+                <w:rFonts w:asciiTheme="minorHAnsi" w:hAnsiTheme="minorHAnsi" w:cstheme="minorHAnsi"/>
+                <w:sz w:val="22"/>
+              </w:rPr>
+              <w:t>9</w:t>
+            </w:r>
+            <w:r>
+              <w:rPr>
+                <w:rFonts w:asciiTheme="minorHAnsi" w:hAnsiTheme="minorHAnsi" w:cstheme="minorHAnsi"/>
+                <w:sz w:val="22"/>
+              </w:rPr>
+              <w:t xml:space="preserve"> p.m </w:t>
+            </w:r>
+            <w:r>
+              <w:rPr>
+                <w:rFonts w:asciiTheme="minorHAnsi" w:hAnsiTheme="minorHAnsi" w:cstheme="minorHAnsi"/>
+                <w:sz w:val="22"/>
+              </w:rPr>
+              <w:t>e</w:t>
+            </w:r>
+            <w:r>
+              <w:rPr>
+                <w:rFonts w:asciiTheme="minorHAnsi" w:hAnsiTheme="minorHAnsi" w:cstheme="minorHAnsi"/>
+                <w:sz w:val="22"/>
+              </w:rPr>
+              <w:t>veryday</w:t>
+            </w:r>
+          </w:p>
+        </w:tc>
+        <w:tc>
+          <w:tcPr>
+            <w:tcW w:w="1228" w:type="dxa"/>
           </w:tcPr>
           <w:p>
             <w:pPr>
@@ -6759,23 +7391,14 @@
               <w:ind w:left="107" w:hanging="107"/>
               <w:rPr>
                 <w:rFonts w:asciiTheme="minorHAnsi" w:hAnsiTheme="minorHAnsi" w:cstheme="minorHAnsi"/>
-                <w:sz w:val="22"/>
-              </w:rPr>
-            </w:pPr>
-          </w:p>
-        </w:tc>
-        <w:tc>
-          <w:tcPr>
-            <w:tcW w:w="1316" w:type="dxa"/>
-          </w:tcPr>
-          <w:p>
-            <w:pPr>
-              <w:spacing w:line="254" w:lineRule="auto"/>
-              <w:ind w:left="107" w:hanging="107"/>
-              <w:rPr>
-                <w:rFonts w:cstheme="minorHAnsi"/>
-              </w:rPr>
-            </w:pPr>
+              </w:rPr>
+            </w:pPr>
+            <w:r>
+              <w:rPr>
+                <w:rFonts w:asciiTheme="minorHAnsi" w:hAnsiTheme="minorHAnsi" w:cstheme="minorHAnsi"/>
+              </w:rPr>
+              <w:t>Discord</w:t>
+            </w:r>
           </w:p>
         </w:tc>
       </w:tr>
@@ -6785,73 +7408,270 @@
         </w:trPr>
         <w:tc>
           <w:tcPr>
-            <w:tcW w:w="2268" w:type="dxa"/>
+            <w:tcW w:w="2198" w:type="dxa"/>
           </w:tcPr>
           <w:p>
             <w:pPr>
               <w:spacing w:line="254" w:lineRule="auto"/>
               <w:ind w:left="107" w:hanging="107"/>
               <w:rPr>
-                <w:rFonts w:cstheme="minorHAnsi"/>
-                <w:bCs/>
-              </w:rPr>
-            </w:pPr>
-          </w:p>
-        </w:tc>
-        <w:tc>
-          <w:tcPr>
-            <w:tcW w:w="1418" w:type="dxa"/>
+                <w:rFonts w:asciiTheme="minorHAnsi" w:hAnsiTheme="minorHAnsi" w:cstheme="minorHAnsi"/>
+                <w:bCs/>
+              </w:rPr>
+            </w:pPr>
+            <w:r>
+              <w:rPr>
+                <w:rFonts w:asciiTheme="minorHAnsi" w:hAnsiTheme="minorHAnsi" w:cstheme="minorHAnsi"/>
+                <w:bCs/>
+              </w:rPr>
+              <w:t>Assign Tasks</w:t>
+            </w:r>
+          </w:p>
+        </w:tc>
+        <w:tc>
+          <w:tcPr>
+            <w:tcW w:w="1440" w:type="dxa"/>
           </w:tcPr>
           <w:p>
             <w:pPr>
               <w:spacing w:line="254" w:lineRule="auto"/>
               <w:ind w:left="107" w:hanging="107"/>
+              <w:jc w:val="center"/>
+              <w:rPr>
+                <w:rFonts w:asciiTheme="minorHAnsi" w:hAnsiTheme="minorHAnsi" w:cstheme="minorHAnsi"/>
+              </w:rPr>
+            </w:pPr>
+            <w:r>
+              <w:rPr>
+                <w:rFonts w:asciiTheme="minorHAnsi" w:hAnsiTheme="minorHAnsi" w:cstheme="minorHAnsi"/>
+              </w:rPr>
+              <w:t>All team</w:t>
+            </w:r>
+            <w:r>
+              <w:rPr>
+                <w:rFonts w:asciiTheme="minorHAnsi" w:hAnsiTheme="minorHAnsi" w:cstheme="minorHAnsi"/>
+              </w:rPr>
+              <w:t xml:space="preserve"> </w:t>
+            </w:r>
+            <w:r>
               <w:rPr>
                 <w:rFonts w:cstheme="minorHAnsi"/>
               </w:rPr>
-            </w:pPr>
-          </w:p>
-        </w:tc>
-        <w:tc>
-          <w:tcPr>
-            <w:tcW w:w="2409" w:type="dxa"/>
+              <w:t>members</w:t>
+            </w:r>
+          </w:p>
+        </w:tc>
+        <w:tc>
+          <w:tcPr>
+            <w:tcW w:w="2610" w:type="dxa"/>
           </w:tcPr>
           <w:p>
             <w:pPr>
               <w:spacing w:line="254" w:lineRule="auto"/>
               <w:ind w:left="107" w:hanging="107"/>
               <w:rPr>
-                <w:rFonts w:cstheme="minorHAnsi"/>
-              </w:rPr>
-            </w:pPr>
-          </w:p>
-        </w:tc>
-        <w:tc>
-          <w:tcPr>
-            <w:tcW w:w="1235" w:type="dxa"/>
+                <w:rFonts w:asciiTheme="minorHAnsi" w:hAnsiTheme="minorHAnsi" w:cstheme="minorHAnsi"/>
+              </w:rPr>
+            </w:pPr>
+            <w:r>
+              <w:rPr>
+                <w:rFonts w:asciiTheme="minorHAnsi" w:hAnsiTheme="minorHAnsi" w:cstheme="minorHAnsi"/>
+              </w:rPr>
+              <w:t xml:space="preserve">- </w:t>
+            </w:r>
+            <w:r>
+              <w:rPr>
+                <w:rFonts w:asciiTheme="minorHAnsi" w:hAnsiTheme="minorHAnsi" w:cstheme="minorHAnsi"/>
+              </w:rPr>
+              <w:t>Project Manager assigns tasks to other team members</w:t>
+            </w:r>
+          </w:p>
+        </w:tc>
+        <w:tc>
+          <w:tcPr>
+            <w:tcW w:w="1170" w:type="dxa"/>
           </w:tcPr>
           <w:p>
             <w:pPr>
               <w:spacing w:line="254" w:lineRule="auto"/>
               <w:ind w:left="107" w:hanging="107"/>
               <w:rPr>
-                <w:rFonts w:cstheme="minorHAnsi"/>
-              </w:rPr>
-            </w:pPr>
-          </w:p>
-        </w:tc>
-        <w:tc>
-          <w:tcPr>
-            <w:tcW w:w="1316" w:type="dxa"/>
+                <w:rFonts w:asciiTheme="minorHAnsi" w:hAnsiTheme="minorHAnsi" w:cstheme="minorHAnsi"/>
+              </w:rPr>
+            </w:pPr>
+            <w:r>
+              <w:rPr>
+                <w:rFonts w:asciiTheme="minorHAnsi" w:hAnsiTheme="minorHAnsi" w:cstheme="minorHAnsi"/>
+              </w:rPr>
+              <w:t>Everyday</w:t>
+            </w:r>
+          </w:p>
+        </w:tc>
+        <w:tc>
+          <w:tcPr>
+            <w:tcW w:w="1228" w:type="dxa"/>
           </w:tcPr>
           <w:p>
             <w:pPr>
               <w:spacing w:line="254" w:lineRule="auto"/>
               <w:ind w:left="107" w:hanging="107"/>
               <w:rPr>
+                <w:rFonts w:asciiTheme="minorHAnsi" w:hAnsiTheme="minorHAnsi" w:cstheme="minorHAnsi"/>
+              </w:rPr>
+            </w:pPr>
+            <w:r>
+              <w:rPr>
+                <w:rFonts w:asciiTheme="minorHAnsi" w:hAnsiTheme="minorHAnsi" w:cstheme="minorHAnsi"/>
+              </w:rPr>
+              <w:t>Jira</w:t>
+            </w:r>
+          </w:p>
+        </w:tc>
+      </w:tr>
+      <w:tr>
+        <w:trPr>
+          <w:trHeight w:val="454"/>
+        </w:trPr>
+        <w:tc>
+          <w:tcPr>
+            <w:tcW w:w="2198" w:type="dxa"/>
+          </w:tcPr>
+          <w:p>
+            <w:pPr>
+              <w:spacing w:line="254" w:lineRule="auto"/>
+              <w:ind w:left="107" w:hanging="107"/>
+              <w:rPr>
                 <w:rFonts w:cstheme="minorHAnsi"/>
-              </w:rPr>
-            </w:pPr>
+                <w:bCs/>
+              </w:rPr>
+            </w:pPr>
+            <w:r>
+              <w:rPr>
+                <w:rFonts w:cstheme="minorHAnsi"/>
+                <w:bCs/>
+              </w:rPr>
+              <w:t>Weekly Meeting With Supervisor</w:t>
+            </w:r>
+          </w:p>
+        </w:tc>
+        <w:tc>
+          <w:tcPr>
+            <w:tcW w:w="1440" w:type="dxa"/>
+          </w:tcPr>
+          <w:p>
+            <w:pPr>
+              <w:spacing w:line="254" w:lineRule="auto"/>
+              <w:ind w:left="107" w:hanging="107"/>
+              <w:jc w:val="center"/>
+              <w:rPr>
+                <w:rFonts w:cstheme="minorHAnsi"/>
+              </w:rPr>
+            </w:pPr>
+            <w:r>
+              <w:rPr>
+                <w:rFonts w:cstheme="minorHAnsi"/>
+              </w:rPr>
+              <w:t>All team members</w:t>
+            </w:r>
+          </w:p>
+        </w:tc>
+        <w:tc>
+          <w:tcPr>
+            <w:tcW w:w="2610" w:type="dxa"/>
+          </w:tcPr>
+          <w:p>
+            <w:pPr>
+              <w:spacing w:line="254" w:lineRule="auto"/>
+              <w:rPr>
+                <w:rFonts w:cstheme="minorHAnsi"/>
+              </w:rPr>
+            </w:pPr>
+            <w:r>
+              <w:rPr>
+                <w:rFonts w:cstheme="minorHAnsi"/>
+              </w:rPr>
+              <w:t>-</w:t>
+            </w:r>
+            <w:r>
+              <w:rPr>
+                <w:rFonts w:cstheme="minorHAnsi"/>
+              </w:rPr>
+              <w:t xml:space="preserve"> </w:t>
+            </w:r>
+            <w:r>
+              <w:rPr>
+                <w:rFonts w:cstheme="minorHAnsi"/>
+              </w:rPr>
+              <w:t>Checking progress of project</w:t>
+            </w:r>
+          </w:p>
+          <w:p>
+            <w:pPr>
+              <w:spacing w:line="254" w:lineRule="auto"/>
+              <w:rPr>
+                <w:rFonts w:cstheme="minorHAnsi"/>
+              </w:rPr>
+            </w:pPr>
+            <w:r>
+              <w:rPr>
+                <w:rFonts w:cstheme="minorHAnsi"/>
+              </w:rPr>
+              <w:t>- Plan upcoming tasks</w:t>
+            </w:r>
+          </w:p>
+          <w:p>
+            <w:pPr>
+              <w:spacing w:line="254" w:lineRule="auto"/>
+              <w:rPr>
+                <w:rFonts w:cstheme="minorHAnsi"/>
+              </w:rPr>
+            </w:pPr>
+            <w:r>
+              <w:rPr>
+                <w:rFonts w:cstheme="minorHAnsi"/>
+              </w:rPr>
+              <w:t>- Update requirements</w:t>
+            </w:r>
+          </w:p>
+        </w:tc>
+        <w:tc>
+          <w:tcPr>
+            <w:tcW w:w="1170" w:type="dxa"/>
+          </w:tcPr>
+          <w:p>
+            <w:pPr>
+              <w:spacing w:line="254" w:lineRule="auto"/>
+              <w:ind w:left="107" w:hanging="107"/>
+              <w:rPr>
+                <w:rFonts w:cstheme="minorHAnsi"/>
+              </w:rPr>
+            </w:pPr>
+            <w:r>
+              <w:rPr>
+                <w:rFonts w:cstheme="minorHAnsi"/>
+              </w:rPr>
+              <w:t>Once a week</w:t>
+            </w:r>
+          </w:p>
+        </w:tc>
+        <w:tc>
+          <w:tcPr>
+            <w:tcW w:w="1228" w:type="dxa"/>
+          </w:tcPr>
+          <w:p>
+            <w:pPr>
+              <w:spacing w:line="254" w:lineRule="auto"/>
+              <w:ind w:left="107" w:hanging="107"/>
+              <w:rPr>
+                <w:rFonts w:cstheme="minorHAnsi"/>
+              </w:rPr>
+            </w:pPr>
+            <w:r>
+              <w:rPr>
+                <w:rFonts w:cstheme="minorHAnsi"/>
+              </w:rPr>
+              <w:t>Offline</w:t>
+            </w:r>
           </w:p>
         </w:tc>
       </w:tr>
@@ -6865,66 +7685,23 @@
       <w:r>
         <w:t>6. Configuration Management</w:t>
       </w:r>
+      <w:bookmarkStart w:id="15" w:name="_GoBack"/>
       <w:bookmarkEnd w:id="14"/>
-    </w:p>
-    <w:p>
-      <w:pPr>
-        <w:pStyle w:val="Heading3"/>
-      </w:pPr>
-      <w:bookmarkStart w:id="15" w:name="_Toc83330377"/>
-      <w:r>
-        <w:t>6.</w:t>
-      </w:r>
-      <w:r>
-        <w:t>1</w:t>
-      </w:r>
-      <w:r>
-        <w:t xml:space="preserve"> Document Management</w:t>
-      </w:r>
       <w:bookmarkEnd w:id="15"/>
     </w:p>
     <w:p>
       <w:pPr>
-        <w:rPr>
-          <w:i/>
-          <w:color w:val="0000FF"/>
-        </w:rPr>
-      </w:pPr>
-      <w:r>
-        <w:rPr>
-          <w:i/>
-          <w:color w:val="0000FF"/>
-        </w:rPr>
-        <w:t>[</w:t>
-      </w:r>
-      <w:r>
-        <w:rPr>
-          <w:i/>
-          <w:color w:val="0000FF"/>
-        </w:rPr>
-        <w:t>Describe how you would manage project docu</w:t>
-      </w:r>
-      <w:r>
-        <w:rPr>
-          <w:i/>
-          <w:color w:val="0000FF"/>
-        </w:rPr>
-        <w:t>ments &amp; their changes/versions]</w:t>
-      </w:r>
-    </w:p>
-    <w:p>
-      <w:pPr>
         <w:pStyle w:val="Heading3"/>
       </w:pPr>
-      <w:bookmarkStart w:id="16" w:name="_Toc83330378"/>
+      <w:bookmarkStart w:id="16" w:name="_Toc83330377"/>
       <w:r>
         <w:t>6.</w:t>
       </w:r>
       <w:r>
-        <w:t>2</w:t>
-      </w:r>
-      <w:r>
-        <w:t xml:space="preserve"> Source Code Management</w:t>
+        <w:t>1</w:t>
+      </w:r>
+      <w:r>
+        <w:t xml:space="preserve"> Document Management</w:t>
       </w:r>
       <w:bookmarkEnd w:id="16"/>
     </w:p>
@@ -6947,25 +7724,71 @@
           <w:i/>
           <w:color w:val="0000FF"/>
         </w:rPr>
-        <w:t xml:space="preserve">Describe how you would manage project source </w:t>
+        <w:t>Describe how you would manage project docu</w:t>
       </w:r>
       <w:r>
         <w:rPr>
           <w:i/>
           <w:color w:val="0000FF"/>
         </w:rPr>
-        <w:t>codes &amp; their changes/versions]</w:t>
+        <w:t>ments &amp; their changes/versions]</w:t>
       </w:r>
     </w:p>
     <w:p>
       <w:pPr>
         <w:pStyle w:val="Heading3"/>
       </w:pPr>
-      <w:bookmarkStart w:id="17" w:name="_Toc83330379"/>
+      <w:bookmarkStart w:id="17" w:name="_Toc83330378"/>
+      <w:r>
+        <w:lastRenderedPageBreak/>
+        <w:t>6.</w:t>
+      </w:r>
+      <w:r>
+        <w:t>2</w:t>
+      </w:r>
+      <w:r>
+        <w:t xml:space="preserve"> Source Code Management</w:t>
+      </w:r>
+      <w:bookmarkEnd w:id="17"/>
+    </w:p>
+    <w:p>
+      <w:pPr>
+        <w:rPr>
+          <w:i/>
+          <w:color w:val="0000FF"/>
+        </w:rPr>
+      </w:pPr>
+      <w:r>
+        <w:rPr>
+          <w:i/>
+          <w:color w:val="0000FF"/>
+        </w:rPr>
+        <w:t>[</w:t>
+      </w:r>
+      <w:r>
+        <w:rPr>
+          <w:i/>
+          <w:color w:val="0000FF"/>
+        </w:rPr>
+        <w:t xml:space="preserve">Describe how you would manage project source </w:t>
+      </w:r>
+      <w:r>
+        <w:rPr>
+          <w:i/>
+          <w:color w:val="0000FF"/>
+        </w:rPr>
+        <w:t>codes &amp; their changes/versions]</w:t>
+      </w:r>
+    </w:p>
+    <w:p>
+      <w:pPr>
+        <w:pStyle w:val="Heading3"/>
+      </w:pPr>
+      <w:bookmarkStart w:id="18" w:name="_Toc83330379"/>
       <w:r>
         <w:t>6.3 Tools &amp; Infrastructures</w:t>
       </w:r>
-      <w:bookmarkEnd w:id="17"/>
+      <w:bookmarkEnd w:id="18"/>
     </w:p>
     <w:tbl>
       <w:tblPr>
@@ -7084,69 +7907,28 @@
                 <w:rFonts w:asciiTheme="minorHAnsi" w:hAnsiTheme="minorHAnsi" w:cstheme="minorHAnsi"/>
                 <w:sz w:val="22"/>
               </w:rPr>
-              <w:t>Angular 7 (</w:t>
-            </w:r>
-            <w:proofErr w:type="spellStart"/>
-            <w:r>
-              <w:rPr>
-                <w:rFonts w:asciiTheme="minorHAnsi" w:hAnsiTheme="minorHAnsi" w:cstheme="minorHAnsi"/>
-                <w:sz w:val="22"/>
-              </w:rPr>
-              <w:t>FrontEnd</w:t>
-            </w:r>
-            <w:proofErr w:type="spellEnd"/>
-            <w:r>
-              <w:rPr>
-                <w:rFonts w:asciiTheme="minorHAnsi" w:hAnsiTheme="minorHAnsi" w:cstheme="minorHAnsi"/>
-                <w:sz w:val="22"/>
-              </w:rPr>
-              <w:t xml:space="preserve">), Android (App), </w:t>
-            </w:r>
-            <w:r>
-              <w:rPr>
-                <w:rFonts w:asciiTheme="minorHAnsi" w:hAnsiTheme="minorHAnsi" w:cstheme="minorHAnsi"/>
-                <w:sz w:val="22"/>
-              </w:rPr>
-              <w:t>Java</w:t>
-            </w:r>
-            <w:r>
-              <w:rPr>
-                <w:rFonts w:asciiTheme="minorHAnsi" w:hAnsiTheme="minorHAnsi" w:cstheme="minorHAnsi"/>
-                <w:sz w:val="22"/>
-              </w:rPr>
-              <w:t>/</w:t>
-            </w:r>
-            <w:proofErr w:type="spellStart"/>
-            <w:r>
-              <w:rPr>
-                <w:rFonts w:asciiTheme="minorHAnsi" w:hAnsiTheme="minorHAnsi" w:cstheme="minorHAnsi"/>
-                <w:sz w:val="22"/>
-              </w:rPr>
-              <w:t>SpringBoot</w:t>
-            </w:r>
-            <w:proofErr w:type="spellEnd"/>
-            <w:r>
-              <w:rPr>
-                <w:rFonts w:asciiTheme="minorHAnsi" w:hAnsiTheme="minorHAnsi" w:cstheme="minorHAnsi"/>
-                <w:sz w:val="22"/>
-              </w:rPr>
-              <w:t xml:space="preserve"> (</w:t>
-            </w:r>
-            <w:proofErr w:type="spellStart"/>
-            <w:r>
-              <w:rPr>
-                <w:rFonts w:asciiTheme="minorHAnsi" w:hAnsiTheme="minorHAnsi" w:cstheme="minorHAnsi"/>
-                <w:sz w:val="22"/>
-              </w:rPr>
-              <w:t>BackEnd</w:t>
-            </w:r>
-            <w:proofErr w:type="spellEnd"/>
-            <w:r>
-              <w:rPr>
-                <w:rFonts w:asciiTheme="minorHAnsi" w:hAnsiTheme="minorHAnsi" w:cstheme="minorHAnsi"/>
-                <w:sz w:val="22"/>
-              </w:rPr>
-              <w:t>)</w:t>
+              <w:t>Angular 12</w:t>
+            </w:r>
+            <w:r>
+              <w:rPr>
+                <w:rFonts w:asciiTheme="minorHAnsi" w:hAnsiTheme="minorHAnsi" w:cstheme="minorHAnsi"/>
+                <w:sz w:val="22"/>
+              </w:rPr>
+              <w:t xml:space="preserve"> (FrontEnd), </w:t>
+            </w:r>
+            <w:r>
+              <w:rPr>
+                <w:rFonts w:asciiTheme="minorHAnsi" w:hAnsiTheme="minorHAnsi" w:cstheme="minorHAnsi"/>
+                <w:sz w:val="22"/>
+              </w:rPr>
+              <w:t xml:space="preserve">C# .NET 5 </w:t>
+            </w:r>
+            <w:r>
+              <w:rPr>
+                <w:rFonts w:asciiTheme="minorHAnsi" w:hAnsiTheme="minorHAnsi" w:cstheme="minorHAnsi"/>
+                <w:sz w:val="22"/>
+              </w:rPr>
+              <w:t>(BackEnd)</w:t>
             </w:r>
           </w:p>
         </w:tc>
@@ -7197,24 +7979,8 @@
                 <w:rFonts w:asciiTheme="minorHAnsi" w:hAnsiTheme="minorHAnsi" w:cstheme="minorHAnsi"/>
                 <w:sz w:val="22"/>
               </w:rPr>
-              <w:t>MySQL</w:t>
-            </w:r>
-            <w:r>
-              <w:rPr>
-                <w:rFonts w:asciiTheme="minorHAnsi" w:hAnsiTheme="minorHAnsi" w:cstheme="minorHAnsi"/>
-                <w:sz w:val="22"/>
-              </w:rPr>
-              <w:t xml:space="preserve">, </w:t>
-            </w:r>
-            <w:proofErr w:type="spellStart"/>
-            <w:r>
-              <w:rPr>
-                <w:rFonts w:asciiTheme="minorHAnsi" w:hAnsiTheme="minorHAnsi" w:cstheme="minorHAnsi"/>
-                <w:sz w:val="22"/>
-              </w:rPr>
-              <w:t>FireBase</w:t>
-            </w:r>
-            <w:proofErr w:type="spellEnd"/>
+              <w:t xml:space="preserve">Microsoft SQL Server </w:t>
+            </w:r>
           </w:p>
         </w:tc>
       </w:tr>
@@ -7264,7 +8030,7 @@
                 <w:rFonts w:asciiTheme="minorHAnsi" w:hAnsiTheme="minorHAnsi" w:cstheme="minorHAnsi"/>
                 <w:sz w:val="22"/>
               </w:rPr>
-              <w:t>Visual Studio Code, Eclipse</w:t>
+              <w:t>Visual Studio Code</w:t>
             </w:r>
           </w:p>
         </w:tc>
@@ -7310,23 +8076,6 @@
                 <w:sz w:val="22"/>
               </w:rPr>
             </w:pPr>
-            <w:proofErr w:type="spellStart"/>
-            <w:r>
-              <w:rPr>
-                <w:rFonts w:asciiTheme="minorHAnsi" w:hAnsiTheme="minorHAnsi" w:cstheme="minorHAnsi"/>
-                <w:sz w:val="22"/>
-              </w:rPr>
-              <w:t>StarUML</w:t>
-            </w:r>
-            <w:proofErr w:type="spellEnd"/>
-            <w:r>
-              <w:rPr>
-                <w:rFonts w:asciiTheme="minorHAnsi" w:hAnsiTheme="minorHAnsi" w:cstheme="minorHAnsi"/>
-                <w:sz w:val="22"/>
-              </w:rPr>
-              <w:t xml:space="preserve">, </w:t>
-            </w:r>
-            <w:proofErr w:type="spellStart"/>
             <w:r>
               <w:rPr>
                 <w:rFonts w:asciiTheme="minorHAnsi" w:hAnsiTheme="minorHAnsi" w:cstheme="minorHAnsi"/>
@@ -7334,7 +8083,6 @@
               </w:rPr>
               <w:t>DrawIO</w:t>
             </w:r>
-            <w:proofErr w:type="spellEnd"/>
           </w:p>
         </w:tc>
       </w:tr>
@@ -7375,21 +8123,12 @@
                 <w:rFonts w:cstheme="minorHAnsi"/>
               </w:rPr>
             </w:pPr>
-            <w:proofErr w:type="spellStart"/>
-            <w:r>
-              <w:rPr>
-                <w:rFonts w:asciiTheme="minorHAnsi" w:hAnsiTheme="minorHAnsi" w:cstheme="minorHAnsi"/>
-                <w:sz w:val="22"/>
-              </w:rPr>
-              <w:t>Ms</w:t>
-            </w:r>
-            <w:proofErr w:type="spellEnd"/>
-            <w:r>
-              <w:rPr>
-                <w:rFonts w:asciiTheme="minorHAnsi" w:hAnsiTheme="minorHAnsi" w:cstheme="minorHAnsi"/>
-                <w:sz w:val="22"/>
-              </w:rPr>
-              <w:t xml:space="preserve"> Office, Google Docs</w:t>
+            <w:r>
+              <w:rPr>
+                <w:rFonts w:asciiTheme="minorHAnsi" w:hAnsiTheme="minorHAnsi" w:cstheme="minorHAnsi"/>
+                <w:sz w:val="22"/>
+              </w:rPr>
+              <w:t>Ms Office, Google Docs</w:t>
             </w:r>
             <w:r>
               <w:rPr>
@@ -7447,14 +8186,7 @@
                 <w:rFonts w:asciiTheme="minorHAnsi" w:hAnsiTheme="minorHAnsi" w:cstheme="minorHAnsi"/>
                 <w:sz w:val="22"/>
               </w:rPr>
-              <w:t>Gi</w:t>
-            </w:r>
-            <w:r>
-              <w:rPr>
-                <w:rFonts w:asciiTheme="minorHAnsi" w:hAnsiTheme="minorHAnsi" w:cstheme="minorHAnsi"/>
-                <w:sz w:val="22"/>
-              </w:rPr>
-              <w:t>tLab</w:t>
+              <w:t>GitHub</w:t>
             </w:r>
             <w:r>
               <w:rPr>
@@ -7521,13 +8253,6 @@
                 <w:sz w:val="22"/>
               </w:rPr>
             </w:pPr>
-            <w:r>
-              <w:rPr>
-                <w:rFonts w:asciiTheme="minorHAnsi" w:hAnsiTheme="minorHAnsi" w:cstheme="minorHAnsi"/>
-                <w:sz w:val="22"/>
-              </w:rPr>
-              <w:t>Amazon Web Service</w:t>
-            </w:r>
           </w:p>
         </w:tc>
       </w:tr>
@@ -7572,21 +8297,40 @@
                 <w:sz w:val="22"/>
               </w:rPr>
             </w:pPr>
-            <w:proofErr w:type="spellStart"/>
-            <w:r>
-              <w:rPr>
-                <w:rFonts w:asciiTheme="minorHAnsi" w:hAnsiTheme="minorHAnsi" w:cstheme="minorHAnsi"/>
-                <w:sz w:val="22"/>
-              </w:rPr>
-              <w:t>ProjectLibre</w:t>
-            </w:r>
-            <w:proofErr w:type="spellEnd"/>
-            <w:r>
-              <w:rPr>
-                <w:rFonts w:asciiTheme="minorHAnsi" w:hAnsiTheme="minorHAnsi" w:cstheme="minorHAnsi"/>
-                <w:sz w:val="22"/>
-              </w:rPr>
-              <w:t xml:space="preserve"> (Schedule), GitLab (Tasks, Defects)</w:t>
+            <w:r>
+              <w:rPr>
+                <w:rFonts w:asciiTheme="minorHAnsi" w:hAnsiTheme="minorHAnsi" w:cstheme="minorHAnsi"/>
+                <w:sz w:val="22"/>
+              </w:rPr>
+              <w:t>Jira</w:t>
+            </w:r>
+            <w:r>
+              <w:rPr>
+                <w:rFonts w:asciiTheme="minorHAnsi" w:hAnsiTheme="minorHAnsi" w:cstheme="minorHAnsi"/>
+                <w:sz w:val="22"/>
+              </w:rPr>
+              <w:t xml:space="preserve"> (</w:t>
+            </w:r>
+            <w:r>
+              <w:rPr>
+                <w:rFonts w:asciiTheme="minorHAnsi" w:hAnsiTheme="minorHAnsi" w:cstheme="minorHAnsi"/>
+                <w:sz w:val="22"/>
+              </w:rPr>
+              <w:t>Schedule</w:t>
+            </w:r>
+            <w:r>
+              <w:rPr>
+                <w:rFonts w:asciiTheme="minorHAnsi" w:hAnsiTheme="minorHAnsi" w:cstheme="minorHAnsi"/>
+                <w:sz w:val="22"/>
+              </w:rPr>
+              <w:t xml:space="preserve">, </w:t>
+            </w:r>
+            <w:r>
+              <w:rPr>
+                <w:rFonts w:asciiTheme="minorHAnsi" w:hAnsiTheme="minorHAnsi" w:cstheme="minorHAnsi"/>
+                <w:sz w:val="22"/>
+              </w:rPr>
+              <w:t>Tasks, Defects)</w:t>
             </w:r>
           </w:p>
         </w:tc>
@@ -7604,7 +8348,7 @@
 </file>
 
 <file path=word/numbering.xml><?xml version="1.0" encoding="utf-8"?>
-<w:numbering xmlns:wpc="http://schemas.microsoft.com/office/word/2010/wordprocessingCanvas" xmlns:cx="http://schemas.microsoft.com/office/drawing/2014/chartex" xmlns:cx1="http://schemas.microsoft.com/office/drawing/2015/9/8/chartex" xmlns:cx2="http://schemas.microsoft.com/office/drawing/2015/10/21/chartex" xmlns:cx3="http://schemas.microsoft.com/office/drawing/2016/5/9/chartex" xmlns:cx4="http://schemas.microsoft.com/office/drawing/2016/5/10/chartex" xmlns:cx5="http://schemas.microsoft.com/office/drawing/2016/5/11/chartex" xmlns:cx6="http://schemas.microsoft.com/office/drawing/2016/5/12/chartex" xmlns:cx7="http://schemas.microsoft.com/office/drawing/2016/5/13/chartex" xmlns:cx8="http://schemas.microsoft.com/office/drawing/2016/5/14/chartex" xmlns:mc="http://schemas.openxmlformats.org/markup-compatibility/2006" xmlns:aink="http://schemas.microsoft.com/office/drawing/2016/ink" xmlns:am3d="http://schemas.microsoft.com/office/drawing/2017/model3d" xmlns:o="urn:schemas-microsoft-com:office:office" xmlns:r="http://schemas.openxmlformats.org/officeDocument/2006/relationships" xmlns:m="http://schemas.openxmlformats.org/officeDocument/2006/math" xmlns:v="urn:schemas-microsoft-com:vml" xmlns:wp14="http://schemas.microsoft.com/office/word/2010/wordprocessingDrawing" xmlns:wp="http://schemas.openxmlformats.org/drawingml/2006/wordprocessingDrawing" xmlns:w10="urn:schemas-microsoft-com:office:word" xmlns:w="http://schemas.openxmlformats.org/wordprocessingml/2006/main" xmlns:w14="http://schemas.microsoft.com/office/word/2010/wordml" xmlns:w15="http://schemas.microsoft.com/office/word/2012/wordml" xmlns:w16cex="http://schemas.microsoft.com/office/word/2018/wordml/cex" xmlns:w16cid="http://schemas.microsoft.com/office/word/2016/wordml/cid" xmlns:w16="http://schemas.microsoft.com/office/word/2018/wordml" xmlns:w16sdtdh="http://schemas.microsoft.com/office/word/2020/wordml/sdtdatahash" xmlns:w16se="http://schemas.microsoft.com/office/word/2015/wordml/symex" xmlns:wpg="http://schemas.microsoft.com/office/word/2010/wordprocessingGroup" xmlns:wpi="http://schemas.microsoft.com/office/word/2010/wordprocessingInk" xmlns:wne="http://schemas.microsoft.com/office/word/2006/wordml" xmlns:wps="http://schemas.microsoft.com/office/word/2010/wordprocessingShape" mc:Ignorable="w14 w15 w16se w16cid w16 w16cex w16sdtdh wp14">
+<w:numbering xmlns:wpc="http://schemas.microsoft.com/office/word/2010/wordprocessingCanvas" xmlns:mc="http://schemas.openxmlformats.org/markup-compatibility/2006" xmlns:o="urn:schemas-microsoft-com:office:office" xmlns:r="http://schemas.openxmlformats.org/officeDocument/2006/relationships" xmlns:m="http://schemas.openxmlformats.org/officeDocument/2006/math" xmlns:v="urn:schemas-microsoft-com:vml" xmlns:wp14="http://schemas.microsoft.com/office/word/2010/wordprocessingDrawing" xmlns:wp="http://schemas.openxmlformats.org/drawingml/2006/wordprocessingDrawing" xmlns:w10="urn:schemas-microsoft-com:office:word" xmlns:w="http://schemas.openxmlformats.org/wordprocessingml/2006/main" xmlns:w14="http://schemas.microsoft.com/office/word/2010/wordml" xmlns:w15="http://schemas.microsoft.com/office/word/2012/wordml" xmlns:wpg="http://schemas.microsoft.com/office/word/2010/wordprocessingGroup" xmlns:wpi="http://schemas.microsoft.com/office/word/2010/wordprocessingInk" xmlns:wne="http://schemas.microsoft.com/office/word/2006/wordml" xmlns:wps="http://schemas.microsoft.com/office/word/2010/wordprocessingShape" mc:Ignorable="w14 w15 wp14">
   <w:abstractNum w:abstractNumId="0" w15:restartNumberingAfterBreak="0">
     <w:nsid w:val="406474A3"/>
     <w:multiLevelType w:val="hybridMultilevel"/>
@@ -7832,6 +8576,345 @@
     </w:lvl>
   </w:abstractNum>
   <w:abstractNum w:abstractNumId="2" w15:restartNumberingAfterBreak="0">
+    <w:nsid w:val="505D54F3"/>
+    <w:multiLevelType w:val="hybridMultilevel"/>
+    <w:tmpl w:val="49B2C712"/>
+    <w:lvl w:ilvl="0" w:tplc="04090001">
+      <w:start w:val="1"/>
+      <w:numFmt w:val="bullet"/>
+      <w:lvlText w:val=""/>
+      <w:lvlJc w:val="left"/>
+      <w:pPr>
+        <w:ind w:left="720" w:hanging="360"/>
+      </w:pPr>
+      <w:rPr>
+        <w:rFonts w:ascii="Symbol" w:hAnsi="Symbol" w:hint="default"/>
+      </w:rPr>
+    </w:lvl>
+    <w:lvl w:ilvl="1" w:tplc="04090003" w:tentative="1">
+      <w:start w:val="1"/>
+      <w:numFmt w:val="bullet"/>
+      <w:lvlText w:val="o"/>
+      <w:lvlJc w:val="left"/>
+      <w:pPr>
+        <w:ind w:left="1440" w:hanging="360"/>
+      </w:pPr>
+      <w:rPr>
+        <w:rFonts w:ascii="Courier New" w:hAnsi="Courier New" w:cs="Courier New" w:hint="default"/>
+      </w:rPr>
+    </w:lvl>
+    <w:lvl w:ilvl="2" w:tplc="04090005" w:tentative="1">
+      <w:start w:val="1"/>
+      <w:numFmt w:val="bullet"/>
+      <w:lvlText w:val=""/>
+      <w:lvlJc w:val="left"/>
+      <w:pPr>
+        <w:ind w:left="2160" w:hanging="360"/>
+      </w:pPr>
+      <w:rPr>
+        <w:rFonts w:ascii="Wingdings" w:hAnsi="Wingdings" w:hint="default"/>
+      </w:rPr>
+    </w:lvl>
+    <w:lvl w:ilvl="3" w:tplc="04090001" w:tentative="1">
+      <w:start w:val="1"/>
+      <w:numFmt w:val="bullet"/>
+      <w:lvlText w:val=""/>
+      <w:lvlJc w:val="left"/>
+      <w:pPr>
+        <w:ind w:left="2880" w:hanging="360"/>
+      </w:pPr>
+      <w:rPr>
+        <w:rFonts w:ascii="Symbol" w:hAnsi="Symbol" w:hint="default"/>
+      </w:rPr>
+    </w:lvl>
+    <w:lvl w:ilvl="4" w:tplc="04090003" w:tentative="1">
+      <w:start w:val="1"/>
+      <w:numFmt w:val="bullet"/>
+      <w:lvlText w:val="o"/>
+      <w:lvlJc w:val="left"/>
+      <w:pPr>
+        <w:ind w:left="3600" w:hanging="360"/>
+      </w:pPr>
+      <w:rPr>
+        <w:rFonts w:ascii="Courier New" w:hAnsi="Courier New" w:cs="Courier New" w:hint="default"/>
+      </w:rPr>
+    </w:lvl>
+    <w:lvl w:ilvl="5" w:tplc="04090005" w:tentative="1">
+      <w:start w:val="1"/>
+      <w:numFmt w:val="bullet"/>
+      <w:lvlText w:val=""/>
+      <w:lvlJc w:val="left"/>
+      <w:pPr>
+        <w:ind w:left="4320" w:hanging="360"/>
+      </w:pPr>
+      <w:rPr>
+        <w:rFonts w:ascii="Wingdings" w:hAnsi="Wingdings" w:hint="default"/>
+      </w:rPr>
+    </w:lvl>
+    <w:lvl w:ilvl="6" w:tplc="04090001" w:tentative="1">
+      <w:start w:val="1"/>
+      <w:numFmt w:val="bullet"/>
+      <w:lvlText w:val=""/>
+      <w:lvlJc w:val="left"/>
+      <w:pPr>
+        <w:ind w:left="5040" w:hanging="360"/>
+      </w:pPr>
+      <w:rPr>
+        <w:rFonts w:ascii="Symbol" w:hAnsi="Symbol" w:hint="default"/>
+      </w:rPr>
+    </w:lvl>
+    <w:lvl w:ilvl="7" w:tplc="04090003" w:tentative="1">
+      <w:start w:val="1"/>
+      <w:numFmt w:val="bullet"/>
+      <w:lvlText w:val="o"/>
+      <w:lvlJc w:val="left"/>
+      <w:pPr>
+        <w:ind w:left="5760" w:hanging="360"/>
+      </w:pPr>
+      <w:rPr>
+        <w:rFonts w:ascii="Courier New" w:hAnsi="Courier New" w:cs="Courier New" w:hint="default"/>
+      </w:rPr>
+    </w:lvl>
+    <w:lvl w:ilvl="8" w:tplc="04090005" w:tentative="1">
+      <w:start w:val="1"/>
+      <w:numFmt w:val="bullet"/>
+      <w:lvlText w:val=""/>
+      <w:lvlJc w:val="left"/>
+      <w:pPr>
+        <w:ind w:left="6480" w:hanging="360"/>
+      </w:pPr>
+      <w:rPr>
+        <w:rFonts w:ascii="Wingdings" w:hAnsi="Wingdings" w:hint="default"/>
+      </w:rPr>
+    </w:lvl>
+  </w:abstractNum>
+  <w:abstractNum w:abstractNumId="3" w15:restartNumberingAfterBreak="0">
+    <w:nsid w:val="553A5A35"/>
+    <w:multiLevelType w:val="hybridMultilevel"/>
+    <w:tmpl w:val="F448246A"/>
+    <w:lvl w:ilvl="0" w:tplc="97A63B00">
+      <w:start w:val="9"/>
+      <w:numFmt w:val="bullet"/>
+      <w:lvlText w:val="-"/>
+      <w:lvlJc w:val="left"/>
+      <w:pPr>
+        <w:ind w:left="720" w:hanging="360"/>
+      </w:pPr>
+      <w:rPr>
+        <w:rFonts w:ascii="Times New Roman" w:eastAsiaTheme="minorEastAsia" w:hAnsi="Times New Roman" w:cs="Times New Roman" w:hint="default"/>
+      </w:rPr>
+    </w:lvl>
+    <w:lvl w:ilvl="1" w:tplc="04090003" w:tentative="1">
+      <w:start w:val="1"/>
+      <w:numFmt w:val="bullet"/>
+      <w:lvlText w:val="o"/>
+      <w:lvlJc w:val="left"/>
+      <w:pPr>
+        <w:ind w:left="1440" w:hanging="360"/>
+      </w:pPr>
+      <w:rPr>
+        <w:rFonts w:ascii="Courier New" w:hAnsi="Courier New" w:cs="Courier New" w:hint="default"/>
+      </w:rPr>
+    </w:lvl>
+    <w:lvl w:ilvl="2" w:tplc="04090005" w:tentative="1">
+      <w:start w:val="1"/>
+      <w:numFmt w:val="bullet"/>
+      <w:lvlText w:val=""/>
+      <w:lvlJc w:val="left"/>
+      <w:pPr>
+        <w:ind w:left="2160" w:hanging="360"/>
+      </w:pPr>
+      <w:rPr>
+        <w:rFonts w:ascii="Wingdings" w:hAnsi="Wingdings" w:hint="default"/>
+      </w:rPr>
+    </w:lvl>
+    <w:lvl w:ilvl="3" w:tplc="04090001" w:tentative="1">
+      <w:start w:val="1"/>
+      <w:numFmt w:val="bullet"/>
+      <w:lvlText w:val=""/>
+      <w:lvlJc w:val="left"/>
+      <w:pPr>
+        <w:ind w:left="2880" w:hanging="360"/>
+      </w:pPr>
+      <w:rPr>
+        <w:rFonts w:ascii="Symbol" w:hAnsi="Symbol" w:hint="default"/>
+      </w:rPr>
+    </w:lvl>
+    <w:lvl w:ilvl="4" w:tplc="04090003" w:tentative="1">
+      <w:start w:val="1"/>
+      <w:numFmt w:val="bullet"/>
+      <w:lvlText w:val="o"/>
+      <w:lvlJc w:val="left"/>
+      <w:pPr>
+        <w:ind w:left="3600" w:hanging="360"/>
+      </w:pPr>
+      <w:rPr>
+        <w:rFonts w:ascii="Courier New" w:hAnsi="Courier New" w:cs="Courier New" w:hint="default"/>
+      </w:rPr>
+    </w:lvl>
+    <w:lvl w:ilvl="5" w:tplc="04090005" w:tentative="1">
+      <w:start w:val="1"/>
+      <w:numFmt w:val="bullet"/>
+      <w:lvlText w:val=""/>
+      <w:lvlJc w:val="left"/>
+      <w:pPr>
+        <w:ind w:left="4320" w:hanging="360"/>
+      </w:pPr>
+      <w:rPr>
+        <w:rFonts w:ascii="Wingdings" w:hAnsi="Wingdings" w:hint="default"/>
+      </w:rPr>
+    </w:lvl>
+    <w:lvl w:ilvl="6" w:tplc="04090001" w:tentative="1">
+      <w:start w:val="1"/>
+      <w:numFmt w:val="bullet"/>
+      <w:lvlText w:val=""/>
+      <w:lvlJc w:val="left"/>
+      <w:pPr>
+        <w:ind w:left="5040" w:hanging="360"/>
+      </w:pPr>
+      <w:rPr>
+        <w:rFonts w:ascii="Symbol" w:hAnsi="Symbol" w:hint="default"/>
+      </w:rPr>
+    </w:lvl>
+    <w:lvl w:ilvl="7" w:tplc="04090003" w:tentative="1">
+      <w:start w:val="1"/>
+      <w:numFmt w:val="bullet"/>
+      <w:lvlText w:val="o"/>
+      <w:lvlJc w:val="left"/>
+      <w:pPr>
+        <w:ind w:left="5760" w:hanging="360"/>
+      </w:pPr>
+      <w:rPr>
+        <w:rFonts w:ascii="Courier New" w:hAnsi="Courier New" w:cs="Courier New" w:hint="default"/>
+      </w:rPr>
+    </w:lvl>
+    <w:lvl w:ilvl="8" w:tplc="04090005" w:tentative="1">
+      <w:start w:val="1"/>
+      <w:numFmt w:val="bullet"/>
+      <w:lvlText w:val=""/>
+      <w:lvlJc w:val="left"/>
+      <w:pPr>
+        <w:ind w:left="6480" w:hanging="360"/>
+      </w:pPr>
+      <w:rPr>
+        <w:rFonts w:ascii="Wingdings" w:hAnsi="Wingdings" w:hint="default"/>
+      </w:rPr>
+    </w:lvl>
+  </w:abstractNum>
+  <w:abstractNum w:abstractNumId="4" w15:restartNumberingAfterBreak="0">
+    <w:nsid w:val="5CBC73BA"/>
+    <w:multiLevelType w:val="hybridMultilevel"/>
+    <w:tmpl w:val="D6E83700"/>
+    <w:lvl w:ilvl="0" w:tplc="CB84FC70">
+      <w:start w:val="4"/>
+      <w:numFmt w:val="bullet"/>
+      <w:lvlText w:val="-"/>
+      <w:lvlJc w:val="left"/>
+      <w:pPr>
+        <w:ind w:left="720" w:hanging="360"/>
+      </w:pPr>
+      <w:rPr>
+        <w:rFonts w:ascii="Times New Roman" w:eastAsiaTheme="minorEastAsia" w:hAnsi="Times New Roman" w:cs="Times New Roman" w:hint="default"/>
+      </w:rPr>
+    </w:lvl>
+    <w:lvl w:ilvl="1" w:tplc="04090003" w:tentative="1">
+      <w:start w:val="1"/>
+      <w:numFmt w:val="bullet"/>
+      <w:lvlText w:val="o"/>
+      <w:lvlJc w:val="left"/>
+      <w:pPr>
+        <w:ind w:left="1440" w:hanging="360"/>
+      </w:pPr>
+      <w:rPr>
+        <w:rFonts w:ascii="Courier New" w:hAnsi="Courier New" w:cs="Courier New" w:hint="default"/>
+      </w:rPr>
+    </w:lvl>
+    <w:lvl w:ilvl="2" w:tplc="04090005" w:tentative="1">
+      <w:start w:val="1"/>
+      <w:numFmt w:val="bullet"/>
+      <w:lvlText w:val=""/>
+      <w:lvlJc w:val="left"/>
+      <w:pPr>
+        <w:ind w:left="2160" w:hanging="360"/>
+      </w:pPr>
+      <w:rPr>
+        <w:rFonts w:ascii="Wingdings" w:hAnsi="Wingdings" w:hint="default"/>
+      </w:rPr>
+    </w:lvl>
+    <w:lvl w:ilvl="3" w:tplc="04090001" w:tentative="1">
+      <w:start w:val="1"/>
+      <w:numFmt w:val="bullet"/>
+      <w:lvlText w:val=""/>
+      <w:lvlJc w:val="left"/>
+      <w:pPr>
+        <w:ind w:left="2880" w:hanging="360"/>
+      </w:pPr>
+      <w:rPr>
+        <w:rFonts w:ascii="Symbol" w:hAnsi="Symbol" w:hint="default"/>
+      </w:rPr>
+    </w:lvl>
+    <w:lvl w:ilvl="4" w:tplc="04090003" w:tentative="1">
+      <w:start w:val="1"/>
+      <w:numFmt w:val="bullet"/>
+      <w:lvlText w:val="o"/>
+      <w:lvlJc w:val="left"/>
+      <w:pPr>
+        <w:ind w:left="3600" w:hanging="360"/>
+      </w:pPr>
+      <w:rPr>
+        <w:rFonts w:ascii="Courier New" w:hAnsi="Courier New" w:cs="Courier New" w:hint="default"/>
+      </w:rPr>
+    </w:lvl>
+    <w:lvl w:ilvl="5" w:tplc="04090005" w:tentative="1">
+      <w:start w:val="1"/>
+      <w:numFmt w:val="bullet"/>
+      <w:lvlText w:val=""/>
+      <w:lvlJc w:val="left"/>
+      <w:pPr>
+        <w:ind w:left="4320" w:hanging="360"/>
+      </w:pPr>
+      <w:rPr>
+        <w:rFonts w:ascii="Wingdings" w:hAnsi="Wingdings" w:hint="default"/>
+      </w:rPr>
+    </w:lvl>
+    <w:lvl w:ilvl="6" w:tplc="04090001" w:tentative="1">
+      <w:start w:val="1"/>
+      <w:numFmt w:val="bullet"/>
+      <w:lvlText w:val=""/>
+      <w:lvlJc w:val="left"/>
+      <w:pPr>
+        <w:ind w:left="5040" w:hanging="360"/>
+      </w:pPr>
+      <w:rPr>
+        <w:rFonts w:ascii="Symbol" w:hAnsi="Symbol" w:hint="default"/>
+      </w:rPr>
+    </w:lvl>
+    <w:lvl w:ilvl="7" w:tplc="04090003" w:tentative="1">
+      <w:start w:val="1"/>
+      <w:numFmt w:val="bullet"/>
+      <w:lvlText w:val="o"/>
+      <w:lvlJc w:val="left"/>
+      <w:pPr>
+        <w:ind w:left="5760" w:hanging="360"/>
+      </w:pPr>
+      <w:rPr>
+        <w:rFonts w:ascii="Courier New" w:hAnsi="Courier New" w:cs="Courier New" w:hint="default"/>
+      </w:rPr>
+    </w:lvl>
+    <w:lvl w:ilvl="8" w:tplc="04090005" w:tentative="1">
+      <w:start w:val="1"/>
+      <w:numFmt w:val="bullet"/>
+      <w:lvlText w:val=""/>
+      <w:lvlJc w:val="left"/>
+      <w:pPr>
+        <w:ind w:left="6480" w:hanging="360"/>
+      </w:pPr>
+      <w:rPr>
+        <w:rFonts w:ascii="Wingdings" w:hAnsi="Wingdings" w:hint="default"/>
+      </w:rPr>
+    </w:lvl>
+  </w:abstractNum>
+  <w:abstractNum w:abstractNumId="5" w15:restartNumberingAfterBreak="0">
     <w:nsid w:val="5F7B3C5E"/>
     <w:multiLevelType w:val="hybridMultilevel"/>
     <w:tmpl w:val="320A0E14"/>
@@ -7920,7 +9003,346 @@
       </w:pPr>
     </w:lvl>
   </w:abstractNum>
-  <w:abstractNum w:abstractNumId="3" w15:restartNumberingAfterBreak="0">
+  <w:abstractNum w:abstractNumId="6" w15:restartNumberingAfterBreak="0">
+    <w:nsid w:val="6AC6786F"/>
+    <w:multiLevelType w:val="hybridMultilevel"/>
+    <w:tmpl w:val="90F2F7C8"/>
+    <w:lvl w:ilvl="0" w:tplc="3CDC195E">
+      <w:start w:val="4"/>
+      <w:numFmt w:val="bullet"/>
+      <w:lvlText w:val="-"/>
+      <w:lvlJc w:val="left"/>
+      <w:pPr>
+        <w:ind w:left="720" w:hanging="360"/>
+      </w:pPr>
+      <w:rPr>
+        <w:rFonts w:ascii="Times New Roman" w:eastAsiaTheme="minorEastAsia" w:hAnsi="Times New Roman" w:cs="Times New Roman" w:hint="default"/>
+      </w:rPr>
+    </w:lvl>
+    <w:lvl w:ilvl="1" w:tplc="04090003" w:tentative="1">
+      <w:start w:val="1"/>
+      <w:numFmt w:val="bullet"/>
+      <w:lvlText w:val="o"/>
+      <w:lvlJc w:val="left"/>
+      <w:pPr>
+        <w:ind w:left="1440" w:hanging="360"/>
+      </w:pPr>
+      <w:rPr>
+        <w:rFonts w:ascii="Courier New" w:hAnsi="Courier New" w:cs="Courier New" w:hint="default"/>
+      </w:rPr>
+    </w:lvl>
+    <w:lvl w:ilvl="2" w:tplc="04090005" w:tentative="1">
+      <w:start w:val="1"/>
+      <w:numFmt w:val="bullet"/>
+      <w:lvlText w:val=""/>
+      <w:lvlJc w:val="left"/>
+      <w:pPr>
+        <w:ind w:left="2160" w:hanging="360"/>
+      </w:pPr>
+      <w:rPr>
+        <w:rFonts w:ascii="Wingdings" w:hAnsi="Wingdings" w:hint="default"/>
+      </w:rPr>
+    </w:lvl>
+    <w:lvl w:ilvl="3" w:tplc="04090001" w:tentative="1">
+      <w:start w:val="1"/>
+      <w:numFmt w:val="bullet"/>
+      <w:lvlText w:val=""/>
+      <w:lvlJc w:val="left"/>
+      <w:pPr>
+        <w:ind w:left="2880" w:hanging="360"/>
+      </w:pPr>
+      <w:rPr>
+        <w:rFonts w:ascii="Symbol" w:hAnsi="Symbol" w:hint="default"/>
+      </w:rPr>
+    </w:lvl>
+    <w:lvl w:ilvl="4" w:tplc="04090003" w:tentative="1">
+      <w:start w:val="1"/>
+      <w:numFmt w:val="bullet"/>
+      <w:lvlText w:val="o"/>
+      <w:lvlJc w:val="left"/>
+      <w:pPr>
+        <w:ind w:left="3600" w:hanging="360"/>
+      </w:pPr>
+      <w:rPr>
+        <w:rFonts w:ascii="Courier New" w:hAnsi="Courier New" w:cs="Courier New" w:hint="default"/>
+      </w:rPr>
+    </w:lvl>
+    <w:lvl w:ilvl="5" w:tplc="04090005" w:tentative="1">
+      <w:start w:val="1"/>
+      <w:numFmt w:val="bullet"/>
+      <w:lvlText w:val=""/>
+      <w:lvlJc w:val="left"/>
+      <w:pPr>
+        <w:ind w:left="4320" w:hanging="360"/>
+      </w:pPr>
+      <w:rPr>
+        <w:rFonts w:ascii="Wingdings" w:hAnsi="Wingdings" w:hint="default"/>
+      </w:rPr>
+    </w:lvl>
+    <w:lvl w:ilvl="6" w:tplc="04090001" w:tentative="1">
+      <w:start w:val="1"/>
+      <w:numFmt w:val="bullet"/>
+      <w:lvlText w:val=""/>
+      <w:lvlJc w:val="left"/>
+      <w:pPr>
+        <w:ind w:left="5040" w:hanging="360"/>
+      </w:pPr>
+      <w:rPr>
+        <w:rFonts w:ascii="Symbol" w:hAnsi="Symbol" w:hint="default"/>
+      </w:rPr>
+    </w:lvl>
+    <w:lvl w:ilvl="7" w:tplc="04090003" w:tentative="1">
+      <w:start w:val="1"/>
+      <w:numFmt w:val="bullet"/>
+      <w:lvlText w:val="o"/>
+      <w:lvlJc w:val="left"/>
+      <w:pPr>
+        <w:ind w:left="5760" w:hanging="360"/>
+      </w:pPr>
+      <w:rPr>
+        <w:rFonts w:ascii="Courier New" w:hAnsi="Courier New" w:cs="Courier New" w:hint="default"/>
+      </w:rPr>
+    </w:lvl>
+    <w:lvl w:ilvl="8" w:tplc="04090005" w:tentative="1">
+      <w:start w:val="1"/>
+      <w:numFmt w:val="bullet"/>
+      <w:lvlText w:val=""/>
+      <w:lvlJc w:val="left"/>
+      <w:pPr>
+        <w:ind w:left="6480" w:hanging="360"/>
+      </w:pPr>
+      <w:rPr>
+        <w:rFonts w:ascii="Wingdings" w:hAnsi="Wingdings" w:hint="default"/>
+      </w:rPr>
+    </w:lvl>
+  </w:abstractNum>
+  <w:abstractNum w:abstractNumId="7" w15:restartNumberingAfterBreak="0">
+    <w:nsid w:val="71B16E12"/>
+    <w:multiLevelType w:val="hybridMultilevel"/>
+    <w:tmpl w:val="02FCBA68"/>
+    <w:lvl w:ilvl="0" w:tplc="2280D990">
+      <w:start w:val="9"/>
+      <w:numFmt w:val="bullet"/>
+      <w:lvlText w:val="-"/>
+      <w:lvlJc w:val="left"/>
+      <w:pPr>
+        <w:ind w:left="720" w:hanging="360"/>
+      </w:pPr>
+      <w:rPr>
+        <w:rFonts w:ascii="Times New Roman" w:eastAsiaTheme="minorEastAsia" w:hAnsi="Times New Roman" w:cs="Times New Roman" w:hint="default"/>
+      </w:rPr>
+    </w:lvl>
+    <w:lvl w:ilvl="1" w:tplc="04090003" w:tentative="1">
+      <w:start w:val="1"/>
+      <w:numFmt w:val="bullet"/>
+      <w:lvlText w:val="o"/>
+      <w:lvlJc w:val="left"/>
+      <w:pPr>
+        <w:ind w:left="1440" w:hanging="360"/>
+      </w:pPr>
+      <w:rPr>
+        <w:rFonts w:ascii="Courier New" w:hAnsi="Courier New" w:cs="Courier New" w:hint="default"/>
+      </w:rPr>
+    </w:lvl>
+    <w:lvl w:ilvl="2" w:tplc="04090005" w:tentative="1">
+      <w:start w:val="1"/>
+      <w:numFmt w:val="bullet"/>
+      <w:lvlText w:val=""/>
+      <w:lvlJc w:val="left"/>
+      <w:pPr>
+        <w:ind w:left="2160" w:hanging="360"/>
+      </w:pPr>
+      <w:rPr>
+        <w:rFonts w:ascii="Wingdings" w:hAnsi="Wingdings" w:hint="default"/>
+      </w:rPr>
+    </w:lvl>
+    <w:lvl w:ilvl="3" w:tplc="04090001" w:tentative="1">
+      <w:start w:val="1"/>
+      <w:numFmt w:val="bullet"/>
+      <w:lvlText w:val=""/>
+      <w:lvlJc w:val="left"/>
+      <w:pPr>
+        <w:ind w:left="2880" w:hanging="360"/>
+      </w:pPr>
+      <w:rPr>
+        <w:rFonts w:ascii="Symbol" w:hAnsi="Symbol" w:hint="default"/>
+      </w:rPr>
+    </w:lvl>
+    <w:lvl w:ilvl="4" w:tplc="04090003" w:tentative="1">
+      <w:start w:val="1"/>
+      <w:numFmt w:val="bullet"/>
+      <w:lvlText w:val="o"/>
+      <w:lvlJc w:val="left"/>
+      <w:pPr>
+        <w:ind w:left="3600" w:hanging="360"/>
+      </w:pPr>
+      <w:rPr>
+        <w:rFonts w:ascii="Courier New" w:hAnsi="Courier New" w:cs="Courier New" w:hint="default"/>
+      </w:rPr>
+    </w:lvl>
+    <w:lvl w:ilvl="5" w:tplc="04090005" w:tentative="1">
+      <w:start w:val="1"/>
+      <w:numFmt w:val="bullet"/>
+      <w:lvlText w:val=""/>
+      <w:lvlJc w:val="left"/>
+      <w:pPr>
+        <w:ind w:left="4320" w:hanging="360"/>
+      </w:pPr>
+      <w:rPr>
+        <w:rFonts w:ascii="Wingdings" w:hAnsi="Wingdings" w:hint="default"/>
+      </w:rPr>
+    </w:lvl>
+    <w:lvl w:ilvl="6" w:tplc="04090001" w:tentative="1">
+      <w:start w:val="1"/>
+      <w:numFmt w:val="bullet"/>
+      <w:lvlText w:val=""/>
+      <w:lvlJc w:val="left"/>
+      <w:pPr>
+        <w:ind w:left="5040" w:hanging="360"/>
+      </w:pPr>
+      <w:rPr>
+        <w:rFonts w:ascii="Symbol" w:hAnsi="Symbol" w:hint="default"/>
+      </w:rPr>
+    </w:lvl>
+    <w:lvl w:ilvl="7" w:tplc="04090003" w:tentative="1">
+      <w:start w:val="1"/>
+      <w:numFmt w:val="bullet"/>
+      <w:lvlText w:val="o"/>
+      <w:lvlJc w:val="left"/>
+      <w:pPr>
+        <w:ind w:left="5760" w:hanging="360"/>
+      </w:pPr>
+      <w:rPr>
+        <w:rFonts w:ascii="Courier New" w:hAnsi="Courier New" w:cs="Courier New" w:hint="default"/>
+      </w:rPr>
+    </w:lvl>
+    <w:lvl w:ilvl="8" w:tplc="04090005" w:tentative="1">
+      <w:start w:val="1"/>
+      <w:numFmt w:val="bullet"/>
+      <w:lvlText w:val=""/>
+      <w:lvlJc w:val="left"/>
+      <w:pPr>
+        <w:ind w:left="6480" w:hanging="360"/>
+      </w:pPr>
+      <w:rPr>
+        <w:rFonts w:ascii="Wingdings" w:hAnsi="Wingdings" w:hint="default"/>
+      </w:rPr>
+    </w:lvl>
+  </w:abstractNum>
+  <w:abstractNum w:abstractNumId="8" w15:restartNumberingAfterBreak="0">
+    <w:nsid w:val="72BD05A8"/>
+    <w:multiLevelType w:val="hybridMultilevel"/>
+    <w:tmpl w:val="A4C0F066"/>
+    <w:lvl w:ilvl="0" w:tplc="C5909FD8">
+      <w:start w:val="9"/>
+      <w:numFmt w:val="bullet"/>
+      <w:lvlText w:val="-"/>
+      <w:lvlJc w:val="left"/>
+      <w:pPr>
+        <w:ind w:left="720" w:hanging="360"/>
+      </w:pPr>
+      <w:rPr>
+        <w:rFonts w:ascii="Times New Roman" w:eastAsiaTheme="minorEastAsia" w:hAnsi="Times New Roman" w:cs="Times New Roman" w:hint="default"/>
+      </w:rPr>
+    </w:lvl>
+    <w:lvl w:ilvl="1" w:tplc="04090003" w:tentative="1">
+      <w:start w:val="1"/>
+      <w:numFmt w:val="bullet"/>
+      <w:lvlText w:val="o"/>
+      <w:lvlJc w:val="left"/>
+      <w:pPr>
+        <w:ind w:left="1440" w:hanging="360"/>
+      </w:pPr>
+      <w:rPr>
+        <w:rFonts w:ascii="Courier New" w:hAnsi="Courier New" w:cs="Courier New" w:hint="default"/>
+      </w:rPr>
+    </w:lvl>
+    <w:lvl w:ilvl="2" w:tplc="04090005" w:tentative="1">
+      <w:start w:val="1"/>
+      <w:numFmt w:val="bullet"/>
+      <w:lvlText w:val=""/>
+      <w:lvlJc w:val="left"/>
+      <w:pPr>
+        <w:ind w:left="2160" w:hanging="360"/>
+      </w:pPr>
+      <w:rPr>
+        <w:rFonts w:ascii="Wingdings" w:hAnsi="Wingdings" w:hint="default"/>
+      </w:rPr>
+    </w:lvl>
+    <w:lvl w:ilvl="3" w:tplc="04090001" w:tentative="1">
+      <w:start w:val="1"/>
+      <w:numFmt w:val="bullet"/>
+      <w:lvlText w:val=""/>
+      <w:lvlJc w:val="left"/>
+      <w:pPr>
+        <w:ind w:left="2880" w:hanging="360"/>
+      </w:pPr>
+      <w:rPr>
+        <w:rFonts w:ascii="Symbol" w:hAnsi="Symbol" w:hint="default"/>
+      </w:rPr>
+    </w:lvl>
+    <w:lvl w:ilvl="4" w:tplc="04090003" w:tentative="1">
+      <w:start w:val="1"/>
+      <w:numFmt w:val="bullet"/>
+      <w:lvlText w:val="o"/>
+      <w:lvlJc w:val="left"/>
+      <w:pPr>
+        <w:ind w:left="3600" w:hanging="360"/>
+      </w:pPr>
+      <w:rPr>
+        <w:rFonts w:ascii="Courier New" w:hAnsi="Courier New" w:cs="Courier New" w:hint="default"/>
+      </w:rPr>
+    </w:lvl>
+    <w:lvl w:ilvl="5" w:tplc="04090005" w:tentative="1">
+      <w:start w:val="1"/>
+      <w:numFmt w:val="bullet"/>
+      <w:lvlText w:val=""/>
+      <w:lvlJc w:val="left"/>
+      <w:pPr>
+        <w:ind w:left="4320" w:hanging="360"/>
+      </w:pPr>
+      <w:rPr>
+        <w:rFonts w:ascii="Wingdings" w:hAnsi="Wingdings" w:hint="default"/>
+      </w:rPr>
+    </w:lvl>
+    <w:lvl w:ilvl="6" w:tplc="04090001" w:tentative="1">
+      <w:start w:val="1"/>
+      <w:numFmt w:val="bullet"/>
+      <w:lvlText w:val=""/>
+      <w:lvlJc w:val="left"/>
+      <w:pPr>
+        <w:ind w:left="5040" w:hanging="360"/>
+      </w:pPr>
+      <w:rPr>
+        <w:rFonts w:ascii="Symbol" w:hAnsi="Symbol" w:hint="default"/>
+      </w:rPr>
+    </w:lvl>
+    <w:lvl w:ilvl="7" w:tplc="04090003" w:tentative="1">
+      <w:start w:val="1"/>
+      <w:numFmt w:val="bullet"/>
+      <w:lvlText w:val="o"/>
+      <w:lvlJc w:val="left"/>
+      <w:pPr>
+        <w:ind w:left="5760" w:hanging="360"/>
+      </w:pPr>
+      <w:rPr>
+        <w:rFonts w:ascii="Courier New" w:hAnsi="Courier New" w:cs="Courier New" w:hint="default"/>
+      </w:rPr>
+    </w:lvl>
+    <w:lvl w:ilvl="8" w:tplc="04090005" w:tentative="1">
+      <w:start w:val="1"/>
+      <w:numFmt w:val="bullet"/>
+      <w:lvlText w:val=""/>
+      <w:lvlJc w:val="left"/>
+      <w:pPr>
+        <w:ind w:left="6480" w:hanging="360"/>
+      </w:pPr>
+      <w:rPr>
+        <w:rFonts w:ascii="Wingdings" w:hAnsi="Wingdings" w:hint="default"/>
+      </w:rPr>
+    </w:lvl>
+  </w:abstractNum>
+  <w:abstractNum w:abstractNumId="9" w15:restartNumberingAfterBreak="0">
     <w:nsid w:val="7D405978"/>
     <w:multiLevelType w:val="hybridMultilevel"/>
     <w:tmpl w:val="4434EA80"/>
@@ -8033,7 +9455,7 @@
     </w:lvl>
   </w:abstractNum>
   <w:num w:numId="1">
-    <w:abstractNumId w:val="3"/>
+    <w:abstractNumId w:val="9"/>
   </w:num>
   <w:num w:numId="2">
     <w:abstractNumId w:val="1"/>
@@ -8042,13 +9464,31 @@
     <w:abstractNumId w:val="0"/>
   </w:num>
   <w:num w:numId="4">
+    <w:abstractNumId w:val="5"/>
+  </w:num>
+  <w:num w:numId="5">
     <w:abstractNumId w:val="2"/>
+  </w:num>
+  <w:num w:numId="6">
+    <w:abstractNumId w:val="7"/>
+  </w:num>
+  <w:num w:numId="7">
+    <w:abstractNumId w:val="3"/>
+  </w:num>
+  <w:num w:numId="8">
+    <w:abstractNumId w:val="8"/>
+  </w:num>
+  <w:num w:numId="9">
+    <w:abstractNumId w:val="6"/>
+  </w:num>
+  <w:num w:numId="10">
+    <w:abstractNumId w:val="4"/>
   </w:num>
 </w:numbering>
 </file>
 
 <file path=word/styles.xml><?xml version="1.0" encoding="utf-8"?>
-<w:styles xmlns:mc="http://schemas.openxmlformats.org/markup-compatibility/2006" xmlns:r="http://schemas.openxmlformats.org/officeDocument/2006/relationships" xmlns:w="http://schemas.openxmlformats.org/wordprocessingml/2006/main" xmlns:w14="http://schemas.microsoft.com/office/word/2010/wordml" xmlns:w15="http://schemas.microsoft.com/office/word/2012/wordml" xmlns:w16cex="http://schemas.microsoft.com/office/word/2018/wordml/cex" xmlns:w16cid="http://schemas.microsoft.com/office/word/2016/wordml/cid" xmlns:w16="http://schemas.microsoft.com/office/word/2018/wordml" xmlns:w16sdtdh="http://schemas.microsoft.com/office/word/2020/wordml/sdtdatahash" xmlns:w16se="http://schemas.microsoft.com/office/word/2015/wordml/symex" mc:Ignorable="w14 w15 w16se w16cid w16 w16cex w16sdtdh">
+<w:styles xmlns:mc="http://schemas.openxmlformats.org/markup-compatibility/2006" xmlns:r="http://schemas.openxmlformats.org/officeDocument/2006/relationships" xmlns:w="http://schemas.openxmlformats.org/wordprocessingml/2006/main" xmlns:w14="http://schemas.microsoft.com/office/word/2010/wordml" xmlns:w15="http://schemas.microsoft.com/office/word/2012/wordml" mc:Ignorable="w14 w15">
   <w:docDefaults>
     <w:rPrDefault>
       <w:rPr>
@@ -8064,7 +9504,7 @@
       </w:pPr>
     </w:pPrDefault>
   </w:docDefaults>
-  <w:latentStyles w:defLockedState="0" w:defUIPriority="99" w:defSemiHidden="0" w:defUnhideWhenUsed="0" w:defQFormat="0" w:count="376">
+  <w:latentStyles w:defLockedState="0" w:defUIPriority="99" w:defSemiHidden="0" w:defUnhideWhenUsed="0" w:defQFormat="0" w:count="371">
     <w:lsdException w:name="Normal" w:uiPriority="0" w:qFormat="1"/>
     <w:lsdException w:name="heading 1" w:uiPriority="9" w:qFormat="1"/>
     <w:lsdException w:name="heading 2" w:semiHidden="1" w:uiPriority="9" w:unhideWhenUsed="1" w:qFormat="1"/>
@@ -8436,11 +9876,6 @@
     <w:lsdException w:name="List Table 5 Dark Accent 6" w:uiPriority="50"/>
     <w:lsdException w:name="List Table 6 Colorful Accent 6" w:uiPriority="51"/>
     <w:lsdException w:name="List Table 7 Colorful Accent 6" w:uiPriority="52"/>
-    <w:lsdException w:name="Mention" w:semiHidden="1" w:unhideWhenUsed="1"/>
-    <w:lsdException w:name="Smart Hyperlink" w:semiHidden="1" w:unhideWhenUsed="1"/>
-    <w:lsdException w:name="Hashtag" w:semiHidden="1" w:unhideWhenUsed="1"/>
-    <w:lsdException w:name="Unresolved Mention" w:semiHidden="1" w:unhideWhenUsed="1"/>
-    <w:lsdException w:name="Smart Link" w:semiHidden="1" w:unhideWhenUsed="1"/>
   </w:latentStyles>
   <w:style w:type="paragraph" w:default="1" w:styleId="Normal">
     <w:name w:val="Normal"/>
@@ -9168,7 +10603,7 @@
 </file>
 
 <file path=customXml/itemProps1.xml><?xml version="1.0" encoding="utf-8"?>
-<ds:datastoreItem xmlns:ds="http://schemas.openxmlformats.org/officeDocument/2006/customXml" ds:itemID="{91F065EA-A5D7-4C81-AC87-F38635A88DEE}">
+<ds:datastoreItem xmlns:ds="http://schemas.openxmlformats.org/officeDocument/2006/customXml" ds:itemID="{BE1DF892-3334-43BD-A3BE-1F2B5CA03C34}">
   <ds:schemaRefs>
     <ds:schemaRef ds:uri="http://schemas.openxmlformats.org/officeDocument/2006/bibliography"/>
   </ds:schemaRefs>

</xml_diff>

<commit_message>
[Documentation] Report 2 - Project Manage
Review all Document; Change part 6
</commit_message>
<xml_diff>
--- a/Documentation/Report2_Project Management Plan.docx
+++ b/Documentation/Report2_Project Management Plan.docx
@@ -294,7 +294,39 @@
           <w:sz w:val="28"/>
           <w:szCs w:val="28"/>
         </w:rPr>
-        <w:t>– Hanoi, August 2019 –</w:t>
+        <w:t xml:space="preserve">– Hanoi, </w:t>
+      </w:r>
+      <w:r>
+        <w:rPr>
+          <w:rFonts w:cstheme="minorHAnsi"/>
+          <w:sz w:val="28"/>
+          <w:szCs w:val="28"/>
+        </w:rPr>
+        <w:t>October</w:t>
+      </w:r>
+      <w:r>
+        <w:rPr>
+          <w:rFonts w:cstheme="minorHAnsi"/>
+          <w:sz w:val="28"/>
+          <w:szCs w:val="28"/>
+        </w:rPr>
+        <w:t xml:space="preserve"> 20</w:t>
+      </w:r>
+      <w:r>
+        <w:rPr>
+          <w:rFonts w:cstheme="minorHAnsi"/>
+          <w:sz w:val="28"/>
+          <w:szCs w:val="28"/>
+        </w:rPr>
+        <w:t>22</w:t>
+      </w:r>
+      <w:r>
+        <w:rPr>
+          <w:rFonts w:cstheme="minorHAnsi"/>
+          <w:sz w:val="28"/>
+          <w:szCs w:val="28"/>
+        </w:rPr>
+        <w:t xml:space="preserve"> –</w:t>
       </w:r>
     </w:p>
     <w:sdt>
@@ -1959,6 +1991,12 @@
                 <w:rFonts w:asciiTheme="minorHAnsi" w:hAnsiTheme="minorHAnsi" w:cstheme="minorHAnsi"/>
               </w:rPr>
               <w:t>Review all Document</w:t>
+            </w:r>
+            <w:r>
+              <w:rPr>
+                <w:rFonts w:asciiTheme="minorHAnsi" w:hAnsiTheme="minorHAnsi" w:cstheme="minorHAnsi"/>
+              </w:rPr>
+              <w:t>; Change “Configuration Management”</w:t>
             </w:r>
           </w:p>
         </w:tc>
@@ -15498,7 +15536,7 @@
         </w:trPr>
         <w:tc>
           <w:tcPr>
-            <w:tcW w:w="6130" w:type="dxa"/>
+            <w:tcW w:w="6075" w:type="dxa"/>
             <w:shd w:val="clear" w:color="auto" w:fill="FFE8E1"/>
             <w:hideMark/>
           </w:tcPr>
@@ -15517,6 +15555,59 @@
                 <w:sz w:val="22"/>
               </w:rPr>
               <w:t>Responsibility</w:t>
+            </w:r>
+          </w:p>
+        </w:tc>
+        <w:tc>
+          <w:tcPr>
+            <w:tcW w:w="554" w:type="dxa"/>
+            <w:shd w:val="clear" w:color="auto" w:fill="FFE8E1"/>
+            <w:textDirection w:val="btLr"/>
+            <w:hideMark/>
+          </w:tcPr>
+          <w:p>
+            <w:pPr>
+              <w:ind w:left="113" w:right="113"/>
+              <w:jc w:val="center"/>
+              <w:rPr>
+                <w:rFonts w:asciiTheme="minorHAnsi" w:hAnsiTheme="minorHAnsi" w:cstheme="minorHAnsi"/>
+                <w:b/>
+                <w:sz w:val="22"/>
+              </w:rPr>
+            </w:pPr>
+            <w:r>
+              <w:rPr>
+                <w:rFonts w:asciiTheme="minorHAnsi" w:hAnsiTheme="minorHAnsi" w:cstheme="minorHAnsi"/>
+                <w:b/>
+                <w:sz w:val="22"/>
+              </w:rPr>
+              <w:t>GiangNTHE153046</w:t>
+            </w:r>
+          </w:p>
+        </w:tc>
+        <w:tc>
+          <w:tcPr>
+            <w:tcW w:w="517" w:type="dxa"/>
+            <w:shd w:val="clear" w:color="auto" w:fill="FFE8E1"/>
+            <w:textDirection w:val="btLr"/>
+          </w:tcPr>
+          <w:p>
+            <w:pPr>
+              <w:ind w:left="113" w:right="113"/>
+              <w:jc w:val="center"/>
+              <w:rPr>
+                <w:rFonts w:asciiTheme="minorHAnsi" w:hAnsiTheme="minorHAnsi" w:cstheme="minorHAnsi"/>
+                <w:b/>
+                <w:sz w:val="22"/>
+              </w:rPr>
+            </w:pPr>
+            <w:r>
+              <w:rPr>
+                <w:rFonts w:asciiTheme="minorHAnsi" w:hAnsiTheme="minorHAnsi" w:cstheme="minorHAnsi"/>
+                <w:b/>
+                <w:sz w:val="22"/>
+              </w:rPr>
+              <w:t>HuyenBNHE150346</w:t>
             </w:r>
           </w:p>
         </w:tc>
@@ -15525,7 +15616,6 @@
             <w:tcW w:w="498" w:type="dxa"/>
             <w:shd w:val="clear" w:color="auto" w:fill="FFE8E1"/>
             <w:textDirection w:val="btLr"/>
-            <w:hideMark/>
           </w:tcPr>
           <w:p>
             <w:pPr>
@@ -15543,75 +15633,23 @@
                 <w:b/>
                 <w:sz w:val="22"/>
               </w:rPr>
-              <w:t>GiangNTHE153046</w:t>
-            </w:r>
-          </w:p>
-        </w:tc>
-        <w:tc>
-          <w:tcPr>
-            <w:tcW w:w="517" w:type="dxa"/>
-            <w:shd w:val="clear" w:color="auto" w:fill="FFE8E1"/>
-            <w:textDirection w:val="btLr"/>
-          </w:tcPr>
+              <w:t>ThongPQHE150340</w:t>
+            </w:r>
+          </w:p>
           <w:p>
             <w:pPr>
               <w:ind w:left="113" w:right="113"/>
-              <w:jc w:val="center"/>
-              <w:rPr>
-                <w:rFonts w:asciiTheme="minorHAnsi" w:hAnsiTheme="minorHAnsi" w:cstheme="minorHAnsi"/>
-                <w:b/>
-                <w:sz w:val="22"/>
-              </w:rPr>
-            </w:pPr>
-            <w:r>
-              <w:rPr>
-                <w:rFonts w:asciiTheme="minorHAnsi" w:hAnsiTheme="minorHAnsi" w:cstheme="minorHAnsi"/>
-                <w:b/>
-                <w:sz w:val="22"/>
-              </w:rPr>
-              <w:t>HuyenBNHE150346</w:t>
-            </w:r>
-          </w:p>
-        </w:tc>
-        <w:tc>
-          <w:tcPr>
-            <w:tcW w:w="498" w:type="dxa"/>
-            <w:shd w:val="clear" w:color="auto" w:fill="FFE8E1"/>
-            <w:textDirection w:val="btLr"/>
-          </w:tcPr>
-          <w:p>
-            <w:pPr>
-              <w:ind w:left="113" w:right="113"/>
-              <w:jc w:val="center"/>
-              <w:rPr>
-                <w:rFonts w:asciiTheme="minorHAnsi" w:hAnsiTheme="minorHAnsi" w:cstheme="minorHAnsi"/>
-                <w:b/>
-                <w:sz w:val="22"/>
-              </w:rPr>
-            </w:pPr>
-            <w:r>
-              <w:rPr>
-                <w:rFonts w:asciiTheme="minorHAnsi" w:hAnsiTheme="minorHAnsi" w:cstheme="minorHAnsi"/>
-                <w:b/>
-                <w:sz w:val="22"/>
-              </w:rPr>
-              <w:t>ThongPQHE150340</w:t>
-            </w:r>
-          </w:p>
-          <w:p>
-            <w:pPr>
-              <w:ind w:left="113" w:right="113"/>
-              <w:rPr>
-                <w:rFonts w:asciiTheme="minorHAnsi" w:hAnsiTheme="minorHAnsi" w:cstheme="minorHAnsi"/>
-                <w:b/>
-                <w:sz w:val="22"/>
-              </w:rPr>
-            </w:pPr>
-          </w:p>
-        </w:tc>
-        <w:tc>
-          <w:tcPr>
-            <w:tcW w:w="540" w:type="dxa"/>
+              <w:rPr>
+                <w:rFonts w:asciiTheme="minorHAnsi" w:hAnsiTheme="minorHAnsi" w:cstheme="minorHAnsi"/>
+                <w:b/>
+                <w:sz w:val="22"/>
+              </w:rPr>
+            </w:pPr>
+          </w:p>
+        </w:tc>
+        <w:tc>
+          <w:tcPr>
+            <w:tcW w:w="539" w:type="dxa"/>
             <w:shd w:val="clear" w:color="auto" w:fill="FFE8E1"/>
             <w:textDirection w:val="btLr"/>
           </w:tcPr>
@@ -15678,7 +15716,7 @@
         </w:trPr>
         <w:tc>
           <w:tcPr>
-            <w:tcW w:w="6130" w:type="dxa"/>
+            <w:tcW w:w="6075" w:type="dxa"/>
             <w:hideMark/>
           </w:tcPr>
           <w:p>
@@ -15699,6 +15737,46 @@
         </w:tc>
         <w:tc>
           <w:tcPr>
+            <w:tcW w:w="554" w:type="dxa"/>
+          </w:tcPr>
+          <w:p>
+            <w:pPr>
+              <w:rPr>
+                <w:rFonts w:asciiTheme="minorHAnsi" w:hAnsiTheme="minorHAnsi" w:cstheme="minorHAnsi"/>
+                <w:sz w:val="22"/>
+              </w:rPr>
+            </w:pPr>
+            <w:r>
+              <w:rPr>
+                <w:rFonts w:asciiTheme="minorHAnsi" w:hAnsiTheme="minorHAnsi" w:cstheme="minorHAnsi"/>
+                <w:sz w:val="22"/>
+              </w:rPr>
+              <w:t>R</w:t>
+            </w:r>
+          </w:p>
+        </w:tc>
+        <w:tc>
+          <w:tcPr>
+            <w:tcW w:w="517" w:type="dxa"/>
+          </w:tcPr>
+          <w:p>
+            <w:pPr>
+              <w:rPr>
+                <w:rFonts w:asciiTheme="minorHAnsi" w:hAnsiTheme="minorHAnsi" w:cstheme="minorHAnsi"/>
+                <w:sz w:val="22"/>
+              </w:rPr>
+            </w:pPr>
+            <w:r>
+              <w:rPr>
+                <w:rFonts w:asciiTheme="minorHAnsi" w:hAnsiTheme="minorHAnsi" w:cstheme="minorHAnsi"/>
+                <w:sz w:val="22"/>
+              </w:rPr>
+              <w:t>D</w:t>
+            </w:r>
+          </w:p>
+        </w:tc>
+        <w:tc>
+          <w:tcPr>
             <w:tcW w:w="498" w:type="dxa"/>
           </w:tcPr>
           <w:p>
@@ -15713,53 +15791,13 @@
                 <w:rFonts w:asciiTheme="minorHAnsi" w:hAnsiTheme="minorHAnsi" w:cstheme="minorHAnsi"/>
                 <w:sz w:val="22"/>
               </w:rPr>
-              <w:t>R</w:t>
-            </w:r>
-          </w:p>
-        </w:tc>
-        <w:tc>
-          <w:tcPr>
-            <w:tcW w:w="517" w:type="dxa"/>
-          </w:tcPr>
-          <w:p>
-            <w:pPr>
-              <w:rPr>
-                <w:rFonts w:asciiTheme="minorHAnsi" w:hAnsiTheme="minorHAnsi" w:cstheme="minorHAnsi"/>
-                <w:sz w:val="22"/>
-              </w:rPr>
-            </w:pPr>
-            <w:r>
-              <w:rPr>
-                <w:rFonts w:asciiTheme="minorHAnsi" w:hAnsiTheme="minorHAnsi" w:cstheme="minorHAnsi"/>
-                <w:sz w:val="22"/>
-              </w:rPr>
               <w:t>D</w:t>
             </w:r>
           </w:p>
         </w:tc>
         <w:tc>
           <w:tcPr>
-            <w:tcW w:w="498" w:type="dxa"/>
-          </w:tcPr>
-          <w:p>
-            <w:pPr>
-              <w:rPr>
-                <w:rFonts w:asciiTheme="minorHAnsi" w:hAnsiTheme="minorHAnsi" w:cstheme="minorHAnsi"/>
-                <w:sz w:val="22"/>
-              </w:rPr>
-            </w:pPr>
-            <w:r>
-              <w:rPr>
-                <w:rFonts w:asciiTheme="minorHAnsi" w:hAnsiTheme="minorHAnsi" w:cstheme="minorHAnsi"/>
-                <w:sz w:val="22"/>
-              </w:rPr>
-              <w:t>D</w:t>
-            </w:r>
-          </w:p>
-        </w:tc>
-        <w:tc>
-          <w:tcPr>
-            <w:tcW w:w="540" w:type="dxa"/>
+            <w:tcW w:w="539" w:type="dxa"/>
           </w:tcPr>
           <w:p>
             <w:pPr>
@@ -15804,7 +15842,7 @@
         </w:trPr>
         <w:tc>
           <w:tcPr>
-            <w:tcW w:w="6130" w:type="dxa"/>
+            <w:tcW w:w="6075" w:type="dxa"/>
             <w:hideMark/>
           </w:tcPr>
           <w:p>
@@ -15825,6 +15863,46 @@
         </w:tc>
         <w:tc>
           <w:tcPr>
+            <w:tcW w:w="554" w:type="dxa"/>
+          </w:tcPr>
+          <w:p>
+            <w:pPr>
+              <w:rPr>
+                <w:rFonts w:asciiTheme="minorHAnsi" w:hAnsiTheme="minorHAnsi" w:cstheme="minorHAnsi"/>
+                <w:sz w:val="22"/>
+              </w:rPr>
+            </w:pPr>
+            <w:r>
+              <w:rPr>
+                <w:rFonts w:asciiTheme="minorHAnsi" w:hAnsiTheme="minorHAnsi" w:cstheme="minorHAnsi"/>
+                <w:sz w:val="22"/>
+              </w:rPr>
+              <w:t>R,D</w:t>
+            </w:r>
+          </w:p>
+        </w:tc>
+        <w:tc>
+          <w:tcPr>
+            <w:tcW w:w="517" w:type="dxa"/>
+          </w:tcPr>
+          <w:p>
+            <w:pPr>
+              <w:rPr>
+                <w:rFonts w:asciiTheme="minorHAnsi" w:hAnsiTheme="minorHAnsi" w:cstheme="minorHAnsi"/>
+                <w:sz w:val="22"/>
+              </w:rPr>
+            </w:pPr>
+            <w:r>
+              <w:rPr>
+                <w:rFonts w:asciiTheme="minorHAnsi" w:hAnsiTheme="minorHAnsi" w:cstheme="minorHAnsi"/>
+                <w:sz w:val="22"/>
+              </w:rPr>
+              <w:t>I</w:t>
+            </w:r>
+          </w:p>
+        </w:tc>
+        <w:tc>
+          <w:tcPr>
             <w:tcW w:w="498" w:type="dxa"/>
           </w:tcPr>
           <w:p>
@@ -15839,53 +15917,13 @@
                 <w:rFonts w:asciiTheme="minorHAnsi" w:hAnsiTheme="minorHAnsi" w:cstheme="minorHAnsi"/>
                 <w:sz w:val="22"/>
               </w:rPr>
-              <w:t>R,D</w:t>
-            </w:r>
-          </w:p>
-        </w:tc>
-        <w:tc>
-          <w:tcPr>
-            <w:tcW w:w="517" w:type="dxa"/>
-          </w:tcPr>
-          <w:p>
-            <w:pPr>
-              <w:rPr>
-                <w:rFonts w:asciiTheme="minorHAnsi" w:hAnsiTheme="minorHAnsi" w:cstheme="minorHAnsi"/>
-                <w:sz w:val="22"/>
-              </w:rPr>
-            </w:pPr>
-            <w:r>
-              <w:rPr>
-                <w:rFonts w:asciiTheme="minorHAnsi" w:hAnsiTheme="minorHAnsi" w:cstheme="minorHAnsi"/>
-                <w:sz w:val="22"/>
-              </w:rPr>
-              <w:t>I</w:t>
-            </w:r>
-          </w:p>
-        </w:tc>
-        <w:tc>
-          <w:tcPr>
-            <w:tcW w:w="498" w:type="dxa"/>
-          </w:tcPr>
-          <w:p>
-            <w:pPr>
-              <w:rPr>
-                <w:rFonts w:asciiTheme="minorHAnsi" w:hAnsiTheme="minorHAnsi" w:cstheme="minorHAnsi"/>
-                <w:sz w:val="22"/>
-              </w:rPr>
-            </w:pPr>
-            <w:r>
-              <w:rPr>
-                <w:rFonts w:asciiTheme="minorHAnsi" w:hAnsiTheme="minorHAnsi" w:cstheme="minorHAnsi"/>
-                <w:sz w:val="22"/>
-              </w:rPr>
               <w:t>D</w:t>
             </w:r>
           </w:p>
         </w:tc>
         <w:tc>
           <w:tcPr>
-            <w:tcW w:w="540" w:type="dxa"/>
+            <w:tcW w:w="539" w:type="dxa"/>
           </w:tcPr>
           <w:p>
             <w:pPr>
@@ -15930,7 +15968,7 @@
         </w:trPr>
         <w:tc>
           <w:tcPr>
-            <w:tcW w:w="6130" w:type="dxa"/>
+            <w:tcW w:w="6075" w:type="dxa"/>
             <w:hideMark/>
           </w:tcPr>
           <w:p>
@@ -15958,6 +15996,46 @@
         </w:tc>
         <w:tc>
           <w:tcPr>
+            <w:tcW w:w="554" w:type="dxa"/>
+          </w:tcPr>
+          <w:p>
+            <w:pPr>
+              <w:rPr>
+                <w:rFonts w:asciiTheme="minorHAnsi" w:hAnsiTheme="minorHAnsi" w:cstheme="minorHAnsi"/>
+                <w:sz w:val="22"/>
+              </w:rPr>
+            </w:pPr>
+            <w:r>
+              <w:rPr>
+                <w:rFonts w:asciiTheme="minorHAnsi" w:hAnsiTheme="minorHAnsi" w:cstheme="minorHAnsi"/>
+                <w:sz w:val="22"/>
+              </w:rPr>
+              <w:t>R</w:t>
+            </w:r>
+          </w:p>
+        </w:tc>
+        <w:tc>
+          <w:tcPr>
+            <w:tcW w:w="517" w:type="dxa"/>
+          </w:tcPr>
+          <w:p>
+            <w:pPr>
+              <w:rPr>
+                <w:rFonts w:asciiTheme="minorHAnsi" w:hAnsiTheme="minorHAnsi" w:cstheme="minorHAnsi"/>
+                <w:sz w:val="22"/>
+              </w:rPr>
+            </w:pPr>
+            <w:r>
+              <w:rPr>
+                <w:rFonts w:asciiTheme="minorHAnsi" w:hAnsiTheme="minorHAnsi" w:cstheme="minorHAnsi"/>
+                <w:sz w:val="22"/>
+              </w:rPr>
+              <w:t>D</w:t>
+            </w:r>
+          </w:p>
+        </w:tc>
+        <w:tc>
+          <w:tcPr>
             <w:tcW w:w="498" w:type="dxa"/>
           </w:tcPr>
           <w:p>
@@ -15972,53 +16050,13 @@
                 <w:rFonts w:asciiTheme="minorHAnsi" w:hAnsiTheme="minorHAnsi" w:cstheme="minorHAnsi"/>
                 <w:sz w:val="22"/>
               </w:rPr>
-              <w:t>R</w:t>
-            </w:r>
-          </w:p>
-        </w:tc>
-        <w:tc>
-          <w:tcPr>
-            <w:tcW w:w="517" w:type="dxa"/>
-          </w:tcPr>
-          <w:p>
-            <w:pPr>
-              <w:rPr>
-                <w:rFonts w:asciiTheme="minorHAnsi" w:hAnsiTheme="minorHAnsi" w:cstheme="minorHAnsi"/>
-                <w:sz w:val="22"/>
-              </w:rPr>
-            </w:pPr>
-            <w:r>
-              <w:rPr>
-                <w:rFonts w:asciiTheme="minorHAnsi" w:hAnsiTheme="minorHAnsi" w:cstheme="minorHAnsi"/>
-                <w:sz w:val="22"/>
-              </w:rPr>
-              <w:t>D</w:t>
-            </w:r>
-          </w:p>
-        </w:tc>
-        <w:tc>
-          <w:tcPr>
-            <w:tcW w:w="498" w:type="dxa"/>
-          </w:tcPr>
-          <w:p>
-            <w:pPr>
-              <w:rPr>
-                <w:rFonts w:asciiTheme="minorHAnsi" w:hAnsiTheme="minorHAnsi" w:cstheme="minorHAnsi"/>
-                <w:sz w:val="22"/>
-              </w:rPr>
-            </w:pPr>
-            <w:r>
-              <w:rPr>
-                <w:rFonts w:asciiTheme="minorHAnsi" w:hAnsiTheme="minorHAnsi" w:cstheme="minorHAnsi"/>
-                <w:sz w:val="22"/>
-              </w:rPr>
               <w:t>I</w:t>
             </w:r>
           </w:p>
         </w:tc>
         <w:tc>
           <w:tcPr>
-            <w:tcW w:w="540" w:type="dxa"/>
+            <w:tcW w:w="539" w:type="dxa"/>
           </w:tcPr>
           <w:p>
             <w:pPr>
@@ -16063,7 +16101,7 @@
         </w:trPr>
         <w:tc>
           <w:tcPr>
-            <w:tcW w:w="6130" w:type="dxa"/>
+            <w:tcW w:w="6075" w:type="dxa"/>
             <w:hideMark/>
           </w:tcPr>
           <w:p>
@@ -16084,6 +16122,46 @@
         </w:tc>
         <w:tc>
           <w:tcPr>
+            <w:tcW w:w="554" w:type="dxa"/>
+          </w:tcPr>
+          <w:p>
+            <w:pPr>
+              <w:rPr>
+                <w:rFonts w:asciiTheme="minorHAnsi" w:hAnsiTheme="minorHAnsi" w:cstheme="minorHAnsi"/>
+                <w:sz w:val="22"/>
+              </w:rPr>
+            </w:pPr>
+            <w:r>
+              <w:rPr>
+                <w:rFonts w:asciiTheme="minorHAnsi" w:hAnsiTheme="minorHAnsi" w:cstheme="minorHAnsi"/>
+                <w:sz w:val="22"/>
+              </w:rPr>
+              <w:t>R</w:t>
+            </w:r>
+          </w:p>
+        </w:tc>
+        <w:tc>
+          <w:tcPr>
+            <w:tcW w:w="517" w:type="dxa"/>
+          </w:tcPr>
+          <w:p>
+            <w:pPr>
+              <w:rPr>
+                <w:rFonts w:asciiTheme="minorHAnsi" w:hAnsiTheme="minorHAnsi" w:cstheme="minorHAnsi"/>
+                <w:sz w:val="22"/>
+              </w:rPr>
+            </w:pPr>
+            <w:r>
+              <w:rPr>
+                <w:rFonts w:asciiTheme="minorHAnsi" w:hAnsiTheme="minorHAnsi" w:cstheme="minorHAnsi"/>
+                <w:sz w:val="22"/>
+              </w:rPr>
+              <w:t>I</w:t>
+            </w:r>
+          </w:p>
+        </w:tc>
+        <w:tc>
+          <w:tcPr>
             <w:tcW w:w="498" w:type="dxa"/>
           </w:tcPr>
           <w:p>
@@ -16098,53 +16176,13 @@
                 <w:rFonts w:asciiTheme="minorHAnsi" w:hAnsiTheme="minorHAnsi" w:cstheme="minorHAnsi"/>
                 <w:sz w:val="22"/>
               </w:rPr>
-              <w:t>R</w:t>
-            </w:r>
-          </w:p>
-        </w:tc>
-        <w:tc>
-          <w:tcPr>
-            <w:tcW w:w="517" w:type="dxa"/>
-          </w:tcPr>
-          <w:p>
-            <w:pPr>
-              <w:rPr>
-                <w:rFonts w:asciiTheme="minorHAnsi" w:hAnsiTheme="minorHAnsi" w:cstheme="minorHAnsi"/>
-                <w:sz w:val="22"/>
-              </w:rPr>
-            </w:pPr>
-            <w:r>
-              <w:rPr>
-                <w:rFonts w:asciiTheme="minorHAnsi" w:hAnsiTheme="minorHAnsi" w:cstheme="minorHAnsi"/>
-                <w:sz w:val="22"/>
-              </w:rPr>
               <w:t>I</w:t>
             </w:r>
           </w:p>
         </w:tc>
         <w:tc>
           <w:tcPr>
-            <w:tcW w:w="498" w:type="dxa"/>
-          </w:tcPr>
-          <w:p>
-            <w:pPr>
-              <w:rPr>
-                <w:rFonts w:asciiTheme="minorHAnsi" w:hAnsiTheme="minorHAnsi" w:cstheme="minorHAnsi"/>
-                <w:sz w:val="22"/>
-              </w:rPr>
-            </w:pPr>
-            <w:r>
-              <w:rPr>
-                <w:rFonts w:asciiTheme="minorHAnsi" w:hAnsiTheme="minorHAnsi" w:cstheme="minorHAnsi"/>
-                <w:sz w:val="22"/>
-              </w:rPr>
-              <w:t>I</w:t>
-            </w:r>
-          </w:p>
-        </w:tc>
-        <w:tc>
-          <w:tcPr>
-            <w:tcW w:w="540" w:type="dxa"/>
+            <w:tcW w:w="539" w:type="dxa"/>
           </w:tcPr>
           <w:p>
             <w:pPr>
@@ -16189,7 +16227,7 @@
         </w:trPr>
         <w:tc>
           <w:tcPr>
-            <w:tcW w:w="6130" w:type="dxa"/>
+            <w:tcW w:w="6075" w:type="dxa"/>
           </w:tcPr>
           <w:p>
             <w:pPr>
@@ -16207,6 +16245,46 @@
         </w:tc>
         <w:tc>
           <w:tcPr>
+            <w:tcW w:w="554" w:type="dxa"/>
+          </w:tcPr>
+          <w:p>
+            <w:pPr>
+              <w:rPr>
+                <w:rFonts w:asciiTheme="minorHAnsi" w:hAnsiTheme="minorHAnsi" w:cstheme="minorHAnsi"/>
+                <w:sz w:val="22"/>
+              </w:rPr>
+            </w:pPr>
+            <w:r>
+              <w:rPr>
+                <w:rFonts w:asciiTheme="minorHAnsi" w:hAnsiTheme="minorHAnsi" w:cstheme="minorHAnsi"/>
+                <w:sz w:val="22"/>
+              </w:rPr>
+              <w:t>D,R</w:t>
+            </w:r>
+          </w:p>
+        </w:tc>
+        <w:tc>
+          <w:tcPr>
+            <w:tcW w:w="517" w:type="dxa"/>
+          </w:tcPr>
+          <w:p>
+            <w:pPr>
+              <w:rPr>
+                <w:rFonts w:asciiTheme="minorHAnsi" w:hAnsiTheme="minorHAnsi" w:cstheme="minorHAnsi"/>
+                <w:sz w:val="22"/>
+              </w:rPr>
+            </w:pPr>
+            <w:r>
+              <w:rPr>
+                <w:rFonts w:asciiTheme="minorHAnsi" w:hAnsiTheme="minorHAnsi" w:cstheme="minorHAnsi"/>
+                <w:sz w:val="22"/>
+              </w:rPr>
+              <w:t>D</w:t>
+            </w:r>
+          </w:p>
+        </w:tc>
+        <w:tc>
+          <w:tcPr>
             <w:tcW w:w="498" w:type="dxa"/>
           </w:tcPr>
           <w:p>
@@ -16221,53 +16299,13 @@
                 <w:rFonts w:asciiTheme="minorHAnsi" w:hAnsiTheme="minorHAnsi" w:cstheme="minorHAnsi"/>
                 <w:sz w:val="22"/>
               </w:rPr>
-              <w:t>D,R</w:t>
-            </w:r>
-          </w:p>
-        </w:tc>
-        <w:tc>
-          <w:tcPr>
-            <w:tcW w:w="517" w:type="dxa"/>
-          </w:tcPr>
-          <w:p>
-            <w:pPr>
-              <w:rPr>
-                <w:rFonts w:asciiTheme="minorHAnsi" w:hAnsiTheme="minorHAnsi" w:cstheme="minorHAnsi"/>
-                <w:sz w:val="22"/>
-              </w:rPr>
-            </w:pPr>
-            <w:r>
-              <w:rPr>
-                <w:rFonts w:asciiTheme="minorHAnsi" w:hAnsiTheme="minorHAnsi" w:cstheme="minorHAnsi"/>
-                <w:sz w:val="22"/>
-              </w:rPr>
               <w:t>D</w:t>
             </w:r>
           </w:p>
         </w:tc>
         <w:tc>
           <w:tcPr>
-            <w:tcW w:w="498" w:type="dxa"/>
-          </w:tcPr>
-          <w:p>
-            <w:pPr>
-              <w:rPr>
-                <w:rFonts w:asciiTheme="minorHAnsi" w:hAnsiTheme="minorHAnsi" w:cstheme="minorHAnsi"/>
-                <w:sz w:val="22"/>
-              </w:rPr>
-            </w:pPr>
-            <w:r>
-              <w:rPr>
-                <w:rFonts w:asciiTheme="minorHAnsi" w:hAnsiTheme="minorHAnsi" w:cstheme="minorHAnsi"/>
-                <w:sz w:val="22"/>
-              </w:rPr>
-              <w:t>D</w:t>
-            </w:r>
-          </w:p>
-        </w:tc>
-        <w:tc>
-          <w:tcPr>
-            <w:tcW w:w="540" w:type="dxa"/>
+            <w:tcW w:w="539" w:type="dxa"/>
           </w:tcPr>
           <w:p>
             <w:pPr>
@@ -16312,7 +16350,7 @@
         </w:trPr>
         <w:tc>
           <w:tcPr>
-            <w:tcW w:w="6130" w:type="dxa"/>
+            <w:tcW w:w="6075" w:type="dxa"/>
           </w:tcPr>
           <w:p>
             <w:pPr>
@@ -16330,6 +16368,42 @@
         </w:tc>
         <w:tc>
           <w:tcPr>
+            <w:tcW w:w="554" w:type="dxa"/>
+          </w:tcPr>
+          <w:p>
+            <w:pPr>
+              <w:rPr>
+                <w:rFonts w:asciiTheme="minorHAnsi" w:hAnsiTheme="minorHAnsi" w:cstheme="minorHAnsi"/>
+              </w:rPr>
+            </w:pPr>
+            <w:r>
+              <w:rPr>
+                <w:rFonts w:asciiTheme="minorHAnsi" w:hAnsiTheme="minorHAnsi" w:cstheme="minorHAnsi"/>
+              </w:rPr>
+              <w:t>D,R</w:t>
+            </w:r>
+          </w:p>
+        </w:tc>
+        <w:tc>
+          <w:tcPr>
+            <w:tcW w:w="517" w:type="dxa"/>
+          </w:tcPr>
+          <w:p>
+            <w:pPr>
+              <w:rPr>
+                <w:rFonts w:asciiTheme="minorHAnsi" w:hAnsiTheme="minorHAnsi" w:cstheme="minorHAnsi"/>
+              </w:rPr>
+            </w:pPr>
+            <w:r>
+              <w:rPr>
+                <w:rFonts w:asciiTheme="minorHAnsi" w:hAnsiTheme="minorHAnsi" w:cstheme="minorHAnsi"/>
+              </w:rPr>
+              <w:t>D</w:t>
+            </w:r>
+          </w:p>
+        </w:tc>
+        <w:tc>
+          <w:tcPr>
             <w:tcW w:w="498" w:type="dxa"/>
           </w:tcPr>
           <w:p>
@@ -16342,49 +16416,13 @@
               <w:rPr>
                 <w:rFonts w:asciiTheme="minorHAnsi" w:hAnsiTheme="minorHAnsi" w:cstheme="minorHAnsi"/>
               </w:rPr>
-              <w:t>D,R</w:t>
-            </w:r>
-          </w:p>
-        </w:tc>
-        <w:tc>
-          <w:tcPr>
-            <w:tcW w:w="517" w:type="dxa"/>
-          </w:tcPr>
-          <w:p>
-            <w:pPr>
-              <w:rPr>
-                <w:rFonts w:asciiTheme="minorHAnsi" w:hAnsiTheme="minorHAnsi" w:cstheme="minorHAnsi"/>
-              </w:rPr>
-            </w:pPr>
-            <w:r>
-              <w:rPr>
-                <w:rFonts w:asciiTheme="minorHAnsi" w:hAnsiTheme="minorHAnsi" w:cstheme="minorHAnsi"/>
-              </w:rPr>
               <w:t>D</w:t>
             </w:r>
           </w:p>
         </w:tc>
         <w:tc>
           <w:tcPr>
-            <w:tcW w:w="498" w:type="dxa"/>
-          </w:tcPr>
-          <w:p>
-            <w:pPr>
-              <w:rPr>
-                <w:rFonts w:asciiTheme="minorHAnsi" w:hAnsiTheme="minorHAnsi" w:cstheme="minorHAnsi"/>
-              </w:rPr>
-            </w:pPr>
-            <w:r>
-              <w:rPr>
-                <w:rFonts w:asciiTheme="minorHAnsi" w:hAnsiTheme="minorHAnsi" w:cstheme="minorHAnsi"/>
-              </w:rPr>
-              <w:t>D</w:t>
-            </w:r>
-          </w:p>
-        </w:tc>
-        <w:tc>
-          <w:tcPr>
-            <w:tcW w:w="540" w:type="dxa"/>
+            <w:tcW w:w="539" w:type="dxa"/>
           </w:tcPr>
           <w:p>
             <w:pPr>
@@ -16425,7 +16463,7 @@
         </w:trPr>
         <w:tc>
           <w:tcPr>
-            <w:tcW w:w="6130" w:type="dxa"/>
+            <w:tcW w:w="6075" w:type="dxa"/>
           </w:tcPr>
           <w:p>
             <w:pPr>
@@ -16443,6 +16481,42 @@
         </w:tc>
         <w:tc>
           <w:tcPr>
+            <w:tcW w:w="554" w:type="dxa"/>
+          </w:tcPr>
+          <w:p>
+            <w:pPr>
+              <w:rPr>
+                <w:rFonts w:asciiTheme="minorHAnsi" w:hAnsiTheme="minorHAnsi" w:cstheme="minorHAnsi"/>
+              </w:rPr>
+            </w:pPr>
+            <w:r>
+              <w:rPr>
+                <w:rFonts w:asciiTheme="minorHAnsi" w:hAnsiTheme="minorHAnsi" w:cstheme="minorHAnsi"/>
+              </w:rPr>
+              <w:t>D</w:t>
+            </w:r>
+          </w:p>
+        </w:tc>
+        <w:tc>
+          <w:tcPr>
+            <w:tcW w:w="517" w:type="dxa"/>
+          </w:tcPr>
+          <w:p>
+            <w:pPr>
+              <w:rPr>
+                <w:rFonts w:asciiTheme="minorHAnsi" w:hAnsiTheme="minorHAnsi" w:cstheme="minorHAnsi"/>
+              </w:rPr>
+            </w:pPr>
+            <w:r>
+              <w:rPr>
+                <w:rFonts w:asciiTheme="minorHAnsi" w:hAnsiTheme="minorHAnsi" w:cstheme="minorHAnsi"/>
+              </w:rPr>
+              <w:t>I</w:t>
+            </w:r>
+          </w:p>
+        </w:tc>
+        <w:tc>
+          <w:tcPr>
             <w:tcW w:w="498" w:type="dxa"/>
           </w:tcPr>
           <w:p>
@@ -16455,49 +16529,13 @@
               <w:rPr>
                 <w:rFonts w:asciiTheme="minorHAnsi" w:hAnsiTheme="minorHAnsi" w:cstheme="minorHAnsi"/>
               </w:rPr>
-              <w:t>D</w:t>
-            </w:r>
-          </w:p>
-        </w:tc>
-        <w:tc>
-          <w:tcPr>
-            <w:tcW w:w="517" w:type="dxa"/>
-          </w:tcPr>
-          <w:p>
-            <w:pPr>
-              <w:rPr>
-                <w:rFonts w:asciiTheme="minorHAnsi" w:hAnsiTheme="minorHAnsi" w:cstheme="minorHAnsi"/>
-              </w:rPr>
-            </w:pPr>
-            <w:r>
-              <w:rPr>
-                <w:rFonts w:asciiTheme="minorHAnsi" w:hAnsiTheme="minorHAnsi" w:cstheme="minorHAnsi"/>
-              </w:rPr>
               <w:t>I</w:t>
             </w:r>
           </w:p>
         </w:tc>
         <w:tc>
           <w:tcPr>
-            <w:tcW w:w="498" w:type="dxa"/>
-          </w:tcPr>
-          <w:p>
-            <w:pPr>
-              <w:rPr>
-                <w:rFonts w:asciiTheme="minorHAnsi" w:hAnsiTheme="minorHAnsi" w:cstheme="minorHAnsi"/>
-              </w:rPr>
-            </w:pPr>
-            <w:r>
-              <w:rPr>
-                <w:rFonts w:asciiTheme="minorHAnsi" w:hAnsiTheme="minorHAnsi" w:cstheme="minorHAnsi"/>
-              </w:rPr>
-              <w:t>I</w:t>
-            </w:r>
-          </w:p>
-        </w:tc>
-        <w:tc>
-          <w:tcPr>
-            <w:tcW w:w="540" w:type="dxa"/>
+            <w:tcW w:w="539" w:type="dxa"/>
           </w:tcPr>
           <w:p>
             <w:pPr>
@@ -16538,7 +16576,7 @@
         </w:trPr>
         <w:tc>
           <w:tcPr>
-            <w:tcW w:w="6130" w:type="dxa"/>
+            <w:tcW w:w="6075" w:type="dxa"/>
           </w:tcPr>
           <w:p>
             <w:pPr>
@@ -16556,6 +16594,42 @@
         </w:tc>
         <w:tc>
           <w:tcPr>
+            <w:tcW w:w="554" w:type="dxa"/>
+          </w:tcPr>
+          <w:p>
+            <w:pPr>
+              <w:rPr>
+                <w:rFonts w:asciiTheme="minorHAnsi" w:hAnsiTheme="minorHAnsi" w:cstheme="minorHAnsi"/>
+              </w:rPr>
+            </w:pPr>
+            <w:r>
+              <w:rPr>
+                <w:rFonts w:asciiTheme="minorHAnsi" w:hAnsiTheme="minorHAnsi" w:cstheme="minorHAnsi"/>
+              </w:rPr>
+              <w:t>R</w:t>
+            </w:r>
+          </w:p>
+        </w:tc>
+        <w:tc>
+          <w:tcPr>
+            <w:tcW w:w="517" w:type="dxa"/>
+          </w:tcPr>
+          <w:p>
+            <w:pPr>
+              <w:rPr>
+                <w:rFonts w:asciiTheme="minorHAnsi" w:hAnsiTheme="minorHAnsi" w:cstheme="minorHAnsi"/>
+              </w:rPr>
+            </w:pPr>
+            <w:r>
+              <w:rPr>
+                <w:rFonts w:asciiTheme="minorHAnsi" w:hAnsiTheme="minorHAnsi" w:cstheme="minorHAnsi"/>
+              </w:rPr>
+              <w:t>D</w:t>
+            </w:r>
+          </w:p>
+        </w:tc>
+        <w:tc>
+          <w:tcPr>
             <w:tcW w:w="498" w:type="dxa"/>
           </w:tcPr>
           <w:p>
@@ -16568,49 +16642,13 @@
               <w:rPr>
                 <w:rFonts w:asciiTheme="minorHAnsi" w:hAnsiTheme="minorHAnsi" w:cstheme="minorHAnsi"/>
               </w:rPr>
-              <w:t>R</w:t>
-            </w:r>
-          </w:p>
-        </w:tc>
-        <w:tc>
-          <w:tcPr>
-            <w:tcW w:w="517" w:type="dxa"/>
-          </w:tcPr>
-          <w:p>
-            <w:pPr>
-              <w:rPr>
-                <w:rFonts w:asciiTheme="minorHAnsi" w:hAnsiTheme="minorHAnsi" w:cstheme="minorHAnsi"/>
-              </w:rPr>
-            </w:pPr>
-            <w:r>
-              <w:rPr>
-                <w:rFonts w:asciiTheme="minorHAnsi" w:hAnsiTheme="minorHAnsi" w:cstheme="minorHAnsi"/>
-              </w:rPr>
-              <w:t>D</w:t>
-            </w:r>
-          </w:p>
-        </w:tc>
-        <w:tc>
-          <w:tcPr>
-            <w:tcW w:w="498" w:type="dxa"/>
-          </w:tcPr>
-          <w:p>
-            <w:pPr>
-              <w:rPr>
-                <w:rFonts w:asciiTheme="minorHAnsi" w:hAnsiTheme="minorHAnsi" w:cstheme="minorHAnsi"/>
-              </w:rPr>
-            </w:pPr>
-            <w:r>
-              <w:rPr>
-                <w:rFonts w:asciiTheme="minorHAnsi" w:hAnsiTheme="minorHAnsi" w:cstheme="minorHAnsi"/>
-              </w:rPr>
               <w:t>I</w:t>
             </w:r>
           </w:p>
         </w:tc>
         <w:tc>
           <w:tcPr>
-            <w:tcW w:w="540" w:type="dxa"/>
+            <w:tcW w:w="539" w:type="dxa"/>
           </w:tcPr>
           <w:p>
             <w:pPr>
@@ -16651,7 +16689,7 @@
         </w:trPr>
         <w:tc>
           <w:tcPr>
-            <w:tcW w:w="6130" w:type="dxa"/>
+            <w:tcW w:w="6075" w:type="dxa"/>
           </w:tcPr>
           <w:p>
             <w:pPr>
@@ -16669,6 +16707,42 @@
         </w:tc>
         <w:tc>
           <w:tcPr>
+            <w:tcW w:w="554" w:type="dxa"/>
+          </w:tcPr>
+          <w:p>
+            <w:pPr>
+              <w:rPr>
+                <w:rFonts w:asciiTheme="minorHAnsi" w:hAnsiTheme="minorHAnsi" w:cstheme="minorHAnsi"/>
+              </w:rPr>
+            </w:pPr>
+            <w:r>
+              <w:rPr>
+                <w:rFonts w:asciiTheme="minorHAnsi" w:hAnsiTheme="minorHAnsi" w:cstheme="minorHAnsi"/>
+              </w:rPr>
+              <w:t>R</w:t>
+            </w:r>
+          </w:p>
+        </w:tc>
+        <w:tc>
+          <w:tcPr>
+            <w:tcW w:w="517" w:type="dxa"/>
+          </w:tcPr>
+          <w:p>
+            <w:pPr>
+              <w:rPr>
+                <w:rFonts w:asciiTheme="minorHAnsi" w:hAnsiTheme="minorHAnsi" w:cstheme="minorHAnsi"/>
+              </w:rPr>
+            </w:pPr>
+            <w:r>
+              <w:rPr>
+                <w:rFonts w:asciiTheme="minorHAnsi" w:hAnsiTheme="minorHAnsi" w:cstheme="minorHAnsi"/>
+              </w:rPr>
+              <w:t>I</w:t>
+            </w:r>
+          </w:p>
+        </w:tc>
+        <w:tc>
+          <w:tcPr>
             <w:tcW w:w="498" w:type="dxa"/>
           </w:tcPr>
           <w:p>
@@ -16681,49 +16755,13 @@
               <w:rPr>
                 <w:rFonts w:asciiTheme="minorHAnsi" w:hAnsiTheme="minorHAnsi" w:cstheme="minorHAnsi"/>
               </w:rPr>
-              <w:t>R</w:t>
-            </w:r>
-          </w:p>
-        </w:tc>
-        <w:tc>
-          <w:tcPr>
-            <w:tcW w:w="517" w:type="dxa"/>
-          </w:tcPr>
-          <w:p>
-            <w:pPr>
-              <w:rPr>
-                <w:rFonts w:asciiTheme="minorHAnsi" w:hAnsiTheme="minorHAnsi" w:cstheme="minorHAnsi"/>
-              </w:rPr>
-            </w:pPr>
-            <w:r>
-              <w:rPr>
-                <w:rFonts w:asciiTheme="minorHAnsi" w:hAnsiTheme="minorHAnsi" w:cstheme="minorHAnsi"/>
-              </w:rPr>
               <w:t>I</w:t>
             </w:r>
           </w:p>
         </w:tc>
         <w:tc>
           <w:tcPr>
-            <w:tcW w:w="498" w:type="dxa"/>
-          </w:tcPr>
-          <w:p>
-            <w:pPr>
-              <w:rPr>
-                <w:rFonts w:asciiTheme="minorHAnsi" w:hAnsiTheme="minorHAnsi" w:cstheme="minorHAnsi"/>
-              </w:rPr>
-            </w:pPr>
-            <w:r>
-              <w:rPr>
-                <w:rFonts w:asciiTheme="minorHAnsi" w:hAnsiTheme="minorHAnsi" w:cstheme="minorHAnsi"/>
-              </w:rPr>
-              <w:t>I</w:t>
-            </w:r>
-          </w:p>
-        </w:tc>
-        <w:tc>
-          <w:tcPr>
-            <w:tcW w:w="540" w:type="dxa"/>
+            <w:tcW w:w="539" w:type="dxa"/>
           </w:tcPr>
           <w:p>
             <w:pPr>
@@ -16764,7 +16802,7 @@
         </w:trPr>
         <w:tc>
           <w:tcPr>
-            <w:tcW w:w="6130" w:type="dxa"/>
+            <w:tcW w:w="6075" w:type="dxa"/>
           </w:tcPr>
           <w:p>
             <w:pPr>
@@ -16782,6 +16820,42 @@
         </w:tc>
         <w:tc>
           <w:tcPr>
+            <w:tcW w:w="554" w:type="dxa"/>
+          </w:tcPr>
+          <w:p>
+            <w:pPr>
+              <w:rPr>
+                <w:rFonts w:asciiTheme="minorHAnsi" w:hAnsiTheme="minorHAnsi" w:cstheme="minorHAnsi"/>
+              </w:rPr>
+            </w:pPr>
+            <w:r>
+              <w:rPr>
+                <w:rFonts w:asciiTheme="minorHAnsi" w:hAnsiTheme="minorHAnsi" w:cstheme="minorHAnsi"/>
+              </w:rPr>
+              <w:t>R</w:t>
+            </w:r>
+          </w:p>
+        </w:tc>
+        <w:tc>
+          <w:tcPr>
+            <w:tcW w:w="517" w:type="dxa"/>
+          </w:tcPr>
+          <w:p>
+            <w:pPr>
+              <w:rPr>
+                <w:rFonts w:asciiTheme="minorHAnsi" w:hAnsiTheme="minorHAnsi" w:cstheme="minorHAnsi"/>
+              </w:rPr>
+            </w:pPr>
+            <w:r>
+              <w:rPr>
+                <w:rFonts w:asciiTheme="minorHAnsi" w:hAnsiTheme="minorHAnsi" w:cstheme="minorHAnsi"/>
+              </w:rPr>
+              <w:t>D</w:t>
+            </w:r>
+          </w:p>
+        </w:tc>
+        <w:tc>
+          <w:tcPr>
             <w:tcW w:w="498" w:type="dxa"/>
           </w:tcPr>
           <w:p>
@@ -16794,49 +16868,13 @@
               <w:rPr>
                 <w:rFonts w:asciiTheme="minorHAnsi" w:hAnsiTheme="minorHAnsi" w:cstheme="minorHAnsi"/>
               </w:rPr>
-              <w:t>R</w:t>
-            </w:r>
-          </w:p>
-        </w:tc>
-        <w:tc>
-          <w:tcPr>
-            <w:tcW w:w="517" w:type="dxa"/>
-          </w:tcPr>
-          <w:p>
-            <w:pPr>
-              <w:rPr>
-                <w:rFonts w:asciiTheme="minorHAnsi" w:hAnsiTheme="minorHAnsi" w:cstheme="minorHAnsi"/>
-              </w:rPr>
-            </w:pPr>
-            <w:r>
-              <w:rPr>
-                <w:rFonts w:asciiTheme="minorHAnsi" w:hAnsiTheme="minorHAnsi" w:cstheme="minorHAnsi"/>
-              </w:rPr>
-              <w:t>D</w:t>
-            </w:r>
-          </w:p>
-        </w:tc>
-        <w:tc>
-          <w:tcPr>
-            <w:tcW w:w="498" w:type="dxa"/>
-          </w:tcPr>
-          <w:p>
-            <w:pPr>
-              <w:rPr>
-                <w:rFonts w:asciiTheme="minorHAnsi" w:hAnsiTheme="minorHAnsi" w:cstheme="minorHAnsi"/>
-              </w:rPr>
-            </w:pPr>
-            <w:r>
-              <w:rPr>
-                <w:rFonts w:asciiTheme="minorHAnsi" w:hAnsiTheme="minorHAnsi" w:cstheme="minorHAnsi"/>
-              </w:rPr>
               <w:t>I</w:t>
             </w:r>
           </w:p>
         </w:tc>
         <w:tc>
           <w:tcPr>
-            <w:tcW w:w="540" w:type="dxa"/>
+            <w:tcW w:w="539" w:type="dxa"/>
           </w:tcPr>
           <w:p>
             <w:pPr>
@@ -16877,7 +16915,7 @@
         </w:trPr>
         <w:tc>
           <w:tcPr>
-            <w:tcW w:w="6130" w:type="dxa"/>
+            <w:tcW w:w="6075" w:type="dxa"/>
           </w:tcPr>
           <w:p>
             <w:pPr>
@@ -16895,6 +16933,42 @@
         </w:tc>
         <w:tc>
           <w:tcPr>
+            <w:tcW w:w="554" w:type="dxa"/>
+          </w:tcPr>
+          <w:p>
+            <w:pPr>
+              <w:rPr>
+                <w:rFonts w:asciiTheme="minorHAnsi" w:hAnsiTheme="minorHAnsi" w:cstheme="minorHAnsi"/>
+              </w:rPr>
+            </w:pPr>
+            <w:r>
+              <w:rPr>
+                <w:rFonts w:asciiTheme="minorHAnsi" w:hAnsiTheme="minorHAnsi" w:cstheme="minorHAnsi"/>
+              </w:rPr>
+              <w:t>D</w:t>
+            </w:r>
+          </w:p>
+        </w:tc>
+        <w:tc>
+          <w:tcPr>
+            <w:tcW w:w="517" w:type="dxa"/>
+          </w:tcPr>
+          <w:p>
+            <w:pPr>
+              <w:rPr>
+                <w:rFonts w:asciiTheme="minorHAnsi" w:hAnsiTheme="minorHAnsi" w:cstheme="minorHAnsi"/>
+              </w:rPr>
+            </w:pPr>
+            <w:r>
+              <w:rPr>
+                <w:rFonts w:asciiTheme="minorHAnsi" w:hAnsiTheme="minorHAnsi" w:cstheme="minorHAnsi"/>
+              </w:rPr>
+              <w:t>I</w:t>
+            </w:r>
+          </w:p>
+        </w:tc>
+        <w:tc>
+          <w:tcPr>
             <w:tcW w:w="498" w:type="dxa"/>
           </w:tcPr>
           <w:p>
@@ -16907,30 +16981,30 @@
               <w:rPr>
                 <w:rFonts w:asciiTheme="minorHAnsi" w:hAnsiTheme="minorHAnsi" w:cstheme="minorHAnsi"/>
               </w:rPr>
-              <w:t>D</w:t>
-            </w:r>
-          </w:p>
-        </w:tc>
-        <w:tc>
-          <w:tcPr>
-            <w:tcW w:w="517" w:type="dxa"/>
-          </w:tcPr>
-          <w:p>
-            <w:pPr>
-              <w:rPr>
-                <w:rFonts w:asciiTheme="minorHAnsi" w:hAnsiTheme="minorHAnsi" w:cstheme="minorHAnsi"/>
-              </w:rPr>
-            </w:pPr>
-            <w:r>
-              <w:rPr>
-                <w:rFonts w:asciiTheme="minorHAnsi" w:hAnsiTheme="minorHAnsi" w:cstheme="minorHAnsi"/>
-              </w:rPr>
               <w:t>I</w:t>
             </w:r>
           </w:p>
         </w:tc>
         <w:tc>
           <w:tcPr>
+            <w:tcW w:w="539" w:type="dxa"/>
+          </w:tcPr>
+          <w:p>
+            <w:pPr>
+              <w:rPr>
+                <w:rFonts w:asciiTheme="minorHAnsi" w:hAnsiTheme="minorHAnsi" w:cstheme="minorHAnsi"/>
+              </w:rPr>
+            </w:pPr>
+            <w:r>
+              <w:rPr>
+                <w:rFonts w:asciiTheme="minorHAnsi" w:hAnsiTheme="minorHAnsi" w:cstheme="minorHAnsi"/>
+              </w:rPr>
+              <w:t>I</w:t>
+            </w:r>
+          </w:p>
+        </w:tc>
+        <w:tc>
+          <w:tcPr>
             <w:tcW w:w="498" w:type="dxa"/>
           </w:tcPr>
           <w:p>
@@ -16945,196 +17019,6 @@
               </w:rPr>
               <w:t>I</w:t>
             </w:r>
-          </w:p>
-        </w:tc>
-        <w:tc>
-          <w:tcPr>
-            <w:tcW w:w="540" w:type="dxa"/>
-          </w:tcPr>
-          <w:p>
-            <w:pPr>
-              <w:rPr>
-                <w:rFonts w:asciiTheme="minorHAnsi" w:hAnsiTheme="minorHAnsi" w:cstheme="minorHAnsi"/>
-              </w:rPr>
-            </w:pPr>
-            <w:r>
-              <w:rPr>
-                <w:rFonts w:asciiTheme="minorHAnsi" w:hAnsiTheme="minorHAnsi" w:cstheme="minorHAnsi"/>
-              </w:rPr>
-              <w:t>I</w:t>
-            </w:r>
-          </w:p>
-        </w:tc>
-        <w:tc>
-          <w:tcPr>
-            <w:tcW w:w="498" w:type="dxa"/>
-          </w:tcPr>
-          <w:p>
-            <w:pPr>
-              <w:rPr>
-                <w:rFonts w:asciiTheme="minorHAnsi" w:hAnsiTheme="minorHAnsi" w:cstheme="minorHAnsi"/>
-              </w:rPr>
-            </w:pPr>
-            <w:r>
-              <w:rPr>
-                <w:rFonts w:asciiTheme="minorHAnsi" w:hAnsiTheme="minorHAnsi" w:cstheme="minorHAnsi"/>
-              </w:rPr>
-              <w:t>I</w:t>
-            </w:r>
-          </w:p>
-        </w:tc>
-      </w:tr>
-      <w:tr>
-        <w:trPr>
-          <w:trHeight w:val="397"/>
-        </w:trPr>
-        <w:tc>
-          <w:tcPr>
-            <w:tcW w:w="6130" w:type="dxa"/>
-          </w:tcPr>
-          <w:p>
-            <w:pPr>
-              <w:rPr>
-                <w:rFonts w:asciiTheme="minorHAnsi" w:hAnsiTheme="minorHAnsi" w:cstheme="minorHAnsi"/>
-              </w:rPr>
-            </w:pPr>
-          </w:p>
-        </w:tc>
-        <w:tc>
-          <w:tcPr>
-            <w:tcW w:w="498" w:type="dxa"/>
-          </w:tcPr>
-          <w:p>
-            <w:pPr>
-              <w:rPr>
-                <w:rFonts w:asciiTheme="minorHAnsi" w:hAnsiTheme="minorHAnsi" w:cstheme="minorHAnsi"/>
-              </w:rPr>
-            </w:pPr>
-          </w:p>
-        </w:tc>
-        <w:tc>
-          <w:tcPr>
-            <w:tcW w:w="517" w:type="dxa"/>
-          </w:tcPr>
-          <w:p>
-            <w:pPr>
-              <w:rPr>
-                <w:rFonts w:asciiTheme="minorHAnsi" w:hAnsiTheme="minorHAnsi" w:cstheme="minorHAnsi"/>
-              </w:rPr>
-            </w:pPr>
-          </w:p>
-        </w:tc>
-        <w:tc>
-          <w:tcPr>
-            <w:tcW w:w="498" w:type="dxa"/>
-          </w:tcPr>
-          <w:p>
-            <w:pPr>
-              <w:rPr>
-                <w:rFonts w:asciiTheme="minorHAnsi" w:hAnsiTheme="minorHAnsi" w:cstheme="minorHAnsi"/>
-              </w:rPr>
-            </w:pPr>
-          </w:p>
-        </w:tc>
-        <w:tc>
-          <w:tcPr>
-            <w:tcW w:w="540" w:type="dxa"/>
-          </w:tcPr>
-          <w:p>
-            <w:pPr>
-              <w:rPr>
-                <w:rFonts w:asciiTheme="minorHAnsi" w:hAnsiTheme="minorHAnsi" w:cstheme="minorHAnsi"/>
-              </w:rPr>
-            </w:pPr>
-          </w:p>
-        </w:tc>
-        <w:tc>
-          <w:tcPr>
-            <w:tcW w:w="498" w:type="dxa"/>
-          </w:tcPr>
-          <w:p>
-            <w:pPr>
-              <w:rPr>
-                <w:rFonts w:asciiTheme="minorHAnsi" w:hAnsiTheme="minorHAnsi" w:cstheme="minorHAnsi"/>
-              </w:rPr>
-            </w:pPr>
-          </w:p>
-        </w:tc>
-      </w:tr>
-      <w:tr>
-        <w:trPr>
-          <w:trHeight w:val="397"/>
-        </w:trPr>
-        <w:tc>
-          <w:tcPr>
-            <w:tcW w:w="6130" w:type="dxa"/>
-          </w:tcPr>
-          <w:p>
-            <w:pPr>
-              <w:rPr>
-                <w:rFonts w:asciiTheme="minorHAnsi" w:hAnsiTheme="minorHAnsi" w:cstheme="minorHAnsi"/>
-              </w:rPr>
-            </w:pPr>
-          </w:p>
-        </w:tc>
-        <w:tc>
-          <w:tcPr>
-            <w:tcW w:w="498" w:type="dxa"/>
-          </w:tcPr>
-          <w:p>
-            <w:pPr>
-              <w:rPr>
-                <w:rFonts w:asciiTheme="minorHAnsi" w:hAnsiTheme="minorHAnsi" w:cstheme="minorHAnsi"/>
-              </w:rPr>
-            </w:pPr>
-          </w:p>
-        </w:tc>
-        <w:tc>
-          <w:tcPr>
-            <w:tcW w:w="517" w:type="dxa"/>
-          </w:tcPr>
-          <w:p>
-            <w:pPr>
-              <w:rPr>
-                <w:rFonts w:asciiTheme="minorHAnsi" w:hAnsiTheme="minorHAnsi" w:cstheme="minorHAnsi"/>
-              </w:rPr>
-            </w:pPr>
-          </w:p>
-        </w:tc>
-        <w:tc>
-          <w:tcPr>
-            <w:tcW w:w="498" w:type="dxa"/>
-          </w:tcPr>
-          <w:p>
-            <w:pPr>
-              <w:rPr>
-                <w:rFonts w:asciiTheme="minorHAnsi" w:hAnsiTheme="minorHAnsi" w:cstheme="minorHAnsi"/>
-              </w:rPr>
-            </w:pPr>
-          </w:p>
-        </w:tc>
-        <w:tc>
-          <w:tcPr>
-            <w:tcW w:w="540" w:type="dxa"/>
-          </w:tcPr>
-          <w:p>
-            <w:pPr>
-              <w:rPr>
-                <w:rFonts w:asciiTheme="minorHAnsi" w:hAnsiTheme="minorHAnsi" w:cstheme="minorHAnsi"/>
-              </w:rPr>
-            </w:pPr>
-          </w:p>
-        </w:tc>
-        <w:tc>
-          <w:tcPr>
-            <w:tcW w:w="498" w:type="dxa"/>
-          </w:tcPr>
-          <w:p>
-            <w:pPr>
-              <w:rPr>
-                <w:rFonts w:asciiTheme="minorHAnsi" w:hAnsiTheme="minorHAnsi" w:cstheme="minorHAnsi"/>
-              </w:rPr>
-            </w:pPr>
           </w:p>
         </w:tc>
       </w:tr>
@@ -17345,6 +17229,7 @@
             <w:pPr>
               <w:spacing w:line="254" w:lineRule="auto"/>
               <w:ind w:left="107" w:hanging="107"/>
+              <w:jc w:val="center"/>
               <w:rPr>
                 <w:rFonts w:asciiTheme="minorHAnsi" w:hAnsiTheme="minorHAnsi" w:cstheme="minorHAnsi"/>
                 <w:bCs/>
@@ -17482,6 +17367,7 @@
             <w:pPr>
               <w:spacing w:line="254" w:lineRule="auto"/>
               <w:ind w:left="107" w:hanging="107"/>
+              <w:jc w:val="center"/>
               <w:rPr>
                 <w:rFonts w:asciiTheme="minorHAnsi" w:hAnsiTheme="minorHAnsi" w:cstheme="minorHAnsi"/>
               </w:rPr>
@@ -17507,17 +17393,17 @@
             <w:pPr>
               <w:spacing w:line="254" w:lineRule="auto"/>
               <w:ind w:left="107" w:hanging="107"/>
-              <w:rPr>
-                <w:rFonts w:asciiTheme="minorHAnsi" w:hAnsiTheme="minorHAnsi" w:cstheme="minorHAnsi"/>
-                <w:bCs/>
-              </w:rPr>
-            </w:pPr>
-            <w:r>
-              <w:rPr>
-                <w:rFonts w:asciiTheme="minorHAnsi" w:hAnsiTheme="minorHAnsi" w:cstheme="minorHAnsi"/>
-                <w:bCs/>
-              </w:rPr>
-              <w:lastRenderedPageBreak/>
+              <w:jc w:val="center"/>
+              <w:rPr>
+                <w:rFonts w:asciiTheme="minorHAnsi" w:hAnsiTheme="minorHAnsi" w:cstheme="minorHAnsi"/>
+                <w:bCs/>
+              </w:rPr>
+            </w:pPr>
+            <w:r>
+              <w:rPr>
+                <w:rFonts w:asciiTheme="minorHAnsi" w:hAnsiTheme="minorHAnsi" w:cstheme="minorHAnsi"/>
+                <w:bCs/>
+              </w:rPr>
               <w:t>Assign Tasks</w:t>
             </w:r>
           </w:p>
@@ -17583,6 +17469,7 @@
             <w:pPr>
               <w:spacing w:line="254" w:lineRule="auto"/>
               <w:ind w:left="107" w:hanging="107"/>
+              <w:jc w:val="center"/>
               <w:rPr>
                 <w:rFonts w:asciiTheme="minorHAnsi" w:hAnsiTheme="minorHAnsi" w:cstheme="minorHAnsi"/>
               </w:rPr>
@@ -17603,6 +17490,7 @@
             <w:pPr>
               <w:spacing w:line="254" w:lineRule="auto"/>
               <w:ind w:left="107" w:hanging="107"/>
+              <w:jc w:val="center"/>
               <w:rPr>
                 <w:rFonts w:asciiTheme="minorHAnsi" w:hAnsiTheme="minorHAnsi" w:cstheme="minorHAnsi"/>
               </w:rPr>
@@ -17628,16 +17516,18 @@
             <w:pPr>
               <w:spacing w:line="254" w:lineRule="auto"/>
               <w:ind w:left="107" w:hanging="107"/>
-              <w:rPr>
-                <w:rFonts w:asciiTheme="minorHAnsi" w:hAnsiTheme="minorHAnsi" w:cstheme="minorHAnsi"/>
-                <w:bCs/>
-              </w:rPr>
-            </w:pPr>
-            <w:r>
-              <w:rPr>
-                <w:rFonts w:asciiTheme="minorHAnsi" w:hAnsiTheme="minorHAnsi" w:cstheme="minorHAnsi"/>
-                <w:bCs/>
-              </w:rPr>
+              <w:jc w:val="center"/>
+              <w:rPr>
+                <w:rFonts w:asciiTheme="minorHAnsi" w:hAnsiTheme="minorHAnsi" w:cstheme="minorHAnsi"/>
+                <w:bCs/>
+              </w:rPr>
+            </w:pPr>
+            <w:r>
+              <w:rPr>
+                <w:rFonts w:asciiTheme="minorHAnsi" w:hAnsiTheme="minorHAnsi" w:cstheme="minorHAnsi"/>
+                <w:bCs/>
+              </w:rPr>
+              <w:lastRenderedPageBreak/>
               <w:t>Weekly Meeting With Supervisor</w:t>
             </w:r>
           </w:p>
@@ -17724,6 +17614,7 @@
             <w:pPr>
               <w:spacing w:line="254" w:lineRule="auto"/>
               <w:ind w:left="107" w:hanging="107"/>
+              <w:jc w:val="center"/>
               <w:rPr>
                 <w:rFonts w:asciiTheme="minorHAnsi" w:hAnsiTheme="minorHAnsi" w:cstheme="minorHAnsi"/>
               </w:rPr>
@@ -17744,6 +17635,7 @@
             <w:pPr>
               <w:spacing w:line="254" w:lineRule="auto"/>
               <w:ind w:left="107" w:hanging="107"/>
+              <w:jc w:val="center"/>
               <w:rPr>
                 <w:rFonts w:asciiTheme="minorHAnsi" w:hAnsiTheme="minorHAnsi" w:cstheme="minorHAnsi"/>
               </w:rPr>
@@ -17811,35 +17703,62 @@
     </w:p>
     <w:p>
       <w:pPr>
-        <w:rPr>
-          <w:rFonts w:cstheme="minorHAnsi"/>
-          <w:i/>
-          <w:color w:val="0000FF"/>
-        </w:rPr>
+        <w:pStyle w:val="ListParagraph"/>
+        <w:numPr>
+          <w:ilvl w:val="0"/>
+          <w:numId w:val="14"/>
+        </w:numPr>
       </w:pPr>
       <w:r>
-        <w:rPr>
-          <w:rFonts w:cstheme="minorHAnsi"/>
-          <w:i/>
-          <w:color w:val="0000FF"/>
-        </w:rPr>
-        <w:t>[</w:t>
+        <w:t>Management Tools:</w:t>
       </w:r>
+    </w:p>
+    <w:p>
+      <w:pPr>
+        <w:pStyle w:val="ListParagraph"/>
+        <w:numPr>
+          <w:ilvl w:val="1"/>
+          <w:numId w:val="14"/>
+        </w:numPr>
+      </w:pPr>
       <w:r>
-        <w:rPr>
-          <w:rFonts w:cstheme="minorHAnsi"/>
-          <w:i/>
-          <w:color w:val="0000FF"/>
-        </w:rPr>
-        <w:t>Describe how you would manage project docu</w:t>
+        <w:t>Google Drive</w:t>
       </w:r>
+    </w:p>
+    <w:p>
+      <w:pPr>
+        <w:pStyle w:val="ListParagraph"/>
+        <w:numPr>
+          <w:ilvl w:val="1"/>
+          <w:numId w:val="14"/>
+        </w:numPr>
+      </w:pPr>
       <w:r>
-        <w:rPr>
-          <w:rFonts w:cstheme="minorHAnsi"/>
-          <w:i/>
-          <w:color w:val="0000FF"/>
-        </w:rPr>
-        <w:t>ments &amp; their changes/versions]</w:t>
+        <w:t>OneDrive</w:t>
+      </w:r>
+    </w:p>
+    <w:p>
+      <w:pPr>
+        <w:pStyle w:val="ListParagraph"/>
+        <w:numPr>
+          <w:ilvl w:val="1"/>
+          <w:numId w:val="14"/>
+        </w:numPr>
+      </w:pPr>
+      <w:r>
+        <w:t>GitHub</w:t>
+      </w:r>
+    </w:p>
+    <w:p>
+      <w:pPr>
+        <w:pStyle w:val="ListParagraph"/>
+        <w:numPr>
+          <w:ilvl w:val="0"/>
+          <w:numId w:val="14"/>
+        </w:numPr>
+      </w:pPr>
+      <w:r>
+        <w:t>Team leader assigns and describes tasks through Facebook &amp; Discords. All Documents will be submitted to management tools to keep track of changes. Team leader then collects them all to submit to the mentor.</w:t>
       </w:r>
     </w:p>
     <w:p>
@@ -17872,35 +17791,38 @@
     </w:p>
     <w:p>
       <w:pPr>
-        <w:rPr>
-          <w:rFonts w:cstheme="minorHAnsi"/>
-          <w:i/>
-          <w:color w:val="0000FF"/>
-        </w:rPr>
+        <w:pStyle w:val="ListParagraph"/>
+        <w:numPr>
+          <w:ilvl w:val="0"/>
+          <w:numId w:val="15"/>
+        </w:numPr>
       </w:pPr>
       <w:r>
-        <w:rPr>
-          <w:rFonts w:cstheme="minorHAnsi"/>
-          <w:i/>
-          <w:color w:val="0000FF"/>
-        </w:rPr>
-        <w:t>[</w:t>
+        <w:t>Management Tools:</w:t>
       </w:r>
+    </w:p>
+    <w:p>
+      <w:pPr>
+        <w:pStyle w:val="ListParagraph"/>
+        <w:numPr>
+          <w:ilvl w:val="1"/>
+          <w:numId w:val="15"/>
+        </w:numPr>
+      </w:pPr>
       <w:r>
-        <w:rPr>
-          <w:rFonts w:cstheme="minorHAnsi"/>
-          <w:i/>
-          <w:color w:val="0000FF"/>
-        </w:rPr>
-        <w:t xml:space="preserve">Describe how you would manage project source </w:t>
+        <w:t>GitHub</w:t>
       </w:r>
+    </w:p>
+    <w:p>
+      <w:pPr>
+        <w:pStyle w:val="ListParagraph"/>
+        <w:numPr>
+          <w:ilvl w:val="0"/>
+          <w:numId w:val="15"/>
+        </w:numPr>
+      </w:pPr>
       <w:r>
-        <w:rPr>
-          <w:rFonts w:cstheme="minorHAnsi"/>
-          <w:i/>
-          <w:color w:val="0000FF"/>
-        </w:rPr>
-        <w:t>codes &amp; their changes/versions]</w:t>
+        <w:t>Team leader assigns and describes tasks through Facebook &amp; Discords. All source code will be pushed to Github for version control. Team leader then pull it back to run on deployment environment.</w:t>
       </w:r>
     </w:p>
     <w:p>
@@ -18043,7 +17965,21 @@
                 <w:rFonts w:asciiTheme="minorHAnsi" w:hAnsiTheme="minorHAnsi" w:cstheme="minorHAnsi"/>
                 <w:sz w:val="22"/>
               </w:rPr>
-              <w:t xml:space="preserve"> (FrontEnd), </w:t>
+              <w:t xml:space="preserve"> (FrontEnd)</w:t>
+            </w:r>
+            <w:r>
+              <w:rPr>
+                <w:rFonts w:asciiTheme="minorHAnsi" w:hAnsiTheme="minorHAnsi" w:cstheme="minorHAnsi"/>
+                <w:sz w:val="22"/>
+              </w:rPr>
+              <w:t>;</w:t>
+            </w:r>
+            <w:r>
+              <w:rPr>
+                <w:rFonts w:asciiTheme="minorHAnsi" w:hAnsiTheme="minorHAnsi" w:cstheme="minorHAnsi"/>
+                <w:sz w:val="22"/>
+              </w:rPr>
+              <w:t xml:space="preserve"> </w:t>
             </w:r>
             <w:r>
               <w:rPr>
@@ -18161,6 +18097,13 @@
               </w:rPr>
               <w:t>Visual Studio Code</w:t>
             </w:r>
+            <w:r>
+              <w:rPr>
+                <w:rFonts w:asciiTheme="minorHAnsi" w:hAnsiTheme="minorHAnsi" w:cstheme="minorHAnsi"/>
+                <w:sz w:val="22"/>
+              </w:rPr>
+              <w:t>; Visual Studio</w:t>
+            </w:r>
           </w:p>
         </w:tc>
       </w:tr>
@@ -18212,6 +18155,20 @@
               </w:rPr>
               <w:t>DrawIO</w:t>
             </w:r>
+            <w:r>
+              <w:rPr>
+                <w:rFonts w:asciiTheme="minorHAnsi" w:hAnsiTheme="minorHAnsi" w:cstheme="minorHAnsi"/>
+                <w:sz w:val="22"/>
+              </w:rPr>
+              <w:t>; M</w:t>
+            </w:r>
+            <w:r>
+              <w:rPr>
+                <w:rFonts w:asciiTheme="minorHAnsi" w:hAnsiTheme="minorHAnsi" w:cstheme="minorHAnsi"/>
+                <w:sz w:val="22"/>
+              </w:rPr>
+              <w:t>indmeister</w:t>
+            </w:r>
           </w:p>
         </w:tc>
       </w:tr>
@@ -18257,14 +18214,28 @@
                 <w:rFonts w:asciiTheme="minorHAnsi" w:hAnsiTheme="minorHAnsi" w:cstheme="minorHAnsi"/>
                 <w:sz w:val="22"/>
               </w:rPr>
-              <w:t>Ms Office, Google Docs</w:t>
-            </w:r>
-            <w:r>
-              <w:rPr>
-                <w:rFonts w:asciiTheme="minorHAnsi" w:hAnsiTheme="minorHAnsi" w:cstheme="minorHAnsi"/>
-                <w:sz w:val="22"/>
-              </w:rPr>
-              <w:t>/Sheets/Slides</w:t>
+              <w:t>Ms Offic</w:t>
+            </w:r>
+            <w:r>
+              <w:rPr>
+                <w:rFonts w:asciiTheme="minorHAnsi" w:hAnsiTheme="minorHAnsi" w:cstheme="minorHAnsi"/>
+                <w:sz w:val="22"/>
+              </w:rPr>
+              <w:t>;</w:t>
+            </w:r>
+            <w:r>
+              <w:rPr>
+                <w:rFonts w:asciiTheme="minorHAnsi" w:hAnsiTheme="minorHAnsi" w:cstheme="minorHAnsi"/>
+                <w:sz w:val="22"/>
+              </w:rPr>
+              <w:t>, Google Docs</w:t>
+            </w:r>
+            <w:r>
+              <w:rPr>
+                <w:rFonts w:asciiTheme="minorHAnsi" w:hAnsiTheme="minorHAnsi" w:cstheme="minorHAnsi"/>
+                <w:sz w:val="22"/>
+              </w:rPr>
+              <w:t>; Microsoft Office</w:t>
             </w:r>
           </w:p>
         </w:tc>
@@ -18337,6 +18308,13 @@
                 <w:sz w:val="22"/>
               </w:rPr>
               <w:t xml:space="preserve"> (Documents)</w:t>
+            </w:r>
+            <w:r>
+              <w:rPr>
+                <w:rFonts w:asciiTheme="minorHAnsi" w:hAnsiTheme="minorHAnsi" w:cstheme="minorHAnsi"/>
+                <w:sz w:val="22"/>
+              </w:rPr>
+              <w:t>; OneDrive (Documents)</w:t>
             </w:r>
           </w:p>
         </w:tc>
@@ -18676,6 +18654,119 @@
     </w:lvl>
   </w:abstractNum>
   <w:abstractNum w:abstractNumId="1" w15:restartNumberingAfterBreak="0">
+    <w:nsid w:val="18E953B7"/>
+    <w:multiLevelType w:val="hybridMultilevel"/>
+    <w:tmpl w:val="C38417FC"/>
+    <w:lvl w:ilvl="0" w:tplc="04090001">
+      <w:start w:val="1"/>
+      <w:numFmt w:val="bullet"/>
+      <w:lvlText w:val=""/>
+      <w:lvlJc w:val="left"/>
+      <w:pPr>
+        <w:ind w:left="720" w:hanging="360"/>
+      </w:pPr>
+      <w:rPr>
+        <w:rFonts w:ascii="Symbol" w:hAnsi="Symbol" w:hint="default"/>
+      </w:rPr>
+    </w:lvl>
+    <w:lvl w:ilvl="1" w:tplc="04090003">
+      <w:start w:val="1"/>
+      <w:numFmt w:val="bullet"/>
+      <w:lvlText w:val="o"/>
+      <w:lvlJc w:val="left"/>
+      <w:pPr>
+        <w:ind w:left="1440" w:hanging="360"/>
+      </w:pPr>
+      <w:rPr>
+        <w:rFonts w:ascii="Courier New" w:hAnsi="Courier New" w:cs="Courier New" w:hint="default"/>
+      </w:rPr>
+    </w:lvl>
+    <w:lvl w:ilvl="2" w:tplc="04090005" w:tentative="1">
+      <w:start w:val="1"/>
+      <w:numFmt w:val="bullet"/>
+      <w:lvlText w:val=""/>
+      <w:lvlJc w:val="left"/>
+      <w:pPr>
+        <w:ind w:left="2160" w:hanging="360"/>
+      </w:pPr>
+      <w:rPr>
+        <w:rFonts w:ascii="Wingdings" w:hAnsi="Wingdings" w:hint="default"/>
+      </w:rPr>
+    </w:lvl>
+    <w:lvl w:ilvl="3" w:tplc="04090001" w:tentative="1">
+      <w:start w:val="1"/>
+      <w:numFmt w:val="bullet"/>
+      <w:lvlText w:val=""/>
+      <w:lvlJc w:val="left"/>
+      <w:pPr>
+        <w:ind w:left="2880" w:hanging="360"/>
+      </w:pPr>
+      <w:rPr>
+        <w:rFonts w:ascii="Symbol" w:hAnsi="Symbol" w:hint="default"/>
+      </w:rPr>
+    </w:lvl>
+    <w:lvl w:ilvl="4" w:tplc="04090003" w:tentative="1">
+      <w:start w:val="1"/>
+      <w:numFmt w:val="bullet"/>
+      <w:lvlText w:val="o"/>
+      <w:lvlJc w:val="left"/>
+      <w:pPr>
+        <w:ind w:left="3600" w:hanging="360"/>
+      </w:pPr>
+      <w:rPr>
+        <w:rFonts w:ascii="Courier New" w:hAnsi="Courier New" w:cs="Courier New" w:hint="default"/>
+      </w:rPr>
+    </w:lvl>
+    <w:lvl w:ilvl="5" w:tplc="04090005" w:tentative="1">
+      <w:start w:val="1"/>
+      <w:numFmt w:val="bullet"/>
+      <w:lvlText w:val=""/>
+      <w:lvlJc w:val="left"/>
+      <w:pPr>
+        <w:ind w:left="4320" w:hanging="360"/>
+      </w:pPr>
+      <w:rPr>
+        <w:rFonts w:ascii="Wingdings" w:hAnsi="Wingdings" w:hint="default"/>
+      </w:rPr>
+    </w:lvl>
+    <w:lvl w:ilvl="6" w:tplc="04090001" w:tentative="1">
+      <w:start w:val="1"/>
+      <w:numFmt w:val="bullet"/>
+      <w:lvlText w:val=""/>
+      <w:lvlJc w:val="left"/>
+      <w:pPr>
+        <w:ind w:left="5040" w:hanging="360"/>
+      </w:pPr>
+      <w:rPr>
+        <w:rFonts w:ascii="Symbol" w:hAnsi="Symbol" w:hint="default"/>
+      </w:rPr>
+    </w:lvl>
+    <w:lvl w:ilvl="7" w:tplc="04090003" w:tentative="1">
+      <w:start w:val="1"/>
+      <w:numFmt w:val="bullet"/>
+      <w:lvlText w:val="o"/>
+      <w:lvlJc w:val="left"/>
+      <w:pPr>
+        <w:ind w:left="5760" w:hanging="360"/>
+      </w:pPr>
+      <w:rPr>
+        <w:rFonts w:ascii="Courier New" w:hAnsi="Courier New" w:cs="Courier New" w:hint="default"/>
+      </w:rPr>
+    </w:lvl>
+    <w:lvl w:ilvl="8" w:tplc="04090005" w:tentative="1">
+      <w:start w:val="1"/>
+      <w:numFmt w:val="bullet"/>
+      <w:lvlText w:val=""/>
+      <w:lvlJc w:val="left"/>
+      <w:pPr>
+        <w:ind w:left="6480" w:hanging="360"/>
+      </w:pPr>
+      <w:rPr>
+        <w:rFonts w:ascii="Wingdings" w:hAnsi="Wingdings" w:hint="default"/>
+      </w:rPr>
+    </w:lvl>
+  </w:abstractNum>
+  <w:abstractNum w:abstractNumId="2" w15:restartNumberingAfterBreak="0">
     <w:nsid w:val="406474A3"/>
     <w:multiLevelType w:val="hybridMultilevel"/>
     <w:tmpl w:val="E0FE169E"/>
@@ -18788,7 +18879,7 @@
       </w:rPr>
     </w:lvl>
   </w:abstractNum>
-  <w:abstractNum w:abstractNumId="2" w15:restartNumberingAfterBreak="0">
+  <w:abstractNum w:abstractNumId="3" w15:restartNumberingAfterBreak="0">
     <w:nsid w:val="4BD0382B"/>
     <w:multiLevelType w:val="multilevel"/>
     <w:tmpl w:val="0F06B2DE"/>
@@ -18937,7 +19028,7 @@
       </w:rPr>
     </w:lvl>
   </w:abstractNum>
-  <w:abstractNum w:abstractNumId="3" w15:restartNumberingAfterBreak="0">
+  <w:abstractNum w:abstractNumId="4" w15:restartNumberingAfterBreak="0">
     <w:nsid w:val="4EB368CD"/>
     <w:multiLevelType w:val="hybridMultilevel"/>
     <w:tmpl w:val="B582EA14"/>
@@ -19050,7 +19141,7 @@
       </w:rPr>
     </w:lvl>
   </w:abstractNum>
-  <w:abstractNum w:abstractNumId="4" w15:restartNumberingAfterBreak="0">
+  <w:abstractNum w:abstractNumId="5" w15:restartNumberingAfterBreak="0">
     <w:nsid w:val="505D54F3"/>
     <w:multiLevelType w:val="hybridMultilevel"/>
     <w:tmpl w:val="49B2C712"/>
@@ -19163,7 +19254,7 @@
       </w:rPr>
     </w:lvl>
   </w:abstractNum>
-  <w:abstractNum w:abstractNumId="5" w15:restartNumberingAfterBreak="0">
+  <w:abstractNum w:abstractNumId="6" w15:restartNumberingAfterBreak="0">
     <w:nsid w:val="553A5A35"/>
     <w:multiLevelType w:val="hybridMultilevel"/>
     <w:tmpl w:val="F448246A"/>
@@ -19276,7 +19367,7 @@
       </w:rPr>
     </w:lvl>
   </w:abstractNum>
-  <w:abstractNum w:abstractNumId="6" w15:restartNumberingAfterBreak="0">
+  <w:abstractNum w:abstractNumId="7" w15:restartNumberingAfterBreak="0">
     <w:nsid w:val="56C91A0E"/>
     <w:multiLevelType w:val="multilevel"/>
     <w:tmpl w:val="71788AC8"/>
@@ -19425,7 +19516,7 @@
       </w:rPr>
     </w:lvl>
   </w:abstractNum>
-  <w:abstractNum w:abstractNumId="7" w15:restartNumberingAfterBreak="0">
+  <w:abstractNum w:abstractNumId="8" w15:restartNumberingAfterBreak="0">
     <w:nsid w:val="5CBC73BA"/>
     <w:multiLevelType w:val="hybridMultilevel"/>
     <w:tmpl w:val="D6E83700"/>
@@ -19538,7 +19629,7 @@
       </w:rPr>
     </w:lvl>
   </w:abstractNum>
-  <w:abstractNum w:abstractNumId="8" w15:restartNumberingAfterBreak="0">
+  <w:abstractNum w:abstractNumId="9" w15:restartNumberingAfterBreak="0">
     <w:nsid w:val="5F7B3C5E"/>
     <w:multiLevelType w:val="hybridMultilevel"/>
     <w:tmpl w:val="320A0E14"/>
@@ -19627,7 +19718,7 @@
       </w:pPr>
     </w:lvl>
   </w:abstractNum>
-  <w:abstractNum w:abstractNumId="9" w15:restartNumberingAfterBreak="0">
+  <w:abstractNum w:abstractNumId="10" w15:restartNumberingAfterBreak="0">
     <w:nsid w:val="6AC6786F"/>
     <w:multiLevelType w:val="hybridMultilevel"/>
     <w:tmpl w:val="90F2F7C8"/>
@@ -19740,7 +19831,7 @@
       </w:rPr>
     </w:lvl>
   </w:abstractNum>
-  <w:abstractNum w:abstractNumId="10" w15:restartNumberingAfterBreak="0">
+  <w:abstractNum w:abstractNumId="11" w15:restartNumberingAfterBreak="0">
     <w:nsid w:val="71B16E12"/>
     <w:multiLevelType w:val="hybridMultilevel"/>
     <w:tmpl w:val="02FCBA68"/>
@@ -19853,7 +19944,7 @@
       </w:rPr>
     </w:lvl>
   </w:abstractNum>
-  <w:abstractNum w:abstractNumId="11" w15:restartNumberingAfterBreak="0">
+  <w:abstractNum w:abstractNumId="12" w15:restartNumberingAfterBreak="0">
     <w:nsid w:val="72BD05A8"/>
     <w:multiLevelType w:val="hybridMultilevel"/>
     <w:tmpl w:val="A4C0F066"/>
@@ -19966,7 +20057,120 @@
       </w:rPr>
     </w:lvl>
   </w:abstractNum>
-  <w:abstractNum w:abstractNumId="12" w15:restartNumberingAfterBreak="0">
+  <w:abstractNum w:abstractNumId="13" w15:restartNumberingAfterBreak="0">
+    <w:nsid w:val="7C7D1D8F"/>
+    <w:multiLevelType w:val="hybridMultilevel"/>
+    <w:tmpl w:val="3976EA4C"/>
+    <w:lvl w:ilvl="0" w:tplc="04090001">
+      <w:start w:val="1"/>
+      <w:numFmt w:val="bullet"/>
+      <w:lvlText w:val=""/>
+      <w:lvlJc w:val="left"/>
+      <w:pPr>
+        <w:ind w:left="720" w:hanging="360"/>
+      </w:pPr>
+      <w:rPr>
+        <w:rFonts w:ascii="Symbol" w:hAnsi="Symbol" w:hint="default"/>
+      </w:rPr>
+    </w:lvl>
+    <w:lvl w:ilvl="1" w:tplc="04090003">
+      <w:start w:val="1"/>
+      <w:numFmt w:val="bullet"/>
+      <w:lvlText w:val="o"/>
+      <w:lvlJc w:val="left"/>
+      <w:pPr>
+        <w:ind w:left="1440" w:hanging="360"/>
+      </w:pPr>
+      <w:rPr>
+        <w:rFonts w:ascii="Courier New" w:hAnsi="Courier New" w:cs="Courier New" w:hint="default"/>
+      </w:rPr>
+    </w:lvl>
+    <w:lvl w:ilvl="2" w:tplc="04090005" w:tentative="1">
+      <w:start w:val="1"/>
+      <w:numFmt w:val="bullet"/>
+      <w:lvlText w:val=""/>
+      <w:lvlJc w:val="left"/>
+      <w:pPr>
+        <w:ind w:left="2160" w:hanging="360"/>
+      </w:pPr>
+      <w:rPr>
+        <w:rFonts w:ascii="Wingdings" w:hAnsi="Wingdings" w:hint="default"/>
+      </w:rPr>
+    </w:lvl>
+    <w:lvl w:ilvl="3" w:tplc="04090001" w:tentative="1">
+      <w:start w:val="1"/>
+      <w:numFmt w:val="bullet"/>
+      <w:lvlText w:val=""/>
+      <w:lvlJc w:val="left"/>
+      <w:pPr>
+        <w:ind w:left="2880" w:hanging="360"/>
+      </w:pPr>
+      <w:rPr>
+        <w:rFonts w:ascii="Symbol" w:hAnsi="Symbol" w:hint="default"/>
+      </w:rPr>
+    </w:lvl>
+    <w:lvl w:ilvl="4" w:tplc="04090003" w:tentative="1">
+      <w:start w:val="1"/>
+      <w:numFmt w:val="bullet"/>
+      <w:lvlText w:val="o"/>
+      <w:lvlJc w:val="left"/>
+      <w:pPr>
+        <w:ind w:left="3600" w:hanging="360"/>
+      </w:pPr>
+      <w:rPr>
+        <w:rFonts w:ascii="Courier New" w:hAnsi="Courier New" w:cs="Courier New" w:hint="default"/>
+      </w:rPr>
+    </w:lvl>
+    <w:lvl w:ilvl="5" w:tplc="04090005" w:tentative="1">
+      <w:start w:val="1"/>
+      <w:numFmt w:val="bullet"/>
+      <w:lvlText w:val=""/>
+      <w:lvlJc w:val="left"/>
+      <w:pPr>
+        <w:ind w:left="4320" w:hanging="360"/>
+      </w:pPr>
+      <w:rPr>
+        <w:rFonts w:ascii="Wingdings" w:hAnsi="Wingdings" w:hint="default"/>
+      </w:rPr>
+    </w:lvl>
+    <w:lvl w:ilvl="6" w:tplc="04090001" w:tentative="1">
+      <w:start w:val="1"/>
+      <w:numFmt w:val="bullet"/>
+      <w:lvlText w:val=""/>
+      <w:lvlJc w:val="left"/>
+      <w:pPr>
+        <w:ind w:left="5040" w:hanging="360"/>
+      </w:pPr>
+      <w:rPr>
+        <w:rFonts w:ascii="Symbol" w:hAnsi="Symbol" w:hint="default"/>
+      </w:rPr>
+    </w:lvl>
+    <w:lvl w:ilvl="7" w:tplc="04090003" w:tentative="1">
+      <w:start w:val="1"/>
+      <w:numFmt w:val="bullet"/>
+      <w:lvlText w:val="o"/>
+      <w:lvlJc w:val="left"/>
+      <w:pPr>
+        <w:ind w:left="5760" w:hanging="360"/>
+      </w:pPr>
+      <w:rPr>
+        <w:rFonts w:ascii="Courier New" w:hAnsi="Courier New" w:cs="Courier New" w:hint="default"/>
+      </w:rPr>
+    </w:lvl>
+    <w:lvl w:ilvl="8" w:tplc="04090005" w:tentative="1">
+      <w:start w:val="1"/>
+      <w:numFmt w:val="bullet"/>
+      <w:lvlText w:val=""/>
+      <w:lvlJc w:val="left"/>
+      <w:pPr>
+        <w:ind w:left="6480" w:hanging="360"/>
+      </w:pPr>
+      <w:rPr>
+        <w:rFonts w:ascii="Wingdings" w:hAnsi="Wingdings" w:hint="default"/>
+      </w:rPr>
+    </w:lvl>
+  </w:abstractNum>
+  <w:abstractNum w:abstractNumId="14" w15:restartNumberingAfterBreak="0">
     <w:nsid w:val="7D405978"/>
     <w:multiLevelType w:val="hybridMultilevel"/>
     <w:tmpl w:val="4434EA80"/>
@@ -20079,43 +20283,49 @@
     </w:lvl>
   </w:abstractNum>
   <w:num w:numId="1" w16cid:durableId="1218277728">
+    <w:abstractNumId w:val="14"/>
+  </w:num>
+  <w:num w:numId="2" w16cid:durableId="1053970045">
+    <w:abstractNumId w:val="4"/>
+  </w:num>
+  <w:num w:numId="3" w16cid:durableId="2134595244">
+    <w:abstractNumId w:val="2"/>
+  </w:num>
+  <w:num w:numId="4" w16cid:durableId="715663996">
+    <w:abstractNumId w:val="9"/>
+  </w:num>
+  <w:num w:numId="5" w16cid:durableId="1656841184">
+    <w:abstractNumId w:val="5"/>
+  </w:num>
+  <w:num w:numId="6" w16cid:durableId="249966586">
+    <w:abstractNumId w:val="11"/>
+  </w:num>
+  <w:num w:numId="7" w16cid:durableId="471867815">
+    <w:abstractNumId w:val="6"/>
+  </w:num>
+  <w:num w:numId="8" w16cid:durableId="143544905">
     <w:abstractNumId w:val="12"/>
   </w:num>
-  <w:num w:numId="2" w16cid:durableId="1053970045">
-    <w:abstractNumId w:val="3"/>
-  </w:num>
-  <w:num w:numId="3" w16cid:durableId="2134595244">
-    <w:abstractNumId w:val="1"/>
-  </w:num>
-  <w:num w:numId="4" w16cid:durableId="715663996">
-    <w:abstractNumId w:val="8"/>
-  </w:num>
-  <w:num w:numId="5" w16cid:durableId="1656841184">
-    <w:abstractNumId w:val="4"/>
-  </w:num>
-  <w:num w:numId="6" w16cid:durableId="249966586">
+  <w:num w:numId="9" w16cid:durableId="472677242">
     <w:abstractNumId w:val="10"/>
   </w:num>
-  <w:num w:numId="7" w16cid:durableId="471867815">
-    <w:abstractNumId w:val="5"/>
-  </w:num>
-  <w:num w:numId="8" w16cid:durableId="143544905">
-    <w:abstractNumId w:val="11"/>
-  </w:num>
-  <w:num w:numId="9" w16cid:durableId="472677242">
-    <w:abstractNumId w:val="9"/>
-  </w:num>
   <w:num w:numId="10" w16cid:durableId="762652255">
-    <w:abstractNumId w:val="7"/>
+    <w:abstractNumId w:val="8"/>
   </w:num>
   <w:num w:numId="11" w16cid:durableId="1897667831">
     <w:abstractNumId w:val="0"/>
   </w:num>
   <w:num w:numId="12" w16cid:durableId="1769041288">
-    <w:abstractNumId w:val="2"/>
+    <w:abstractNumId w:val="3"/>
   </w:num>
   <w:num w:numId="13" w16cid:durableId="38864840">
-    <w:abstractNumId w:val="6"/>
+    <w:abstractNumId w:val="7"/>
+  </w:num>
+  <w:num w:numId="14" w16cid:durableId="663364866">
+    <w:abstractNumId w:val="13"/>
+  </w:num>
+  <w:num w:numId="15" w16cid:durableId="378945330">
+    <w:abstractNumId w:val="1"/>
   </w:num>
 </w:numbering>
 </file>
@@ -20243,6 +20453,7 @@
     <w:lsdException w:name="HTML Sample" w:semiHidden="1" w:unhideWhenUsed="1"/>
     <w:lsdException w:name="HTML Typewriter" w:semiHidden="1" w:unhideWhenUsed="1"/>
     <w:lsdException w:name="HTML Variable" w:semiHidden="1" w:unhideWhenUsed="1"/>
+    <w:lsdException w:name="Normal Table" w:semiHidden="1" w:unhideWhenUsed="1"/>
     <w:lsdException w:name="annotation subject" w:semiHidden="1" w:unhideWhenUsed="1"/>
     <w:lsdException w:name="No List" w:semiHidden="1" w:unhideWhenUsed="1"/>
     <w:lsdException w:name="Outline List 1" w:semiHidden="1" w:unhideWhenUsed="1"/>
@@ -20285,8 +20496,11 @@
     <w:lsdException w:name="Table Contemporary" w:semiHidden="1" w:unhideWhenUsed="1"/>
     <w:lsdException w:name="Table Elegant" w:semiHidden="1" w:unhideWhenUsed="1"/>
     <w:lsdException w:name="Table Professional" w:semiHidden="1" w:unhideWhenUsed="1"/>
+    <w:lsdException w:name="Table Subtle 1" w:semiHidden="1" w:unhideWhenUsed="1"/>
     <w:lsdException w:name="Table Subtle 2" w:semiHidden="1" w:unhideWhenUsed="1"/>
     <w:lsdException w:name="Table Web 1" w:semiHidden="1" w:unhideWhenUsed="1"/>
+    <w:lsdException w:name="Table Web 2" w:semiHidden="1" w:unhideWhenUsed="1"/>
+    <w:lsdException w:name="Table Web 3" w:semiHidden="1" w:unhideWhenUsed="1"/>
     <w:lsdException w:name="Balloon Text" w:semiHidden="1" w:unhideWhenUsed="1"/>
     <w:lsdException w:name="Table Grid" w:uiPriority="39"/>
     <w:lsdException w:name="Table Theme" w:semiHidden="1" w:unhideWhenUsed="1"/>

</xml_diff>

<commit_message>
[Angular] (Landlord) add footer for pages
</commit_message>
<xml_diff>
--- a/Documentation/Report2_Project Management Plan.docx
+++ b/Documentation/Report2_Project Management Plan.docx
@@ -13986,7 +13986,7 @@
             </w:pPr>
             <w:r>
               <w:rPr>
-                <w:rFonts w:ascii="Calibri" w:hAnsi="Calibri" w:cs="Calibri"/>
+                <w:rFonts w:asciiTheme="minorHAnsi" w:hAnsiTheme="minorHAnsi" w:cstheme="minorHAnsi"/>
                 <w:color w:val="000000"/>
               </w:rPr>
               <w:t>1</w:t>
@@ -14002,9 +14002,13 @@
             <w:pPr>
               <w:pStyle w:val="NormalWeb"/>
               <w:spacing w:before="0" w:beforeAutospacing="0" w:after="0" w:afterAutospacing="0"/>
-            </w:pPr>
-            <w:r>
-              <w:rPr>
+              <w:rPr>
+                <w:rFonts w:asciiTheme="minorHAnsi" w:hAnsiTheme="minorHAnsi" w:cstheme="minorHAnsi"/>
+              </w:rPr>
+            </w:pPr>
+            <w:r>
+              <w:rPr>
+                <w:rFonts w:asciiTheme="minorHAnsi" w:hAnsiTheme="minorHAnsi" w:cstheme="minorHAnsi"/>
                 <w:color w:val="000000"/>
               </w:rPr>
               <w:t>Product Vision</w:t>
@@ -14014,9 +14018,13 @@
             <w:pPr>
               <w:pStyle w:val="NormalWeb"/>
               <w:spacing w:before="0" w:beforeAutospacing="0" w:after="0" w:afterAutospacing="0"/>
-            </w:pPr>
-            <w:r>
-              <w:rPr>
+              <w:rPr>
+                <w:rFonts w:asciiTheme="minorHAnsi" w:hAnsiTheme="minorHAnsi" w:cstheme="minorHAnsi"/>
+              </w:rPr>
+            </w:pPr>
+            <w:r>
+              <w:rPr>
+                <w:rFonts w:asciiTheme="minorHAnsi" w:hAnsiTheme="minorHAnsi" w:cstheme="minorHAnsi"/>
                 <w:color w:val="000000"/>
               </w:rPr>
               <w:t>Basic Use case</w:t>
@@ -14026,9 +14034,13 @@
             <w:pPr>
               <w:pStyle w:val="NormalWeb"/>
               <w:spacing w:before="0" w:beforeAutospacing="0" w:after="0" w:afterAutospacing="0"/>
-            </w:pPr>
-            <w:r>
-              <w:rPr>
+              <w:rPr>
+                <w:rFonts w:asciiTheme="minorHAnsi" w:hAnsiTheme="minorHAnsi" w:cstheme="minorHAnsi"/>
+              </w:rPr>
+            </w:pPr>
+            <w:r>
+              <w:rPr>
+                <w:rFonts w:asciiTheme="minorHAnsi" w:hAnsiTheme="minorHAnsi" w:cstheme="minorHAnsi"/>
                 <w:color w:val="000000"/>
               </w:rPr>
               <w:t>System actors</w:t>
@@ -14046,6 +14058,7 @@
             </w:pPr>
             <w:r>
               <w:rPr>
+                <w:rFonts w:asciiTheme="minorHAnsi" w:hAnsiTheme="minorHAnsi" w:cstheme="minorHAnsi"/>
                 <w:color w:val="000000"/>
               </w:rPr>
               <w:t>Report 1</w:t>
@@ -14068,7 +14081,7 @@
             </w:pPr>
             <w:r>
               <w:rPr>
-                <w:rFonts w:ascii="Calibri" w:hAnsi="Calibri" w:cs="Calibri"/>
+                <w:rFonts w:asciiTheme="minorHAnsi" w:hAnsiTheme="minorHAnsi" w:cstheme="minorHAnsi"/>
                 <w:color w:val="000000"/>
               </w:rPr>
               <w:t>10/09/2022</w:t>
@@ -14087,21 +14100,21 @@
             </w:pPr>
             <w:r>
               <w:rPr>
-                <w:rFonts w:ascii="Calibri" w:hAnsi="Calibri" w:cs="Calibri"/>
+                <w:rFonts w:asciiTheme="minorHAnsi" w:hAnsiTheme="minorHAnsi" w:cstheme="minorHAnsi"/>
                 <w:color w:val="000000"/>
               </w:rPr>
               <w:t>Init</w:t>
             </w:r>
             <w:r>
               <w:rPr>
-                <w:rFonts w:ascii="Calibri" w:hAnsi="Calibri" w:cs="Calibri"/>
+                <w:rFonts w:asciiTheme="minorHAnsi" w:hAnsiTheme="minorHAnsi" w:cstheme="minorHAnsi"/>
                 <w:color w:val="000000"/>
               </w:rPr>
               <w:t>iate</w:t>
             </w:r>
             <w:r>
               <w:rPr>
-                <w:rFonts w:ascii="Calibri" w:hAnsi="Calibri" w:cs="Calibri"/>
+                <w:rFonts w:asciiTheme="minorHAnsi" w:hAnsiTheme="minorHAnsi" w:cstheme="minorHAnsi"/>
                 <w:color w:val="000000"/>
               </w:rPr>
               <w:t xml:space="preserve"> Project</w:t>
@@ -14123,13 +14136,13 @@
               <w:ind w:left="33"/>
               <w:jc w:val="center"/>
               <w:rPr>
-                <w:rFonts w:cstheme="minorHAnsi"/>
-                <w:bCs/>
-              </w:rPr>
-            </w:pPr>
-            <w:r>
-              <w:rPr>
-                <w:rFonts w:cstheme="minorHAnsi"/>
+                <w:rFonts w:asciiTheme="minorHAnsi" w:hAnsiTheme="minorHAnsi" w:cstheme="minorHAnsi"/>
+                <w:bCs/>
+              </w:rPr>
+            </w:pPr>
+            <w:r>
+              <w:rPr>
+                <w:rFonts w:asciiTheme="minorHAnsi" w:hAnsiTheme="minorHAnsi" w:cstheme="minorHAnsi"/>
                 <w:bCs/>
               </w:rPr>
               <w:t>2</w:t>
@@ -14144,9 +14157,13 @@
             <w:pPr>
               <w:pStyle w:val="NormalWeb"/>
               <w:spacing w:before="0" w:beforeAutospacing="0" w:after="0" w:afterAutospacing="0"/>
-            </w:pPr>
-            <w:r>
-              <w:rPr>
+              <w:rPr>
+                <w:rFonts w:asciiTheme="minorHAnsi" w:hAnsiTheme="minorHAnsi" w:cstheme="minorHAnsi"/>
+              </w:rPr>
+            </w:pPr>
+            <w:r>
+              <w:rPr>
+                <w:rFonts w:asciiTheme="minorHAnsi" w:hAnsiTheme="minorHAnsi" w:cstheme="minorHAnsi"/>
                 <w:color w:val="000000"/>
               </w:rPr>
               <w:t>Project Scope</w:t>
@@ -14156,9 +14173,13 @@
             <w:pPr>
               <w:pStyle w:val="NormalWeb"/>
               <w:spacing w:before="0" w:beforeAutospacing="0" w:after="0" w:afterAutospacing="0"/>
-            </w:pPr>
-            <w:r>
-              <w:rPr>
+              <w:rPr>
+                <w:rFonts w:asciiTheme="minorHAnsi" w:hAnsiTheme="minorHAnsi" w:cstheme="minorHAnsi"/>
+              </w:rPr>
+            </w:pPr>
+            <w:r>
+              <w:rPr>
+                <w:rFonts w:asciiTheme="minorHAnsi" w:hAnsiTheme="minorHAnsi" w:cstheme="minorHAnsi"/>
                 <w:color w:val="000000"/>
               </w:rPr>
               <w:t>Requirements</w:t>
@@ -14169,12 +14190,13 @@
               <w:spacing w:line="254" w:lineRule="auto"/>
               <w:ind w:left="33"/>
               <w:rPr>
-                <w:rFonts w:cstheme="minorHAnsi"/>
-                <w:bCs/>
-              </w:rPr>
-            </w:pPr>
-            <w:r>
-              <w:rPr>
+                <w:rFonts w:asciiTheme="minorHAnsi" w:hAnsiTheme="minorHAnsi" w:cstheme="minorHAnsi"/>
+                <w:bCs/>
+              </w:rPr>
+            </w:pPr>
+            <w:r>
+              <w:rPr>
+                <w:rFonts w:asciiTheme="minorHAnsi" w:hAnsiTheme="minorHAnsi" w:cstheme="minorHAnsi"/>
                 <w:color w:val="000000"/>
               </w:rPr>
               <w:t>Business Rules</w:t>
@@ -14190,13 +14212,13 @@
               <w:spacing w:line="254" w:lineRule="auto"/>
               <w:ind w:left="33"/>
               <w:rPr>
-                <w:rFonts w:cstheme="minorHAnsi"/>
-                <w:bCs/>
-              </w:rPr>
-            </w:pPr>
-            <w:r>
-              <w:rPr>
-                <w:rFonts w:ascii="Calibri" w:hAnsi="Calibri" w:cs="Calibri"/>
+                <w:rFonts w:asciiTheme="minorHAnsi" w:hAnsiTheme="minorHAnsi" w:cstheme="minorHAnsi"/>
+                <w:bCs/>
+              </w:rPr>
+            </w:pPr>
+            <w:r>
+              <w:rPr>
+                <w:rFonts w:asciiTheme="minorHAnsi" w:hAnsiTheme="minorHAnsi" w:cstheme="minorHAnsi"/>
                 <w:color w:val="000000"/>
               </w:rPr>
               <w:t>15/09/2022</w:t>
@@ -14211,10 +14233,13 @@
             <w:pPr>
               <w:pStyle w:val="NormalWeb"/>
               <w:spacing w:before="0" w:beforeAutospacing="0" w:after="0" w:afterAutospacing="0"/>
-            </w:pPr>
-            <w:r>
-              <w:rPr>
-                <w:rFonts w:ascii="Calibri" w:hAnsi="Calibri" w:cs="Calibri"/>
+              <w:rPr>
+                <w:rFonts w:asciiTheme="minorHAnsi" w:hAnsiTheme="minorHAnsi" w:cstheme="minorHAnsi"/>
+              </w:rPr>
+            </w:pPr>
+            <w:r>
+              <w:rPr>
+                <w:rFonts w:asciiTheme="minorHAnsi" w:hAnsiTheme="minorHAnsi" w:cstheme="minorHAnsi"/>
                 <w:color w:val="000000"/>
               </w:rPr>
               <w:t>Customer Meeting</w:t>
@@ -14224,9 +14249,13 @@
             <w:pPr>
               <w:pStyle w:val="NormalWeb"/>
               <w:spacing w:before="0" w:beforeAutospacing="0" w:after="0" w:afterAutospacing="0"/>
-            </w:pPr>
-            <w:r>
-              <w:rPr>
+              <w:rPr>
+                <w:rFonts w:asciiTheme="minorHAnsi" w:hAnsiTheme="minorHAnsi" w:cstheme="minorHAnsi"/>
+              </w:rPr>
+            </w:pPr>
+            <w:r>
+              <w:rPr>
+                <w:rFonts w:asciiTheme="minorHAnsi" w:hAnsiTheme="minorHAnsi" w:cstheme="minorHAnsi"/>
                 <w:color w:val="000000"/>
               </w:rPr>
               <w:t>Functional Requirements</w:t>
@@ -14235,11 +14264,12 @@
           <w:p>
             <w:pPr>
               <w:rPr>
-                <w:rFonts w:cstheme="minorHAnsi"/>
-              </w:rPr>
-            </w:pPr>
-            <w:r>
-              <w:rPr>
+                <w:rFonts w:asciiTheme="minorHAnsi" w:hAnsiTheme="minorHAnsi" w:cstheme="minorHAnsi"/>
+              </w:rPr>
+            </w:pPr>
+            <w:r>
+              <w:rPr>
+                <w:rFonts w:asciiTheme="minorHAnsi" w:hAnsiTheme="minorHAnsi" w:cstheme="minorHAnsi"/>
                 <w:color w:val="000000"/>
               </w:rPr>
               <w:t>Non-functional Requirements</w:t>
@@ -14261,13 +14291,13 @@
               <w:ind w:left="33"/>
               <w:jc w:val="center"/>
               <w:rPr>
-                <w:rFonts w:cstheme="minorHAnsi"/>
-                <w:bCs/>
-              </w:rPr>
-            </w:pPr>
-            <w:r>
-              <w:rPr>
-                <w:rFonts w:cstheme="minorHAnsi"/>
+                <w:rFonts w:asciiTheme="minorHAnsi" w:hAnsiTheme="minorHAnsi" w:cstheme="minorHAnsi"/>
+                <w:bCs/>
+              </w:rPr>
+            </w:pPr>
+            <w:r>
+              <w:rPr>
+                <w:rFonts w:asciiTheme="minorHAnsi" w:hAnsiTheme="minorHAnsi" w:cstheme="minorHAnsi"/>
                 <w:bCs/>
               </w:rPr>
               <w:t>3</w:t>
@@ -14282,9 +14312,13 @@
             <w:pPr>
               <w:pStyle w:val="NormalWeb"/>
               <w:spacing w:before="0" w:beforeAutospacing="0" w:after="0" w:afterAutospacing="0"/>
-            </w:pPr>
-            <w:r>
-              <w:rPr>
+              <w:rPr>
+                <w:rFonts w:asciiTheme="minorHAnsi" w:hAnsiTheme="minorHAnsi" w:cstheme="minorHAnsi"/>
+              </w:rPr>
+            </w:pPr>
+            <w:r>
+              <w:rPr>
+                <w:rFonts w:asciiTheme="minorHAnsi" w:hAnsiTheme="minorHAnsi" w:cstheme="minorHAnsi"/>
                 <w:color w:val="000000"/>
               </w:rPr>
               <w:t>Plan and Schedule</w:t>
@@ -14295,12 +14329,13 @@
               <w:spacing w:line="254" w:lineRule="auto"/>
               <w:ind w:left="33"/>
               <w:rPr>
-                <w:rFonts w:cstheme="minorHAnsi"/>
-                <w:bCs/>
-              </w:rPr>
-            </w:pPr>
-            <w:r>
-              <w:rPr>
+                <w:rFonts w:asciiTheme="minorHAnsi" w:hAnsiTheme="minorHAnsi" w:cstheme="minorHAnsi"/>
+                <w:bCs/>
+              </w:rPr>
+            </w:pPr>
+            <w:r>
+              <w:rPr>
+                <w:rFonts w:asciiTheme="minorHAnsi" w:hAnsiTheme="minorHAnsi" w:cstheme="minorHAnsi"/>
                 <w:color w:val="000000"/>
               </w:rPr>
               <w:t>Report 2</w:t>
@@ -14316,13 +14351,13 @@
               <w:spacing w:line="254" w:lineRule="auto"/>
               <w:ind w:left="33"/>
               <w:rPr>
-                <w:rFonts w:cstheme="minorHAnsi"/>
-                <w:bCs/>
-              </w:rPr>
-            </w:pPr>
-            <w:r>
-              <w:rPr>
-                <w:rFonts w:ascii="Calibri" w:hAnsi="Calibri" w:cs="Calibri"/>
+                <w:rFonts w:asciiTheme="minorHAnsi" w:hAnsiTheme="minorHAnsi" w:cstheme="minorHAnsi"/>
+                <w:bCs/>
+              </w:rPr>
+            </w:pPr>
+            <w:r>
+              <w:rPr>
+                <w:rFonts w:asciiTheme="minorHAnsi" w:hAnsiTheme="minorHAnsi" w:cstheme="minorHAnsi"/>
                 <w:color w:val="000000"/>
               </w:rPr>
               <w:t>08/10/2022</w:t>
@@ -14336,7 +14371,7 @@
           <w:p>
             <w:pPr>
               <w:rPr>
-                <w:rFonts w:cstheme="minorHAnsi"/>
+                <w:rFonts w:asciiTheme="minorHAnsi" w:hAnsiTheme="minorHAnsi" w:cstheme="minorHAnsi"/>
               </w:rPr>
             </w:pPr>
           </w:p>
@@ -14356,13 +14391,13 @@
               <w:ind w:left="33"/>
               <w:jc w:val="center"/>
               <w:rPr>
-                <w:rFonts w:cstheme="minorHAnsi"/>
-                <w:bCs/>
-              </w:rPr>
-            </w:pPr>
-            <w:r>
-              <w:rPr>
-                <w:rFonts w:cstheme="minorHAnsi"/>
+                <w:rFonts w:asciiTheme="minorHAnsi" w:hAnsiTheme="minorHAnsi" w:cstheme="minorHAnsi"/>
+                <w:bCs/>
+              </w:rPr>
+            </w:pPr>
+            <w:r>
+              <w:rPr>
+                <w:rFonts w:asciiTheme="minorHAnsi" w:hAnsiTheme="minorHAnsi" w:cstheme="minorHAnsi"/>
                 <w:bCs/>
               </w:rPr>
               <w:t>4</w:t>
@@ -14377,10 +14412,13 @@
             <w:pPr>
               <w:pStyle w:val="NormalWeb"/>
               <w:spacing w:before="0" w:beforeAutospacing="0" w:after="0" w:afterAutospacing="0"/>
-            </w:pPr>
-            <w:r>
-              <w:rPr>
-                <w:rFonts w:ascii="Calibri" w:hAnsi="Calibri" w:cs="Calibri"/>
+              <w:rPr>
+                <w:rFonts w:asciiTheme="minorHAnsi" w:hAnsiTheme="minorHAnsi" w:cstheme="minorHAnsi"/>
+              </w:rPr>
+            </w:pPr>
+            <w:r>
+              <w:rPr>
+                <w:rFonts w:asciiTheme="minorHAnsi" w:hAnsiTheme="minorHAnsi" w:cstheme="minorHAnsi"/>
                 <w:color w:val="000000"/>
               </w:rPr>
               <w:t>System Design</w:t>
@@ -14390,10 +14428,13 @@
             <w:pPr>
               <w:pStyle w:val="NormalWeb"/>
               <w:spacing w:before="0" w:beforeAutospacing="0" w:after="0" w:afterAutospacing="0"/>
-            </w:pPr>
-            <w:r>
-              <w:rPr>
-                <w:rFonts w:ascii="Calibri" w:hAnsi="Calibri" w:cs="Calibri"/>
+              <w:rPr>
+                <w:rFonts w:asciiTheme="minorHAnsi" w:hAnsiTheme="minorHAnsi" w:cstheme="minorHAnsi"/>
+              </w:rPr>
+            </w:pPr>
+            <w:r>
+              <w:rPr>
+                <w:rFonts w:asciiTheme="minorHAnsi" w:hAnsiTheme="minorHAnsi" w:cstheme="minorHAnsi"/>
                 <w:color w:val="000000"/>
               </w:rPr>
               <w:t>Report 3</w:t>
@@ -14404,13 +14445,13 @@
               <w:spacing w:line="254" w:lineRule="auto"/>
               <w:ind w:left="33"/>
               <w:rPr>
-                <w:rFonts w:cstheme="minorHAnsi"/>
-                <w:bCs/>
-              </w:rPr>
-            </w:pPr>
-            <w:r>
-              <w:rPr>
-                <w:rFonts w:ascii="Calibri" w:hAnsi="Calibri" w:cs="Calibri"/>
+                <w:rFonts w:asciiTheme="minorHAnsi" w:hAnsiTheme="minorHAnsi" w:cstheme="minorHAnsi"/>
+                <w:bCs/>
+              </w:rPr>
+            </w:pPr>
+            <w:r>
+              <w:rPr>
+                <w:rFonts w:asciiTheme="minorHAnsi" w:hAnsiTheme="minorHAnsi" w:cstheme="minorHAnsi"/>
                 <w:color w:val="000000"/>
               </w:rPr>
               <w:t>Report 4</w:t>
@@ -14426,13 +14467,13 @@
               <w:spacing w:line="254" w:lineRule="auto"/>
               <w:ind w:left="33"/>
               <w:rPr>
-                <w:rFonts w:cstheme="minorHAnsi"/>
-                <w:bCs/>
-              </w:rPr>
-            </w:pPr>
-            <w:r>
-              <w:rPr>
-                <w:rFonts w:ascii="Calibri" w:hAnsi="Calibri" w:cs="Calibri"/>
+                <w:rFonts w:asciiTheme="minorHAnsi" w:hAnsiTheme="minorHAnsi" w:cstheme="minorHAnsi"/>
+                <w:bCs/>
+              </w:rPr>
+            </w:pPr>
+            <w:r>
+              <w:rPr>
+                <w:rFonts w:asciiTheme="minorHAnsi" w:hAnsiTheme="minorHAnsi" w:cstheme="minorHAnsi"/>
                 <w:color w:val="000000"/>
               </w:rPr>
               <w:t>15/10/2022</w:t>
@@ -14447,9 +14488,13 @@
             <w:pPr>
               <w:pStyle w:val="NormalWeb"/>
               <w:spacing w:before="0" w:beforeAutospacing="0" w:after="0" w:afterAutospacing="0"/>
-            </w:pPr>
-            <w:r>
-              <w:rPr>
+              <w:rPr>
+                <w:rFonts w:asciiTheme="minorHAnsi" w:hAnsiTheme="minorHAnsi" w:cstheme="minorHAnsi"/>
+              </w:rPr>
+            </w:pPr>
+            <w:r>
+              <w:rPr>
+                <w:rFonts w:asciiTheme="minorHAnsi" w:hAnsiTheme="minorHAnsi" w:cstheme="minorHAnsi"/>
                 <w:color w:val="000000"/>
               </w:rPr>
               <w:t>Screen Design</w:t>
@@ -14459,9 +14504,13 @@
             <w:pPr>
               <w:pStyle w:val="NormalWeb"/>
               <w:spacing w:before="0" w:beforeAutospacing="0" w:after="0" w:afterAutospacing="0"/>
-            </w:pPr>
-            <w:r>
-              <w:rPr>
+              <w:rPr>
+                <w:rFonts w:asciiTheme="minorHAnsi" w:hAnsiTheme="minorHAnsi" w:cstheme="minorHAnsi"/>
+              </w:rPr>
+            </w:pPr>
+            <w:r>
+              <w:rPr>
+                <w:rFonts w:asciiTheme="minorHAnsi" w:hAnsiTheme="minorHAnsi" w:cstheme="minorHAnsi"/>
                 <w:color w:val="000000"/>
               </w:rPr>
               <w:t>Architectural Design</w:t>
@@ -14471,9 +14520,13 @@
             <w:pPr>
               <w:pStyle w:val="NormalWeb"/>
               <w:spacing w:before="0" w:beforeAutospacing="0" w:after="0" w:afterAutospacing="0"/>
-            </w:pPr>
-            <w:r>
-              <w:rPr>
+              <w:rPr>
+                <w:rFonts w:asciiTheme="minorHAnsi" w:hAnsiTheme="minorHAnsi" w:cstheme="minorHAnsi"/>
+              </w:rPr>
+            </w:pPr>
+            <w:r>
+              <w:rPr>
+                <w:rFonts w:asciiTheme="minorHAnsi" w:hAnsiTheme="minorHAnsi" w:cstheme="minorHAnsi"/>
                 <w:color w:val="000000"/>
               </w:rPr>
               <w:t>Database Design</w:t>
@@ -14482,11 +14535,12 @@
           <w:p>
             <w:pPr>
               <w:rPr>
-                <w:rFonts w:cstheme="minorHAnsi"/>
-              </w:rPr>
-            </w:pPr>
-            <w:r>
-              <w:rPr>
+                <w:rFonts w:asciiTheme="minorHAnsi" w:hAnsiTheme="minorHAnsi" w:cstheme="minorHAnsi"/>
+              </w:rPr>
+            </w:pPr>
+            <w:r>
+              <w:rPr>
+                <w:rFonts w:asciiTheme="minorHAnsi" w:hAnsiTheme="minorHAnsi" w:cstheme="minorHAnsi"/>
                 <w:color w:val="000000"/>
               </w:rPr>
               <w:t>Etc.</w:t>
@@ -14508,13 +14562,13 @@
               <w:ind w:left="33"/>
               <w:jc w:val="center"/>
               <w:rPr>
-                <w:rFonts w:cstheme="minorHAnsi"/>
-                <w:bCs/>
-              </w:rPr>
-            </w:pPr>
-            <w:r>
-              <w:rPr>
-                <w:rFonts w:cstheme="minorHAnsi"/>
+                <w:rFonts w:asciiTheme="minorHAnsi" w:hAnsiTheme="minorHAnsi" w:cstheme="minorHAnsi"/>
+                <w:bCs/>
+              </w:rPr>
+            </w:pPr>
+            <w:r>
+              <w:rPr>
+                <w:rFonts w:asciiTheme="minorHAnsi" w:hAnsiTheme="minorHAnsi" w:cstheme="minorHAnsi"/>
                 <w:bCs/>
               </w:rPr>
               <w:t>5</w:t>
@@ -14530,13 +14584,13 @@
               <w:spacing w:line="254" w:lineRule="auto"/>
               <w:ind w:left="33"/>
               <w:rPr>
-                <w:rFonts w:cstheme="minorHAnsi"/>
-                <w:bCs/>
-              </w:rPr>
-            </w:pPr>
-            <w:r>
-              <w:rPr>
-                <w:rFonts w:ascii="Calibri" w:hAnsi="Calibri" w:cs="Calibri"/>
+                <w:rFonts w:asciiTheme="minorHAnsi" w:hAnsiTheme="minorHAnsi" w:cstheme="minorHAnsi"/>
+                <w:bCs/>
+              </w:rPr>
+            </w:pPr>
+            <w:r>
+              <w:rPr>
+                <w:rFonts w:asciiTheme="minorHAnsi" w:hAnsiTheme="minorHAnsi" w:cstheme="minorHAnsi"/>
                 <w:color w:val="000000"/>
               </w:rPr>
               <w:t>Sprint 1</w:t>
@@ -14552,13 +14606,13 @@
               <w:spacing w:line="254" w:lineRule="auto"/>
               <w:ind w:left="33"/>
               <w:rPr>
-                <w:rFonts w:cstheme="minorHAnsi"/>
-                <w:bCs/>
-              </w:rPr>
-            </w:pPr>
-            <w:r>
-              <w:rPr>
-                <w:rFonts w:ascii="Calibri" w:hAnsi="Calibri" w:cs="Calibri"/>
+                <w:rFonts w:asciiTheme="minorHAnsi" w:hAnsiTheme="minorHAnsi" w:cstheme="minorHAnsi"/>
+                <w:bCs/>
+              </w:rPr>
+            </w:pPr>
+            <w:r>
+              <w:rPr>
+                <w:rFonts w:asciiTheme="minorHAnsi" w:hAnsiTheme="minorHAnsi" w:cstheme="minorHAnsi"/>
                 <w:color w:val="000000"/>
               </w:rPr>
               <w:t>22/10/2022</w:t>
@@ -14573,9 +14627,13 @@
             <w:pPr>
               <w:pStyle w:val="NormalWeb"/>
               <w:spacing w:before="0" w:beforeAutospacing="0" w:after="0" w:afterAutospacing="0"/>
-            </w:pPr>
-            <w:r>
-              <w:rPr>
+              <w:rPr>
+                <w:rFonts w:asciiTheme="minorHAnsi" w:hAnsiTheme="minorHAnsi" w:cstheme="minorHAnsi"/>
+              </w:rPr>
+            </w:pPr>
+            <w:r>
+              <w:rPr>
+                <w:rFonts w:asciiTheme="minorHAnsi" w:hAnsiTheme="minorHAnsi" w:cstheme="minorHAnsi"/>
                 <w:color w:val="000000"/>
               </w:rPr>
               <w:t>Coding</w:t>
@@ -14585,9 +14643,13 @@
             <w:pPr>
               <w:pStyle w:val="NormalWeb"/>
               <w:spacing w:before="0" w:beforeAutospacing="0" w:after="0" w:afterAutospacing="0"/>
-            </w:pPr>
-            <w:r>
-              <w:rPr>
+              <w:rPr>
+                <w:rFonts w:asciiTheme="minorHAnsi" w:hAnsiTheme="minorHAnsi" w:cstheme="minorHAnsi"/>
+              </w:rPr>
+            </w:pPr>
+            <w:r>
+              <w:rPr>
+                <w:rFonts w:asciiTheme="minorHAnsi" w:hAnsiTheme="minorHAnsi" w:cstheme="minorHAnsi"/>
                 <w:color w:val="000000"/>
               </w:rPr>
               <w:t>Unit Testing</w:t>
@@ -14596,11 +14658,12 @@
           <w:p>
             <w:pPr>
               <w:rPr>
-                <w:rFonts w:cstheme="minorHAnsi"/>
-              </w:rPr>
-            </w:pPr>
-            <w:r>
-              <w:rPr>
+                <w:rFonts w:asciiTheme="minorHAnsi" w:hAnsiTheme="minorHAnsi" w:cstheme="minorHAnsi"/>
+              </w:rPr>
+            </w:pPr>
+            <w:r>
+              <w:rPr>
+                <w:rFonts w:asciiTheme="minorHAnsi" w:hAnsiTheme="minorHAnsi" w:cstheme="minorHAnsi"/>
                 <w:color w:val="000000"/>
               </w:rPr>
               <w:t>Integration Testing</w:t>
@@ -14622,13 +14685,13 @@
               <w:ind w:left="33"/>
               <w:jc w:val="center"/>
               <w:rPr>
-                <w:rFonts w:cstheme="minorHAnsi"/>
-                <w:bCs/>
-              </w:rPr>
-            </w:pPr>
-            <w:r>
-              <w:rPr>
-                <w:rFonts w:cstheme="minorHAnsi"/>
+                <w:rFonts w:asciiTheme="minorHAnsi" w:hAnsiTheme="minorHAnsi" w:cstheme="minorHAnsi"/>
+                <w:bCs/>
+              </w:rPr>
+            </w:pPr>
+            <w:r>
+              <w:rPr>
+                <w:rFonts w:asciiTheme="minorHAnsi" w:hAnsiTheme="minorHAnsi" w:cstheme="minorHAnsi"/>
                 <w:bCs/>
               </w:rPr>
               <w:t>6</w:t>
@@ -14644,13 +14707,13 @@
               <w:spacing w:line="254" w:lineRule="auto"/>
               <w:ind w:left="33"/>
               <w:rPr>
-                <w:rFonts w:cstheme="minorHAnsi"/>
-                <w:bCs/>
-              </w:rPr>
-            </w:pPr>
-            <w:r>
-              <w:rPr>
-                <w:rFonts w:ascii="Calibri" w:hAnsi="Calibri" w:cs="Calibri"/>
+                <w:rFonts w:asciiTheme="minorHAnsi" w:hAnsiTheme="minorHAnsi" w:cstheme="minorHAnsi"/>
+                <w:bCs/>
+              </w:rPr>
+            </w:pPr>
+            <w:r>
+              <w:rPr>
+                <w:rFonts w:asciiTheme="minorHAnsi" w:hAnsiTheme="minorHAnsi" w:cstheme="minorHAnsi"/>
                 <w:color w:val="000000"/>
               </w:rPr>
               <w:t>Sprint 2</w:t>
@@ -14666,13 +14729,13 @@
               <w:spacing w:line="254" w:lineRule="auto"/>
               <w:ind w:left="33"/>
               <w:rPr>
-                <w:rFonts w:cstheme="minorHAnsi"/>
-                <w:bCs/>
-              </w:rPr>
-            </w:pPr>
-            <w:r>
-              <w:rPr>
-                <w:rFonts w:ascii="Calibri" w:hAnsi="Calibri" w:cs="Calibri"/>
+                <w:rFonts w:asciiTheme="minorHAnsi" w:hAnsiTheme="minorHAnsi" w:cstheme="minorHAnsi"/>
+                <w:bCs/>
+              </w:rPr>
+            </w:pPr>
+            <w:r>
+              <w:rPr>
+                <w:rFonts w:asciiTheme="minorHAnsi" w:hAnsiTheme="minorHAnsi" w:cstheme="minorHAnsi"/>
                 <w:color w:val="000000"/>
               </w:rPr>
               <w:t>05/11/2022</w:t>
@@ -14687,9 +14750,13 @@
             <w:pPr>
               <w:pStyle w:val="NormalWeb"/>
               <w:spacing w:before="0" w:beforeAutospacing="0" w:after="0" w:afterAutospacing="0"/>
-            </w:pPr>
-            <w:r>
-              <w:rPr>
+              <w:rPr>
+                <w:rFonts w:asciiTheme="minorHAnsi" w:hAnsiTheme="minorHAnsi" w:cstheme="minorHAnsi"/>
+              </w:rPr>
+            </w:pPr>
+            <w:r>
+              <w:rPr>
+                <w:rFonts w:asciiTheme="minorHAnsi" w:hAnsiTheme="minorHAnsi" w:cstheme="minorHAnsi"/>
                 <w:color w:val="000000"/>
               </w:rPr>
               <w:t>Coding</w:t>
@@ -14699,9 +14766,13 @@
             <w:pPr>
               <w:pStyle w:val="NormalWeb"/>
               <w:spacing w:before="0" w:beforeAutospacing="0" w:after="0" w:afterAutospacing="0"/>
-            </w:pPr>
-            <w:r>
-              <w:rPr>
+              <w:rPr>
+                <w:rFonts w:asciiTheme="minorHAnsi" w:hAnsiTheme="minorHAnsi" w:cstheme="minorHAnsi"/>
+              </w:rPr>
+            </w:pPr>
+            <w:r>
+              <w:rPr>
+                <w:rFonts w:asciiTheme="minorHAnsi" w:hAnsiTheme="minorHAnsi" w:cstheme="minorHAnsi"/>
                 <w:color w:val="000000"/>
               </w:rPr>
               <w:t>Unit Testing</w:t>
@@ -14710,11 +14781,12 @@
           <w:p>
             <w:pPr>
               <w:rPr>
-                <w:rFonts w:cstheme="minorHAnsi"/>
-              </w:rPr>
-            </w:pPr>
-            <w:r>
-              <w:rPr>
+                <w:rFonts w:asciiTheme="minorHAnsi" w:hAnsiTheme="minorHAnsi" w:cstheme="minorHAnsi"/>
+              </w:rPr>
+            </w:pPr>
+            <w:r>
+              <w:rPr>
+                <w:rFonts w:asciiTheme="minorHAnsi" w:hAnsiTheme="minorHAnsi" w:cstheme="minorHAnsi"/>
                 <w:color w:val="000000"/>
               </w:rPr>
               <w:t>Integration Testing</w:t>
@@ -14736,13 +14808,13 @@
               <w:ind w:left="33"/>
               <w:jc w:val="center"/>
               <w:rPr>
-                <w:rFonts w:cstheme="minorHAnsi"/>
-                <w:bCs/>
-              </w:rPr>
-            </w:pPr>
-            <w:r>
-              <w:rPr>
-                <w:rFonts w:cstheme="minorHAnsi"/>
+                <w:rFonts w:asciiTheme="minorHAnsi" w:hAnsiTheme="minorHAnsi" w:cstheme="minorHAnsi"/>
+                <w:bCs/>
+              </w:rPr>
+            </w:pPr>
+            <w:r>
+              <w:rPr>
+                <w:rFonts w:asciiTheme="minorHAnsi" w:hAnsiTheme="minorHAnsi" w:cstheme="minorHAnsi"/>
                 <w:bCs/>
               </w:rPr>
               <w:t>7</w:t>
@@ -14758,13 +14830,13 @@
               <w:spacing w:line="254" w:lineRule="auto"/>
               <w:ind w:left="33"/>
               <w:rPr>
-                <w:rFonts w:cstheme="minorHAnsi"/>
-                <w:bCs/>
-              </w:rPr>
-            </w:pPr>
-            <w:r>
-              <w:rPr>
-                <w:rFonts w:ascii="Calibri" w:hAnsi="Calibri" w:cs="Calibri"/>
+                <w:rFonts w:asciiTheme="minorHAnsi" w:hAnsiTheme="minorHAnsi" w:cstheme="minorHAnsi"/>
+                <w:bCs/>
+              </w:rPr>
+            </w:pPr>
+            <w:r>
+              <w:rPr>
+                <w:rFonts w:asciiTheme="minorHAnsi" w:hAnsiTheme="minorHAnsi" w:cstheme="minorHAnsi"/>
                 <w:color w:val="000000"/>
               </w:rPr>
               <w:t>Sprint 3</w:t>
@@ -14780,13 +14852,13 @@
               <w:spacing w:line="254" w:lineRule="auto"/>
               <w:ind w:left="33"/>
               <w:rPr>
-                <w:rFonts w:cstheme="minorHAnsi"/>
-                <w:bCs/>
-              </w:rPr>
-            </w:pPr>
-            <w:r>
-              <w:rPr>
-                <w:rFonts w:ascii="Calibri" w:hAnsi="Calibri" w:cs="Calibri"/>
+                <w:rFonts w:asciiTheme="minorHAnsi" w:hAnsiTheme="minorHAnsi" w:cstheme="minorHAnsi"/>
+                <w:bCs/>
+              </w:rPr>
+            </w:pPr>
+            <w:r>
+              <w:rPr>
+                <w:rFonts w:asciiTheme="minorHAnsi" w:hAnsiTheme="minorHAnsi" w:cstheme="minorHAnsi"/>
                 <w:color w:val="000000"/>
               </w:rPr>
               <w:t>19/11/2022</w:t>
@@ -14801,9 +14873,13 @@
             <w:pPr>
               <w:pStyle w:val="NormalWeb"/>
               <w:spacing w:before="0" w:beforeAutospacing="0" w:after="0" w:afterAutospacing="0"/>
-            </w:pPr>
-            <w:r>
-              <w:rPr>
+              <w:rPr>
+                <w:rFonts w:asciiTheme="minorHAnsi" w:hAnsiTheme="minorHAnsi" w:cstheme="minorHAnsi"/>
+              </w:rPr>
+            </w:pPr>
+            <w:r>
+              <w:rPr>
+                <w:rFonts w:asciiTheme="minorHAnsi" w:hAnsiTheme="minorHAnsi" w:cstheme="minorHAnsi"/>
                 <w:color w:val="000000"/>
               </w:rPr>
               <w:t>Coding</w:t>
@@ -14813,9 +14889,13 @@
             <w:pPr>
               <w:pStyle w:val="NormalWeb"/>
               <w:spacing w:before="0" w:beforeAutospacing="0" w:after="0" w:afterAutospacing="0"/>
-            </w:pPr>
-            <w:r>
-              <w:rPr>
+              <w:rPr>
+                <w:rFonts w:asciiTheme="minorHAnsi" w:hAnsiTheme="minorHAnsi" w:cstheme="minorHAnsi"/>
+              </w:rPr>
+            </w:pPr>
+            <w:r>
+              <w:rPr>
+                <w:rFonts w:asciiTheme="minorHAnsi" w:hAnsiTheme="minorHAnsi" w:cstheme="minorHAnsi"/>
                 <w:color w:val="000000"/>
               </w:rPr>
               <w:t>Unit Testing</w:t>
@@ -14825,9 +14905,13 @@
             <w:pPr>
               <w:pStyle w:val="NormalWeb"/>
               <w:spacing w:before="0" w:beforeAutospacing="0" w:after="0" w:afterAutospacing="0"/>
-            </w:pPr>
-            <w:r>
-              <w:rPr>
+              <w:rPr>
+                <w:rFonts w:asciiTheme="minorHAnsi" w:hAnsiTheme="minorHAnsi" w:cstheme="minorHAnsi"/>
+              </w:rPr>
+            </w:pPr>
+            <w:r>
+              <w:rPr>
+                <w:rFonts w:asciiTheme="minorHAnsi" w:hAnsiTheme="minorHAnsi" w:cstheme="minorHAnsi"/>
                 <w:color w:val="000000"/>
               </w:rPr>
               <w:t>Integration Testing</w:t>
@@ -14837,9 +14921,13 @@
             <w:pPr>
               <w:pStyle w:val="NormalWeb"/>
               <w:spacing w:before="0" w:beforeAutospacing="0" w:after="0" w:afterAutospacing="0"/>
-            </w:pPr>
-            <w:r>
-              <w:rPr>
+              <w:rPr>
+                <w:rFonts w:asciiTheme="minorHAnsi" w:hAnsiTheme="minorHAnsi" w:cstheme="minorHAnsi"/>
+              </w:rPr>
+            </w:pPr>
+            <w:r>
+              <w:rPr>
+                <w:rFonts w:asciiTheme="minorHAnsi" w:hAnsiTheme="minorHAnsi" w:cstheme="minorHAnsi"/>
                 <w:color w:val="000000"/>
               </w:rPr>
               <w:t>System Testing</w:t>
@@ -14848,11 +14936,12 @@
           <w:p>
             <w:pPr>
               <w:rPr>
-                <w:rFonts w:cstheme="minorHAnsi"/>
-              </w:rPr>
-            </w:pPr>
-            <w:r>
-              <w:rPr>
+                <w:rFonts w:asciiTheme="minorHAnsi" w:hAnsiTheme="minorHAnsi" w:cstheme="minorHAnsi"/>
+              </w:rPr>
+            </w:pPr>
+            <w:r>
+              <w:rPr>
+                <w:rFonts w:asciiTheme="minorHAnsi" w:hAnsiTheme="minorHAnsi" w:cstheme="minorHAnsi"/>
                 <w:color w:val="000000"/>
               </w:rPr>
               <w:t>User Acceptance Testing</w:t>
@@ -14874,13 +14963,13 @@
               <w:ind w:left="33"/>
               <w:jc w:val="center"/>
               <w:rPr>
-                <w:rFonts w:cstheme="minorHAnsi"/>
-                <w:bCs/>
-              </w:rPr>
-            </w:pPr>
-            <w:r>
-              <w:rPr>
-                <w:rFonts w:cstheme="minorHAnsi"/>
+                <w:rFonts w:asciiTheme="minorHAnsi" w:hAnsiTheme="minorHAnsi" w:cstheme="minorHAnsi"/>
+                <w:bCs/>
+              </w:rPr>
+            </w:pPr>
+            <w:r>
+              <w:rPr>
+                <w:rFonts w:asciiTheme="minorHAnsi" w:hAnsiTheme="minorHAnsi" w:cstheme="minorHAnsi"/>
                 <w:bCs/>
               </w:rPr>
               <w:t>8</w:t>
@@ -14896,13 +14985,13 @@
               <w:spacing w:line="254" w:lineRule="auto"/>
               <w:ind w:left="33"/>
               <w:rPr>
-                <w:rFonts w:cstheme="minorHAnsi"/>
-                <w:bCs/>
-              </w:rPr>
-            </w:pPr>
-            <w:r>
-              <w:rPr>
-                <w:rFonts w:ascii="Calibri" w:hAnsi="Calibri" w:cs="Calibri"/>
+                <w:rFonts w:asciiTheme="minorHAnsi" w:hAnsiTheme="minorHAnsi" w:cstheme="minorHAnsi"/>
+                <w:bCs/>
+              </w:rPr>
+            </w:pPr>
+            <w:r>
+              <w:rPr>
+                <w:rFonts w:asciiTheme="minorHAnsi" w:hAnsiTheme="minorHAnsi" w:cstheme="minorHAnsi"/>
                 <w:color w:val="000000"/>
               </w:rPr>
               <w:t>Sprint 4</w:t>
@@ -14918,13 +15007,13 @@
               <w:spacing w:line="254" w:lineRule="auto"/>
               <w:ind w:left="33"/>
               <w:rPr>
-                <w:rFonts w:cstheme="minorHAnsi"/>
-                <w:bCs/>
-              </w:rPr>
-            </w:pPr>
-            <w:r>
-              <w:rPr>
-                <w:rFonts w:ascii="Calibri" w:hAnsi="Calibri" w:cs="Calibri"/>
+                <w:rFonts w:asciiTheme="minorHAnsi" w:hAnsiTheme="minorHAnsi" w:cstheme="minorHAnsi"/>
+                <w:bCs/>
+              </w:rPr>
+            </w:pPr>
+            <w:r>
+              <w:rPr>
+                <w:rFonts w:asciiTheme="minorHAnsi" w:hAnsiTheme="minorHAnsi" w:cstheme="minorHAnsi"/>
                 <w:color w:val="000000"/>
               </w:rPr>
               <w:t>26/11/2022</w:t>
@@ -14939,9 +15028,13 @@
             <w:pPr>
               <w:pStyle w:val="NormalWeb"/>
               <w:spacing w:before="0" w:beforeAutospacing="0" w:after="0" w:afterAutospacing="0"/>
-            </w:pPr>
-            <w:r>
-              <w:rPr>
+              <w:rPr>
+                <w:rFonts w:asciiTheme="minorHAnsi" w:hAnsiTheme="minorHAnsi" w:cstheme="minorHAnsi"/>
+              </w:rPr>
+            </w:pPr>
+            <w:r>
+              <w:rPr>
+                <w:rFonts w:asciiTheme="minorHAnsi" w:hAnsiTheme="minorHAnsi" w:cstheme="minorHAnsi"/>
                 <w:color w:val="000000"/>
               </w:rPr>
               <w:t>Coding</w:t>
@@ -14951,9 +15044,13 @@
             <w:pPr>
               <w:pStyle w:val="NormalWeb"/>
               <w:spacing w:before="0" w:beforeAutospacing="0" w:after="0" w:afterAutospacing="0"/>
-            </w:pPr>
-            <w:r>
-              <w:rPr>
+              <w:rPr>
+                <w:rFonts w:asciiTheme="minorHAnsi" w:hAnsiTheme="minorHAnsi" w:cstheme="minorHAnsi"/>
+              </w:rPr>
+            </w:pPr>
+            <w:r>
+              <w:rPr>
+                <w:rFonts w:asciiTheme="minorHAnsi" w:hAnsiTheme="minorHAnsi" w:cstheme="minorHAnsi"/>
                 <w:color w:val="000000"/>
               </w:rPr>
               <w:t>Unit Testing</w:t>
@@ -14963,9 +15060,13 @@
             <w:pPr>
               <w:pStyle w:val="NormalWeb"/>
               <w:spacing w:before="0" w:beforeAutospacing="0" w:after="0" w:afterAutospacing="0"/>
-            </w:pPr>
-            <w:r>
-              <w:rPr>
+              <w:rPr>
+                <w:rFonts w:asciiTheme="minorHAnsi" w:hAnsiTheme="minorHAnsi" w:cstheme="minorHAnsi"/>
+              </w:rPr>
+            </w:pPr>
+            <w:r>
+              <w:rPr>
+                <w:rFonts w:asciiTheme="minorHAnsi" w:hAnsiTheme="minorHAnsi" w:cstheme="minorHAnsi"/>
                 <w:color w:val="000000"/>
               </w:rPr>
               <w:t>Integration Testing</w:t>
@@ -14975,9 +15076,13 @@
             <w:pPr>
               <w:pStyle w:val="NormalWeb"/>
               <w:spacing w:before="0" w:beforeAutospacing="0" w:after="0" w:afterAutospacing="0"/>
-            </w:pPr>
-            <w:r>
-              <w:rPr>
+              <w:rPr>
+                <w:rFonts w:asciiTheme="minorHAnsi" w:hAnsiTheme="minorHAnsi" w:cstheme="minorHAnsi"/>
+              </w:rPr>
+            </w:pPr>
+            <w:r>
+              <w:rPr>
+                <w:rFonts w:asciiTheme="minorHAnsi" w:hAnsiTheme="minorHAnsi" w:cstheme="minorHAnsi"/>
                 <w:color w:val="000000"/>
               </w:rPr>
               <w:t>System Testing</w:t>
@@ -14986,11 +15091,12 @@
           <w:p>
             <w:pPr>
               <w:rPr>
-                <w:rFonts w:cstheme="minorHAnsi"/>
-              </w:rPr>
-            </w:pPr>
-            <w:r>
-              <w:rPr>
+                <w:rFonts w:asciiTheme="minorHAnsi" w:hAnsiTheme="minorHAnsi" w:cstheme="minorHAnsi"/>
+              </w:rPr>
+            </w:pPr>
+            <w:r>
+              <w:rPr>
+                <w:rFonts w:asciiTheme="minorHAnsi" w:hAnsiTheme="minorHAnsi" w:cstheme="minorHAnsi"/>
                 <w:color w:val="000000"/>
               </w:rPr>
               <w:t>User Acceptance Testing</w:t>
@@ -15012,13 +15118,13 @@
               <w:ind w:left="33"/>
               <w:jc w:val="center"/>
               <w:rPr>
-                <w:rFonts w:cstheme="minorHAnsi"/>
-                <w:bCs/>
-              </w:rPr>
-            </w:pPr>
-            <w:r>
-              <w:rPr>
-                <w:rFonts w:cstheme="minorHAnsi"/>
+                <w:rFonts w:asciiTheme="minorHAnsi" w:hAnsiTheme="minorHAnsi" w:cstheme="minorHAnsi"/>
+                <w:bCs/>
+              </w:rPr>
+            </w:pPr>
+            <w:r>
+              <w:rPr>
+                <w:rFonts w:asciiTheme="minorHAnsi" w:hAnsiTheme="minorHAnsi" w:cstheme="minorHAnsi"/>
                 <w:bCs/>
               </w:rPr>
               <w:t>9</w:t>
@@ -15034,13 +15140,13 @@
               <w:spacing w:line="254" w:lineRule="auto"/>
               <w:ind w:left="33"/>
               <w:rPr>
-                <w:rFonts w:cstheme="minorHAnsi"/>
-                <w:bCs/>
-              </w:rPr>
-            </w:pPr>
-            <w:r>
-              <w:rPr>
-                <w:rFonts w:ascii="Calibri" w:hAnsi="Calibri" w:cs="Calibri"/>
+                <w:rFonts w:asciiTheme="minorHAnsi" w:hAnsiTheme="minorHAnsi" w:cstheme="minorHAnsi"/>
+                <w:bCs/>
+              </w:rPr>
+            </w:pPr>
+            <w:r>
+              <w:rPr>
+                <w:rFonts w:asciiTheme="minorHAnsi" w:hAnsiTheme="minorHAnsi" w:cstheme="minorHAnsi"/>
                 <w:color w:val="000000"/>
               </w:rPr>
               <w:t>Sprint 5</w:t>
@@ -15056,13 +15162,13 @@
               <w:spacing w:line="254" w:lineRule="auto"/>
               <w:ind w:left="33"/>
               <w:rPr>
-                <w:rFonts w:cstheme="minorHAnsi"/>
-                <w:bCs/>
-              </w:rPr>
-            </w:pPr>
-            <w:r>
-              <w:rPr>
-                <w:rFonts w:ascii="Calibri" w:hAnsi="Calibri" w:cs="Calibri"/>
+                <w:rFonts w:asciiTheme="minorHAnsi" w:hAnsiTheme="minorHAnsi" w:cstheme="minorHAnsi"/>
+                <w:bCs/>
+              </w:rPr>
+            </w:pPr>
+            <w:r>
+              <w:rPr>
+                <w:rFonts w:asciiTheme="minorHAnsi" w:hAnsiTheme="minorHAnsi" w:cstheme="minorHAnsi"/>
                 <w:color w:val="000000"/>
               </w:rPr>
               <w:t>03/12/2022</w:t>
@@ -15077,9 +15183,13 @@
             <w:pPr>
               <w:pStyle w:val="NormalWeb"/>
               <w:spacing w:before="0" w:beforeAutospacing="0" w:after="0" w:afterAutospacing="0"/>
-            </w:pPr>
-            <w:r>
-              <w:rPr>
+              <w:rPr>
+                <w:rFonts w:asciiTheme="minorHAnsi" w:hAnsiTheme="minorHAnsi" w:cstheme="minorHAnsi"/>
+              </w:rPr>
+            </w:pPr>
+            <w:r>
+              <w:rPr>
+                <w:rFonts w:asciiTheme="minorHAnsi" w:hAnsiTheme="minorHAnsi" w:cstheme="minorHAnsi"/>
                 <w:color w:val="000000"/>
               </w:rPr>
               <w:t>System Testing</w:t>
@@ -15089,9 +15199,13 @@
             <w:pPr>
               <w:pStyle w:val="NormalWeb"/>
               <w:spacing w:before="0" w:beforeAutospacing="0" w:after="0" w:afterAutospacing="0"/>
-            </w:pPr>
-            <w:r>
-              <w:rPr>
+              <w:rPr>
+                <w:rFonts w:asciiTheme="minorHAnsi" w:hAnsiTheme="minorHAnsi" w:cstheme="minorHAnsi"/>
+              </w:rPr>
+            </w:pPr>
+            <w:r>
+              <w:rPr>
+                <w:rFonts w:asciiTheme="minorHAnsi" w:hAnsiTheme="minorHAnsi" w:cstheme="minorHAnsi"/>
                 <w:color w:val="000000"/>
               </w:rPr>
               <w:t>User Acceptance Testing</w:t>
@@ -15100,11 +15214,12 @@
           <w:p>
             <w:pPr>
               <w:rPr>
-                <w:rFonts w:cstheme="minorHAnsi"/>
-              </w:rPr>
-            </w:pPr>
-            <w:r>
-              <w:rPr>
+                <w:rFonts w:asciiTheme="minorHAnsi" w:hAnsiTheme="minorHAnsi" w:cstheme="minorHAnsi"/>
+              </w:rPr>
+            </w:pPr>
+            <w:r>
+              <w:rPr>
+                <w:rFonts w:asciiTheme="minorHAnsi" w:hAnsiTheme="minorHAnsi" w:cstheme="minorHAnsi"/>
                 <w:color w:val="000000"/>
               </w:rPr>
               <w:t>Deploy Final Product</w:t>
@@ -15126,13 +15241,13 @@
               <w:ind w:left="33"/>
               <w:jc w:val="center"/>
               <w:rPr>
-                <w:rFonts w:cstheme="minorHAnsi"/>
-                <w:bCs/>
-              </w:rPr>
-            </w:pPr>
-            <w:r>
-              <w:rPr>
-                <w:rFonts w:cstheme="minorHAnsi"/>
+                <w:rFonts w:asciiTheme="minorHAnsi" w:hAnsiTheme="minorHAnsi" w:cstheme="minorHAnsi"/>
+                <w:bCs/>
+              </w:rPr>
+            </w:pPr>
+            <w:r>
+              <w:rPr>
+                <w:rFonts w:asciiTheme="minorHAnsi" w:hAnsiTheme="minorHAnsi" w:cstheme="minorHAnsi"/>
                 <w:bCs/>
               </w:rPr>
               <w:t>10</w:t>
@@ -15148,10 +15263,13 @@
               <w:pStyle w:val="NormalWeb"/>
               <w:spacing w:before="0" w:beforeAutospacing="0" w:after="0" w:afterAutospacing="0"/>
               <w:ind w:left="33"/>
-            </w:pPr>
-            <w:r>
-              <w:rPr>
-                <w:rFonts w:ascii="Calibri" w:hAnsi="Calibri" w:cs="Calibri"/>
+              <w:rPr>
+                <w:rFonts w:asciiTheme="minorHAnsi" w:hAnsiTheme="minorHAnsi" w:cstheme="minorHAnsi"/>
+              </w:rPr>
+            </w:pPr>
+            <w:r>
+              <w:rPr>
+                <w:rFonts w:asciiTheme="minorHAnsi" w:hAnsiTheme="minorHAnsi" w:cstheme="minorHAnsi"/>
                 <w:color w:val="000000"/>
               </w:rPr>
               <w:t>Final Report</w:t>
@@ -15162,10 +15280,13 @@
               <w:pStyle w:val="NormalWeb"/>
               <w:spacing w:before="0" w:beforeAutospacing="0" w:after="0" w:afterAutospacing="0"/>
               <w:ind w:left="33"/>
-            </w:pPr>
-            <w:r>
-              <w:rPr>
-                <w:rFonts w:ascii="Calibri" w:hAnsi="Calibri" w:cs="Calibri"/>
+              <w:rPr>
+                <w:rFonts w:asciiTheme="minorHAnsi" w:hAnsiTheme="minorHAnsi" w:cstheme="minorHAnsi"/>
+              </w:rPr>
+            </w:pPr>
+            <w:r>
+              <w:rPr>
+                <w:rFonts w:asciiTheme="minorHAnsi" w:hAnsiTheme="minorHAnsi" w:cstheme="minorHAnsi"/>
                 <w:color w:val="000000"/>
               </w:rPr>
               <w:t>Final Product</w:t>
@@ -15176,12 +15297,16 @@
               <w:pStyle w:val="NormalWeb"/>
               <w:spacing w:before="0" w:beforeAutospacing="0" w:after="0" w:afterAutospacing="0"/>
               <w:ind w:left="33"/>
-            </w:pPr>
-            <w:r>
-              <w:rPr>
-                <w:rFonts w:ascii="Calibri" w:hAnsi="Calibri" w:cs="Calibri"/>
-                <w:color w:val="000000"/>
-              </w:rPr>
+              <w:rPr>
+                <w:rFonts w:asciiTheme="minorHAnsi" w:hAnsiTheme="minorHAnsi" w:cstheme="minorHAnsi"/>
+              </w:rPr>
+            </w:pPr>
+            <w:r>
+              <w:rPr>
+                <w:rFonts w:asciiTheme="minorHAnsi" w:hAnsiTheme="minorHAnsi" w:cstheme="minorHAnsi"/>
+                <w:color w:val="000000"/>
+              </w:rPr>
+              <w:lastRenderedPageBreak/>
               <w:t>User Guides</w:t>
             </w:r>
           </w:p>
@@ -15190,13 +15315,13 @@
               <w:spacing w:line="254" w:lineRule="auto"/>
               <w:ind w:left="33"/>
               <w:rPr>
-                <w:rFonts w:cstheme="minorHAnsi"/>
-                <w:bCs/>
-              </w:rPr>
-            </w:pPr>
-            <w:r>
-              <w:rPr>
-                <w:rFonts w:ascii="Calibri" w:hAnsi="Calibri" w:cs="Calibri"/>
+                <w:rFonts w:asciiTheme="minorHAnsi" w:hAnsiTheme="minorHAnsi" w:cstheme="minorHAnsi"/>
+                <w:bCs/>
+              </w:rPr>
+            </w:pPr>
+            <w:r>
+              <w:rPr>
+                <w:rFonts w:asciiTheme="minorHAnsi" w:hAnsiTheme="minorHAnsi" w:cstheme="minorHAnsi"/>
                 <w:color w:val="000000"/>
               </w:rPr>
               <w:t>Presentation</w:t>
@@ -15212,15 +15337,16 @@
               <w:spacing w:line="254" w:lineRule="auto"/>
               <w:ind w:left="33"/>
               <w:rPr>
-                <w:rFonts w:cstheme="minorHAnsi"/>
-                <w:bCs/>
-              </w:rPr>
-            </w:pPr>
-            <w:r>
-              <w:rPr>
-                <w:rFonts w:ascii="Calibri" w:hAnsi="Calibri" w:cs="Calibri"/>
-                <w:color w:val="000000"/>
-              </w:rPr>
+                <w:rFonts w:asciiTheme="minorHAnsi" w:hAnsiTheme="minorHAnsi" w:cstheme="minorHAnsi"/>
+                <w:bCs/>
+              </w:rPr>
+            </w:pPr>
+            <w:r>
+              <w:rPr>
+                <w:rFonts w:asciiTheme="minorHAnsi" w:hAnsiTheme="minorHAnsi" w:cstheme="minorHAnsi"/>
+                <w:color w:val="000000"/>
+              </w:rPr>
+              <w:lastRenderedPageBreak/>
               <w:t>10/12/2022</w:t>
             </w:r>
           </w:p>
@@ -15232,7 +15358,7 @@
           <w:p>
             <w:pPr>
               <w:rPr>
-                <w:rFonts w:cstheme="minorHAnsi"/>
+                <w:rFonts w:asciiTheme="minorHAnsi" w:hAnsiTheme="minorHAnsi" w:cstheme="minorHAnsi"/>
               </w:rPr>
             </w:pPr>
           </w:p>
@@ -17563,6 +17689,7 @@
         <w:rPr>
           <w:rFonts w:asciiTheme="minorHAnsi" w:hAnsiTheme="minorHAnsi" w:cstheme="minorHAnsi"/>
         </w:rPr>
+        <w:lastRenderedPageBreak/>
         <w:t>6. Configuration Management</w:t>
       </w:r>
       <w:bookmarkEnd w:id="14"/>
@@ -17628,7 +17755,6 @@
         </w:numPr>
       </w:pPr>
       <w:r>
-        <w:lastRenderedPageBreak/>
         <w:t>OneDrive</w:t>
       </w:r>
     </w:p>

</xml_diff>

<commit_message>
[Document] Report 2 - Project Management Plan
Update Project Communication
</commit_message>
<xml_diff>
--- a/Documentation/Report2_Project Management Plan.docx
+++ b/Documentation/Report2_Project Management Plan.docx
@@ -17067,10 +17067,10 @@
         <w:tblLook w:val="04A0" w:firstRow="1" w:lastRow="0" w:firstColumn="1" w:lastColumn="0" w:noHBand="0" w:noVBand="1"/>
       </w:tblPr>
       <w:tblGrid>
-        <w:gridCol w:w="2198"/>
-        <w:gridCol w:w="1440"/>
-        <w:gridCol w:w="2610"/>
-        <w:gridCol w:w="1170"/>
+        <w:gridCol w:w="2108"/>
+        <w:gridCol w:w="1530"/>
+        <w:gridCol w:w="2430"/>
+        <w:gridCol w:w="1350"/>
         <w:gridCol w:w="1228"/>
       </w:tblGrid>
       <w:tr>
@@ -17080,7 +17080,7 @@
         </w:trPr>
         <w:tc>
           <w:tcPr>
-            <w:tcW w:w="2198" w:type="dxa"/>
+            <w:tcW w:w="2108" w:type="dxa"/>
             <w:shd w:val="clear" w:color="auto" w:fill="FFE8E1"/>
             <w:hideMark/>
           </w:tcPr>
@@ -17105,7 +17105,7 @@
         </w:tc>
         <w:tc>
           <w:tcPr>
-            <w:tcW w:w="1440" w:type="dxa"/>
+            <w:tcW w:w="1530" w:type="dxa"/>
             <w:shd w:val="clear" w:color="auto" w:fill="FFE8E1"/>
             <w:hideMark/>
           </w:tcPr>
@@ -17130,7 +17130,7 @@
         </w:tc>
         <w:tc>
           <w:tcPr>
-            <w:tcW w:w="2610" w:type="dxa"/>
+            <w:tcW w:w="2430" w:type="dxa"/>
             <w:shd w:val="clear" w:color="auto" w:fill="FFE8E1"/>
             <w:hideMark/>
           </w:tcPr>
@@ -17155,7 +17155,7 @@
         </w:tc>
         <w:tc>
           <w:tcPr>
-            <w:tcW w:w="1170" w:type="dxa"/>
+            <w:tcW w:w="1350" w:type="dxa"/>
             <w:shd w:val="clear" w:color="auto" w:fill="FFE8E1"/>
             <w:hideMark/>
           </w:tcPr>
@@ -17217,7 +17217,7 @@
         </w:trPr>
         <w:tc>
           <w:tcPr>
-            <w:tcW w:w="2198" w:type="dxa"/>
+            <w:tcW w:w="2108" w:type="dxa"/>
           </w:tcPr>
           <w:p>
             <w:pPr>
@@ -17242,7 +17242,7 @@
         </w:tc>
         <w:tc>
           <w:tcPr>
-            <w:tcW w:w="1440" w:type="dxa"/>
+            <w:tcW w:w="1530" w:type="dxa"/>
           </w:tcPr>
           <w:p>
             <w:pPr>
@@ -17272,7 +17272,7 @@
         </w:tc>
         <w:tc>
           <w:tcPr>
-            <w:tcW w:w="2610" w:type="dxa"/>
+            <w:tcW w:w="2430" w:type="dxa"/>
           </w:tcPr>
           <w:p>
             <w:pPr>
@@ -17309,7 +17309,7 @@
         </w:tc>
         <w:tc>
           <w:tcPr>
-            <w:tcW w:w="1170" w:type="dxa"/>
+            <w:tcW w:w="1350" w:type="dxa"/>
           </w:tcPr>
           <w:p>
             <w:pPr>
@@ -17381,7 +17381,7 @@
         </w:trPr>
         <w:tc>
           <w:tcPr>
-            <w:tcW w:w="2198" w:type="dxa"/>
+            <w:tcW w:w="2108" w:type="dxa"/>
           </w:tcPr>
           <w:p>
             <w:pPr>
@@ -17406,7 +17406,7 @@
         </w:tc>
         <w:tc>
           <w:tcPr>
-            <w:tcW w:w="1440" w:type="dxa"/>
+            <w:tcW w:w="1530" w:type="dxa"/>
           </w:tcPr>
           <w:p>
             <w:pPr>
@@ -17436,7 +17436,7 @@
         </w:tc>
         <w:tc>
           <w:tcPr>
-            <w:tcW w:w="2610" w:type="dxa"/>
+            <w:tcW w:w="2430" w:type="dxa"/>
           </w:tcPr>
           <w:p>
             <w:pPr>
@@ -17465,7 +17465,7 @@
         </w:tc>
         <w:tc>
           <w:tcPr>
-            <w:tcW w:w="1170" w:type="dxa"/>
+            <w:tcW w:w="1350" w:type="dxa"/>
           </w:tcPr>
           <w:p>
             <w:pPr>
@@ -17516,7 +17516,7 @@
         </w:trPr>
         <w:tc>
           <w:tcPr>
-            <w:tcW w:w="2198" w:type="dxa"/>
+            <w:tcW w:w="2108" w:type="dxa"/>
           </w:tcPr>
           <w:p>
             <w:pPr>
@@ -17541,7 +17541,7 @@
         </w:tc>
         <w:tc>
           <w:tcPr>
-            <w:tcW w:w="1440" w:type="dxa"/>
+            <w:tcW w:w="1530" w:type="dxa"/>
           </w:tcPr>
           <w:p>
             <w:pPr>
@@ -17560,11 +17560,18 @@
               </w:rPr>
               <w:t>All team members</w:t>
             </w:r>
-          </w:p>
-        </w:tc>
-        <w:tc>
-          <w:tcPr>
-            <w:tcW w:w="2610" w:type="dxa"/>
+            <w:r>
+              <w:rPr>
+                <w:rFonts w:asciiTheme="minorHAnsi" w:hAnsiTheme="minorHAnsi" w:cstheme="minorHAnsi"/>
+                <w:sz w:val="22"/>
+              </w:rPr>
+              <w:t>, supervisor</w:t>
+            </w:r>
+          </w:p>
+        </w:tc>
+        <w:tc>
+          <w:tcPr>
+            <w:tcW w:w="2430" w:type="dxa"/>
           </w:tcPr>
           <w:p>
             <w:pPr>
@@ -17624,7 +17631,7 @@
         </w:tc>
         <w:tc>
           <w:tcPr>
-            <w:tcW w:w="1170" w:type="dxa"/>
+            <w:tcW w:w="1350" w:type="dxa"/>
           </w:tcPr>
           <w:p>
             <w:pPr>
@@ -17669,7 +17676,396 @@
           </w:p>
         </w:tc>
       </w:tr>
+      <w:tr>
+        <w:trPr>
+          <w:trHeight w:val="454"/>
+        </w:trPr>
+        <w:tc>
+          <w:tcPr>
+            <w:tcW w:w="2108" w:type="dxa"/>
+          </w:tcPr>
+          <w:p>
+            <w:pPr>
+              <w:spacing w:line="254" w:lineRule="auto"/>
+              <w:ind w:left="107" w:hanging="107"/>
+              <w:jc w:val="center"/>
+              <w:rPr>
+                <w:rFonts w:asciiTheme="minorHAnsi" w:hAnsiTheme="minorHAnsi" w:cstheme="minorHAnsi"/>
+                <w:bCs/>
+                <w:sz w:val="22"/>
+              </w:rPr>
+            </w:pPr>
+            <w:r>
+              <w:rPr>
+                <w:rFonts w:asciiTheme="minorHAnsi" w:hAnsiTheme="minorHAnsi" w:cstheme="minorHAnsi"/>
+                <w:bCs/>
+                <w:sz w:val="22"/>
+              </w:rPr>
+              <w:t>Meeting with Supervisor and Client</w:t>
+            </w:r>
+          </w:p>
+        </w:tc>
+        <w:tc>
+          <w:tcPr>
+            <w:tcW w:w="1530" w:type="dxa"/>
+          </w:tcPr>
+          <w:p>
+            <w:pPr>
+              <w:spacing w:line="254" w:lineRule="auto"/>
+              <w:ind w:left="107" w:hanging="107"/>
+              <w:jc w:val="center"/>
+              <w:rPr>
+                <w:rFonts w:asciiTheme="minorHAnsi" w:hAnsiTheme="minorHAnsi" w:cstheme="minorHAnsi"/>
+                <w:sz w:val="22"/>
+              </w:rPr>
+            </w:pPr>
+            <w:r>
+              <w:rPr>
+                <w:rFonts w:asciiTheme="minorHAnsi" w:hAnsiTheme="minorHAnsi" w:cstheme="minorHAnsi"/>
+                <w:sz w:val="22"/>
+              </w:rPr>
+              <w:t>All team members, supervisor, client</w:t>
+            </w:r>
+          </w:p>
+        </w:tc>
+        <w:tc>
+          <w:tcPr>
+            <w:tcW w:w="2430" w:type="dxa"/>
+          </w:tcPr>
+          <w:p>
+            <w:pPr>
+              <w:spacing w:line="254" w:lineRule="auto"/>
+              <w:rPr>
+                <w:rFonts w:asciiTheme="minorHAnsi" w:hAnsiTheme="minorHAnsi" w:cstheme="minorHAnsi"/>
+                <w:sz w:val="22"/>
+              </w:rPr>
+            </w:pPr>
+            <w:r>
+              <w:rPr>
+                <w:rFonts w:asciiTheme="minorHAnsi" w:hAnsiTheme="minorHAnsi" w:cstheme="minorHAnsi"/>
+                <w:sz w:val="22"/>
+              </w:rPr>
+              <w:t xml:space="preserve">- </w:t>
+            </w:r>
+            <w:r>
+              <w:rPr>
+                <w:rFonts w:asciiTheme="minorHAnsi" w:hAnsiTheme="minorHAnsi" w:cstheme="minorHAnsi"/>
+                <w:sz w:val="22"/>
+              </w:rPr>
+              <w:t>Clarify user requirements, roles &amp; project scope</w:t>
+            </w:r>
+          </w:p>
+        </w:tc>
+        <w:tc>
+          <w:tcPr>
+            <w:tcW w:w="1350" w:type="dxa"/>
+          </w:tcPr>
+          <w:p>
+            <w:pPr>
+              <w:spacing w:line="254" w:lineRule="auto"/>
+              <w:ind w:left="107" w:hanging="107"/>
+              <w:jc w:val="center"/>
+              <w:rPr>
+                <w:rFonts w:asciiTheme="minorHAnsi" w:hAnsiTheme="minorHAnsi" w:cstheme="minorHAnsi"/>
+                <w:sz w:val="22"/>
+              </w:rPr>
+            </w:pPr>
+            <w:r>
+              <w:rPr>
+                <w:rFonts w:asciiTheme="minorHAnsi" w:hAnsiTheme="minorHAnsi" w:cstheme="minorHAnsi"/>
+                <w:sz w:val="22"/>
+              </w:rPr>
+              <w:t>16/09/2022</w:t>
+            </w:r>
+          </w:p>
+          <w:p>
+            <w:pPr>
+              <w:spacing w:line="254" w:lineRule="auto"/>
+              <w:ind w:left="107" w:hanging="107"/>
+              <w:jc w:val="center"/>
+              <w:rPr>
+                <w:rFonts w:asciiTheme="minorHAnsi" w:hAnsiTheme="minorHAnsi" w:cstheme="minorHAnsi"/>
+                <w:sz w:val="22"/>
+              </w:rPr>
+            </w:pPr>
+            <w:r>
+              <w:rPr>
+                <w:rFonts w:asciiTheme="minorHAnsi" w:hAnsiTheme="minorHAnsi" w:cstheme="minorHAnsi"/>
+                <w:sz w:val="22"/>
+              </w:rPr>
+              <w:t>13/09/2022</w:t>
+            </w:r>
+          </w:p>
+        </w:tc>
+        <w:tc>
+          <w:tcPr>
+            <w:tcW w:w="1228" w:type="dxa"/>
+          </w:tcPr>
+          <w:p>
+            <w:pPr>
+              <w:spacing w:line="254" w:lineRule="auto"/>
+              <w:ind w:left="107" w:hanging="107"/>
+              <w:jc w:val="center"/>
+              <w:rPr>
+                <w:rFonts w:asciiTheme="minorHAnsi" w:hAnsiTheme="minorHAnsi" w:cstheme="minorHAnsi"/>
+                <w:sz w:val="22"/>
+              </w:rPr>
+            </w:pPr>
+            <w:r>
+              <w:rPr>
+                <w:rFonts w:asciiTheme="minorHAnsi" w:hAnsiTheme="minorHAnsi" w:cstheme="minorHAnsi"/>
+                <w:sz w:val="22"/>
+              </w:rPr>
+              <w:t>Offline</w:t>
+            </w:r>
+          </w:p>
+        </w:tc>
+      </w:tr>
     </w:tbl>
+    <w:p>
+      <w:pPr>
+        <w:jc w:val="center"/>
+        <w:rPr>
+          <w:rFonts w:cstheme="minorHAnsi"/>
+        </w:rPr>
+      </w:pPr>
+      <w:r>
+        <w:rPr>
+          <w:noProof/>
+        </w:rPr>
+        <w:lastRenderedPageBreak/>
+        <w:drawing>
+          <wp:inline distT="0" distB="0" distL="0" distR="0" wp14:anchorId="73A3D95F" wp14:editId="3D97877F">
+            <wp:extent cx="3402965" cy="2552412"/>
+            <wp:effectExtent l="0" t="0" r="6985" b="635"/>
+            <wp:docPr id="2" name="Picture 2"/>
+            <wp:cNvGraphicFramePr>
+              <a:graphicFrameLocks xmlns:a="http://schemas.openxmlformats.org/drawingml/2006/main" noChangeAspect="1"/>
+            </wp:cNvGraphicFramePr>
+            <a:graphic xmlns:a="http://schemas.openxmlformats.org/drawingml/2006/main">
+              <a:graphicData uri="http://schemas.openxmlformats.org/drawingml/2006/picture">
+                <pic:pic xmlns:pic="http://schemas.openxmlformats.org/drawingml/2006/picture">
+                  <pic:nvPicPr>
+                    <pic:cNvPr id="0" name="Picture 3"/>
+                    <pic:cNvPicPr>
+                      <a:picLocks noChangeAspect="1" noChangeArrowheads="1"/>
+                    </pic:cNvPicPr>
+                  </pic:nvPicPr>
+                  <pic:blipFill>
+                    <a:blip r:embed="rId8" cstate="print">
+                      <a:extLst>
+                        <a:ext uri="{28A0092B-C50C-407E-A947-70E740481C1C}">
+                          <a14:useLocalDpi xmlns:a14="http://schemas.microsoft.com/office/drawing/2010/main" val="0"/>
+                        </a:ext>
+                      </a:extLst>
+                    </a:blip>
+                    <a:srcRect/>
+                    <a:stretch>
+                      <a:fillRect/>
+                    </a:stretch>
+                  </pic:blipFill>
+                  <pic:spPr bwMode="auto">
+                    <a:xfrm>
+                      <a:off x="0" y="0"/>
+                      <a:ext cx="3430113" cy="2572775"/>
+                    </a:xfrm>
+                    <a:prstGeom prst="rect">
+                      <a:avLst/>
+                    </a:prstGeom>
+                    <a:noFill/>
+                    <a:ln>
+                      <a:noFill/>
+                    </a:ln>
+                  </pic:spPr>
+                </pic:pic>
+              </a:graphicData>
+            </a:graphic>
+          </wp:inline>
+        </w:drawing>
+      </w:r>
+      <w:r>
+        <w:rPr>
+          <w:rFonts w:cstheme="minorHAnsi"/>
+        </w:rPr>
+        <w:br/>
+      </w:r>
+      <w:r>
+        <w:rPr>
+          <w:rFonts w:cstheme="minorHAnsi"/>
+          <w:i/>
+          <w:iCs/>
+        </w:rPr>
+        <w:t>Meeting with Supervisor and Staffs of the University (13/09/2022)</w:t>
+      </w:r>
+    </w:p>
+    <w:p>
+      <w:pPr>
+        <w:rPr>
+          <w:rFonts w:cstheme="minorHAnsi"/>
+        </w:rPr>
+      </w:pPr>
+    </w:p>
+    <w:p>
+      <w:pPr>
+        <w:jc w:val="center"/>
+        <w:rPr>
+          <w:rFonts w:cstheme="minorHAnsi"/>
+          <w:i/>
+          <w:iCs/>
+        </w:rPr>
+      </w:pPr>
+      <w:r>
+        <w:rPr>
+          <w:i/>
+          <w:iCs/>
+          <w:noProof/>
+        </w:rPr>
+        <w:drawing>
+          <wp:inline distT="0" distB="0" distL="0" distR="0" wp14:anchorId="3E7B5DE1" wp14:editId="696EC016">
+            <wp:extent cx="2767054" cy="2075443"/>
+            <wp:effectExtent l="0" t="0" r="0" b="1270"/>
+            <wp:docPr id="1" name="Picture 1"/>
+            <wp:cNvGraphicFramePr>
+              <a:graphicFrameLocks xmlns:a="http://schemas.openxmlformats.org/drawingml/2006/main" noChangeAspect="1"/>
+            </wp:cNvGraphicFramePr>
+            <a:graphic xmlns:a="http://schemas.openxmlformats.org/drawingml/2006/main">
+              <a:graphicData uri="http://schemas.openxmlformats.org/drawingml/2006/picture">
+                <pic:pic xmlns:pic="http://schemas.openxmlformats.org/drawingml/2006/picture">
+                  <pic:nvPicPr>
+                    <pic:cNvPr id="0" name="Picture 1"/>
+                    <pic:cNvPicPr>
+                      <a:picLocks noChangeAspect="1" noChangeArrowheads="1"/>
+                    </pic:cNvPicPr>
+                  </pic:nvPicPr>
+                  <pic:blipFill>
+                    <a:blip r:embed="rId9" cstate="print">
+                      <a:extLst>
+                        <a:ext uri="{28A0092B-C50C-407E-A947-70E740481C1C}">
+                          <a14:useLocalDpi xmlns:a14="http://schemas.microsoft.com/office/drawing/2010/main" val="0"/>
+                        </a:ext>
+                      </a:extLst>
+                    </a:blip>
+                    <a:srcRect/>
+                    <a:stretch>
+                      <a:fillRect/>
+                    </a:stretch>
+                  </pic:blipFill>
+                  <pic:spPr bwMode="auto">
+                    <a:xfrm>
+                      <a:off x="0" y="0"/>
+                      <a:ext cx="2795283" cy="2096616"/>
+                    </a:xfrm>
+                    <a:prstGeom prst="rect">
+                      <a:avLst/>
+                    </a:prstGeom>
+                    <a:noFill/>
+                    <a:ln>
+                      <a:noFill/>
+                    </a:ln>
+                  </pic:spPr>
+                </pic:pic>
+              </a:graphicData>
+            </a:graphic>
+          </wp:inline>
+        </w:drawing>
+      </w:r>
+      <w:r>
+        <w:rPr>
+          <w:rFonts w:cstheme="minorHAnsi"/>
+          <w:i/>
+          <w:iCs/>
+        </w:rPr>
+        <w:t xml:space="preserve"> </w:t>
+      </w:r>
+      <w:r>
+        <w:rPr>
+          <w:i/>
+          <w:iCs/>
+          <w:noProof/>
+        </w:rPr>
+        <w:drawing>
+          <wp:inline distT="0" distB="0" distL="0" distR="0" wp14:anchorId="568CA718" wp14:editId="0816714F">
+            <wp:extent cx="2766695" cy="2075174"/>
+            <wp:effectExtent l="0" t="0" r="0" b="1905"/>
+            <wp:docPr id="3" name="Picture 3"/>
+            <wp:cNvGraphicFramePr>
+              <a:graphicFrameLocks xmlns:a="http://schemas.openxmlformats.org/drawingml/2006/main" noChangeAspect="1"/>
+            </wp:cNvGraphicFramePr>
+            <a:graphic xmlns:a="http://schemas.openxmlformats.org/drawingml/2006/main">
+              <a:graphicData uri="http://schemas.openxmlformats.org/drawingml/2006/picture">
+                <pic:pic xmlns:pic="http://schemas.openxmlformats.org/drawingml/2006/picture">
+                  <pic:nvPicPr>
+                    <pic:cNvPr id="0" name="Picture 5"/>
+                    <pic:cNvPicPr>
+                      <a:picLocks noChangeAspect="1" noChangeArrowheads="1"/>
+                    </pic:cNvPicPr>
+                  </pic:nvPicPr>
+                  <pic:blipFill>
+                    <a:blip r:embed="rId10" cstate="print">
+                      <a:extLst>
+                        <a:ext uri="{28A0092B-C50C-407E-A947-70E740481C1C}">
+                          <a14:useLocalDpi xmlns:a14="http://schemas.microsoft.com/office/drawing/2010/main" val="0"/>
+                        </a:ext>
+                      </a:extLst>
+                    </a:blip>
+                    <a:srcRect/>
+                    <a:stretch>
+                      <a:fillRect/>
+                    </a:stretch>
+                  </pic:blipFill>
+                  <pic:spPr bwMode="auto">
+                    <a:xfrm>
+                      <a:off x="0" y="0"/>
+                      <a:ext cx="2838806" cy="2129261"/>
+                    </a:xfrm>
+                    <a:prstGeom prst="rect">
+                      <a:avLst/>
+                    </a:prstGeom>
+                    <a:noFill/>
+                    <a:ln>
+                      <a:noFill/>
+                    </a:ln>
+                  </pic:spPr>
+                </pic:pic>
+              </a:graphicData>
+            </a:graphic>
+          </wp:inline>
+        </w:drawing>
+      </w:r>
+      <w:r>
+        <w:rPr>
+          <w:rFonts w:cstheme="minorHAnsi"/>
+          <w:i/>
+          <w:iCs/>
+        </w:rPr>
+        <w:br/>
+        <w:t xml:space="preserve">Meeting </w:t>
+      </w:r>
+      <w:r>
+        <w:rPr>
+          <w:rFonts w:cstheme="minorHAnsi"/>
+          <w:i/>
+          <w:iCs/>
+        </w:rPr>
+        <w:t>at the University’s E</w:t>
+      </w:r>
+      <w:r>
+        <w:rPr>
+          <w:rFonts w:cstheme="minorHAnsi"/>
+          <w:i/>
+          <w:iCs/>
+        </w:rPr>
+        <w:t>nrollment day</w:t>
+      </w:r>
+      <w:r>
+        <w:rPr>
+          <w:rFonts w:cstheme="minorHAnsi"/>
+          <w:i/>
+          <w:iCs/>
+        </w:rPr>
+        <w:t xml:space="preserve"> (16/09/2022)</w:t>
+      </w:r>
+    </w:p>
     <w:p>
       <w:pPr>
         <w:rPr>
@@ -17689,7 +18085,6 @@
         <w:rPr>
           <w:rFonts w:asciiTheme="minorHAnsi" w:hAnsiTheme="minorHAnsi" w:cstheme="minorHAnsi"/>
         </w:rPr>
-        <w:lastRenderedPageBreak/>
         <w:t>6. Configuration Management</w:t>
       </w:r>
       <w:bookmarkEnd w:id="14"/>
@@ -17858,6 +18253,7 @@
         <w:rPr>
           <w:rFonts w:asciiTheme="minorHAnsi" w:hAnsiTheme="minorHAnsi" w:cstheme="minorHAnsi"/>
         </w:rPr>
+        <w:lastRenderedPageBreak/>
         <w:t>6.3 Tools &amp; Infrastructures</w:t>
       </w:r>
       <w:bookmarkEnd w:id="17"/>
@@ -18526,6 +18922,118 @@
 <file path=word/numbering.xml><?xml version="1.0" encoding="utf-8"?>
 <w:numbering xmlns:wpc="http://schemas.microsoft.com/office/word/2010/wordprocessingCanvas" xmlns:cx="http://schemas.microsoft.com/office/drawing/2014/chartex" xmlns:cx1="http://schemas.microsoft.com/office/drawing/2015/9/8/chartex" xmlns:cx2="http://schemas.microsoft.com/office/drawing/2015/10/21/chartex" xmlns:cx3="http://schemas.microsoft.com/office/drawing/2016/5/9/chartex" xmlns:cx4="http://schemas.microsoft.com/office/drawing/2016/5/10/chartex" xmlns:cx5="http://schemas.microsoft.com/office/drawing/2016/5/11/chartex" xmlns:cx6="http://schemas.microsoft.com/office/drawing/2016/5/12/chartex" xmlns:cx7="http://schemas.microsoft.com/office/drawing/2016/5/13/chartex" xmlns:cx8="http://schemas.microsoft.com/office/drawing/2016/5/14/chartex" xmlns:mc="http://schemas.openxmlformats.org/markup-compatibility/2006" xmlns:aink="http://schemas.microsoft.com/office/drawing/2016/ink" xmlns:am3d="http://schemas.microsoft.com/office/drawing/2017/model3d" xmlns:o="urn:schemas-microsoft-com:office:office" xmlns:oel="http://schemas.microsoft.com/office/2019/extlst" xmlns:r="http://schemas.openxmlformats.org/officeDocument/2006/relationships" xmlns:m="http://schemas.openxmlformats.org/officeDocument/2006/math" xmlns:v="urn:schemas-microsoft-com:vml" xmlns:wp14="http://schemas.microsoft.com/office/word/2010/wordprocessingDrawing" xmlns:wp="http://schemas.openxmlformats.org/drawingml/2006/wordprocessingDrawing" xmlns:w10="urn:schemas-microsoft-com:office:word" xmlns:w="http://schemas.openxmlformats.org/wordprocessingml/2006/main" xmlns:w14="http://schemas.microsoft.com/office/word/2010/wordml" xmlns:w15="http://schemas.microsoft.com/office/word/2012/wordml" xmlns:w16cex="http://schemas.microsoft.com/office/word/2018/wordml/cex" xmlns:w16cid="http://schemas.microsoft.com/office/word/2016/wordml/cid" xmlns:w16="http://schemas.microsoft.com/office/word/2018/wordml" xmlns:w16sdtdh="http://schemas.microsoft.com/office/word/2020/wordml/sdtdatahash" xmlns:w16se="http://schemas.microsoft.com/office/word/2015/wordml/symex" xmlns:wpg="http://schemas.microsoft.com/office/word/2010/wordprocessingGroup" xmlns:wpi="http://schemas.microsoft.com/office/word/2010/wordprocessingInk" xmlns:wne="http://schemas.microsoft.com/office/word/2006/wordml" xmlns:wps="http://schemas.microsoft.com/office/word/2010/wordprocessingShape" mc:Ignorable="w14 w15 w16se w16cid w16 w16cex w16sdtdh wp14">
   <w:abstractNum w:abstractNumId="0" w15:restartNumberingAfterBreak="0">
+    <w:nsid w:val="01844A64"/>
+    <w:multiLevelType w:val="hybridMultilevel"/>
+    <w:tmpl w:val="EF8C5DC0"/>
+    <w:lvl w:ilvl="0" w:tplc="C17EA246">
+      <w:numFmt w:val="bullet"/>
+      <w:lvlText w:val="-"/>
+      <w:lvlJc w:val="left"/>
+      <w:pPr>
+        <w:ind w:left="420" w:hanging="360"/>
+      </w:pPr>
+      <w:rPr>
+        <w:rFonts w:ascii="Times New Roman" w:eastAsiaTheme="minorEastAsia" w:hAnsi="Times New Roman" w:cs="Times New Roman" w:hint="default"/>
+      </w:rPr>
+    </w:lvl>
+    <w:lvl w:ilvl="1" w:tplc="04090003" w:tentative="1">
+      <w:start w:val="1"/>
+      <w:numFmt w:val="bullet"/>
+      <w:lvlText w:val="o"/>
+      <w:lvlJc w:val="left"/>
+      <w:pPr>
+        <w:ind w:left="1140" w:hanging="360"/>
+      </w:pPr>
+      <w:rPr>
+        <w:rFonts w:ascii="Courier New" w:hAnsi="Courier New" w:cs="Courier New" w:hint="default"/>
+      </w:rPr>
+    </w:lvl>
+    <w:lvl w:ilvl="2" w:tplc="04090005" w:tentative="1">
+      <w:start w:val="1"/>
+      <w:numFmt w:val="bullet"/>
+      <w:lvlText w:val=""/>
+      <w:lvlJc w:val="left"/>
+      <w:pPr>
+        <w:ind w:left="1860" w:hanging="360"/>
+      </w:pPr>
+      <w:rPr>
+        <w:rFonts w:ascii="Wingdings" w:hAnsi="Wingdings" w:hint="default"/>
+      </w:rPr>
+    </w:lvl>
+    <w:lvl w:ilvl="3" w:tplc="04090001" w:tentative="1">
+      <w:start w:val="1"/>
+      <w:numFmt w:val="bullet"/>
+      <w:lvlText w:val=""/>
+      <w:lvlJc w:val="left"/>
+      <w:pPr>
+        <w:ind w:left="2580" w:hanging="360"/>
+      </w:pPr>
+      <w:rPr>
+        <w:rFonts w:ascii="Symbol" w:hAnsi="Symbol" w:hint="default"/>
+      </w:rPr>
+    </w:lvl>
+    <w:lvl w:ilvl="4" w:tplc="04090003" w:tentative="1">
+      <w:start w:val="1"/>
+      <w:numFmt w:val="bullet"/>
+      <w:lvlText w:val="o"/>
+      <w:lvlJc w:val="left"/>
+      <w:pPr>
+        <w:ind w:left="3300" w:hanging="360"/>
+      </w:pPr>
+      <w:rPr>
+        <w:rFonts w:ascii="Courier New" w:hAnsi="Courier New" w:cs="Courier New" w:hint="default"/>
+      </w:rPr>
+    </w:lvl>
+    <w:lvl w:ilvl="5" w:tplc="04090005" w:tentative="1">
+      <w:start w:val="1"/>
+      <w:numFmt w:val="bullet"/>
+      <w:lvlText w:val=""/>
+      <w:lvlJc w:val="left"/>
+      <w:pPr>
+        <w:ind w:left="4020" w:hanging="360"/>
+      </w:pPr>
+      <w:rPr>
+        <w:rFonts w:ascii="Wingdings" w:hAnsi="Wingdings" w:hint="default"/>
+      </w:rPr>
+    </w:lvl>
+    <w:lvl w:ilvl="6" w:tplc="04090001" w:tentative="1">
+      <w:start w:val="1"/>
+      <w:numFmt w:val="bullet"/>
+      <w:lvlText w:val=""/>
+      <w:lvlJc w:val="left"/>
+      <w:pPr>
+        <w:ind w:left="4740" w:hanging="360"/>
+      </w:pPr>
+      <w:rPr>
+        <w:rFonts w:ascii="Symbol" w:hAnsi="Symbol" w:hint="default"/>
+      </w:rPr>
+    </w:lvl>
+    <w:lvl w:ilvl="7" w:tplc="04090003" w:tentative="1">
+      <w:start w:val="1"/>
+      <w:numFmt w:val="bullet"/>
+      <w:lvlText w:val="o"/>
+      <w:lvlJc w:val="left"/>
+      <w:pPr>
+        <w:ind w:left="5460" w:hanging="360"/>
+      </w:pPr>
+      <w:rPr>
+        <w:rFonts w:ascii="Courier New" w:hAnsi="Courier New" w:cs="Courier New" w:hint="default"/>
+      </w:rPr>
+    </w:lvl>
+    <w:lvl w:ilvl="8" w:tplc="04090005" w:tentative="1">
+      <w:start w:val="1"/>
+      <w:numFmt w:val="bullet"/>
+      <w:lvlText w:val=""/>
+      <w:lvlJc w:val="left"/>
+      <w:pPr>
+        <w:ind w:left="6180" w:hanging="360"/>
+      </w:pPr>
+      <w:rPr>
+        <w:rFonts w:ascii="Wingdings" w:hAnsi="Wingdings" w:hint="default"/>
+      </w:rPr>
+    </w:lvl>
+  </w:abstractNum>
+  <w:abstractNum w:abstractNumId="1" w15:restartNumberingAfterBreak="0">
     <w:nsid w:val="029A0A50"/>
     <w:multiLevelType w:val="multilevel"/>
     <w:tmpl w:val="B104716C"/>
@@ -18674,7 +19182,7 @@
       </w:rPr>
     </w:lvl>
   </w:abstractNum>
-  <w:abstractNum w:abstractNumId="1" w15:restartNumberingAfterBreak="0">
+  <w:abstractNum w:abstractNumId="2" w15:restartNumberingAfterBreak="0">
     <w:nsid w:val="18E953B7"/>
     <w:multiLevelType w:val="hybridMultilevel"/>
     <w:tmpl w:val="C38417FC"/>
@@ -18787,7 +19295,7 @@
       </w:rPr>
     </w:lvl>
   </w:abstractNum>
-  <w:abstractNum w:abstractNumId="2" w15:restartNumberingAfterBreak="0">
+  <w:abstractNum w:abstractNumId="3" w15:restartNumberingAfterBreak="0">
     <w:nsid w:val="406474A3"/>
     <w:multiLevelType w:val="hybridMultilevel"/>
     <w:tmpl w:val="E0FE169E"/>
@@ -18900,7 +19408,7 @@
       </w:rPr>
     </w:lvl>
   </w:abstractNum>
-  <w:abstractNum w:abstractNumId="3" w15:restartNumberingAfterBreak="0">
+  <w:abstractNum w:abstractNumId="4" w15:restartNumberingAfterBreak="0">
     <w:nsid w:val="4BD0382B"/>
     <w:multiLevelType w:val="multilevel"/>
     <w:tmpl w:val="0F06B2DE"/>
@@ -19049,7 +19557,7 @@
       </w:rPr>
     </w:lvl>
   </w:abstractNum>
-  <w:abstractNum w:abstractNumId="4" w15:restartNumberingAfterBreak="0">
+  <w:abstractNum w:abstractNumId="5" w15:restartNumberingAfterBreak="0">
     <w:nsid w:val="4EB368CD"/>
     <w:multiLevelType w:val="hybridMultilevel"/>
     <w:tmpl w:val="B582EA14"/>
@@ -19162,7 +19670,7 @@
       </w:rPr>
     </w:lvl>
   </w:abstractNum>
-  <w:abstractNum w:abstractNumId="5" w15:restartNumberingAfterBreak="0">
+  <w:abstractNum w:abstractNumId="6" w15:restartNumberingAfterBreak="0">
     <w:nsid w:val="505D54F3"/>
     <w:multiLevelType w:val="hybridMultilevel"/>
     <w:tmpl w:val="49B2C712"/>
@@ -19275,17 +19783,16 @@
       </w:rPr>
     </w:lvl>
   </w:abstractNum>
-  <w:abstractNum w:abstractNumId="6" w15:restartNumberingAfterBreak="0">
-    <w:nsid w:val="553A5A35"/>
+  <w:abstractNum w:abstractNumId="7" w15:restartNumberingAfterBreak="0">
+    <w:nsid w:val="52A36FCA"/>
     <w:multiLevelType w:val="hybridMultilevel"/>
-    <w:tmpl w:val="F448246A"/>
-    <w:lvl w:ilvl="0" w:tplc="97A63B00">
-      <w:start w:val="9"/>
+    <w:tmpl w:val="4704CE28"/>
+    <w:lvl w:ilvl="0" w:tplc="465EFBEC">
       <w:numFmt w:val="bullet"/>
       <w:lvlText w:val="-"/>
       <w:lvlJc w:val="left"/>
       <w:pPr>
-        <w:ind w:left="720" w:hanging="360"/>
+        <w:ind w:left="420" w:hanging="360"/>
       </w:pPr>
       <w:rPr>
         <w:rFonts w:ascii="Times New Roman" w:eastAsiaTheme="minorEastAsia" w:hAnsi="Times New Roman" w:cs="Times New Roman" w:hint="default"/>
@@ -19297,7 +19804,7 @@
       <w:lvlText w:val="o"/>
       <w:lvlJc w:val="left"/>
       <w:pPr>
-        <w:ind w:left="1440" w:hanging="360"/>
+        <w:ind w:left="1140" w:hanging="360"/>
       </w:pPr>
       <w:rPr>
         <w:rFonts w:ascii="Courier New" w:hAnsi="Courier New" w:cs="Courier New" w:hint="default"/>
@@ -19309,7 +19816,7 @@
       <w:lvlText w:val=""/>
       <w:lvlJc w:val="left"/>
       <w:pPr>
-        <w:ind w:left="2160" w:hanging="360"/>
+        <w:ind w:left="1860" w:hanging="360"/>
       </w:pPr>
       <w:rPr>
         <w:rFonts w:ascii="Wingdings" w:hAnsi="Wingdings" w:hint="default"/>
@@ -19321,7 +19828,7 @@
       <w:lvlText w:val=""/>
       <w:lvlJc w:val="left"/>
       <w:pPr>
-        <w:ind w:left="2880" w:hanging="360"/>
+        <w:ind w:left="2580" w:hanging="360"/>
       </w:pPr>
       <w:rPr>
         <w:rFonts w:ascii="Symbol" w:hAnsi="Symbol" w:hint="default"/>
@@ -19333,7 +19840,7 @@
       <w:lvlText w:val="o"/>
       <w:lvlJc w:val="left"/>
       <w:pPr>
-        <w:ind w:left="3600" w:hanging="360"/>
+        <w:ind w:left="3300" w:hanging="360"/>
       </w:pPr>
       <w:rPr>
         <w:rFonts w:ascii="Courier New" w:hAnsi="Courier New" w:cs="Courier New" w:hint="default"/>
@@ -19345,7 +19852,7 @@
       <w:lvlText w:val=""/>
       <w:lvlJc w:val="left"/>
       <w:pPr>
-        <w:ind w:left="4320" w:hanging="360"/>
+        <w:ind w:left="4020" w:hanging="360"/>
       </w:pPr>
       <w:rPr>
         <w:rFonts w:ascii="Wingdings" w:hAnsi="Wingdings" w:hint="default"/>
@@ -19357,7 +19864,7 @@
       <w:lvlText w:val=""/>
       <w:lvlJc w:val="left"/>
       <w:pPr>
-        <w:ind w:left="5040" w:hanging="360"/>
+        <w:ind w:left="4740" w:hanging="360"/>
       </w:pPr>
       <w:rPr>
         <w:rFonts w:ascii="Symbol" w:hAnsi="Symbol" w:hint="default"/>
@@ -19369,7 +19876,7 @@
       <w:lvlText w:val="o"/>
       <w:lvlJc w:val="left"/>
       <w:pPr>
-        <w:ind w:left="5760" w:hanging="360"/>
+        <w:ind w:left="5460" w:hanging="360"/>
       </w:pPr>
       <w:rPr>
         <w:rFonts w:ascii="Courier New" w:hAnsi="Courier New" w:cs="Courier New" w:hint="default"/>
@@ -19381,14 +19888,127 @@
       <w:lvlText w:val=""/>
       <w:lvlJc w:val="left"/>
       <w:pPr>
-        <w:ind w:left="6480" w:hanging="360"/>
+        <w:ind w:left="6180" w:hanging="360"/>
       </w:pPr>
       <w:rPr>
         <w:rFonts w:ascii="Wingdings" w:hAnsi="Wingdings" w:hint="default"/>
       </w:rPr>
     </w:lvl>
   </w:abstractNum>
-  <w:abstractNum w:abstractNumId="7" w15:restartNumberingAfterBreak="0">
+  <w:abstractNum w:abstractNumId="8" w15:restartNumberingAfterBreak="0">
+    <w:nsid w:val="553A5A35"/>
+    <w:multiLevelType w:val="hybridMultilevel"/>
+    <w:tmpl w:val="F448246A"/>
+    <w:lvl w:ilvl="0" w:tplc="97A63B00">
+      <w:start w:val="9"/>
+      <w:numFmt w:val="bullet"/>
+      <w:lvlText w:val="-"/>
+      <w:lvlJc w:val="left"/>
+      <w:pPr>
+        <w:ind w:left="720" w:hanging="360"/>
+      </w:pPr>
+      <w:rPr>
+        <w:rFonts w:ascii="Times New Roman" w:eastAsiaTheme="minorEastAsia" w:hAnsi="Times New Roman" w:cs="Times New Roman" w:hint="default"/>
+      </w:rPr>
+    </w:lvl>
+    <w:lvl w:ilvl="1" w:tplc="04090003" w:tentative="1">
+      <w:start w:val="1"/>
+      <w:numFmt w:val="bullet"/>
+      <w:lvlText w:val="o"/>
+      <w:lvlJc w:val="left"/>
+      <w:pPr>
+        <w:ind w:left="1440" w:hanging="360"/>
+      </w:pPr>
+      <w:rPr>
+        <w:rFonts w:ascii="Courier New" w:hAnsi="Courier New" w:cs="Courier New" w:hint="default"/>
+      </w:rPr>
+    </w:lvl>
+    <w:lvl w:ilvl="2" w:tplc="04090005" w:tentative="1">
+      <w:start w:val="1"/>
+      <w:numFmt w:val="bullet"/>
+      <w:lvlText w:val=""/>
+      <w:lvlJc w:val="left"/>
+      <w:pPr>
+        <w:ind w:left="2160" w:hanging="360"/>
+      </w:pPr>
+      <w:rPr>
+        <w:rFonts w:ascii="Wingdings" w:hAnsi="Wingdings" w:hint="default"/>
+      </w:rPr>
+    </w:lvl>
+    <w:lvl w:ilvl="3" w:tplc="04090001" w:tentative="1">
+      <w:start w:val="1"/>
+      <w:numFmt w:val="bullet"/>
+      <w:lvlText w:val=""/>
+      <w:lvlJc w:val="left"/>
+      <w:pPr>
+        <w:ind w:left="2880" w:hanging="360"/>
+      </w:pPr>
+      <w:rPr>
+        <w:rFonts w:ascii="Symbol" w:hAnsi="Symbol" w:hint="default"/>
+      </w:rPr>
+    </w:lvl>
+    <w:lvl w:ilvl="4" w:tplc="04090003" w:tentative="1">
+      <w:start w:val="1"/>
+      <w:numFmt w:val="bullet"/>
+      <w:lvlText w:val="o"/>
+      <w:lvlJc w:val="left"/>
+      <w:pPr>
+        <w:ind w:left="3600" w:hanging="360"/>
+      </w:pPr>
+      <w:rPr>
+        <w:rFonts w:ascii="Courier New" w:hAnsi="Courier New" w:cs="Courier New" w:hint="default"/>
+      </w:rPr>
+    </w:lvl>
+    <w:lvl w:ilvl="5" w:tplc="04090005" w:tentative="1">
+      <w:start w:val="1"/>
+      <w:numFmt w:val="bullet"/>
+      <w:lvlText w:val=""/>
+      <w:lvlJc w:val="left"/>
+      <w:pPr>
+        <w:ind w:left="4320" w:hanging="360"/>
+      </w:pPr>
+      <w:rPr>
+        <w:rFonts w:ascii="Wingdings" w:hAnsi="Wingdings" w:hint="default"/>
+      </w:rPr>
+    </w:lvl>
+    <w:lvl w:ilvl="6" w:tplc="04090001" w:tentative="1">
+      <w:start w:val="1"/>
+      <w:numFmt w:val="bullet"/>
+      <w:lvlText w:val=""/>
+      <w:lvlJc w:val="left"/>
+      <w:pPr>
+        <w:ind w:left="5040" w:hanging="360"/>
+      </w:pPr>
+      <w:rPr>
+        <w:rFonts w:ascii="Symbol" w:hAnsi="Symbol" w:hint="default"/>
+      </w:rPr>
+    </w:lvl>
+    <w:lvl w:ilvl="7" w:tplc="04090003" w:tentative="1">
+      <w:start w:val="1"/>
+      <w:numFmt w:val="bullet"/>
+      <w:lvlText w:val="o"/>
+      <w:lvlJc w:val="left"/>
+      <w:pPr>
+        <w:ind w:left="5760" w:hanging="360"/>
+      </w:pPr>
+      <w:rPr>
+        <w:rFonts w:ascii="Courier New" w:hAnsi="Courier New" w:cs="Courier New" w:hint="default"/>
+      </w:rPr>
+    </w:lvl>
+    <w:lvl w:ilvl="8" w:tplc="04090005" w:tentative="1">
+      <w:start w:val="1"/>
+      <w:numFmt w:val="bullet"/>
+      <w:lvlText w:val=""/>
+      <w:lvlJc w:val="left"/>
+      <w:pPr>
+        <w:ind w:left="6480" w:hanging="360"/>
+      </w:pPr>
+      <w:rPr>
+        <w:rFonts w:ascii="Wingdings" w:hAnsi="Wingdings" w:hint="default"/>
+      </w:rPr>
+    </w:lvl>
+  </w:abstractNum>
+  <w:abstractNum w:abstractNumId="9" w15:restartNumberingAfterBreak="0">
     <w:nsid w:val="56C91A0E"/>
     <w:multiLevelType w:val="multilevel"/>
     <w:tmpl w:val="71788AC8"/>
@@ -19537,7 +20157,7 @@
       </w:rPr>
     </w:lvl>
   </w:abstractNum>
-  <w:abstractNum w:abstractNumId="8" w15:restartNumberingAfterBreak="0">
+  <w:abstractNum w:abstractNumId="10" w15:restartNumberingAfterBreak="0">
     <w:nsid w:val="5CBC73BA"/>
     <w:multiLevelType w:val="hybridMultilevel"/>
     <w:tmpl w:val="D6E83700"/>
@@ -19650,7 +20270,7 @@
       </w:rPr>
     </w:lvl>
   </w:abstractNum>
-  <w:abstractNum w:abstractNumId="9" w15:restartNumberingAfterBreak="0">
+  <w:abstractNum w:abstractNumId="11" w15:restartNumberingAfterBreak="0">
     <w:nsid w:val="5F7B3C5E"/>
     <w:multiLevelType w:val="hybridMultilevel"/>
     <w:tmpl w:val="320A0E14"/>
@@ -19739,7 +20359,7 @@
       </w:pPr>
     </w:lvl>
   </w:abstractNum>
-  <w:abstractNum w:abstractNumId="10" w15:restartNumberingAfterBreak="0">
+  <w:abstractNum w:abstractNumId="12" w15:restartNumberingAfterBreak="0">
     <w:nsid w:val="6AC6786F"/>
     <w:multiLevelType w:val="hybridMultilevel"/>
     <w:tmpl w:val="90F2F7C8"/>
@@ -19852,7 +20472,7 @@
       </w:rPr>
     </w:lvl>
   </w:abstractNum>
-  <w:abstractNum w:abstractNumId="11" w15:restartNumberingAfterBreak="0">
+  <w:abstractNum w:abstractNumId="13" w15:restartNumberingAfterBreak="0">
     <w:nsid w:val="71B16E12"/>
     <w:multiLevelType w:val="hybridMultilevel"/>
     <w:tmpl w:val="02FCBA68"/>
@@ -19965,7 +20585,7 @@
       </w:rPr>
     </w:lvl>
   </w:abstractNum>
-  <w:abstractNum w:abstractNumId="12" w15:restartNumberingAfterBreak="0">
+  <w:abstractNum w:abstractNumId="14" w15:restartNumberingAfterBreak="0">
     <w:nsid w:val="72BD05A8"/>
     <w:multiLevelType w:val="hybridMultilevel"/>
     <w:tmpl w:val="A4C0F066"/>
@@ -20078,7 +20698,7 @@
       </w:rPr>
     </w:lvl>
   </w:abstractNum>
-  <w:abstractNum w:abstractNumId="13" w15:restartNumberingAfterBreak="0">
+  <w:abstractNum w:abstractNumId="15" w15:restartNumberingAfterBreak="0">
     <w:nsid w:val="7C7D1D8F"/>
     <w:multiLevelType w:val="hybridMultilevel"/>
     <w:tmpl w:val="3976EA4C"/>
@@ -20191,7 +20811,7 @@
       </w:rPr>
     </w:lvl>
   </w:abstractNum>
-  <w:abstractNum w:abstractNumId="14" w15:restartNumberingAfterBreak="0">
+  <w:abstractNum w:abstractNumId="16" w15:restartNumberingAfterBreak="0">
     <w:nsid w:val="7D405978"/>
     <w:multiLevelType w:val="hybridMultilevel"/>
     <w:tmpl w:val="4434EA80"/>
@@ -20304,49 +20924,55 @@
     </w:lvl>
   </w:abstractNum>
   <w:num w:numId="1" w16cid:durableId="1218277728">
+    <w:abstractNumId w:val="16"/>
+  </w:num>
+  <w:num w:numId="2" w16cid:durableId="1053970045">
+    <w:abstractNumId w:val="5"/>
+  </w:num>
+  <w:num w:numId="3" w16cid:durableId="2134595244">
+    <w:abstractNumId w:val="3"/>
+  </w:num>
+  <w:num w:numId="4" w16cid:durableId="715663996">
+    <w:abstractNumId w:val="11"/>
+  </w:num>
+  <w:num w:numId="5" w16cid:durableId="1656841184">
+    <w:abstractNumId w:val="6"/>
+  </w:num>
+  <w:num w:numId="6" w16cid:durableId="249966586">
+    <w:abstractNumId w:val="13"/>
+  </w:num>
+  <w:num w:numId="7" w16cid:durableId="471867815">
+    <w:abstractNumId w:val="8"/>
+  </w:num>
+  <w:num w:numId="8" w16cid:durableId="143544905">
     <w:abstractNumId w:val="14"/>
   </w:num>
-  <w:num w:numId="2" w16cid:durableId="1053970045">
+  <w:num w:numId="9" w16cid:durableId="472677242">
+    <w:abstractNumId w:val="12"/>
+  </w:num>
+  <w:num w:numId="10" w16cid:durableId="762652255">
+    <w:abstractNumId w:val="10"/>
+  </w:num>
+  <w:num w:numId="11" w16cid:durableId="1897667831">
+    <w:abstractNumId w:val="1"/>
+  </w:num>
+  <w:num w:numId="12" w16cid:durableId="1769041288">
     <w:abstractNumId w:val="4"/>
   </w:num>
-  <w:num w:numId="3" w16cid:durableId="2134595244">
+  <w:num w:numId="13" w16cid:durableId="38864840">
+    <w:abstractNumId w:val="9"/>
+  </w:num>
+  <w:num w:numId="14" w16cid:durableId="663364866">
+    <w:abstractNumId w:val="15"/>
+  </w:num>
+  <w:num w:numId="15" w16cid:durableId="378945330">
     <w:abstractNumId w:val="2"/>
   </w:num>
-  <w:num w:numId="4" w16cid:durableId="715663996">
-    <w:abstractNumId w:val="9"/>
-  </w:num>
-  <w:num w:numId="5" w16cid:durableId="1656841184">
-    <w:abstractNumId w:val="5"/>
-  </w:num>
-  <w:num w:numId="6" w16cid:durableId="249966586">
-    <w:abstractNumId w:val="11"/>
-  </w:num>
-  <w:num w:numId="7" w16cid:durableId="471867815">
-    <w:abstractNumId w:val="6"/>
-  </w:num>
-  <w:num w:numId="8" w16cid:durableId="143544905">
-    <w:abstractNumId w:val="12"/>
-  </w:num>
-  <w:num w:numId="9" w16cid:durableId="472677242">
-    <w:abstractNumId w:val="10"/>
-  </w:num>
-  <w:num w:numId="10" w16cid:durableId="762652255">
-    <w:abstractNumId w:val="8"/>
-  </w:num>
-  <w:num w:numId="11" w16cid:durableId="1897667831">
+  <w:num w:numId="16" w16cid:durableId="1505243284">
     <w:abstractNumId w:val="0"/>
   </w:num>
-  <w:num w:numId="12" w16cid:durableId="1769041288">
-    <w:abstractNumId w:val="3"/>
-  </w:num>
-  <w:num w:numId="13" w16cid:durableId="38864840">
+  <w:num w:numId="17" w16cid:durableId="728070936">
     <w:abstractNumId w:val="7"/>
-  </w:num>
-  <w:num w:numId="14" w16cid:durableId="663364866">
-    <w:abstractNumId w:val="13"/>
-  </w:num>
-  <w:num w:numId="15" w16cid:durableId="378945330">
-    <w:abstractNumId w:val="1"/>
   </w:num>
 </w:numbering>
 </file>

</xml_diff>

<commit_message>
[Document] Report 2 - PMP
Scope & Estimation: Login, Sign up
</commit_message>
<xml_diff>
--- a/Documentation/Report2_Project Management Plan.docx
+++ b/Documentation/Report2_Project Management Plan.docx
@@ -2103,6 +2103,12 @@
                 <w:rFonts w:asciiTheme="minorHAnsi" w:hAnsiTheme="minorHAnsi" w:cstheme="minorHAnsi"/>
               </w:rPr>
             </w:pPr>
+            <w:r>
+              <w:rPr>
+                <w:rFonts w:asciiTheme="minorHAnsi" w:hAnsiTheme="minorHAnsi" w:cstheme="minorHAnsi"/>
+              </w:rPr>
+              <w:t>08/12/2022</w:t>
+            </w:r>
           </w:p>
         </w:tc>
         <w:tc>
@@ -2116,6 +2122,12 @@
                 <w:rFonts w:asciiTheme="minorHAnsi" w:hAnsiTheme="minorHAnsi" w:cstheme="minorHAnsi"/>
               </w:rPr>
             </w:pPr>
+            <w:r>
+              <w:rPr>
+                <w:rFonts w:asciiTheme="minorHAnsi" w:hAnsiTheme="minorHAnsi" w:cstheme="minorHAnsi"/>
+              </w:rPr>
+              <w:t>M</w:t>
+            </w:r>
           </w:p>
         </w:tc>
         <w:tc>
@@ -2129,6 +2141,12 @@
                 <w:rFonts w:asciiTheme="minorHAnsi" w:hAnsiTheme="minorHAnsi" w:cstheme="minorHAnsi"/>
               </w:rPr>
             </w:pPr>
+            <w:r>
+              <w:rPr>
+                <w:rFonts w:asciiTheme="minorHAnsi" w:hAnsiTheme="minorHAnsi" w:cstheme="minorHAnsi"/>
+              </w:rPr>
+              <w:t>GiangNT</w:t>
+            </w:r>
           </w:p>
         </w:tc>
         <w:tc>
@@ -2142,6 +2160,12 @@
                 <w:rFonts w:asciiTheme="minorHAnsi" w:hAnsiTheme="minorHAnsi" w:cstheme="minorHAnsi"/>
               </w:rPr>
             </w:pPr>
+            <w:r>
+              <w:rPr>
+                <w:rFonts w:asciiTheme="minorHAnsi" w:hAnsiTheme="minorHAnsi" w:cstheme="minorHAnsi"/>
+              </w:rPr>
+              <w:t>Project Process; Project Communications; Project Objectives</w:t>
+            </w:r>
           </w:p>
         </w:tc>
       </w:tr>
@@ -2157,6 +2181,12 @@
                 <w:rFonts w:asciiTheme="minorHAnsi" w:hAnsiTheme="minorHAnsi" w:cstheme="minorHAnsi"/>
               </w:rPr>
             </w:pPr>
+            <w:r>
+              <w:rPr>
+                <w:rFonts w:asciiTheme="minorHAnsi" w:hAnsiTheme="minorHAnsi" w:cstheme="minorHAnsi"/>
+              </w:rPr>
+              <w:t>10/12/2022</w:t>
+            </w:r>
           </w:p>
         </w:tc>
         <w:tc>
@@ -2170,6 +2200,12 @@
                 <w:rFonts w:asciiTheme="minorHAnsi" w:hAnsiTheme="minorHAnsi" w:cstheme="minorHAnsi"/>
               </w:rPr>
             </w:pPr>
+            <w:r>
+              <w:rPr>
+                <w:rFonts w:asciiTheme="minorHAnsi" w:hAnsiTheme="minorHAnsi" w:cstheme="minorHAnsi"/>
+              </w:rPr>
+              <w:t>M</w:t>
+            </w:r>
           </w:p>
         </w:tc>
         <w:tc>
@@ -2183,6 +2219,12 @@
                 <w:rFonts w:asciiTheme="minorHAnsi" w:hAnsiTheme="minorHAnsi" w:cstheme="minorHAnsi"/>
               </w:rPr>
             </w:pPr>
+            <w:r>
+              <w:rPr>
+                <w:rFonts w:asciiTheme="minorHAnsi" w:hAnsiTheme="minorHAnsi" w:cstheme="minorHAnsi"/>
+              </w:rPr>
+              <w:t>GiangNT</w:t>
+            </w:r>
           </w:p>
         </w:tc>
         <w:tc>
@@ -2196,6 +2238,12 @@
                 <w:rFonts w:asciiTheme="minorHAnsi" w:hAnsiTheme="minorHAnsi" w:cstheme="minorHAnsi"/>
               </w:rPr>
             </w:pPr>
+            <w:r>
+              <w:rPr>
+                <w:rFonts w:asciiTheme="minorHAnsi" w:hAnsiTheme="minorHAnsi" w:cstheme="minorHAnsi"/>
+              </w:rPr>
+              <w:t>Scope &amp; Estimation</w:t>
+            </w:r>
           </w:p>
         </w:tc>
       </w:tr>
@@ -2867,7 +2915,6 @@
           <w:p>
             <w:pPr>
               <w:spacing w:line="254" w:lineRule="auto"/>
-              <w:ind w:left="33"/>
               <w:rPr>
                 <w:rFonts w:asciiTheme="minorHAnsi" w:hAnsiTheme="minorHAnsi" w:cstheme="minorHAnsi"/>
                 <w:b/>
@@ -2933,7 +2980,7 @@
                 <w:color w:val="000000"/>
                 <w:sz w:val="22"/>
               </w:rPr>
-              <w:t>13</w:t>
+              <w:t>35</w:t>
             </w:r>
           </w:p>
         </w:tc>
@@ -2975,7 +3022,6 @@
           <w:p>
             <w:pPr>
               <w:spacing w:line="254" w:lineRule="auto"/>
-              <w:ind w:left="33"/>
               <w:rPr>
                 <w:rFonts w:cstheme="minorHAnsi"/>
                 <w:b/>
@@ -3046,7 +3092,7 @@
                 <w:color w:val="000000"/>
                 <w:sz w:val="22"/>
               </w:rPr>
-              <w:t>Simple</w:t>
+              <w:t>Medium</w:t>
             </w:r>
           </w:p>
         </w:tc>
@@ -3072,7 +3118,7 @@
                 <w:color w:val="000000"/>
                 <w:sz w:val="22"/>
               </w:rPr>
-              <w:t>3</w:t>
+              <w:t>5</w:t>
             </w:r>
           </w:p>
         </w:tc>
@@ -3114,7 +3160,6 @@
           <w:p>
             <w:pPr>
               <w:spacing w:line="254" w:lineRule="auto"/>
-              <w:ind w:left="33"/>
               <w:rPr>
                 <w:rFonts w:cstheme="minorHAnsi"/>
                 <w:b/>
@@ -3128,6 +3173,14 @@
                 <w:color w:val="000000"/>
                 <w:sz w:val="22"/>
               </w:rPr>
+              <w:t xml:space="preserve">(LANDLORD / STUDENT) </w:t>
+            </w:r>
+            <w:r>
+              <w:rPr>
+                <w:rFonts w:ascii="Calibri" w:hAnsi="Calibri" w:cs="Calibri"/>
+                <w:color w:val="000000"/>
+                <w:sz w:val="22"/>
+              </w:rPr>
               <w:t>Login with Facebook</w:t>
             </w:r>
           </w:p>
@@ -3153,7 +3206,7 @@
                 <w:color w:val="000000"/>
                 <w:sz w:val="22"/>
               </w:rPr>
-              <w:t>Medium</w:t>
+              <w:t>Complex</w:t>
             </w:r>
           </w:p>
         </w:tc>
@@ -3173,6 +3226,14 @@
                 <w:i/>
               </w:rPr>
             </w:pPr>
+            <w:r>
+              <w:rPr>
+                <w:rFonts w:ascii="Calibri" w:hAnsi="Calibri" w:cs="Calibri"/>
+                <w:color w:val="000000"/>
+                <w:sz w:val="22"/>
+              </w:rPr>
+              <w:t>1</w:t>
+            </w:r>
             <w:r>
               <w:rPr>
                 <w:rFonts w:ascii="Calibri" w:hAnsi="Calibri" w:cs="Calibri"/>
@@ -3221,7 +3282,6 @@
           <w:p>
             <w:pPr>
               <w:spacing w:line="254" w:lineRule="auto"/>
-              <w:ind w:left="33"/>
               <w:rPr>
                 <w:rFonts w:cstheme="minorHAnsi"/>
                 <w:b/>
@@ -3235,6 +3295,14 @@
                 <w:color w:val="000000"/>
                 <w:sz w:val="22"/>
               </w:rPr>
+              <w:t xml:space="preserve">(LANDLORD / STUDENT) </w:t>
+            </w:r>
+            <w:r>
+              <w:rPr>
+                <w:rFonts w:ascii="Calibri" w:hAnsi="Calibri" w:cs="Calibri"/>
+                <w:color w:val="000000"/>
+                <w:sz w:val="22"/>
+              </w:rPr>
               <w:t>Login with Google</w:t>
             </w:r>
           </w:p>
@@ -3260,7 +3328,7 @@
                 <w:color w:val="000000"/>
                 <w:sz w:val="22"/>
               </w:rPr>
-              <w:t>Medium</w:t>
+              <w:t>Complex</w:t>
             </w:r>
           </w:p>
         </w:tc>
@@ -3280,6 +3348,14 @@
                 <w:i/>
               </w:rPr>
             </w:pPr>
+            <w:r>
+              <w:rPr>
+                <w:rFonts w:ascii="Calibri" w:hAnsi="Calibri" w:cs="Calibri"/>
+                <w:color w:val="000000"/>
+                <w:sz w:val="22"/>
+              </w:rPr>
+              <w:t>1</w:t>
+            </w:r>
             <w:r>
               <w:rPr>
                 <w:rFonts w:ascii="Calibri" w:hAnsi="Calibri" w:cs="Calibri"/>
@@ -3332,7 +3408,6 @@
           <w:p>
             <w:pPr>
               <w:spacing w:line="254" w:lineRule="auto"/>
-              <w:ind w:left="33"/>
               <w:rPr>
                 <w:rFonts w:cstheme="minorHAnsi"/>
                 <w:b/>
@@ -3395,7 +3470,7 @@
                 <w:color w:val="000000"/>
                 <w:sz w:val="22"/>
               </w:rPr>
-              <w:t>17</w:t>
+              <w:t>14</w:t>
             </w:r>
           </w:p>
         </w:tc>
@@ -3475,7 +3550,7 @@
                 <w:color w:val="000000"/>
                 <w:sz w:val="22"/>
               </w:rPr>
-              <w:t>Medium</w:t>
+              <w:t>Complex</w:t>
             </w:r>
           </w:p>
         </w:tc>
@@ -3501,7 +3576,7 @@
                 <w:color w:val="000000"/>
                 <w:sz w:val="22"/>
               </w:rPr>
-              <w:t>5</w:t>
+              <w:t>10</w:t>
             </w:r>
           </w:p>
         </w:tc>
@@ -3543,7 +3618,6 @@
           <w:p>
             <w:pPr>
               <w:spacing w:line="254" w:lineRule="auto"/>
-              <w:ind w:left="33"/>
               <w:rPr>
                 <w:rFonts w:cstheme="minorHAnsi"/>
                 <w:b/>
@@ -3582,7 +3656,7 @@
                 <w:color w:val="000000"/>
                 <w:sz w:val="22"/>
               </w:rPr>
-              <w:t>Medium</w:t>
+              <w:t>Complex</w:t>
             </w:r>
           </w:p>
         </w:tc>
@@ -3608,7 +3682,7 @@
                 <w:color w:val="000000"/>
                 <w:sz w:val="22"/>
               </w:rPr>
-              <w:t>5</w:t>
+              <w:t>10</w:t>
             </w:r>
           </w:p>
         </w:tc>
@@ -3650,7 +3724,6 @@
           <w:p>
             <w:pPr>
               <w:spacing w:line="254" w:lineRule="auto"/>
-              <w:ind w:left="33"/>
               <w:rPr>
                 <w:rFonts w:cstheme="minorHAnsi"/>
                 <w:b/>
@@ -3715,7 +3788,7 @@
                 <w:color w:val="000000"/>
                 <w:sz w:val="22"/>
               </w:rPr>
-              <w:t>3</w:t>
+              <w:t>2</w:t>
             </w:r>
           </w:p>
         </w:tc>
@@ -3757,7 +3830,6 @@
           <w:p>
             <w:pPr>
               <w:spacing w:line="254" w:lineRule="auto"/>
-              <w:ind w:left="33"/>
               <w:rPr>
                 <w:rFonts w:cstheme="minorHAnsi"/>
                 <w:b/>
@@ -3868,7 +3940,6 @@
           <w:p>
             <w:pPr>
               <w:spacing w:line="254" w:lineRule="auto"/>
-              <w:ind w:left="33"/>
               <w:rPr>
                 <w:rFonts w:cstheme="minorHAnsi"/>
                 <w:b/>
@@ -3950,19 +4021,25 @@
               <w:ind w:left="33"/>
               <w:jc w:val="center"/>
               <w:rPr>
-                <w:rFonts w:cstheme="minorHAnsi"/>
-                <w:b/>
-                <w:bCs/>
-                <w:i/>
-              </w:rPr>
-            </w:pPr>
-            <w:r>
-              <w:rPr>
-                <w:rFonts w:ascii="Calibri" w:hAnsi="Calibri" w:cs="Calibri"/>
-                <w:color w:val="000000"/>
-                <w:sz w:val="22"/>
-              </w:rPr>
-              <w:t>3.1</w:t>
+                <w:rFonts w:ascii="Calibri" w:hAnsi="Calibri" w:cs="Calibri"/>
+                <w:color w:val="000000"/>
+              </w:rPr>
+            </w:pPr>
+            <w:r>
+              <w:rPr>
+                <w:rFonts w:ascii="Calibri" w:hAnsi="Calibri" w:cs="Calibri"/>
+                <w:color w:val="000000"/>
+                <w:sz w:val="22"/>
+              </w:rPr>
+              <w:t>3.</w:t>
+            </w:r>
+            <w:r>
+              <w:rPr>
+                <w:rFonts w:ascii="Calibri" w:hAnsi="Calibri" w:cs="Calibri"/>
+                <w:color w:val="000000"/>
+                <w:sz w:val="22"/>
+              </w:rPr>
+              <w:t>1</w:t>
             </w:r>
           </w:p>
         </w:tc>
@@ -3973,21 +4050,18 @@
           <w:p>
             <w:pPr>
               <w:spacing w:line="254" w:lineRule="auto"/>
-              <w:ind w:left="33"/>
-              <w:rPr>
-                <w:rFonts w:cstheme="minorHAnsi"/>
-                <w:b/>
-                <w:bCs/>
-                <w:i/>
-              </w:rPr>
-            </w:pPr>
-            <w:r>
-              <w:rPr>
-                <w:rFonts w:ascii="Calibri" w:hAnsi="Calibri" w:cs="Calibri"/>
-                <w:color w:val="000000"/>
-                <w:sz w:val="22"/>
-              </w:rPr>
-              <w:t>View List of Available Houses</w:t>
+              <w:rPr>
+                <w:rFonts w:ascii="Calibri" w:hAnsi="Calibri" w:cs="Calibri"/>
+                <w:color w:val="000000"/>
+              </w:rPr>
+            </w:pPr>
+            <w:r>
+              <w:rPr>
+                <w:rFonts w:ascii="Calibri" w:hAnsi="Calibri" w:cs="Calibri"/>
+                <w:color w:val="000000"/>
+                <w:sz w:val="22"/>
+              </w:rPr>
+              <w:t>House - Room Statistic</w:t>
             </w:r>
           </w:p>
         </w:tc>
@@ -4000,10 +4074,8 @@
               <w:spacing w:line="254" w:lineRule="auto"/>
               <w:ind w:left="33"/>
               <w:rPr>
-                <w:rFonts w:cstheme="minorHAnsi"/>
-                <w:b/>
-                <w:bCs/>
-                <w:i/>
+                <w:rFonts w:ascii="Calibri" w:hAnsi="Calibri" w:cs="Calibri"/>
+                <w:color w:val="000000"/>
               </w:rPr>
             </w:pPr>
             <w:r>
@@ -4026,19 +4098,17 @@
               <w:ind w:left="33"/>
               <w:jc w:val="center"/>
               <w:rPr>
-                <w:rFonts w:cstheme="minorHAnsi"/>
-                <w:b/>
-                <w:bCs/>
-                <w:i/>
-              </w:rPr>
-            </w:pPr>
-            <w:r>
-              <w:rPr>
-                <w:rFonts w:ascii="Calibri" w:hAnsi="Calibri" w:cs="Calibri"/>
-                <w:color w:val="000000"/>
-                <w:sz w:val="22"/>
-              </w:rPr>
-              <w:t>3</w:t>
+                <w:rFonts w:ascii="Calibri" w:hAnsi="Calibri" w:cs="Calibri"/>
+                <w:color w:val="000000"/>
+              </w:rPr>
+            </w:pPr>
+            <w:r>
+              <w:rPr>
+                <w:rFonts w:ascii="Calibri" w:hAnsi="Calibri" w:cs="Calibri"/>
+                <w:color w:val="000000"/>
+                <w:sz w:val="22"/>
+              </w:rPr>
+              <w:t>5</w:t>
             </w:r>
           </w:p>
         </w:tc>
@@ -4069,15 +4139,7 @@
                 <w:color w:val="000000"/>
                 <w:sz w:val="22"/>
               </w:rPr>
-              <w:t>3.</w:t>
-            </w:r>
-            <w:r>
-              <w:rPr>
-                <w:rFonts w:ascii="Calibri" w:hAnsi="Calibri" w:cs="Calibri"/>
-                <w:color w:val="000000"/>
-                <w:sz w:val="22"/>
-              </w:rPr>
-              <w:t>2</w:t>
+              <w:t>3.2</w:t>
             </w:r>
           </w:p>
         </w:tc>
@@ -4088,7 +4150,6 @@
           <w:p>
             <w:pPr>
               <w:spacing w:line="254" w:lineRule="auto"/>
-              <w:ind w:left="33"/>
               <w:rPr>
                 <w:rFonts w:cstheme="minorHAnsi"/>
                 <w:b/>
@@ -4102,7 +4163,7 @@
                 <w:color w:val="000000"/>
                 <w:sz w:val="22"/>
               </w:rPr>
-              <w:t>House - Room Statistic</w:t>
+              <w:t>View List of Available Houses</w:t>
             </w:r>
           </w:p>
         </w:tc>
@@ -4127,7 +4188,7 @@
                 <w:color w:val="000000"/>
                 <w:sz w:val="22"/>
               </w:rPr>
-              <w:t>Medium</w:t>
+              <w:t>Simple</w:t>
             </w:r>
           </w:p>
         </w:tc>
@@ -4153,7 +4214,7 @@
                 <w:color w:val="000000"/>
                 <w:sz w:val="22"/>
               </w:rPr>
-              <w:t>5</w:t>
+              <w:t>3</w:t>
             </w:r>
           </w:p>
         </w:tc>
@@ -4175,17 +4236,92 @@
                 <w:rFonts w:cstheme="minorHAnsi"/>
                 <w:b/>
                 <w:bCs/>
-                <w:i/>
-              </w:rPr>
-            </w:pPr>
-            <w:r>
-              <w:rPr>
-                <w:rFonts w:ascii="Calibri" w:hAnsi="Calibri" w:cs="Calibri"/>
-                <w:color w:val="000000"/>
-                <w:sz w:val="22"/>
-              </w:rPr>
-              <w:t>3.</w:t>
-            </w:r>
+                <w:iCs/>
+              </w:rPr>
+            </w:pPr>
+            <w:r>
+              <w:rPr>
+                <w:rFonts w:ascii="Calibri" w:hAnsi="Calibri" w:cs="Calibri"/>
+                <w:color w:val="000000"/>
+                <w:sz w:val="22"/>
+              </w:rPr>
+              <w:t>3.2</w:t>
+            </w:r>
+            <w:r>
+              <w:rPr>
+                <w:rFonts w:ascii="Calibri" w:hAnsi="Calibri" w:cs="Calibri"/>
+                <w:color w:val="000000"/>
+                <w:sz w:val="22"/>
+              </w:rPr>
+              <w:t>.1</w:t>
+            </w:r>
+          </w:p>
+        </w:tc>
+        <w:tc>
+          <w:tcPr>
+            <w:tcW w:w="5389" w:type="dxa"/>
+          </w:tcPr>
+          <w:p>
+            <w:pPr>
+              <w:spacing w:line="254" w:lineRule="auto"/>
+              <w:rPr>
+                <w:rFonts w:cstheme="minorHAnsi"/>
+                <w:b/>
+                <w:bCs/>
+                <w:i/>
+              </w:rPr>
+            </w:pPr>
+            <w:r>
+              <w:rPr>
+                <w:rFonts w:ascii="Calibri" w:hAnsi="Calibri" w:cs="Calibri"/>
+                <w:color w:val="000000"/>
+                <w:sz w:val="22"/>
+              </w:rPr>
+              <w:t>View House Information</w:t>
+            </w:r>
+          </w:p>
+        </w:tc>
+        <w:tc>
+          <w:tcPr>
+            <w:tcW w:w="1276" w:type="dxa"/>
+          </w:tcPr>
+          <w:p>
+            <w:pPr>
+              <w:spacing w:line="254" w:lineRule="auto"/>
+              <w:ind w:left="33"/>
+              <w:rPr>
+                <w:rFonts w:cstheme="minorHAnsi"/>
+                <w:b/>
+                <w:bCs/>
+                <w:i/>
+              </w:rPr>
+            </w:pPr>
+            <w:r>
+              <w:rPr>
+                <w:rFonts w:ascii="Calibri" w:hAnsi="Calibri" w:cs="Calibri"/>
+                <w:color w:val="000000"/>
+                <w:sz w:val="22"/>
+              </w:rPr>
+              <w:t>Medium</w:t>
+            </w:r>
+          </w:p>
+        </w:tc>
+        <w:tc>
+          <w:tcPr>
+            <w:tcW w:w="1275" w:type="dxa"/>
+          </w:tcPr>
+          <w:p>
+            <w:pPr>
+              <w:spacing w:line="254" w:lineRule="auto"/>
+              <w:ind w:left="33"/>
+              <w:jc w:val="center"/>
+              <w:rPr>
+                <w:rFonts w:cstheme="minorHAnsi"/>
+                <w:b/>
+                <w:bCs/>
+                <w:i/>
+              </w:rPr>
+            </w:pPr>
             <w:r>
               <w:rPr>
                 <w:rFonts w:ascii="Calibri" w:hAnsi="Calibri" w:cs="Calibri"/>
@@ -4193,90 +4329,6 @@
                 <w:sz w:val="22"/>
               </w:rPr>
               <w:t>3</w:t>
-            </w:r>
-          </w:p>
-        </w:tc>
-        <w:tc>
-          <w:tcPr>
-            <w:tcW w:w="5389" w:type="dxa"/>
-          </w:tcPr>
-          <w:p>
-            <w:pPr>
-              <w:spacing w:line="254" w:lineRule="auto"/>
-              <w:ind w:left="33"/>
-              <w:rPr>
-                <w:rFonts w:cstheme="minorHAnsi"/>
-                <w:b/>
-                <w:bCs/>
-                <w:i/>
-              </w:rPr>
-            </w:pPr>
-            <w:r>
-              <w:rPr>
-                <w:rFonts w:ascii="Calibri" w:hAnsi="Calibri" w:cs="Calibri"/>
-                <w:color w:val="000000"/>
-                <w:sz w:val="22"/>
-              </w:rPr>
-              <w:t xml:space="preserve">Filter </w:t>
-            </w:r>
-            <w:r>
-              <w:rPr>
-                <w:rFonts w:ascii="Calibri" w:hAnsi="Calibri" w:cs="Calibri"/>
-                <w:color w:val="000000"/>
-                <w:sz w:val="22"/>
-              </w:rPr>
-              <w:t>House</w:t>
-            </w:r>
-          </w:p>
-        </w:tc>
-        <w:tc>
-          <w:tcPr>
-            <w:tcW w:w="1276" w:type="dxa"/>
-          </w:tcPr>
-          <w:p>
-            <w:pPr>
-              <w:spacing w:line="254" w:lineRule="auto"/>
-              <w:ind w:left="33"/>
-              <w:rPr>
-                <w:rFonts w:cstheme="minorHAnsi"/>
-                <w:b/>
-                <w:bCs/>
-                <w:i/>
-              </w:rPr>
-            </w:pPr>
-            <w:r>
-              <w:rPr>
-                <w:rFonts w:ascii="Calibri" w:hAnsi="Calibri" w:cs="Calibri"/>
-                <w:color w:val="000000"/>
-                <w:sz w:val="22"/>
-              </w:rPr>
-              <w:t>Complex</w:t>
-            </w:r>
-          </w:p>
-        </w:tc>
-        <w:tc>
-          <w:tcPr>
-            <w:tcW w:w="1275" w:type="dxa"/>
-          </w:tcPr>
-          <w:p>
-            <w:pPr>
-              <w:spacing w:line="254" w:lineRule="auto"/>
-              <w:ind w:left="33"/>
-              <w:jc w:val="center"/>
-              <w:rPr>
-                <w:rFonts w:cstheme="minorHAnsi"/>
-                <w:b/>
-                <w:bCs/>
-                <w:i/>
-              </w:rPr>
-            </w:pPr>
-            <w:r>
-              <w:rPr>
-                <w:rFonts w:ascii="Calibri" w:hAnsi="Calibri" w:cs="Calibri"/>
-                <w:color w:val="000000"/>
-                <w:sz w:val="22"/>
-              </w:rPr>
-              <w:t>10</w:t>
             </w:r>
           </w:p>
         </w:tc>
@@ -4303,8 +4355,17 @@
               <w:rPr>
                 <w:rFonts w:ascii="Calibri" w:hAnsi="Calibri" w:cs="Calibri"/>
                 <w:color w:val="000000"/>
-              </w:rPr>
-              <w:t>3.3.1</w:t>
+                <w:sz w:val="22"/>
+              </w:rPr>
+              <w:t>3.2.</w:t>
+            </w:r>
+            <w:r>
+              <w:rPr>
+                <w:rFonts w:ascii="Calibri" w:hAnsi="Calibri" w:cs="Calibri"/>
+                <w:color w:val="000000"/>
+                <w:sz w:val="22"/>
+              </w:rPr>
+              <w:t>2</w:t>
             </w:r>
           </w:p>
         </w:tc>
@@ -4315,18 +4376,18 @@
           <w:p>
             <w:pPr>
               <w:spacing w:line="254" w:lineRule="auto"/>
-              <w:ind w:left="33"/>
-              <w:rPr>
-                <w:rFonts w:ascii="Calibri" w:hAnsi="Calibri" w:cs="Calibri"/>
-                <w:color w:val="000000"/>
-              </w:rPr>
-            </w:pPr>
-            <w:r>
-              <w:rPr>
-                <w:rFonts w:ascii="Calibri" w:hAnsi="Calibri" w:cs="Calibri"/>
-                <w:color w:val="000000"/>
-              </w:rPr>
-              <w:t>Filter by Name</w:t>
+              <w:rPr>
+                <w:rFonts w:ascii="Calibri" w:hAnsi="Calibri" w:cs="Calibri"/>
+                <w:color w:val="000000"/>
+              </w:rPr>
+            </w:pPr>
+            <w:r>
+              <w:rPr>
+                <w:rFonts w:ascii="Calibri" w:hAnsi="Calibri" w:cs="Calibri"/>
+                <w:color w:val="000000"/>
+                <w:sz w:val="22"/>
+              </w:rPr>
+              <w:t>Paginate List of Houses</w:t>
             </w:r>
           </w:p>
         </w:tc>
@@ -4343,6 +4404,14 @@
                 <w:color w:val="000000"/>
               </w:rPr>
             </w:pPr>
+            <w:r>
+              <w:rPr>
+                <w:rFonts w:ascii="Calibri" w:hAnsi="Calibri" w:cs="Calibri"/>
+                <w:color w:val="000000"/>
+                <w:sz w:val="22"/>
+              </w:rPr>
+              <w:t>Complex</w:t>
+            </w:r>
           </w:p>
         </w:tc>
         <w:tc>
@@ -4359,6 +4428,14 @@
                 <w:color w:val="000000"/>
               </w:rPr>
             </w:pPr>
+            <w:r>
+              <w:rPr>
+                <w:rFonts w:ascii="Calibri" w:hAnsi="Calibri" w:cs="Calibri"/>
+                <w:color w:val="000000"/>
+                <w:sz w:val="22"/>
+              </w:rPr>
+              <w:t>3</w:t>
+            </w:r>
           </w:p>
         </w:tc>
       </w:tr>
@@ -4376,16 +4453,19 @@
               <w:ind w:left="33"/>
               <w:jc w:val="center"/>
               <w:rPr>
-                <w:rFonts w:ascii="Calibri" w:hAnsi="Calibri" w:cs="Calibri"/>
-                <w:color w:val="000000"/>
-              </w:rPr>
-            </w:pPr>
-            <w:r>
-              <w:rPr>
-                <w:rFonts w:ascii="Calibri" w:hAnsi="Calibri" w:cs="Calibri"/>
-                <w:color w:val="000000"/>
-              </w:rPr>
-              <w:t>3.3.2</w:t>
+                <w:rFonts w:cstheme="minorHAnsi"/>
+                <w:b/>
+                <w:bCs/>
+                <w:i/>
+              </w:rPr>
+            </w:pPr>
+            <w:r>
+              <w:rPr>
+                <w:rFonts w:ascii="Calibri" w:hAnsi="Calibri" w:cs="Calibri"/>
+                <w:color w:val="000000"/>
+                <w:sz w:val="22"/>
+              </w:rPr>
+              <w:t>3.3</w:t>
             </w:r>
           </w:p>
         </w:tc>
@@ -4396,18 +4476,20 @@
           <w:p>
             <w:pPr>
               <w:spacing w:line="254" w:lineRule="auto"/>
-              <w:ind w:left="33"/>
-              <w:rPr>
-                <w:rFonts w:ascii="Calibri" w:hAnsi="Calibri" w:cs="Calibri"/>
-                <w:color w:val="000000"/>
-              </w:rPr>
-            </w:pPr>
-            <w:r>
-              <w:rPr>
-                <w:rFonts w:ascii="Calibri" w:hAnsi="Calibri" w:cs="Calibri"/>
-                <w:color w:val="000000"/>
-              </w:rPr>
-              <w:t>Filter by Campus</w:t>
+              <w:rPr>
+                <w:rFonts w:cstheme="minorHAnsi"/>
+                <w:b/>
+                <w:bCs/>
+                <w:i/>
+              </w:rPr>
+            </w:pPr>
+            <w:r>
+              <w:rPr>
+                <w:rFonts w:ascii="Calibri" w:hAnsi="Calibri" w:cs="Calibri"/>
+                <w:color w:val="000000"/>
+                <w:sz w:val="22"/>
+              </w:rPr>
+              <w:t>Filter House</w:t>
             </w:r>
           </w:p>
         </w:tc>
@@ -4420,10 +4502,20 @@
               <w:spacing w:line="254" w:lineRule="auto"/>
               <w:ind w:left="33"/>
               <w:rPr>
-                <w:rFonts w:ascii="Calibri" w:hAnsi="Calibri" w:cs="Calibri"/>
-                <w:color w:val="000000"/>
-              </w:rPr>
-            </w:pPr>
+                <w:rFonts w:cstheme="minorHAnsi"/>
+                <w:b/>
+                <w:bCs/>
+                <w:i/>
+              </w:rPr>
+            </w:pPr>
+            <w:r>
+              <w:rPr>
+                <w:rFonts w:ascii="Calibri" w:hAnsi="Calibri" w:cs="Calibri"/>
+                <w:color w:val="000000"/>
+                <w:sz w:val="22"/>
+              </w:rPr>
+              <w:t>Complex</w:t>
+            </w:r>
           </w:p>
         </w:tc>
         <w:tc>
@@ -4436,10 +4528,20 @@
               <w:ind w:left="33"/>
               <w:jc w:val="center"/>
               <w:rPr>
-                <w:rFonts w:ascii="Calibri" w:hAnsi="Calibri" w:cs="Calibri"/>
-                <w:color w:val="000000"/>
-              </w:rPr>
-            </w:pPr>
+                <w:rFonts w:cstheme="minorHAnsi"/>
+                <w:b/>
+                <w:bCs/>
+                <w:i/>
+              </w:rPr>
+            </w:pPr>
+            <w:r>
+              <w:rPr>
+                <w:rFonts w:ascii="Calibri" w:hAnsi="Calibri" w:cs="Calibri"/>
+                <w:color w:val="000000"/>
+                <w:sz w:val="22"/>
+              </w:rPr>
+              <w:t>10</w:t>
+            </w:r>
           </w:p>
         </w:tc>
       </w:tr>
@@ -4466,7 +4568,7 @@
                 <w:rFonts w:ascii="Calibri" w:hAnsi="Calibri" w:cs="Calibri"/>
                 <w:color w:val="000000"/>
               </w:rPr>
-              <w:t>3.3.3</w:t>
+              <w:t>3.3.1</w:t>
             </w:r>
           </w:p>
         </w:tc>
@@ -4477,18 +4579,17 @@
           <w:p>
             <w:pPr>
               <w:spacing w:line="254" w:lineRule="auto"/>
-              <w:ind w:left="33"/>
-              <w:rPr>
-                <w:rFonts w:ascii="Calibri" w:hAnsi="Calibri" w:cs="Calibri"/>
-                <w:color w:val="000000"/>
-              </w:rPr>
-            </w:pPr>
-            <w:r>
-              <w:rPr>
-                <w:rFonts w:ascii="Calibri" w:hAnsi="Calibri" w:cs="Calibri"/>
-                <w:color w:val="000000"/>
-              </w:rPr>
-              <w:t>Filter by Region</w:t>
+              <w:rPr>
+                <w:rFonts w:ascii="Calibri" w:hAnsi="Calibri" w:cs="Calibri"/>
+                <w:color w:val="000000"/>
+              </w:rPr>
+            </w:pPr>
+            <w:r>
+              <w:rPr>
+                <w:rFonts w:ascii="Calibri" w:hAnsi="Calibri" w:cs="Calibri"/>
+                <w:color w:val="000000"/>
+              </w:rPr>
+              <w:t>Filter by Name</w:t>
             </w:r>
           </w:p>
         </w:tc>
@@ -4505,6 +4606,13 @@
                 <w:color w:val="000000"/>
               </w:rPr>
             </w:pPr>
+            <w:r>
+              <w:rPr>
+                <w:rFonts w:ascii="Calibri" w:hAnsi="Calibri" w:cs="Calibri"/>
+                <w:color w:val="000000"/>
+              </w:rPr>
+              <w:t>Simple</w:t>
+            </w:r>
           </w:p>
         </w:tc>
         <w:tc>
@@ -4547,7 +4655,7 @@
                 <w:rFonts w:ascii="Calibri" w:hAnsi="Calibri" w:cs="Calibri"/>
                 <w:color w:val="000000"/>
               </w:rPr>
-              <w:t>3.3.4</w:t>
+              <w:t>3.3.2</w:t>
             </w:r>
           </w:p>
         </w:tc>
@@ -4558,18 +4666,17 @@
           <w:p>
             <w:pPr>
               <w:spacing w:line="254" w:lineRule="auto"/>
-              <w:ind w:left="33"/>
-              <w:rPr>
-                <w:rFonts w:ascii="Calibri" w:hAnsi="Calibri" w:cs="Calibri"/>
-                <w:color w:val="000000"/>
-              </w:rPr>
-            </w:pPr>
-            <w:r>
-              <w:rPr>
-                <w:rFonts w:ascii="Calibri" w:hAnsi="Calibri" w:cs="Calibri"/>
-                <w:color w:val="000000"/>
-              </w:rPr>
-              <w:t>Filter by Distance</w:t>
+              <w:rPr>
+                <w:rFonts w:ascii="Calibri" w:hAnsi="Calibri" w:cs="Calibri"/>
+                <w:color w:val="000000"/>
+              </w:rPr>
+            </w:pPr>
+            <w:r>
+              <w:rPr>
+                <w:rFonts w:ascii="Calibri" w:hAnsi="Calibri" w:cs="Calibri"/>
+                <w:color w:val="000000"/>
+              </w:rPr>
+              <w:t>Filter by Campus</w:t>
             </w:r>
           </w:p>
         </w:tc>
@@ -4586,6 +4693,13 @@
                 <w:color w:val="000000"/>
               </w:rPr>
             </w:pPr>
+            <w:r>
+              <w:rPr>
+                <w:rFonts w:ascii="Calibri" w:hAnsi="Calibri" w:cs="Calibri"/>
+                <w:color w:val="000000"/>
+              </w:rPr>
+              <w:t>Simple</w:t>
+            </w:r>
           </w:p>
         </w:tc>
         <w:tc>
@@ -4628,7 +4742,7 @@
                 <w:rFonts w:ascii="Calibri" w:hAnsi="Calibri" w:cs="Calibri"/>
                 <w:color w:val="000000"/>
               </w:rPr>
-              <w:t>3.3.5</w:t>
+              <w:t>3.3.3</w:t>
             </w:r>
           </w:p>
         </w:tc>
@@ -4639,18 +4753,17 @@
           <w:p>
             <w:pPr>
               <w:spacing w:line="254" w:lineRule="auto"/>
-              <w:ind w:left="33"/>
-              <w:rPr>
-                <w:rFonts w:ascii="Calibri" w:hAnsi="Calibri" w:cs="Calibri"/>
-                <w:color w:val="000000"/>
-              </w:rPr>
-            </w:pPr>
-            <w:r>
-              <w:rPr>
-                <w:rFonts w:ascii="Calibri" w:hAnsi="Calibri" w:cs="Calibri"/>
-                <w:color w:val="000000"/>
-              </w:rPr>
-              <w:t>Filter by Price</w:t>
+              <w:rPr>
+                <w:rFonts w:ascii="Calibri" w:hAnsi="Calibri" w:cs="Calibri"/>
+                <w:color w:val="000000"/>
+              </w:rPr>
+            </w:pPr>
+            <w:r>
+              <w:rPr>
+                <w:rFonts w:ascii="Calibri" w:hAnsi="Calibri" w:cs="Calibri"/>
+                <w:color w:val="000000"/>
+              </w:rPr>
+              <w:t>Filter by Region</w:t>
             </w:r>
           </w:p>
         </w:tc>
@@ -4667,6 +4780,13 @@
                 <w:color w:val="000000"/>
               </w:rPr>
             </w:pPr>
+            <w:r>
+              <w:rPr>
+                <w:rFonts w:ascii="Calibri" w:hAnsi="Calibri" w:cs="Calibri"/>
+                <w:color w:val="000000"/>
+              </w:rPr>
+              <w:t>Simple</w:t>
+            </w:r>
           </w:p>
         </w:tc>
         <w:tc>
@@ -4709,7 +4829,7 @@
                 <w:rFonts w:ascii="Calibri" w:hAnsi="Calibri" w:cs="Calibri"/>
                 <w:color w:val="000000"/>
               </w:rPr>
-              <w:t>3.3.6</w:t>
+              <w:t>3.3.4</w:t>
             </w:r>
           </w:p>
         </w:tc>
@@ -4720,18 +4840,17 @@
           <w:p>
             <w:pPr>
               <w:spacing w:line="254" w:lineRule="auto"/>
-              <w:ind w:left="33"/>
-              <w:rPr>
-                <w:rFonts w:ascii="Calibri" w:hAnsi="Calibri" w:cs="Calibri"/>
-                <w:color w:val="000000"/>
-              </w:rPr>
-            </w:pPr>
-            <w:r>
-              <w:rPr>
-                <w:rFonts w:ascii="Calibri" w:hAnsi="Calibri" w:cs="Calibri"/>
-                <w:color w:val="000000"/>
-              </w:rPr>
-              <w:t>Filter by Room Type</w:t>
+              <w:rPr>
+                <w:rFonts w:ascii="Calibri" w:hAnsi="Calibri" w:cs="Calibri"/>
+                <w:color w:val="000000"/>
+              </w:rPr>
+            </w:pPr>
+            <w:r>
+              <w:rPr>
+                <w:rFonts w:ascii="Calibri" w:hAnsi="Calibri" w:cs="Calibri"/>
+                <w:color w:val="000000"/>
+              </w:rPr>
+              <w:t>Filter by Distance</w:t>
             </w:r>
           </w:p>
         </w:tc>
@@ -4748,6 +4867,13 @@
                 <w:color w:val="000000"/>
               </w:rPr>
             </w:pPr>
+            <w:r>
+              <w:rPr>
+                <w:rFonts w:ascii="Calibri" w:hAnsi="Calibri" w:cs="Calibri"/>
+                <w:color w:val="000000"/>
+              </w:rPr>
+              <w:t>Simple</w:t>
+            </w:r>
           </w:p>
         </w:tc>
         <w:tc>
@@ -4790,7 +4916,7 @@
                 <w:rFonts w:ascii="Calibri" w:hAnsi="Calibri" w:cs="Calibri"/>
                 <w:color w:val="000000"/>
               </w:rPr>
-              <w:t>3.3.7</w:t>
+              <w:t>3.3.5</w:t>
             </w:r>
           </w:p>
         </w:tc>
@@ -4801,18 +4927,17 @@
           <w:p>
             <w:pPr>
               <w:spacing w:line="254" w:lineRule="auto"/>
-              <w:ind w:left="33"/>
-              <w:rPr>
-                <w:rFonts w:ascii="Calibri" w:hAnsi="Calibri" w:cs="Calibri"/>
-                <w:color w:val="000000"/>
-              </w:rPr>
-            </w:pPr>
-            <w:r>
-              <w:rPr>
-                <w:rFonts w:ascii="Calibri" w:hAnsi="Calibri" w:cs="Calibri"/>
-                <w:color w:val="000000"/>
-              </w:rPr>
-              <w:t>Filter by House Utility</w:t>
+              <w:rPr>
+                <w:rFonts w:ascii="Calibri" w:hAnsi="Calibri" w:cs="Calibri"/>
+                <w:color w:val="000000"/>
+              </w:rPr>
+            </w:pPr>
+            <w:r>
+              <w:rPr>
+                <w:rFonts w:ascii="Calibri" w:hAnsi="Calibri" w:cs="Calibri"/>
+                <w:color w:val="000000"/>
+              </w:rPr>
+              <w:t>Filter by Price</w:t>
             </w:r>
           </w:p>
         </w:tc>
@@ -4829,6 +4954,13 @@
                 <w:color w:val="000000"/>
               </w:rPr>
             </w:pPr>
+            <w:r>
+              <w:rPr>
+                <w:rFonts w:ascii="Calibri" w:hAnsi="Calibri" w:cs="Calibri"/>
+                <w:color w:val="000000"/>
+              </w:rPr>
+              <w:t>Simple</w:t>
+            </w:r>
           </w:p>
         </w:tc>
         <w:tc>
@@ -4871,7 +5003,7 @@
                 <w:rFonts w:ascii="Calibri" w:hAnsi="Calibri" w:cs="Calibri"/>
                 <w:color w:val="000000"/>
               </w:rPr>
-              <w:t>3.3.8</w:t>
+              <w:t>3.3.6</w:t>
             </w:r>
           </w:p>
         </w:tc>
@@ -4882,18 +5014,17 @@
           <w:p>
             <w:pPr>
               <w:spacing w:line="254" w:lineRule="auto"/>
-              <w:ind w:left="33"/>
-              <w:rPr>
-                <w:rFonts w:ascii="Calibri" w:hAnsi="Calibri" w:cs="Calibri"/>
-                <w:color w:val="000000"/>
-              </w:rPr>
-            </w:pPr>
-            <w:r>
-              <w:rPr>
-                <w:rFonts w:ascii="Calibri" w:hAnsi="Calibri" w:cs="Calibri"/>
-                <w:color w:val="000000"/>
-              </w:rPr>
-              <w:t>Filter by Room Utility</w:t>
+              <w:rPr>
+                <w:rFonts w:ascii="Calibri" w:hAnsi="Calibri" w:cs="Calibri"/>
+                <w:color w:val="000000"/>
+              </w:rPr>
+            </w:pPr>
+            <w:r>
+              <w:rPr>
+                <w:rFonts w:ascii="Calibri" w:hAnsi="Calibri" w:cs="Calibri"/>
+                <w:color w:val="000000"/>
+              </w:rPr>
+              <w:t>Filter by Room Type</w:t>
             </w:r>
           </w:p>
         </w:tc>
@@ -4910,6 +5041,13 @@
                 <w:color w:val="000000"/>
               </w:rPr>
             </w:pPr>
+            <w:r>
+              <w:rPr>
+                <w:rFonts w:ascii="Calibri" w:hAnsi="Calibri" w:cs="Calibri"/>
+                <w:color w:val="000000"/>
+              </w:rPr>
+              <w:t>Simple</w:t>
+            </w:r>
           </w:p>
         </w:tc>
         <w:tc>
@@ -4952,7 +5090,7 @@
                 <w:rFonts w:ascii="Calibri" w:hAnsi="Calibri" w:cs="Calibri"/>
                 <w:color w:val="000000"/>
               </w:rPr>
-              <w:t>3.3.9</w:t>
+              <w:t>3.3.7</w:t>
             </w:r>
           </w:p>
         </w:tc>
@@ -4963,18 +5101,17 @@
           <w:p>
             <w:pPr>
               <w:spacing w:line="254" w:lineRule="auto"/>
-              <w:ind w:left="33"/>
-              <w:rPr>
-                <w:rFonts w:ascii="Calibri" w:hAnsi="Calibri" w:cs="Calibri"/>
-                <w:color w:val="000000"/>
-              </w:rPr>
-            </w:pPr>
-            <w:r>
-              <w:rPr>
-                <w:rFonts w:ascii="Calibri" w:hAnsi="Calibri" w:cs="Calibri"/>
-                <w:color w:val="000000"/>
-              </w:rPr>
-              <w:t>Filter by Rate</w:t>
+              <w:rPr>
+                <w:rFonts w:ascii="Calibri" w:hAnsi="Calibri" w:cs="Calibri"/>
+                <w:color w:val="000000"/>
+              </w:rPr>
+            </w:pPr>
+            <w:r>
+              <w:rPr>
+                <w:rFonts w:ascii="Calibri" w:hAnsi="Calibri" w:cs="Calibri"/>
+                <w:color w:val="000000"/>
+              </w:rPr>
+              <w:t>Filter by House Utility</w:t>
             </w:r>
           </w:p>
         </w:tc>
@@ -4991,6 +5128,13 @@
                 <w:color w:val="000000"/>
               </w:rPr>
             </w:pPr>
+            <w:r>
+              <w:rPr>
+                <w:rFonts w:ascii="Calibri" w:hAnsi="Calibri" w:cs="Calibri"/>
+                <w:color w:val="000000"/>
+              </w:rPr>
+              <w:t>Simple</w:t>
+            </w:r>
           </w:p>
         </w:tc>
         <w:tc>
@@ -5024,26 +5168,16 @@
               <w:ind w:left="33"/>
               <w:jc w:val="center"/>
               <w:rPr>
-                <w:rFonts w:asciiTheme="minorHAnsi" w:hAnsiTheme="minorHAnsi" w:cstheme="minorHAnsi"/>
-                <w:bCs/>
-                <w:sz w:val="22"/>
-              </w:rPr>
-            </w:pPr>
-            <w:r>
-              <w:rPr>
-                <w:rFonts w:ascii="Calibri" w:hAnsi="Calibri" w:cs="Calibri"/>
-                <w:color w:val="000000"/>
-                <w:sz w:val="22"/>
-              </w:rPr>
-              <w:t>3.</w:t>
-            </w:r>
-            <w:r>
-              <w:rPr>
-                <w:rFonts w:ascii="Calibri" w:hAnsi="Calibri" w:cs="Calibri"/>
-                <w:color w:val="000000"/>
-                <w:sz w:val="22"/>
-              </w:rPr>
-              <w:t>4</w:t>
+                <w:rFonts w:ascii="Calibri" w:hAnsi="Calibri" w:cs="Calibri"/>
+                <w:color w:val="000000"/>
+              </w:rPr>
+            </w:pPr>
+            <w:r>
+              <w:rPr>
+                <w:rFonts w:ascii="Calibri" w:hAnsi="Calibri" w:cs="Calibri"/>
+                <w:color w:val="000000"/>
+              </w:rPr>
+              <w:t>3.3.8</w:t>
             </w:r>
           </w:p>
         </w:tc>
@@ -5055,18 +5189,16 @@
             <w:pPr>
               <w:spacing w:line="254" w:lineRule="auto"/>
               <w:rPr>
-                <w:rFonts w:asciiTheme="minorHAnsi" w:hAnsiTheme="minorHAnsi" w:cstheme="minorHAnsi"/>
-                <w:bCs/>
-                <w:sz w:val="22"/>
-              </w:rPr>
-            </w:pPr>
-            <w:r>
-              <w:rPr>
-                <w:rFonts w:ascii="Calibri" w:hAnsi="Calibri" w:cs="Calibri"/>
-                <w:color w:val="000000"/>
-                <w:sz w:val="22"/>
-              </w:rPr>
-              <w:t>Order Houses</w:t>
+                <w:rFonts w:ascii="Calibri" w:hAnsi="Calibri" w:cs="Calibri"/>
+                <w:color w:val="000000"/>
+              </w:rPr>
+            </w:pPr>
+            <w:r>
+              <w:rPr>
+                <w:rFonts w:ascii="Calibri" w:hAnsi="Calibri" w:cs="Calibri"/>
+                <w:color w:val="000000"/>
+              </w:rPr>
+              <w:t>Filter by Room Utility</w:t>
             </w:r>
           </w:p>
         </w:tc>
@@ -5079,18 +5211,16 @@
               <w:spacing w:line="254" w:lineRule="auto"/>
               <w:ind w:left="33"/>
               <w:rPr>
-                <w:rFonts w:asciiTheme="minorHAnsi" w:hAnsiTheme="minorHAnsi" w:cstheme="minorHAnsi"/>
-                <w:bCs/>
-                <w:sz w:val="22"/>
-              </w:rPr>
-            </w:pPr>
-            <w:r>
-              <w:rPr>
-                <w:rFonts w:ascii="Calibri" w:hAnsi="Calibri" w:cs="Calibri"/>
-                <w:color w:val="000000"/>
-                <w:sz w:val="22"/>
-              </w:rPr>
-              <w:t>Medium</w:t>
+                <w:rFonts w:ascii="Calibri" w:hAnsi="Calibri" w:cs="Calibri"/>
+                <w:color w:val="000000"/>
+              </w:rPr>
+            </w:pPr>
+            <w:r>
+              <w:rPr>
+                <w:rFonts w:ascii="Calibri" w:hAnsi="Calibri" w:cs="Calibri"/>
+                <w:color w:val="000000"/>
+              </w:rPr>
+              <w:t>Simple</w:t>
             </w:r>
           </w:p>
         </w:tc>
@@ -5104,19 +5234,10 @@
               <w:ind w:left="33"/>
               <w:jc w:val="center"/>
               <w:rPr>
-                <w:rFonts w:asciiTheme="minorHAnsi" w:hAnsiTheme="minorHAnsi" w:cstheme="minorHAnsi"/>
-                <w:bCs/>
-                <w:sz w:val="22"/>
-              </w:rPr>
-            </w:pPr>
-            <w:r>
-              <w:rPr>
-                <w:rFonts w:ascii="Calibri" w:hAnsi="Calibri" w:cs="Calibri"/>
-                <w:color w:val="000000"/>
-                <w:sz w:val="22"/>
-              </w:rPr>
-              <w:t>2</w:t>
-            </w:r>
+                <w:rFonts w:ascii="Calibri" w:hAnsi="Calibri" w:cs="Calibri"/>
+                <w:color w:val="000000"/>
+              </w:rPr>
+            </w:pPr>
           </w:p>
         </w:tc>
       </w:tr>
@@ -5143,7 +5264,7 @@
                 <w:rFonts w:ascii="Calibri" w:hAnsi="Calibri" w:cs="Calibri"/>
                 <w:color w:val="000000"/>
               </w:rPr>
-              <w:t>3.4.1</w:t>
+              <w:t>3.3.9</w:t>
             </w:r>
           </w:p>
         </w:tc>
@@ -5164,7 +5285,7 @@
                 <w:rFonts w:ascii="Calibri" w:hAnsi="Calibri" w:cs="Calibri"/>
                 <w:color w:val="000000"/>
               </w:rPr>
-              <w:t>Order by Price</w:t>
+              <w:t>Filter by Rate</w:t>
             </w:r>
           </w:p>
         </w:tc>
@@ -5181,6 +5302,13 @@
                 <w:color w:val="000000"/>
               </w:rPr>
             </w:pPr>
+            <w:r>
+              <w:rPr>
+                <w:rFonts w:ascii="Calibri" w:hAnsi="Calibri" w:cs="Calibri"/>
+                <w:color w:val="000000"/>
+              </w:rPr>
+              <w:t>Simple</w:t>
+            </w:r>
           </w:p>
         </w:tc>
         <w:tc>
@@ -5214,16 +5342,18 @@
               <w:ind w:left="33"/>
               <w:jc w:val="center"/>
               <w:rPr>
-                <w:rFonts w:ascii="Calibri" w:hAnsi="Calibri" w:cs="Calibri"/>
-                <w:color w:val="000000"/>
-              </w:rPr>
-            </w:pPr>
-            <w:r>
-              <w:rPr>
-                <w:rFonts w:ascii="Calibri" w:hAnsi="Calibri" w:cs="Calibri"/>
-                <w:color w:val="000000"/>
-              </w:rPr>
-              <w:t>3.4.2</w:t>
+                <w:rFonts w:asciiTheme="minorHAnsi" w:hAnsiTheme="minorHAnsi" w:cstheme="minorHAnsi"/>
+                <w:bCs/>
+                <w:sz w:val="22"/>
+              </w:rPr>
+            </w:pPr>
+            <w:r>
+              <w:rPr>
+                <w:rFonts w:ascii="Calibri" w:hAnsi="Calibri" w:cs="Calibri"/>
+                <w:color w:val="000000"/>
+                <w:sz w:val="22"/>
+              </w:rPr>
+              <w:t>3.4</w:t>
             </w:r>
           </w:p>
         </w:tc>
@@ -5235,16 +5365,18 @@
             <w:pPr>
               <w:spacing w:line="254" w:lineRule="auto"/>
               <w:rPr>
-                <w:rFonts w:ascii="Calibri" w:hAnsi="Calibri" w:cs="Calibri"/>
-                <w:color w:val="000000"/>
-              </w:rPr>
-            </w:pPr>
-            <w:r>
-              <w:rPr>
-                <w:rFonts w:ascii="Calibri" w:hAnsi="Calibri" w:cs="Calibri"/>
-                <w:color w:val="000000"/>
-              </w:rPr>
-              <w:t>Order by Distance</w:t>
+                <w:rFonts w:asciiTheme="minorHAnsi" w:hAnsiTheme="minorHAnsi" w:cstheme="minorHAnsi"/>
+                <w:bCs/>
+                <w:sz w:val="22"/>
+              </w:rPr>
+            </w:pPr>
+            <w:r>
+              <w:rPr>
+                <w:rFonts w:ascii="Calibri" w:hAnsi="Calibri" w:cs="Calibri"/>
+                <w:color w:val="000000"/>
+                <w:sz w:val="22"/>
+              </w:rPr>
+              <w:t>Order Houses</w:t>
             </w:r>
           </w:p>
         </w:tc>
@@ -5257,10 +5389,19 @@
               <w:spacing w:line="254" w:lineRule="auto"/>
               <w:ind w:left="33"/>
               <w:rPr>
-                <w:rFonts w:ascii="Calibri" w:hAnsi="Calibri" w:cs="Calibri"/>
-                <w:color w:val="000000"/>
-              </w:rPr>
-            </w:pPr>
+                <w:rFonts w:asciiTheme="minorHAnsi" w:hAnsiTheme="minorHAnsi" w:cstheme="minorHAnsi"/>
+                <w:bCs/>
+                <w:sz w:val="22"/>
+              </w:rPr>
+            </w:pPr>
+            <w:r>
+              <w:rPr>
+                <w:rFonts w:ascii="Calibri" w:hAnsi="Calibri" w:cs="Calibri"/>
+                <w:color w:val="000000"/>
+                <w:sz w:val="22"/>
+              </w:rPr>
+              <w:t>Medium</w:t>
+            </w:r>
           </w:p>
         </w:tc>
         <w:tc>
@@ -5273,10 +5414,19 @@
               <w:ind w:left="33"/>
               <w:jc w:val="center"/>
               <w:rPr>
-                <w:rFonts w:ascii="Calibri" w:hAnsi="Calibri" w:cs="Calibri"/>
-                <w:color w:val="000000"/>
-              </w:rPr>
-            </w:pPr>
+                <w:rFonts w:asciiTheme="minorHAnsi" w:hAnsiTheme="minorHAnsi" w:cstheme="minorHAnsi"/>
+                <w:bCs/>
+                <w:sz w:val="22"/>
+              </w:rPr>
+            </w:pPr>
+            <w:r>
+              <w:rPr>
+                <w:rFonts w:ascii="Calibri" w:hAnsi="Calibri" w:cs="Calibri"/>
+                <w:color w:val="000000"/>
+                <w:sz w:val="22"/>
+              </w:rPr>
+              <w:t>2</w:t>
+            </w:r>
           </w:p>
         </w:tc>
       </w:tr>
@@ -5303,7 +5453,7 @@
                 <w:rFonts w:ascii="Calibri" w:hAnsi="Calibri" w:cs="Calibri"/>
                 <w:color w:val="000000"/>
               </w:rPr>
-              <w:t>3.4.3</w:t>
+              <w:t>3.4.1</w:t>
             </w:r>
           </w:p>
         </w:tc>
@@ -5324,7 +5474,7 @@
                 <w:rFonts w:ascii="Calibri" w:hAnsi="Calibri" w:cs="Calibri"/>
                 <w:color w:val="000000"/>
               </w:rPr>
-              <w:t>Order by Rate</w:t>
+              <w:t>Order by Price</w:t>
             </w:r>
           </w:p>
         </w:tc>
@@ -5341,6 +5491,13 @@
                 <w:color w:val="000000"/>
               </w:rPr>
             </w:pPr>
+            <w:r>
+              <w:rPr>
+                <w:rFonts w:ascii="Calibri" w:hAnsi="Calibri" w:cs="Calibri"/>
+                <w:color w:val="000000"/>
+              </w:rPr>
+              <w:t>Simple</w:t>
+            </w:r>
           </w:p>
         </w:tc>
         <w:tc>
@@ -5374,23 +5531,17 @@
               <w:ind w:left="33"/>
               <w:jc w:val="center"/>
               <w:rPr>
-                <w:rFonts w:asciiTheme="minorHAnsi" w:hAnsiTheme="minorHAnsi" w:cstheme="minorHAnsi"/>
-                <w:bCs/>
-                <w:sz w:val="22"/>
-              </w:rPr>
-            </w:pPr>
-            <w:r>
-              <w:rPr>
-                <w:rFonts w:ascii="Calibri" w:hAnsi="Calibri" w:cs="Calibri"/>
-                <w:b/>
-                <w:bCs/>
-                <w:i/>
-                <w:iCs/>
-                <w:color w:val="000000"/>
-                <w:sz w:val="22"/>
+                <w:rFonts w:ascii="Calibri" w:hAnsi="Calibri" w:cs="Calibri"/>
+                <w:color w:val="000000"/>
+              </w:rPr>
+            </w:pPr>
+            <w:r>
+              <w:rPr>
+                <w:rFonts w:ascii="Calibri" w:hAnsi="Calibri" w:cs="Calibri"/>
+                <w:color w:val="000000"/>
               </w:rPr>
               <w:lastRenderedPageBreak/>
-              <w:t>4</w:t>
+              <w:t>3.4.2</w:t>
             </w:r>
           </w:p>
         </w:tc>
@@ -5402,22 +5553,16 @@
             <w:pPr>
               <w:spacing w:line="254" w:lineRule="auto"/>
               <w:rPr>
-                <w:rFonts w:asciiTheme="minorHAnsi" w:hAnsiTheme="minorHAnsi" w:cstheme="minorHAnsi"/>
-                <w:bCs/>
-                <w:sz w:val="22"/>
-              </w:rPr>
-            </w:pPr>
-            <w:r>
-              <w:rPr>
-                <w:rFonts w:ascii="Calibri" w:hAnsi="Calibri" w:cs="Calibri"/>
-                <w:b/>
-                <w:bCs/>
-                <w:i/>
-                <w:iCs/>
-                <w:color w:val="000000"/>
-                <w:sz w:val="22"/>
-              </w:rPr>
-              <w:t>GUEST - House Details</w:t>
+                <w:rFonts w:ascii="Calibri" w:hAnsi="Calibri" w:cs="Calibri"/>
+                <w:color w:val="000000"/>
+              </w:rPr>
+            </w:pPr>
+            <w:r>
+              <w:rPr>
+                <w:rFonts w:ascii="Calibri" w:hAnsi="Calibri" w:cs="Calibri"/>
+                <w:color w:val="000000"/>
+              </w:rPr>
+              <w:t>Order by Distance</w:t>
             </w:r>
           </w:p>
         </w:tc>
@@ -5430,11 +5575,17 @@
               <w:spacing w:line="254" w:lineRule="auto"/>
               <w:ind w:left="33"/>
               <w:rPr>
-                <w:rFonts w:asciiTheme="minorHAnsi" w:hAnsiTheme="minorHAnsi" w:cstheme="minorHAnsi"/>
-                <w:bCs/>
-                <w:sz w:val="22"/>
-              </w:rPr>
-            </w:pPr>
+                <w:rFonts w:ascii="Calibri" w:hAnsi="Calibri" w:cs="Calibri"/>
+                <w:color w:val="000000"/>
+              </w:rPr>
+            </w:pPr>
+            <w:r>
+              <w:rPr>
+                <w:rFonts w:ascii="Calibri" w:hAnsi="Calibri" w:cs="Calibri"/>
+                <w:color w:val="000000"/>
+              </w:rPr>
+              <w:t>Simple</w:t>
+            </w:r>
           </w:p>
         </w:tc>
         <w:tc>
@@ -5447,21 +5598,10 @@
               <w:ind w:left="33"/>
               <w:jc w:val="center"/>
               <w:rPr>
-                <w:rFonts w:asciiTheme="minorHAnsi" w:hAnsiTheme="minorHAnsi" w:cstheme="minorHAnsi"/>
-                <w:bCs/>
-                <w:sz w:val="22"/>
-              </w:rPr>
-            </w:pPr>
-            <w:r>
-              <w:rPr>
-                <w:rFonts w:ascii="Calibri" w:hAnsi="Calibri" w:cs="Calibri"/>
-                <w:b/>
-                <w:bCs/>
-                <w:color w:val="000000"/>
-                <w:sz w:val="22"/>
-              </w:rPr>
-              <w:t>19</w:t>
-            </w:r>
+                <w:rFonts w:ascii="Calibri" w:hAnsi="Calibri" w:cs="Calibri"/>
+                <w:color w:val="000000"/>
+              </w:rPr>
+            </w:pPr>
           </w:p>
         </w:tc>
       </w:tr>
@@ -5479,18 +5619,16 @@
               <w:ind w:left="33"/>
               <w:jc w:val="center"/>
               <w:rPr>
-                <w:rFonts w:asciiTheme="minorHAnsi" w:hAnsiTheme="minorHAnsi" w:cstheme="minorHAnsi"/>
-                <w:bCs/>
-                <w:sz w:val="22"/>
-              </w:rPr>
-            </w:pPr>
-            <w:r>
-              <w:rPr>
-                <w:rFonts w:ascii="Calibri" w:hAnsi="Calibri" w:cs="Calibri"/>
-                <w:color w:val="000000"/>
-                <w:sz w:val="22"/>
-              </w:rPr>
-              <w:t>4.1</w:t>
+                <w:rFonts w:ascii="Calibri" w:hAnsi="Calibri" w:cs="Calibri"/>
+                <w:color w:val="000000"/>
+              </w:rPr>
+            </w:pPr>
+            <w:r>
+              <w:rPr>
+                <w:rFonts w:ascii="Calibri" w:hAnsi="Calibri" w:cs="Calibri"/>
+                <w:color w:val="000000"/>
+              </w:rPr>
+              <w:t>3.4.3</w:t>
             </w:r>
           </w:p>
         </w:tc>
@@ -5502,18 +5640,16 @@
             <w:pPr>
               <w:spacing w:line="254" w:lineRule="auto"/>
               <w:rPr>
-                <w:rFonts w:asciiTheme="minorHAnsi" w:hAnsiTheme="minorHAnsi" w:cstheme="minorHAnsi"/>
-                <w:bCs/>
-                <w:sz w:val="22"/>
-              </w:rPr>
-            </w:pPr>
-            <w:r>
-              <w:rPr>
-                <w:rFonts w:ascii="Calibri" w:hAnsi="Calibri" w:cs="Calibri"/>
-                <w:color w:val="000000"/>
-                <w:sz w:val="22"/>
-              </w:rPr>
-              <w:t>House basic details</w:t>
+                <w:rFonts w:ascii="Calibri" w:hAnsi="Calibri" w:cs="Calibri"/>
+                <w:color w:val="000000"/>
+              </w:rPr>
+            </w:pPr>
+            <w:r>
+              <w:rPr>
+                <w:rFonts w:ascii="Calibri" w:hAnsi="Calibri" w:cs="Calibri"/>
+                <w:color w:val="000000"/>
+              </w:rPr>
+              <w:t>Order by Rate</w:t>
             </w:r>
           </w:p>
         </w:tc>
@@ -5526,18 +5662,16 @@
               <w:spacing w:line="254" w:lineRule="auto"/>
               <w:ind w:left="33"/>
               <w:rPr>
-                <w:rFonts w:asciiTheme="minorHAnsi" w:hAnsiTheme="minorHAnsi" w:cstheme="minorHAnsi"/>
-                <w:bCs/>
-                <w:sz w:val="22"/>
-              </w:rPr>
-            </w:pPr>
-            <w:r>
-              <w:rPr>
-                <w:rFonts w:ascii="Calibri" w:hAnsi="Calibri" w:cs="Calibri"/>
-                <w:color w:val="000000"/>
-                <w:sz w:val="22"/>
-              </w:rPr>
-              <w:t>Medium</w:t>
+                <w:rFonts w:ascii="Calibri" w:hAnsi="Calibri" w:cs="Calibri"/>
+                <w:color w:val="000000"/>
+              </w:rPr>
+            </w:pPr>
+            <w:r>
+              <w:rPr>
+                <w:rFonts w:ascii="Calibri" w:hAnsi="Calibri" w:cs="Calibri"/>
+                <w:color w:val="000000"/>
+              </w:rPr>
+              <w:t>Simple</w:t>
             </w:r>
           </w:p>
         </w:tc>
@@ -5551,19 +5685,10 @@
               <w:ind w:left="33"/>
               <w:jc w:val="center"/>
               <w:rPr>
-                <w:rFonts w:asciiTheme="minorHAnsi" w:hAnsiTheme="minorHAnsi" w:cstheme="minorHAnsi"/>
-                <w:bCs/>
-                <w:sz w:val="22"/>
-              </w:rPr>
-            </w:pPr>
-            <w:r>
-              <w:rPr>
-                <w:rFonts w:ascii="Calibri" w:hAnsi="Calibri" w:cs="Calibri"/>
-                <w:color w:val="000000"/>
-                <w:sz w:val="22"/>
-              </w:rPr>
-              <w:t>5</w:t>
-            </w:r>
+                <w:rFonts w:ascii="Calibri" w:hAnsi="Calibri" w:cs="Calibri"/>
+                <w:color w:val="000000"/>
+              </w:rPr>
+            </w:pPr>
           </w:p>
         </w:tc>
       </w:tr>
@@ -5574,9 +5699,6 @@
         <w:tc>
           <w:tcPr>
             <w:tcW w:w="848" w:type="dxa"/>
-            <w:tcBorders>
-              <w:bottom w:val="single" w:sz="4" w:space="0" w:color="auto"/>
-            </w:tcBorders>
           </w:tcPr>
           <w:p>
             <w:pPr>
@@ -5584,86 +5706,104 @@
               <w:ind w:left="33"/>
               <w:jc w:val="center"/>
               <w:rPr>
-                <w:rFonts w:asciiTheme="minorHAnsi" w:hAnsiTheme="minorHAnsi" w:cstheme="minorHAnsi"/>
-                <w:b/>
-                <w:bCs/>
-                <w:i/>
-                <w:sz w:val="22"/>
-              </w:rPr>
-            </w:pPr>
-            <w:r>
-              <w:rPr>
-                <w:rFonts w:ascii="Calibri" w:hAnsi="Calibri" w:cs="Calibri"/>
-                <w:color w:val="000000"/>
-                <w:sz w:val="22"/>
-              </w:rPr>
-              <w:t>4.2</w:t>
+                <w:rFonts w:ascii="Calibri" w:hAnsi="Calibri" w:cs="Calibri"/>
+                <w:color w:val="000000"/>
+              </w:rPr>
+            </w:pPr>
+            <w:r>
+              <w:rPr>
+                <w:rFonts w:ascii="Calibri" w:hAnsi="Calibri" w:cs="Calibri"/>
+                <w:b/>
+                <w:bCs/>
+                <w:i/>
+                <w:iCs/>
+                <w:color w:val="000000"/>
+                <w:sz w:val="22"/>
+              </w:rPr>
+              <w:t>4</w:t>
             </w:r>
           </w:p>
         </w:tc>
         <w:tc>
           <w:tcPr>
             <w:tcW w:w="5389" w:type="dxa"/>
-            <w:tcBorders>
-              <w:bottom w:val="single" w:sz="4" w:space="0" w:color="auto"/>
-            </w:tcBorders>
-          </w:tcPr>
-          <w:p>
-            <w:pPr>
-              <w:spacing w:line="254" w:lineRule="auto"/>
-              <w:rPr>
-                <w:rFonts w:asciiTheme="minorHAnsi" w:hAnsiTheme="minorHAnsi" w:cstheme="minorHAnsi"/>
-                <w:b/>
-                <w:bCs/>
-                <w:i/>
-                <w:sz w:val="22"/>
-              </w:rPr>
-            </w:pPr>
-            <w:r>
-              <w:rPr>
-                <w:rFonts w:ascii="Calibri" w:hAnsi="Calibri" w:cs="Calibri"/>
-                <w:color w:val="000000"/>
-                <w:sz w:val="22"/>
-              </w:rPr>
-              <w:t>Maps position</w:t>
+          </w:tcPr>
+          <w:p>
+            <w:pPr>
+              <w:spacing w:line="254" w:lineRule="auto"/>
+              <w:rPr>
+                <w:rFonts w:ascii="Calibri" w:hAnsi="Calibri" w:cs="Calibri"/>
+                <w:color w:val="000000"/>
+              </w:rPr>
+            </w:pPr>
+            <w:r>
+              <w:rPr>
+                <w:rFonts w:ascii="Calibri" w:hAnsi="Calibri" w:cs="Calibri"/>
+                <w:b/>
+                <w:bCs/>
+                <w:i/>
+                <w:iCs/>
+                <w:color w:val="000000"/>
+                <w:sz w:val="22"/>
+              </w:rPr>
+              <w:t xml:space="preserve">GUEST </w:t>
+            </w:r>
+            <w:r>
+              <w:rPr>
+                <w:rFonts w:ascii="Calibri" w:hAnsi="Calibri" w:cs="Calibri"/>
+                <w:b/>
+                <w:bCs/>
+                <w:i/>
+                <w:iCs/>
+                <w:color w:val="000000"/>
+                <w:sz w:val="22"/>
+              </w:rPr>
+              <w:t>–</w:t>
+            </w:r>
+            <w:r>
+              <w:rPr>
+                <w:rFonts w:ascii="Calibri" w:hAnsi="Calibri" w:cs="Calibri"/>
+                <w:b/>
+                <w:bCs/>
+                <w:i/>
+                <w:iCs/>
+                <w:color w:val="000000"/>
+                <w:sz w:val="22"/>
+              </w:rPr>
+              <w:t xml:space="preserve"> </w:t>
+            </w:r>
+            <w:r>
+              <w:rPr>
+                <w:rFonts w:ascii="Calibri" w:hAnsi="Calibri" w:cs="Calibri"/>
+                <w:b/>
+                <w:bCs/>
+                <w:i/>
+                <w:iCs/>
+                <w:color w:val="000000"/>
+                <w:sz w:val="22"/>
+              </w:rPr>
+              <w:t>Create Order</w:t>
             </w:r>
           </w:p>
         </w:tc>
         <w:tc>
           <w:tcPr>
             <w:tcW w:w="1276" w:type="dxa"/>
-            <w:tcBorders>
-              <w:bottom w:val="single" w:sz="4" w:space="0" w:color="auto"/>
-            </w:tcBorders>
-          </w:tcPr>
-          <w:p>
-            <w:pPr>
-              <w:spacing w:line="254" w:lineRule="auto"/>
-              <w:ind w:left="33"/>
-              <w:rPr>
-                <w:rFonts w:asciiTheme="minorHAnsi" w:hAnsiTheme="minorHAnsi" w:cstheme="minorHAnsi"/>
-                <w:b/>
-                <w:bCs/>
-                <w:i/>
-                <w:sz w:val="22"/>
-              </w:rPr>
-            </w:pPr>
-            <w:r>
-              <w:rPr>
-                <w:rFonts w:ascii="Calibri" w:hAnsi="Calibri" w:cs="Calibri"/>
-                <w:color w:val="000000"/>
-                <w:sz w:val="22"/>
-              </w:rPr>
-              <w:t>Complex</w:t>
-            </w:r>
+          </w:tcPr>
+          <w:p>
+            <w:pPr>
+              <w:spacing w:line="254" w:lineRule="auto"/>
+              <w:ind w:left="33"/>
+              <w:rPr>
+                <w:rFonts w:ascii="Calibri" w:hAnsi="Calibri" w:cs="Calibri"/>
+                <w:color w:val="000000"/>
+              </w:rPr>
+            </w:pPr>
           </w:p>
         </w:tc>
         <w:tc>
           <w:tcPr>
             <w:tcW w:w="1275" w:type="dxa"/>
-            <w:tcBorders>
-              <w:bottom w:val="single" w:sz="4" w:space="0" w:color="auto"/>
-            </w:tcBorders>
           </w:tcPr>
           <w:p>
             <w:pPr>
@@ -5671,20 +5811,19 @@
               <w:ind w:left="33"/>
               <w:jc w:val="center"/>
               <w:rPr>
-                <w:rFonts w:asciiTheme="minorHAnsi" w:hAnsiTheme="minorHAnsi" w:cstheme="minorHAnsi"/>
-                <w:b/>
-                <w:bCs/>
-                <w:i/>
-                <w:sz w:val="22"/>
-              </w:rPr>
-            </w:pPr>
-            <w:r>
-              <w:rPr>
-                <w:rFonts w:ascii="Calibri" w:hAnsi="Calibri" w:cs="Calibri"/>
-                <w:color w:val="000000"/>
-                <w:sz w:val="22"/>
-              </w:rPr>
-              <w:t>8</w:t>
+                <w:rFonts w:ascii="Calibri" w:hAnsi="Calibri" w:cs="Calibri"/>
+                <w:color w:val="000000"/>
+              </w:rPr>
+            </w:pPr>
+            <w:r>
+              <w:rPr>
+                <w:rFonts w:ascii="Calibri" w:hAnsi="Calibri" w:cs="Calibri"/>
+                <w:b/>
+                <w:bCs/>
+                <w:color w:val="000000"/>
+                <w:sz w:val="22"/>
+              </w:rPr>
+              <w:t>19</w:t>
             </w:r>
           </w:p>
         </w:tc>
@@ -5696,9 +5835,6 @@
         <w:tc>
           <w:tcPr>
             <w:tcW w:w="848" w:type="dxa"/>
-            <w:tcBorders>
-              <w:bottom w:val="single" w:sz="4" w:space="0" w:color="auto"/>
-            </w:tcBorders>
           </w:tcPr>
           <w:p>
             <w:pPr>
@@ -5706,72 +5842,67 @@
               <w:ind w:left="33"/>
               <w:jc w:val="center"/>
               <w:rPr>
-                <w:rFonts w:asciiTheme="minorHAnsi" w:hAnsiTheme="minorHAnsi" w:cstheme="minorHAnsi"/>
-                <w:b/>
-                <w:bCs/>
-                <w:i/>
-              </w:rPr>
-            </w:pPr>
-            <w:r>
-              <w:rPr>
-                <w:rFonts w:ascii="Calibri" w:hAnsi="Calibri" w:cs="Calibri"/>
-                <w:color w:val="000000"/>
-                <w:sz w:val="22"/>
-              </w:rPr>
-              <w:t>4.3</w:t>
+                <w:rFonts w:ascii="Calibri" w:hAnsi="Calibri" w:cs="Calibri"/>
+                <w:b/>
+                <w:bCs/>
+                <w:i/>
+                <w:iCs/>
+                <w:color w:val="000000"/>
+              </w:rPr>
+            </w:pPr>
+            <w:r>
+              <w:rPr>
+                <w:rFonts w:ascii="Calibri" w:hAnsi="Calibri" w:cs="Calibri"/>
+                <w:color w:val="000000"/>
+                <w:sz w:val="22"/>
+              </w:rPr>
+              <w:t>4.1</w:t>
             </w:r>
           </w:p>
         </w:tc>
         <w:tc>
           <w:tcPr>
             <w:tcW w:w="5389" w:type="dxa"/>
-            <w:tcBorders>
-              <w:bottom w:val="single" w:sz="4" w:space="0" w:color="auto"/>
-            </w:tcBorders>
-          </w:tcPr>
-          <w:p>
-            <w:pPr>
-              <w:spacing w:line="254" w:lineRule="auto"/>
-              <w:rPr>
-                <w:rFonts w:asciiTheme="minorHAnsi" w:hAnsiTheme="minorHAnsi" w:cstheme="minorHAnsi"/>
-                <w:b/>
-                <w:bCs/>
-                <w:i/>
-              </w:rPr>
-            </w:pPr>
-            <w:r>
-              <w:rPr>
-                <w:rFonts w:ascii="Calibri" w:hAnsi="Calibri" w:cs="Calibri"/>
-                <w:color w:val="000000"/>
-                <w:sz w:val="22"/>
-              </w:rPr>
-              <w:t>View House Review</w:t>
+          </w:tcPr>
+          <w:p>
+            <w:pPr>
+              <w:spacing w:line="254" w:lineRule="auto"/>
+              <w:rPr>
+                <w:rFonts w:ascii="Calibri" w:hAnsi="Calibri" w:cs="Calibri"/>
+                <w:b/>
+                <w:bCs/>
+                <w:i/>
+                <w:iCs/>
+                <w:color w:val="000000"/>
+              </w:rPr>
+            </w:pPr>
+            <w:r>
+              <w:rPr>
+                <w:rFonts w:ascii="Calibri" w:hAnsi="Calibri" w:cs="Calibri"/>
+                <w:color w:val="000000"/>
+                <w:sz w:val="22"/>
+              </w:rPr>
+              <w:t>Create Order</w:t>
             </w:r>
           </w:p>
         </w:tc>
         <w:tc>
           <w:tcPr>
             <w:tcW w:w="1276" w:type="dxa"/>
-            <w:tcBorders>
-              <w:bottom w:val="single" w:sz="4" w:space="0" w:color="auto"/>
-            </w:tcBorders>
-          </w:tcPr>
-          <w:p>
-            <w:pPr>
-              <w:spacing w:line="254" w:lineRule="auto"/>
-              <w:ind w:left="33"/>
-              <w:rPr>
-                <w:rFonts w:asciiTheme="minorHAnsi" w:hAnsiTheme="minorHAnsi" w:cstheme="minorHAnsi"/>
-                <w:b/>
-                <w:bCs/>
-                <w:i/>
-              </w:rPr>
-            </w:pPr>
-            <w:r>
-              <w:rPr>
-                <w:rFonts w:ascii="Calibri" w:hAnsi="Calibri" w:cs="Calibri"/>
-                <w:color w:val="000000"/>
-                <w:sz w:val="22"/>
+          </w:tcPr>
+          <w:p>
+            <w:pPr>
+              <w:spacing w:line="254" w:lineRule="auto"/>
+              <w:ind w:left="33"/>
+              <w:rPr>
+                <w:rFonts w:ascii="Calibri" w:hAnsi="Calibri" w:cs="Calibri"/>
+                <w:color w:val="000000"/>
+              </w:rPr>
+            </w:pPr>
+            <w:r>
+              <w:rPr>
+                <w:rFonts w:ascii="Calibri" w:hAnsi="Calibri" w:cs="Calibri"/>
+                <w:color w:val="000000"/>
               </w:rPr>
               <w:t>Simple</w:t>
             </w:r>
@@ -5780,9 +5911,6 @@
         <w:tc>
           <w:tcPr>
             <w:tcW w:w="1275" w:type="dxa"/>
-            <w:tcBorders>
-              <w:bottom w:val="single" w:sz="4" w:space="0" w:color="auto"/>
-            </w:tcBorders>
           </w:tcPr>
           <w:p>
             <w:pPr>
@@ -5790,19 +5918,19 @@
               <w:ind w:left="33"/>
               <w:jc w:val="center"/>
               <w:rPr>
-                <w:rFonts w:asciiTheme="minorHAnsi" w:hAnsiTheme="minorHAnsi" w:cstheme="minorHAnsi"/>
-                <w:b/>
-                <w:bCs/>
-                <w:i/>
-              </w:rPr>
-            </w:pPr>
-            <w:r>
-              <w:rPr>
-                <w:rFonts w:ascii="Calibri" w:hAnsi="Calibri" w:cs="Calibri"/>
-                <w:color w:val="000000"/>
-                <w:sz w:val="22"/>
-              </w:rPr>
-              <w:t>2</w:t>
+                <w:rFonts w:ascii="Calibri" w:hAnsi="Calibri" w:cs="Calibri"/>
+                <w:b/>
+                <w:bCs/>
+                <w:color w:val="000000"/>
+              </w:rPr>
+            </w:pPr>
+            <w:r>
+              <w:rPr>
+                <w:rFonts w:ascii="Calibri" w:hAnsi="Calibri" w:cs="Calibri"/>
+                <w:color w:val="000000"/>
+                <w:sz w:val="22"/>
+              </w:rPr>
+              <w:t>5</w:t>
             </w:r>
           </w:p>
         </w:tc>
@@ -5814,9 +5942,6 @@
         <w:tc>
           <w:tcPr>
             <w:tcW w:w="848" w:type="dxa"/>
-            <w:tcBorders>
-              <w:bottom w:val="single" w:sz="4" w:space="0" w:color="auto"/>
-            </w:tcBorders>
           </w:tcPr>
           <w:p>
             <w:pPr>
@@ -5824,83 +5949,71 @@
               <w:ind w:left="33"/>
               <w:jc w:val="center"/>
               <w:rPr>
-                <w:rFonts w:cstheme="minorHAnsi"/>
-                <w:b/>
-                <w:bCs/>
-                <w:i/>
-              </w:rPr>
-            </w:pPr>
-            <w:r>
-              <w:rPr>
-                <w:rFonts w:ascii="Calibri" w:hAnsi="Calibri" w:cs="Calibri"/>
-                <w:color w:val="000000"/>
-                <w:sz w:val="22"/>
-              </w:rPr>
-              <w:t>4.4</w:t>
+                <w:rFonts w:asciiTheme="minorHAnsi" w:hAnsiTheme="minorHAnsi" w:cstheme="minorHAnsi"/>
+                <w:bCs/>
+                <w:sz w:val="22"/>
+              </w:rPr>
+            </w:pPr>
+            <w:r>
+              <w:rPr>
+                <w:rFonts w:ascii="Calibri" w:hAnsi="Calibri" w:cs="Calibri"/>
+                <w:b/>
+                <w:bCs/>
+                <w:i/>
+                <w:iCs/>
+                <w:color w:val="000000"/>
+                <w:sz w:val="22"/>
+              </w:rPr>
+              <w:t>5</w:t>
             </w:r>
           </w:p>
         </w:tc>
         <w:tc>
           <w:tcPr>
             <w:tcW w:w="5389" w:type="dxa"/>
-            <w:tcBorders>
-              <w:bottom w:val="single" w:sz="4" w:space="0" w:color="auto"/>
-            </w:tcBorders>
-          </w:tcPr>
-          <w:p>
-            <w:pPr>
-              <w:spacing w:line="254" w:lineRule="auto"/>
-              <w:rPr>
-                <w:rFonts w:cstheme="minorHAnsi"/>
-                <w:b/>
-                <w:bCs/>
-                <w:i/>
-              </w:rPr>
-            </w:pPr>
-            <w:r>
-              <w:rPr>
-                <w:rFonts w:ascii="Calibri" w:hAnsi="Calibri" w:cs="Calibri"/>
-                <w:color w:val="000000"/>
-                <w:sz w:val="22"/>
-              </w:rPr>
-              <w:t>Available Room List</w:t>
+          </w:tcPr>
+          <w:p>
+            <w:pPr>
+              <w:spacing w:line="254" w:lineRule="auto"/>
+              <w:rPr>
+                <w:rFonts w:asciiTheme="minorHAnsi" w:hAnsiTheme="minorHAnsi" w:cstheme="minorHAnsi"/>
+                <w:bCs/>
+                <w:sz w:val="22"/>
+              </w:rPr>
+            </w:pPr>
+            <w:r>
+              <w:rPr>
+                <w:rFonts w:ascii="Calibri" w:hAnsi="Calibri" w:cs="Calibri"/>
+                <w:b/>
+                <w:bCs/>
+                <w:i/>
+                <w:iCs/>
+                <w:color w:val="000000"/>
+                <w:sz w:val="22"/>
+              </w:rPr>
+              <w:t>GUEST - House Details</w:t>
             </w:r>
           </w:p>
         </w:tc>
         <w:tc>
           <w:tcPr>
             <w:tcW w:w="1276" w:type="dxa"/>
-            <w:tcBorders>
-              <w:bottom w:val="single" w:sz="4" w:space="0" w:color="auto"/>
-            </w:tcBorders>
-          </w:tcPr>
-          <w:p>
-            <w:pPr>
-              <w:spacing w:line="254" w:lineRule="auto"/>
-              <w:ind w:left="33"/>
-              <w:rPr>
-                <w:rFonts w:cstheme="minorHAnsi"/>
-                <w:b/>
-                <w:bCs/>
-                <w:i/>
-              </w:rPr>
-            </w:pPr>
-            <w:r>
-              <w:rPr>
-                <w:rFonts w:ascii="Calibri" w:hAnsi="Calibri" w:cs="Calibri"/>
-                <w:color w:val="000000"/>
-                <w:sz w:val="22"/>
-              </w:rPr>
-              <w:t>Simple</w:t>
-            </w:r>
+          </w:tcPr>
+          <w:p>
+            <w:pPr>
+              <w:spacing w:line="254" w:lineRule="auto"/>
+              <w:ind w:left="33"/>
+              <w:rPr>
+                <w:rFonts w:asciiTheme="minorHAnsi" w:hAnsiTheme="minorHAnsi" w:cstheme="minorHAnsi"/>
+                <w:bCs/>
+                <w:sz w:val="22"/>
+              </w:rPr>
+            </w:pPr>
           </w:p>
         </w:tc>
         <w:tc>
           <w:tcPr>
             <w:tcW w:w="1275" w:type="dxa"/>
-            <w:tcBorders>
-              <w:bottom w:val="single" w:sz="4" w:space="0" w:color="auto"/>
-            </w:tcBorders>
           </w:tcPr>
           <w:p>
             <w:pPr>
@@ -5908,19 +6021,20 @@
               <w:ind w:left="33"/>
               <w:jc w:val="center"/>
               <w:rPr>
-                <w:rFonts w:cstheme="minorHAnsi"/>
-                <w:b/>
-                <w:bCs/>
-                <w:i/>
-              </w:rPr>
-            </w:pPr>
-            <w:r>
-              <w:rPr>
-                <w:rFonts w:ascii="Calibri" w:hAnsi="Calibri" w:cs="Calibri"/>
-                <w:color w:val="000000"/>
-                <w:sz w:val="22"/>
-              </w:rPr>
-              <w:t>2</w:t>
+                <w:rFonts w:asciiTheme="minorHAnsi" w:hAnsiTheme="minorHAnsi" w:cstheme="minorHAnsi"/>
+                <w:bCs/>
+                <w:sz w:val="22"/>
+              </w:rPr>
+            </w:pPr>
+            <w:r>
+              <w:rPr>
+                <w:rFonts w:ascii="Calibri" w:hAnsi="Calibri" w:cs="Calibri"/>
+                <w:b/>
+                <w:bCs/>
+                <w:color w:val="000000"/>
+                <w:sz w:val="22"/>
+              </w:rPr>
+              <w:t>19</w:t>
             </w:r>
           </w:p>
         </w:tc>
@@ -5932,9 +6046,6 @@
         <w:tc>
           <w:tcPr>
             <w:tcW w:w="848" w:type="dxa"/>
-            <w:tcBorders>
-              <w:bottom w:val="single" w:sz="4" w:space="0" w:color="auto"/>
-            </w:tcBorders>
           </w:tcPr>
           <w:p>
             <w:pPr>
@@ -5942,83 +6053,71 @@
               <w:ind w:left="33"/>
               <w:jc w:val="center"/>
               <w:rPr>
-                <w:rFonts w:cstheme="minorHAnsi"/>
-                <w:b/>
-                <w:bCs/>
-                <w:i/>
-              </w:rPr>
-            </w:pPr>
-            <w:r>
-              <w:rPr>
-                <w:rFonts w:ascii="Calibri" w:hAnsi="Calibri" w:cs="Calibri"/>
-                <w:color w:val="000000"/>
-                <w:sz w:val="22"/>
-              </w:rPr>
-              <w:t>4.5</w:t>
+                <w:rFonts w:asciiTheme="minorHAnsi" w:hAnsiTheme="minorHAnsi" w:cstheme="minorHAnsi"/>
+                <w:bCs/>
+                <w:sz w:val="22"/>
+              </w:rPr>
+            </w:pPr>
+            <w:r>
+              <w:rPr>
+                <w:rFonts w:ascii="Calibri" w:hAnsi="Calibri" w:cs="Calibri"/>
+                <w:color w:val="000000"/>
+                <w:sz w:val="22"/>
+              </w:rPr>
+              <w:t>4.1</w:t>
             </w:r>
           </w:p>
         </w:tc>
         <w:tc>
           <w:tcPr>
             <w:tcW w:w="5389" w:type="dxa"/>
-            <w:tcBorders>
-              <w:bottom w:val="single" w:sz="4" w:space="0" w:color="auto"/>
-            </w:tcBorders>
-          </w:tcPr>
-          <w:p>
-            <w:pPr>
-              <w:spacing w:line="254" w:lineRule="auto"/>
-              <w:rPr>
-                <w:rFonts w:cstheme="minorHAnsi"/>
-                <w:b/>
-                <w:bCs/>
-                <w:i/>
-              </w:rPr>
-            </w:pPr>
-            <w:r>
-              <w:rPr>
-                <w:rFonts w:ascii="Calibri" w:hAnsi="Calibri" w:cs="Calibri"/>
-                <w:color w:val="000000"/>
-                <w:sz w:val="22"/>
-              </w:rPr>
-              <w:t>Landlord Information</w:t>
+          </w:tcPr>
+          <w:p>
+            <w:pPr>
+              <w:spacing w:line="254" w:lineRule="auto"/>
+              <w:rPr>
+                <w:rFonts w:asciiTheme="minorHAnsi" w:hAnsiTheme="minorHAnsi" w:cstheme="minorHAnsi"/>
+                <w:bCs/>
+                <w:sz w:val="22"/>
+              </w:rPr>
+            </w:pPr>
+            <w:r>
+              <w:rPr>
+                <w:rFonts w:ascii="Calibri" w:hAnsi="Calibri" w:cs="Calibri"/>
+                <w:color w:val="000000"/>
+                <w:sz w:val="22"/>
+              </w:rPr>
+              <w:t>House detail information</w:t>
             </w:r>
           </w:p>
         </w:tc>
         <w:tc>
           <w:tcPr>
             <w:tcW w:w="1276" w:type="dxa"/>
-            <w:tcBorders>
-              <w:bottom w:val="single" w:sz="4" w:space="0" w:color="auto"/>
-            </w:tcBorders>
-          </w:tcPr>
-          <w:p>
-            <w:pPr>
-              <w:spacing w:line="254" w:lineRule="auto"/>
-              <w:ind w:left="33"/>
-              <w:rPr>
-                <w:rFonts w:cstheme="minorHAnsi"/>
-                <w:b/>
-                <w:bCs/>
-                <w:i/>
-              </w:rPr>
-            </w:pPr>
-            <w:r>
-              <w:rPr>
-                <w:rFonts w:ascii="Calibri" w:hAnsi="Calibri" w:cs="Calibri"/>
-                <w:color w:val="000000"/>
-                <w:sz w:val="22"/>
-              </w:rPr>
-              <w:t>Simple</w:t>
+          </w:tcPr>
+          <w:p>
+            <w:pPr>
+              <w:spacing w:line="254" w:lineRule="auto"/>
+              <w:ind w:left="33"/>
+              <w:rPr>
+                <w:rFonts w:asciiTheme="minorHAnsi" w:hAnsiTheme="minorHAnsi" w:cstheme="minorHAnsi"/>
+                <w:bCs/>
+                <w:sz w:val="22"/>
+              </w:rPr>
+            </w:pPr>
+            <w:r>
+              <w:rPr>
+                <w:rFonts w:ascii="Calibri" w:hAnsi="Calibri" w:cs="Calibri"/>
+                <w:color w:val="000000"/>
+                <w:sz w:val="22"/>
+              </w:rPr>
+              <w:t>Medium</w:t>
             </w:r>
           </w:p>
         </w:tc>
         <w:tc>
           <w:tcPr>
             <w:tcW w:w="1275" w:type="dxa"/>
-            <w:tcBorders>
-              <w:bottom w:val="single" w:sz="4" w:space="0" w:color="auto"/>
-            </w:tcBorders>
           </w:tcPr>
           <w:p>
             <w:pPr>
@@ -6026,19 +6125,18 @@
               <w:ind w:left="33"/>
               <w:jc w:val="center"/>
               <w:rPr>
-                <w:rFonts w:cstheme="minorHAnsi"/>
-                <w:b/>
-                <w:bCs/>
-                <w:i/>
-              </w:rPr>
-            </w:pPr>
-            <w:r>
-              <w:rPr>
-                <w:rFonts w:ascii="Calibri" w:hAnsi="Calibri" w:cs="Calibri"/>
-                <w:color w:val="000000"/>
-                <w:sz w:val="22"/>
-              </w:rPr>
-              <w:t>2</w:t>
+                <w:rFonts w:asciiTheme="minorHAnsi" w:hAnsiTheme="minorHAnsi" w:cstheme="minorHAnsi"/>
+                <w:bCs/>
+                <w:sz w:val="22"/>
+              </w:rPr>
+            </w:pPr>
+            <w:r>
+              <w:rPr>
+                <w:rFonts w:ascii="Calibri" w:hAnsi="Calibri" w:cs="Calibri"/>
+                <w:color w:val="000000"/>
+                <w:sz w:val="22"/>
+              </w:rPr>
+              <w:t>5</w:t>
             </w:r>
           </w:p>
         </w:tc>
@@ -6060,23 +6158,20 @@
               <w:ind w:left="33"/>
               <w:jc w:val="center"/>
               <w:rPr>
-                <w:rFonts w:cstheme="minorHAnsi"/>
-                <w:b/>
-                <w:bCs/>
-                <w:i/>
-              </w:rPr>
-            </w:pPr>
-            <w:r>
-              <w:rPr>
-                <w:rFonts w:ascii="Calibri" w:hAnsi="Calibri" w:cs="Calibri"/>
-                <w:b/>
-                <w:bCs/>
-                <w:i/>
-                <w:iCs/>
-                <w:color w:val="000000"/>
-                <w:sz w:val="22"/>
-              </w:rPr>
-              <w:t>5</w:t>
+                <w:rFonts w:asciiTheme="minorHAnsi" w:hAnsiTheme="minorHAnsi" w:cstheme="minorHAnsi"/>
+                <w:b/>
+                <w:bCs/>
+                <w:i/>
+                <w:sz w:val="22"/>
+              </w:rPr>
+            </w:pPr>
+            <w:r>
+              <w:rPr>
+                <w:rFonts w:ascii="Calibri" w:hAnsi="Calibri" w:cs="Calibri"/>
+                <w:color w:val="000000"/>
+                <w:sz w:val="22"/>
+              </w:rPr>
+              <w:t>4.2</w:t>
             </w:r>
           </w:p>
         </w:tc>
@@ -6091,23 +6186,20 @@
             <w:pPr>
               <w:spacing w:line="254" w:lineRule="auto"/>
               <w:rPr>
-                <w:rFonts w:cstheme="minorHAnsi"/>
-                <w:b/>
-                <w:bCs/>
-                <w:i/>
-              </w:rPr>
-            </w:pPr>
-            <w:r>
-              <w:rPr>
-                <w:rFonts w:ascii="Calibri" w:hAnsi="Calibri" w:cs="Calibri"/>
-                <w:b/>
-                <w:bCs/>
-                <w:i/>
-                <w:iCs/>
-                <w:color w:val="000000"/>
-                <w:sz w:val="22"/>
-              </w:rPr>
-              <w:t>GUEST - Room Details</w:t>
+                <w:rFonts w:asciiTheme="minorHAnsi" w:hAnsiTheme="minorHAnsi" w:cstheme="minorHAnsi"/>
+                <w:b/>
+                <w:bCs/>
+                <w:i/>
+                <w:sz w:val="22"/>
+              </w:rPr>
+            </w:pPr>
+            <w:r>
+              <w:rPr>
+                <w:rFonts w:ascii="Calibri" w:hAnsi="Calibri" w:cs="Calibri"/>
+                <w:color w:val="000000"/>
+                <w:sz w:val="22"/>
+              </w:rPr>
+              <w:t>Maps position</w:t>
             </w:r>
           </w:p>
         </w:tc>
@@ -6123,12 +6215,21 @@
               <w:spacing w:line="254" w:lineRule="auto"/>
               <w:ind w:left="33"/>
               <w:rPr>
-                <w:rFonts w:cstheme="minorHAnsi"/>
-                <w:b/>
-                <w:bCs/>
-                <w:i/>
-              </w:rPr>
-            </w:pPr>
+                <w:rFonts w:asciiTheme="minorHAnsi" w:hAnsiTheme="minorHAnsi" w:cstheme="minorHAnsi"/>
+                <w:b/>
+                <w:bCs/>
+                <w:i/>
+                <w:sz w:val="22"/>
+              </w:rPr>
+            </w:pPr>
+            <w:r>
+              <w:rPr>
+                <w:rFonts w:ascii="Calibri" w:hAnsi="Calibri" w:cs="Calibri"/>
+                <w:color w:val="000000"/>
+                <w:sz w:val="22"/>
+              </w:rPr>
+              <w:t>Complex</w:t>
+            </w:r>
           </w:p>
         </w:tc>
         <w:tc>
@@ -6144,21 +6245,20 @@
               <w:ind w:left="33"/>
               <w:jc w:val="center"/>
               <w:rPr>
-                <w:rFonts w:cstheme="minorHAnsi"/>
-                <w:b/>
-                <w:bCs/>
-                <w:i/>
-              </w:rPr>
-            </w:pPr>
-            <w:r>
-              <w:rPr>
-                <w:rFonts w:ascii="Calibri" w:hAnsi="Calibri" w:cs="Calibri"/>
-                <w:b/>
-                <w:bCs/>
-                <w:color w:val="000000"/>
-                <w:sz w:val="22"/>
-              </w:rPr>
-              <w:t>2</w:t>
+                <w:rFonts w:asciiTheme="minorHAnsi" w:hAnsiTheme="minorHAnsi" w:cstheme="minorHAnsi"/>
+                <w:b/>
+                <w:bCs/>
+                <w:i/>
+                <w:sz w:val="22"/>
+              </w:rPr>
+            </w:pPr>
+            <w:r>
+              <w:rPr>
+                <w:rFonts w:ascii="Calibri" w:hAnsi="Calibri" w:cs="Calibri"/>
+                <w:color w:val="000000"/>
+                <w:sz w:val="22"/>
+              </w:rPr>
+              <w:t>8</w:t>
             </w:r>
           </w:p>
         </w:tc>
@@ -6180,19 +6280,19 @@
               <w:ind w:left="33"/>
               <w:jc w:val="center"/>
               <w:rPr>
-                <w:rFonts w:cstheme="minorHAnsi"/>
-                <w:b/>
-                <w:bCs/>
-                <w:i/>
-              </w:rPr>
-            </w:pPr>
-            <w:r>
-              <w:rPr>
-                <w:rFonts w:ascii="Calibri" w:hAnsi="Calibri" w:cs="Calibri"/>
-                <w:color w:val="000000"/>
-                <w:sz w:val="22"/>
-              </w:rPr>
-              <w:t>5.1</w:t>
+                <w:rFonts w:asciiTheme="minorHAnsi" w:hAnsiTheme="minorHAnsi" w:cstheme="minorHAnsi"/>
+                <w:b/>
+                <w:bCs/>
+                <w:i/>
+              </w:rPr>
+            </w:pPr>
+            <w:r>
+              <w:rPr>
+                <w:rFonts w:ascii="Calibri" w:hAnsi="Calibri" w:cs="Calibri"/>
+                <w:color w:val="000000"/>
+                <w:sz w:val="22"/>
+              </w:rPr>
+              <w:t>4.3</w:t>
             </w:r>
           </w:p>
         </w:tc>
@@ -6207,19 +6307,19 @@
             <w:pPr>
               <w:spacing w:line="254" w:lineRule="auto"/>
               <w:rPr>
-                <w:rFonts w:cstheme="minorHAnsi"/>
-                <w:b/>
-                <w:bCs/>
-                <w:i/>
-              </w:rPr>
-            </w:pPr>
-            <w:r>
-              <w:rPr>
-                <w:rFonts w:ascii="Calibri" w:hAnsi="Calibri" w:cs="Calibri"/>
-                <w:color w:val="000000"/>
-                <w:sz w:val="22"/>
-              </w:rPr>
-              <w:t>View Room Details</w:t>
+                <w:rFonts w:asciiTheme="minorHAnsi" w:hAnsiTheme="minorHAnsi" w:cstheme="minorHAnsi"/>
+                <w:b/>
+                <w:bCs/>
+                <w:i/>
+              </w:rPr>
+            </w:pPr>
+            <w:r>
+              <w:rPr>
+                <w:rFonts w:ascii="Calibri" w:hAnsi="Calibri" w:cs="Calibri"/>
+                <w:color w:val="000000"/>
+                <w:sz w:val="22"/>
+              </w:rPr>
+              <w:t>View House Review</w:t>
             </w:r>
           </w:p>
         </w:tc>
@@ -6235,7 +6335,7 @@
               <w:spacing w:line="254" w:lineRule="auto"/>
               <w:ind w:left="33"/>
               <w:rPr>
-                <w:rFonts w:cstheme="minorHAnsi"/>
+                <w:rFonts w:asciiTheme="minorHAnsi" w:hAnsiTheme="minorHAnsi" w:cstheme="minorHAnsi"/>
                 <w:b/>
                 <w:bCs/>
                 <w:i/>
@@ -6264,7 +6364,7 @@
               <w:ind w:left="33"/>
               <w:jc w:val="center"/>
               <w:rPr>
-                <w:rFonts w:cstheme="minorHAnsi"/>
+                <w:rFonts w:asciiTheme="minorHAnsi" w:hAnsiTheme="minorHAnsi" w:cstheme="minorHAnsi"/>
                 <w:b/>
                 <w:bCs/>
                 <w:i/>
@@ -6307,14 +6407,10 @@
             <w:r>
               <w:rPr>
                 <w:rFonts w:ascii="Calibri" w:hAnsi="Calibri" w:cs="Calibri"/>
-                <w:b/>
-                <w:bCs/>
-                <w:i/>
-                <w:iCs/>
-                <w:color w:val="000000"/>
-                <w:sz w:val="22"/>
-              </w:rPr>
-              <w:t>6</w:t>
+                <w:color w:val="000000"/>
+                <w:sz w:val="22"/>
+              </w:rPr>
+              <w:t>4.4</w:t>
             </w:r>
           </w:p>
         </w:tc>
@@ -6338,14 +6434,10 @@
             <w:r>
               <w:rPr>
                 <w:rFonts w:ascii="Calibri" w:hAnsi="Calibri" w:cs="Calibri"/>
-                <w:b/>
-                <w:bCs/>
-                <w:i/>
-                <w:iCs/>
-                <w:color w:val="000000"/>
-                <w:sz w:val="22"/>
-              </w:rPr>
-              <w:t>GUEST - Review House</w:t>
+                <w:color w:val="000000"/>
+                <w:sz w:val="22"/>
+              </w:rPr>
+              <w:t>Available Room List</w:t>
             </w:r>
           </w:p>
         </w:tc>
@@ -6367,6 +6459,14 @@
                 <w:i/>
               </w:rPr>
             </w:pPr>
+            <w:r>
+              <w:rPr>
+                <w:rFonts w:ascii="Calibri" w:hAnsi="Calibri" w:cs="Calibri"/>
+                <w:color w:val="000000"/>
+                <w:sz w:val="22"/>
+              </w:rPr>
+              <w:t>Simple</w:t>
+            </w:r>
           </w:p>
         </w:tc>
         <w:tc>
@@ -6391,12 +6491,10 @@
             <w:r>
               <w:rPr>
                 <w:rFonts w:ascii="Calibri" w:hAnsi="Calibri" w:cs="Calibri"/>
-                <w:b/>
-                <w:bCs/>
-                <w:color w:val="000000"/>
-                <w:sz w:val="22"/>
-              </w:rPr>
-              <w:t>8</w:t>
+                <w:color w:val="000000"/>
+                <w:sz w:val="22"/>
+              </w:rPr>
+              <w:t>2</w:t>
             </w:r>
           </w:p>
         </w:tc>
@@ -6430,7 +6528,7 @@
                 <w:color w:val="000000"/>
                 <w:sz w:val="22"/>
               </w:rPr>
-              <w:t>6.1</w:t>
+              <w:t>4.5</w:t>
             </w:r>
           </w:p>
         </w:tc>
@@ -6457,7 +6555,7 @@
                 <w:color w:val="000000"/>
                 <w:sz w:val="22"/>
               </w:rPr>
-              <w:t>Star Rating</w:t>
+              <w:t>Landlord Information</w:t>
             </w:r>
           </w:p>
         </w:tc>
@@ -6485,7 +6583,7 @@
                 <w:color w:val="000000"/>
                 <w:sz w:val="22"/>
               </w:rPr>
-              <w:t>Medium</w:t>
+              <w:t>Simple</w:t>
             </w:r>
           </w:p>
         </w:tc>
@@ -6514,7 +6612,7 @@
                 <w:color w:val="000000"/>
                 <w:sz w:val="22"/>
               </w:rPr>
-              <w:t>4</w:t>
+              <w:t>2</w:t>
             </w:r>
           </w:p>
         </w:tc>
@@ -6545,10 +6643,14 @@
             <w:r>
               <w:rPr>
                 <w:rFonts w:ascii="Calibri" w:hAnsi="Calibri" w:cs="Calibri"/>
-                <w:color w:val="000000"/>
-                <w:sz w:val="22"/>
-              </w:rPr>
-              <w:t>6.2</w:t>
+                <w:b/>
+                <w:bCs/>
+                <w:i/>
+                <w:iCs/>
+                <w:color w:val="000000"/>
+                <w:sz w:val="22"/>
+              </w:rPr>
+              <w:t>5</w:t>
             </w:r>
           </w:p>
         </w:tc>
@@ -6572,10 +6674,14 @@
             <w:r>
               <w:rPr>
                 <w:rFonts w:ascii="Calibri" w:hAnsi="Calibri" w:cs="Calibri"/>
-                <w:color w:val="000000"/>
-                <w:sz w:val="22"/>
-              </w:rPr>
-              <w:t>Comment</w:t>
+                <w:b/>
+                <w:bCs/>
+                <w:i/>
+                <w:iCs/>
+                <w:color w:val="000000"/>
+                <w:sz w:val="22"/>
+              </w:rPr>
+              <w:t>GUEST - Room Details</w:t>
             </w:r>
           </w:p>
         </w:tc>
@@ -6597,14 +6703,6 @@
                 <w:i/>
               </w:rPr>
             </w:pPr>
-            <w:r>
-              <w:rPr>
-                <w:rFonts w:ascii="Calibri" w:hAnsi="Calibri" w:cs="Calibri"/>
-                <w:color w:val="000000"/>
-                <w:sz w:val="22"/>
-              </w:rPr>
-              <w:t>Medium</w:t>
-            </w:r>
           </w:p>
         </w:tc>
         <w:tc>
@@ -6629,10 +6727,12 @@
             <w:r>
               <w:rPr>
                 <w:rFonts w:ascii="Calibri" w:hAnsi="Calibri" w:cs="Calibri"/>
-                <w:color w:val="000000"/>
-                <w:sz w:val="22"/>
-              </w:rPr>
-              <w:t>4</w:t>
+                <w:b/>
+                <w:bCs/>
+                <w:color w:val="000000"/>
+                <w:sz w:val="22"/>
+              </w:rPr>
+              <w:t>2</w:t>
             </w:r>
           </w:p>
         </w:tc>
@@ -6663,14 +6763,10 @@
             <w:r>
               <w:rPr>
                 <w:rFonts w:ascii="Calibri" w:hAnsi="Calibri" w:cs="Calibri"/>
-                <w:b/>
-                <w:bCs/>
-                <w:i/>
-                <w:iCs/>
-                <w:color w:val="000000"/>
-                <w:sz w:val="22"/>
-              </w:rPr>
-              <w:t>7</w:t>
+                <w:color w:val="000000"/>
+                <w:sz w:val="22"/>
+              </w:rPr>
+              <w:t>5.1</w:t>
             </w:r>
           </w:p>
         </w:tc>
@@ -6694,14 +6790,10 @@
             <w:r>
               <w:rPr>
                 <w:rFonts w:ascii="Calibri" w:hAnsi="Calibri" w:cs="Calibri"/>
-                <w:b/>
-                <w:bCs/>
-                <w:i/>
-                <w:iCs/>
-                <w:color w:val="000000"/>
-                <w:sz w:val="22"/>
-              </w:rPr>
-              <w:t>Report Violation</w:t>
+                <w:color w:val="000000"/>
+                <w:sz w:val="22"/>
+              </w:rPr>
+              <w:t>View Room Details</w:t>
             </w:r>
           </w:p>
         </w:tc>
@@ -6723,6 +6815,14 @@
                 <w:i/>
               </w:rPr>
             </w:pPr>
+            <w:r>
+              <w:rPr>
+                <w:rFonts w:ascii="Calibri" w:hAnsi="Calibri" w:cs="Calibri"/>
+                <w:color w:val="000000"/>
+                <w:sz w:val="22"/>
+              </w:rPr>
+              <w:t>Simple</w:t>
+            </w:r>
           </w:p>
         </w:tc>
         <w:tc>
@@ -6747,12 +6847,10 @@
             <w:r>
               <w:rPr>
                 <w:rFonts w:ascii="Calibri" w:hAnsi="Calibri" w:cs="Calibri"/>
-                <w:b/>
-                <w:bCs/>
-                <w:color w:val="000000"/>
-                <w:sz w:val="22"/>
-              </w:rPr>
-              <w:t>4</w:t>
+                <w:color w:val="000000"/>
+                <w:sz w:val="22"/>
+              </w:rPr>
+              <w:t>2</w:t>
             </w:r>
           </w:p>
         </w:tc>
@@ -6780,6 +6878,18 @@
                 <w:i/>
               </w:rPr>
             </w:pPr>
+            <w:r>
+              <w:rPr>
+                <w:rFonts w:ascii="Calibri" w:hAnsi="Calibri" w:cs="Calibri"/>
+                <w:b/>
+                <w:bCs/>
+                <w:i/>
+                <w:iCs/>
+                <w:color w:val="000000"/>
+                <w:sz w:val="22"/>
+              </w:rPr>
+              <w:t>6</w:t>
+            </w:r>
           </w:p>
         </w:tc>
         <w:tc>
@@ -6802,10 +6912,14 @@
             <w:r>
               <w:rPr>
                 <w:rFonts w:ascii="Calibri" w:hAnsi="Calibri" w:cs="Calibri"/>
-                <w:color w:val="000000"/>
-                <w:sz w:val="22"/>
-              </w:rPr>
-              <w:t>Report Violation</w:t>
+                <w:b/>
+                <w:bCs/>
+                <w:i/>
+                <w:iCs/>
+                <w:color w:val="000000"/>
+                <w:sz w:val="22"/>
+              </w:rPr>
+              <w:t>GUEST - Review House</w:t>
             </w:r>
           </w:p>
         </w:tc>
@@ -6827,14 +6941,6 @@
                 <w:i/>
               </w:rPr>
             </w:pPr>
-            <w:r>
-              <w:rPr>
-                <w:rFonts w:ascii="Calibri" w:hAnsi="Calibri" w:cs="Calibri"/>
-                <w:color w:val="000000"/>
-                <w:sz w:val="22"/>
-              </w:rPr>
-              <w:t>Medium</w:t>
-            </w:r>
           </w:p>
         </w:tc>
         <w:tc>
@@ -6859,10 +6965,12 @@
             <w:r>
               <w:rPr>
                 <w:rFonts w:ascii="Calibri" w:hAnsi="Calibri" w:cs="Calibri"/>
-                <w:color w:val="000000"/>
-                <w:sz w:val="22"/>
-              </w:rPr>
-              <w:t>4</w:t>
+                <w:b/>
+                <w:bCs/>
+                <w:color w:val="000000"/>
+                <w:sz w:val="22"/>
+              </w:rPr>
+              <w:t>8</w:t>
             </w:r>
           </w:p>
         </w:tc>
@@ -6893,14 +7001,10 @@
             <w:r>
               <w:rPr>
                 <w:rFonts w:ascii="Calibri" w:hAnsi="Calibri" w:cs="Calibri"/>
-                <w:b/>
-                <w:bCs/>
-                <w:i/>
-                <w:iCs/>
-                <w:color w:val="000000"/>
-                <w:sz w:val="22"/>
-              </w:rPr>
-              <w:t>8</w:t>
+                <w:color w:val="000000"/>
+                <w:sz w:val="22"/>
+              </w:rPr>
+              <w:t>6.1</w:t>
             </w:r>
           </w:p>
         </w:tc>
@@ -6924,14 +7028,10 @@
             <w:r>
               <w:rPr>
                 <w:rFonts w:ascii="Calibri" w:hAnsi="Calibri" w:cs="Calibri"/>
-                <w:b/>
-                <w:bCs/>
-                <w:i/>
-                <w:iCs/>
-                <w:color w:val="000000"/>
-                <w:sz w:val="22"/>
-              </w:rPr>
-              <w:t>LANDLORD - List of Houses</w:t>
+                <w:color w:val="000000"/>
+                <w:sz w:val="22"/>
+              </w:rPr>
+              <w:t>Star Rating</w:t>
             </w:r>
           </w:p>
         </w:tc>
@@ -6953,6 +7053,14 @@
                 <w:i/>
               </w:rPr>
             </w:pPr>
+            <w:r>
+              <w:rPr>
+                <w:rFonts w:ascii="Calibri" w:hAnsi="Calibri" w:cs="Calibri"/>
+                <w:color w:val="000000"/>
+                <w:sz w:val="22"/>
+              </w:rPr>
+              <w:t>Medium</w:t>
+            </w:r>
           </w:p>
         </w:tc>
         <w:tc>
@@ -6977,12 +7085,10 @@
             <w:r>
               <w:rPr>
                 <w:rFonts w:ascii="Calibri" w:hAnsi="Calibri" w:cs="Calibri"/>
-                <w:b/>
-                <w:bCs/>
-                <w:color w:val="000000"/>
-                <w:sz w:val="22"/>
-              </w:rPr>
-              <w:t>3</w:t>
+                <w:color w:val="000000"/>
+                <w:sz w:val="22"/>
+              </w:rPr>
+              <w:t>4</w:t>
             </w:r>
           </w:p>
         </w:tc>
@@ -7016,7 +7122,7 @@
                 <w:color w:val="000000"/>
                 <w:sz w:val="22"/>
               </w:rPr>
-              <w:t>8.1</w:t>
+              <w:t>6.2</w:t>
             </w:r>
           </w:p>
         </w:tc>
@@ -7043,7 +7149,7 @@
                 <w:color w:val="000000"/>
                 <w:sz w:val="22"/>
               </w:rPr>
-              <w:t>View List of Houses</w:t>
+              <w:t>Comment</w:t>
             </w:r>
           </w:p>
         </w:tc>
@@ -7100,7 +7206,7 @@
                 <w:color w:val="000000"/>
                 <w:sz w:val="22"/>
               </w:rPr>
-              <w:t>3</w:t>
+              <w:t>4</w:t>
             </w:r>
           </w:p>
         </w:tc>
@@ -7138,7 +7244,7 @@
                 <w:color w:val="000000"/>
                 <w:sz w:val="22"/>
               </w:rPr>
-              <w:t>9</w:t>
+              <w:t>7</w:t>
             </w:r>
           </w:p>
         </w:tc>
@@ -7169,7 +7275,7 @@
                 <w:color w:val="000000"/>
                 <w:sz w:val="22"/>
               </w:rPr>
-              <w:t>LANDLORD - Manage Houses</w:t>
+              <w:t>Report Violation</w:t>
             </w:r>
           </w:p>
         </w:tc>
@@ -7220,7 +7326,7 @@
                 <w:color w:val="000000"/>
                 <w:sz w:val="22"/>
               </w:rPr>
-              <w:t>25</w:t>
+              <w:t>4</w:t>
             </w:r>
           </w:p>
         </w:tc>
@@ -7248,14 +7354,6 @@
                 <w:i/>
               </w:rPr>
             </w:pPr>
-            <w:r>
-              <w:rPr>
-                <w:rFonts w:ascii="Calibri" w:hAnsi="Calibri" w:cs="Calibri"/>
-                <w:color w:val="000000"/>
-                <w:sz w:val="22"/>
-              </w:rPr>
-              <w:t>9.1</w:t>
-            </w:r>
           </w:p>
         </w:tc>
         <w:tc>
@@ -7281,7 +7379,7 @@
                 <w:color w:val="000000"/>
                 <w:sz w:val="22"/>
               </w:rPr>
-              <w:t>Update House Information</w:t>
+              <w:t>Report Violation</w:t>
             </w:r>
           </w:p>
         </w:tc>
@@ -7369,10 +7467,14 @@
             <w:r>
               <w:rPr>
                 <w:rFonts w:ascii="Calibri" w:hAnsi="Calibri" w:cs="Calibri"/>
-                <w:color w:val="000000"/>
-                <w:sz w:val="22"/>
-              </w:rPr>
-              <w:t>9.2</w:t>
+                <w:b/>
+                <w:bCs/>
+                <w:i/>
+                <w:iCs/>
+                <w:color w:val="000000"/>
+                <w:sz w:val="22"/>
+              </w:rPr>
+              <w:t>8</w:t>
             </w:r>
           </w:p>
         </w:tc>
@@ -7396,10 +7498,14 @@
             <w:r>
               <w:rPr>
                 <w:rFonts w:ascii="Calibri" w:hAnsi="Calibri" w:cs="Calibri"/>
-                <w:color w:val="000000"/>
-                <w:sz w:val="22"/>
-              </w:rPr>
-              <w:t>Delete House</w:t>
+                <w:b/>
+                <w:bCs/>
+                <w:i/>
+                <w:iCs/>
+                <w:color w:val="000000"/>
+                <w:sz w:val="22"/>
+              </w:rPr>
+              <w:t>LANDLORD - List of Houses</w:t>
             </w:r>
           </w:p>
         </w:tc>
@@ -7421,14 +7527,6 @@
                 <w:i/>
               </w:rPr>
             </w:pPr>
-            <w:r>
-              <w:rPr>
-                <w:rFonts w:ascii="Calibri" w:hAnsi="Calibri" w:cs="Calibri"/>
-                <w:color w:val="000000"/>
-                <w:sz w:val="22"/>
-              </w:rPr>
-              <w:t>Medium</w:t>
-            </w:r>
           </w:p>
         </w:tc>
         <w:tc>
@@ -7453,6 +7551,8 @@
             <w:r>
               <w:rPr>
                 <w:rFonts w:ascii="Calibri" w:hAnsi="Calibri" w:cs="Calibri"/>
+                <w:b/>
+                <w:bCs/>
                 <w:color w:val="000000"/>
                 <w:sz w:val="22"/>
               </w:rPr>
@@ -7490,7 +7590,7 @@
                 <w:color w:val="000000"/>
                 <w:sz w:val="22"/>
               </w:rPr>
-              <w:t>9.3</w:t>
+              <w:t>8.1</w:t>
             </w:r>
           </w:p>
         </w:tc>
@@ -7517,7 +7617,7 @@
                 <w:color w:val="000000"/>
                 <w:sz w:val="22"/>
               </w:rPr>
-              <w:t>Add New House</w:t>
+              <w:t>View List of Houses</w:t>
             </w:r>
           </w:p>
         </w:tc>
@@ -7545,7 +7645,7 @@
                 <w:color w:val="000000"/>
                 <w:sz w:val="22"/>
               </w:rPr>
-              <w:t>Complex</w:t>
+              <w:t>Medium</w:t>
             </w:r>
           </w:p>
         </w:tc>
@@ -7574,7 +7674,7 @@
                 <w:color w:val="000000"/>
                 <w:sz w:val="22"/>
               </w:rPr>
-              <w:t>10</w:t>
+              <w:t>3</w:t>
             </w:r>
           </w:p>
         </w:tc>
@@ -7605,10 +7705,14 @@
             <w:r>
               <w:rPr>
                 <w:rFonts w:ascii="Calibri" w:hAnsi="Calibri" w:cs="Calibri"/>
-                <w:color w:val="000000"/>
-                <w:sz w:val="22"/>
-              </w:rPr>
-              <w:t>9.3.1</w:t>
+                <w:b/>
+                <w:bCs/>
+                <w:i/>
+                <w:iCs/>
+                <w:color w:val="000000"/>
+                <w:sz w:val="22"/>
+              </w:rPr>
+              <w:t>9</w:t>
             </w:r>
           </w:p>
         </w:tc>
@@ -7632,10 +7736,14 @@
             <w:r>
               <w:rPr>
                 <w:rFonts w:ascii="Calibri" w:hAnsi="Calibri" w:cs="Calibri"/>
-                <w:color w:val="000000"/>
-                <w:sz w:val="22"/>
-              </w:rPr>
-              <w:t>Download Templates</w:t>
+                <w:b/>
+                <w:bCs/>
+                <w:i/>
+                <w:iCs/>
+                <w:color w:val="000000"/>
+                <w:sz w:val="22"/>
+              </w:rPr>
+              <w:t>LANDLORD - Manage Houses</w:t>
             </w:r>
           </w:p>
         </w:tc>
@@ -7657,14 +7765,6 @@
                 <w:i/>
               </w:rPr>
             </w:pPr>
-            <w:r>
-              <w:rPr>
-                <w:rFonts w:ascii="Calibri" w:hAnsi="Calibri" w:cs="Calibri"/>
-                <w:color w:val="000000"/>
-                <w:sz w:val="22"/>
-              </w:rPr>
-              <w:t>Medium</w:t>
-            </w:r>
           </w:p>
         </w:tc>
         <w:tc>
@@ -7689,10 +7789,12 @@
             <w:r>
               <w:rPr>
                 <w:rFonts w:ascii="Calibri" w:hAnsi="Calibri" w:cs="Calibri"/>
-                <w:color w:val="000000"/>
-                <w:sz w:val="22"/>
-              </w:rPr>
-              <w:t>2</w:t>
+                <w:b/>
+                <w:bCs/>
+                <w:color w:val="000000"/>
+                <w:sz w:val="22"/>
+              </w:rPr>
+              <w:t>25</w:t>
             </w:r>
           </w:p>
         </w:tc>
@@ -7726,7 +7828,7 @@
                 <w:color w:val="000000"/>
                 <w:sz w:val="22"/>
               </w:rPr>
-              <w:t>9.3.2</w:t>
+              <w:t>9.1</w:t>
             </w:r>
           </w:p>
         </w:tc>
@@ -7753,7 +7855,7 @@
                 <w:color w:val="000000"/>
                 <w:sz w:val="22"/>
               </w:rPr>
-              <w:t>Import Data</w:t>
+              <w:t>Update House Information</w:t>
             </w:r>
           </w:p>
         </w:tc>
@@ -7781,7 +7883,7 @@
                 <w:color w:val="000000"/>
                 <w:sz w:val="22"/>
               </w:rPr>
-              <w:t>Complex</w:t>
+              <w:t>Medium</w:t>
             </w:r>
           </w:p>
         </w:tc>
@@ -7810,7 +7912,7 @@
                 <w:color w:val="000000"/>
                 <w:sz w:val="22"/>
               </w:rPr>
-              <w:t>8</w:t>
+              <w:t>4</w:t>
             </w:r>
           </w:p>
         </w:tc>
@@ -7844,7 +7946,7 @@
                 <w:color w:val="000000"/>
                 <w:sz w:val="22"/>
               </w:rPr>
-              <w:t>9.4</w:t>
+              <w:t>9.2</w:t>
             </w:r>
           </w:p>
         </w:tc>
@@ -7871,7 +7973,7 @@
                 <w:color w:val="000000"/>
                 <w:sz w:val="22"/>
               </w:rPr>
-              <w:t>Search House</w:t>
+              <w:t>Delete House</w:t>
             </w:r>
           </w:p>
         </w:tc>
@@ -7899,7 +8001,7 @@
                 <w:color w:val="000000"/>
                 <w:sz w:val="22"/>
               </w:rPr>
-              <w:t>Complex</w:t>
+              <w:t>Medium</w:t>
             </w:r>
           </w:p>
         </w:tc>
@@ -7928,7 +8030,7 @@
                 <w:color w:val="000000"/>
                 <w:sz w:val="22"/>
               </w:rPr>
-              <w:t>8</w:t>
+              <w:t>3</w:t>
             </w:r>
           </w:p>
         </w:tc>
@@ -7962,7 +8064,7 @@
                 <w:color w:val="000000"/>
                 <w:sz w:val="22"/>
               </w:rPr>
-              <w:t>9.4.1</w:t>
+              <w:t>9.3</w:t>
             </w:r>
           </w:p>
         </w:tc>
@@ -7989,7 +8091,7 @@
                 <w:color w:val="000000"/>
                 <w:sz w:val="22"/>
               </w:rPr>
-              <w:t>Filter by Status</w:t>
+              <w:t>Add New House</w:t>
             </w:r>
           </w:p>
         </w:tc>
@@ -8017,7 +8119,7 @@
                 <w:color w:val="000000"/>
                 <w:sz w:val="22"/>
               </w:rPr>
-              <w:t>Simple</w:t>
+              <w:t>Complex</w:t>
             </w:r>
           </w:p>
         </w:tc>
@@ -8046,7 +8148,7 @@
                 <w:color w:val="000000"/>
                 <w:sz w:val="22"/>
               </w:rPr>
-              <w:t>2</w:t>
+              <w:t>10</w:t>
             </w:r>
           </w:p>
         </w:tc>
@@ -8077,14 +8179,10 @@
             <w:r>
               <w:rPr>
                 <w:rFonts w:ascii="Calibri" w:hAnsi="Calibri" w:cs="Calibri"/>
-                <w:b/>
-                <w:bCs/>
-                <w:i/>
-                <w:iCs/>
-                <w:color w:val="000000"/>
-                <w:sz w:val="22"/>
-              </w:rPr>
-              <w:t>10</w:t>
+                <w:color w:val="000000"/>
+                <w:sz w:val="22"/>
+              </w:rPr>
+              <w:t>9.3.1</w:t>
             </w:r>
           </w:p>
         </w:tc>
@@ -8108,14 +8206,10 @@
             <w:r>
               <w:rPr>
                 <w:rFonts w:ascii="Calibri" w:hAnsi="Calibri" w:cs="Calibri"/>
-                <w:b/>
-                <w:bCs/>
-                <w:i/>
-                <w:iCs/>
-                <w:color w:val="000000"/>
-                <w:sz w:val="22"/>
-              </w:rPr>
-              <w:t>LANDLORD - Manage Rooms</w:t>
+                <w:color w:val="000000"/>
+                <w:sz w:val="22"/>
+              </w:rPr>
+              <w:t>Download Templates</w:t>
             </w:r>
           </w:p>
         </w:tc>
@@ -8137,6 +8231,14 @@
                 <w:i/>
               </w:rPr>
             </w:pPr>
+            <w:r>
+              <w:rPr>
+                <w:rFonts w:ascii="Calibri" w:hAnsi="Calibri" w:cs="Calibri"/>
+                <w:color w:val="000000"/>
+                <w:sz w:val="22"/>
+              </w:rPr>
+              <w:t>Medium</w:t>
+            </w:r>
           </w:p>
         </w:tc>
         <w:tc>
@@ -8161,12 +8263,10 @@
             <w:r>
               <w:rPr>
                 <w:rFonts w:ascii="Calibri" w:hAnsi="Calibri" w:cs="Calibri"/>
-                <w:b/>
-                <w:bCs/>
-                <w:color w:val="000000"/>
-                <w:sz w:val="22"/>
-              </w:rPr>
-              <w:t>24</w:t>
+                <w:color w:val="000000"/>
+                <w:sz w:val="22"/>
+              </w:rPr>
+              <w:t>2</w:t>
             </w:r>
           </w:p>
         </w:tc>
@@ -8200,7 +8300,7 @@
                 <w:color w:val="000000"/>
                 <w:sz w:val="22"/>
               </w:rPr>
-              <w:t>10.1</w:t>
+              <w:t>9.3.2</w:t>
             </w:r>
           </w:p>
         </w:tc>
@@ -8227,7 +8327,7 @@
                 <w:color w:val="000000"/>
                 <w:sz w:val="22"/>
               </w:rPr>
-              <w:t>Room List</w:t>
+              <w:t>Import Data</w:t>
             </w:r>
           </w:p>
         </w:tc>
@@ -8255,7 +8355,7 @@
                 <w:color w:val="000000"/>
                 <w:sz w:val="22"/>
               </w:rPr>
-              <w:t>Simple</w:t>
+              <w:t>Complex</w:t>
             </w:r>
           </w:p>
         </w:tc>
@@ -8284,7 +8384,7 @@
                 <w:color w:val="000000"/>
                 <w:sz w:val="22"/>
               </w:rPr>
-              <w:t>2</w:t>
+              <w:t>8</w:t>
             </w:r>
           </w:p>
         </w:tc>
@@ -8318,7 +8418,7 @@
                 <w:color w:val="000000"/>
                 <w:sz w:val="22"/>
               </w:rPr>
-              <w:t>10.2</w:t>
+              <w:t>9.4</w:t>
             </w:r>
           </w:p>
         </w:tc>
@@ -8345,7 +8445,7 @@
                 <w:color w:val="000000"/>
                 <w:sz w:val="22"/>
               </w:rPr>
-              <w:t>View Room Details</w:t>
+              <w:t>Search House</w:t>
             </w:r>
           </w:p>
         </w:tc>
@@ -8373,7 +8473,7 @@
                 <w:color w:val="000000"/>
                 <w:sz w:val="22"/>
               </w:rPr>
-              <w:t>Simple</w:t>
+              <w:t>Complex</w:t>
             </w:r>
           </w:p>
         </w:tc>
@@ -8402,7 +8502,7 @@
                 <w:color w:val="000000"/>
                 <w:sz w:val="22"/>
               </w:rPr>
-              <w:t>3</w:t>
+              <w:t>8</w:t>
             </w:r>
           </w:p>
         </w:tc>
@@ -8436,7 +8536,7 @@
                 <w:color w:val="000000"/>
                 <w:sz w:val="22"/>
               </w:rPr>
-              <w:t>10.3</w:t>
+              <w:t>9.4.1</w:t>
             </w:r>
           </w:p>
         </w:tc>
@@ -8463,7 +8563,7 @@
                 <w:color w:val="000000"/>
                 <w:sz w:val="22"/>
               </w:rPr>
-              <w:t>Change Room status</w:t>
+              <w:t>Filter by Status</w:t>
             </w:r>
           </w:p>
         </w:tc>
@@ -8551,10 +8651,14 @@
             <w:r>
               <w:rPr>
                 <w:rFonts w:ascii="Calibri" w:hAnsi="Calibri" w:cs="Calibri"/>
-                <w:color w:val="000000"/>
-                <w:sz w:val="22"/>
-              </w:rPr>
-              <w:t>10.4</w:t>
+                <w:b/>
+                <w:bCs/>
+                <w:i/>
+                <w:iCs/>
+                <w:color w:val="000000"/>
+                <w:sz w:val="22"/>
+              </w:rPr>
+              <w:t>10</w:t>
             </w:r>
           </w:p>
         </w:tc>
@@ -8578,10 +8682,14 @@
             <w:r>
               <w:rPr>
                 <w:rFonts w:ascii="Calibri" w:hAnsi="Calibri" w:cs="Calibri"/>
-                <w:color w:val="000000"/>
-                <w:sz w:val="22"/>
-              </w:rPr>
-              <w:t>Add Room</w:t>
+                <w:b/>
+                <w:bCs/>
+                <w:i/>
+                <w:iCs/>
+                <w:color w:val="000000"/>
+                <w:sz w:val="22"/>
+              </w:rPr>
+              <w:t>LANDLORD - Manage Rooms</w:t>
             </w:r>
           </w:p>
         </w:tc>
@@ -8603,14 +8711,6 @@
                 <w:i/>
               </w:rPr>
             </w:pPr>
-            <w:r>
-              <w:rPr>
-                <w:rFonts w:ascii="Calibri" w:hAnsi="Calibri" w:cs="Calibri"/>
-                <w:color w:val="000000"/>
-                <w:sz w:val="22"/>
-              </w:rPr>
-              <w:t>Complex</w:t>
-            </w:r>
           </w:p>
         </w:tc>
         <w:tc>
@@ -8635,10 +8735,12 @@
             <w:r>
               <w:rPr>
                 <w:rFonts w:ascii="Calibri" w:hAnsi="Calibri" w:cs="Calibri"/>
-                <w:color w:val="000000"/>
-                <w:sz w:val="22"/>
-              </w:rPr>
-              <w:t>8</w:t>
+                <w:b/>
+                <w:bCs/>
+                <w:color w:val="000000"/>
+                <w:sz w:val="22"/>
+              </w:rPr>
+              <w:t>24</w:t>
             </w:r>
           </w:p>
         </w:tc>
@@ -8672,7 +8774,7 @@
                 <w:color w:val="000000"/>
                 <w:sz w:val="22"/>
               </w:rPr>
-              <w:t>10.5</w:t>
+              <w:t>10.1</w:t>
             </w:r>
           </w:p>
         </w:tc>
@@ -8699,7 +8801,7 @@
                 <w:color w:val="000000"/>
                 <w:sz w:val="22"/>
               </w:rPr>
-              <w:t>Delete Room</w:t>
+              <w:t>Room List</w:t>
             </w:r>
           </w:p>
         </w:tc>
@@ -8727,7 +8829,7 @@
                 <w:color w:val="000000"/>
                 <w:sz w:val="22"/>
               </w:rPr>
-              <w:t>Medium</w:t>
+              <w:t>Simple</w:t>
             </w:r>
           </w:p>
         </w:tc>
@@ -8756,7 +8858,7 @@
                 <w:color w:val="000000"/>
                 <w:sz w:val="22"/>
               </w:rPr>
-              <w:t>4</w:t>
+              <w:t>2</w:t>
             </w:r>
           </w:p>
         </w:tc>
@@ -8790,7 +8892,7 @@
                 <w:color w:val="000000"/>
                 <w:sz w:val="22"/>
               </w:rPr>
-              <w:t>10.6</w:t>
+              <w:t>10.2</w:t>
             </w:r>
           </w:p>
         </w:tc>
@@ -8817,7 +8919,7 @@
                 <w:color w:val="000000"/>
                 <w:sz w:val="22"/>
               </w:rPr>
-              <w:t>Update Room Information</w:t>
+              <w:t>View Room Details</w:t>
             </w:r>
           </w:p>
         </w:tc>
@@ -8845,7 +8947,7 @@
                 <w:color w:val="000000"/>
                 <w:sz w:val="22"/>
               </w:rPr>
-              <w:t>Medium</w:t>
+              <w:t>Simple</w:t>
             </w:r>
           </w:p>
         </w:tc>
@@ -8874,7 +8976,7 @@
                 <w:color w:val="000000"/>
                 <w:sz w:val="22"/>
               </w:rPr>
-              <w:t>5</w:t>
+              <w:t>3</w:t>
             </w:r>
           </w:p>
         </w:tc>
@@ -8905,6 +9007,479 @@
             <w:r>
               <w:rPr>
                 <w:rFonts w:ascii="Calibri" w:hAnsi="Calibri" w:cs="Calibri"/>
+                <w:color w:val="000000"/>
+                <w:sz w:val="22"/>
+              </w:rPr>
+              <w:lastRenderedPageBreak/>
+              <w:t>10.3</w:t>
+            </w:r>
+          </w:p>
+        </w:tc>
+        <w:tc>
+          <w:tcPr>
+            <w:tcW w:w="5389" w:type="dxa"/>
+            <w:tcBorders>
+              <w:bottom w:val="single" w:sz="4" w:space="0" w:color="auto"/>
+            </w:tcBorders>
+          </w:tcPr>
+          <w:p>
+            <w:pPr>
+              <w:spacing w:line="254" w:lineRule="auto"/>
+              <w:rPr>
+                <w:rFonts w:cstheme="minorHAnsi"/>
+                <w:b/>
+                <w:bCs/>
+                <w:i/>
+              </w:rPr>
+            </w:pPr>
+            <w:r>
+              <w:rPr>
+                <w:rFonts w:ascii="Calibri" w:hAnsi="Calibri" w:cs="Calibri"/>
+                <w:color w:val="000000"/>
+                <w:sz w:val="22"/>
+              </w:rPr>
+              <w:t>Change Room status</w:t>
+            </w:r>
+          </w:p>
+        </w:tc>
+        <w:tc>
+          <w:tcPr>
+            <w:tcW w:w="1276" w:type="dxa"/>
+            <w:tcBorders>
+              <w:bottom w:val="single" w:sz="4" w:space="0" w:color="auto"/>
+            </w:tcBorders>
+          </w:tcPr>
+          <w:p>
+            <w:pPr>
+              <w:spacing w:line="254" w:lineRule="auto"/>
+              <w:ind w:left="33"/>
+              <w:rPr>
+                <w:rFonts w:cstheme="minorHAnsi"/>
+                <w:b/>
+                <w:bCs/>
+                <w:i/>
+              </w:rPr>
+            </w:pPr>
+            <w:r>
+              <w:rPr>
+                <w:rFonts w:ascii="Calibri" w:hAnsi="Calibri" w:cs="Calibri"/>
+                <w:color w:val="000000"/>
+                <w:sz w:val="22"/>
+              </w:rPr>
+              <w:t>Simple</w:t>
+            </w:r>
+          </w:p>
+        </w:tc>
+        <w:tc>
+          <w:tcPr>
+            <w:tcW w:w="1275" w:type="dxa"/>
+            <w:tcBorders>
+              <w:bottom w:val="single" w:sz="4" w:space="0" w:color="auto"/>
+            </w:tcBorders>
+          </w:tcPr>
+          <w:p>
+            <w:pPr>
+              <w:spacing w:line="254" w:lineRule="auto"/>
+              <w:ind w:left="33"/>
+              <w:jc w:val="center"/>
+              <w:rPr>
+                <w:rFonts w:cstheme="minorHAnsi"/>
+                <w:b/>
+                <w:bCs/>
+                <w:i/>
+              </w:rPr>
+            </w:pPr>
+            <w:r>
+              <w:rPr>
+                <w:rFonts w:ascii="Calibri" w:hAnsi="Calibri" w:cs="Calibri"/>
+                <w:color w:val="000000"/>
+                <w:sz w:val="22"/>
+              </w:rPr>
+              <w:t>2</w:t>
+            </w:r>
+          </w:p>
+        </w:tc>
+      </w:tr>
+      <w:tr>
+        <w:trPr>
+          <w:trHeight w:val="454"/>
+        </w:trPr>
+        <w:tc>
+          <w:tcPr>
+            <w:tcW w:w="848" w:type="dxa"/>
+            <w:tcBorders>
+              <w:bottom w:val="single" w:sz="4" w:space="0" w:color="auto"/>
+            </w:tcBorders>
+          </w:tcPr>
+          <w:p>
+            <w:pPr>
+              <w:spacing w:line="254" w:lineRule="auto"/>
+              <w:ind w:left="33"/>
+              <w:jc w:val="center"/>
+              <w:rPr>
+                <w:rFonts w:cstheme="minorHAnsi"/>
+                <w:b/>
+                <w:bCs/>
+                <w:i/>
+              </w:rPr>
+            </w:pPr>
+            <w:r>
+              <w:rPr>
+                <w:rFonts w:ascii="Calibri" w:hAnsi="Calibri" w:cs="Calibri"/>
+                <w:color w:val="000000"/>
+                <w:sz w:val="22"/>
+              </w:rPr>
+              <w:t>10.4</w:t>
+            </w:r>
+          </w:p>
+        </w:tc>
+        <w:tc>
+          <w:tcPr>
+            <w:tcW w:w="5389" w:type="dxa"/>
+            <w:tcBorders>
+              <w:bottom w:val="single" w:sz="4" w:space="0" w:color="auto"/>
+            </w:tcBorders>
+          </w:tcPr>
+          <w:p>
+            <w:pPr>
+              <w:spacing w:line="254" w:lineRule="auto"/>
+              <w:rPr>
+                <w:rFonts w:cstheme="minorHAnsi"/>
+                <w:b/>
+                <w:bCs/>
+                <w:i/>
+              </w:rPr>
+            </w:pPr>
+            <w:r>
+              <w:rPr>
+                <w:rFonts w:ascii="Calibri" w:hAnsi="Calibri" w:cs="Calibri"/>
+                <w:color w:val="000000"/>
+                <w:sz w:val="22"/>
+              </w:rPr>
+              <w:t>Add Room</w:t>
+            </w:r>
+          </w:p>
+        </w:tc>
+        <w:tc>
+          <w:tcPr>
+            <w:tcW w:w="1276" w:type="dxa"/>
+            <w:tcBorders>
+              <w:bottom w:val="single" w:sz="4" w:space="0" w:color="auto"/>
+            </w:tcBorders>
+          </w:tcPr>
+          <w:p>
+            <w:pPr>
+              <w:spacing w:line="254" w:lineRule="auto"/>
+              <w:ind w:left="33"/>
+              <w:rPr>
+                <w:rFonts w:cstheme="minorHAnsi"/>
+                <w:b/>
+                <w:bCs/>
+                <w:i/>
+              </w:rPr>
+            </w:pPr>
+            <w:r>
+              <w:rPr>
+                <w:rFonts w:ascii="Calibri" w:hAnsi="Calibri" w:cs="Calibri"/>
+                <w:color w:val="000000"/>
+                <w:sz w:val="22"/>
+              </w:rPr>
+              <w:t>Complex</w:t>
+            </w:r>
+          </w:p>
+        </w:tc>
+        <w:tc>
+          <w:tcPr>
+            <w:tcW w:w="1275" w:type="dxa"/>
+            <w:tcBorders>
+              <w:bottom w:val="single" w:sz="4" w:space="0" w:color="auto"/>
+            </w:tcBorders>
+          </w:tcPr>
+          <w:p>
+            <w:pPr>
+              <w:spacing w:line="254" w:lineRule="auto"/>
+              <w:ind w:left="33"/>
+              <w:jc w:val="center"/>
+              <w:rPr>
+                <w:rFonts w:cstheme="minorHAnsi"/>
+                <w:b/>
+                <w:bCs/>
+                <w:i/>
+              </w:rPr>
+            </w:pPr>
+            <w:r>
+              <w:rPr>
+                <w:rFonts w:ascii="Calibri" w:hAnsi="Calibri" w:cs="Calibri"/>
+                <w:color w:val="000000"/>
+                <w:sz w:val="22"/>
+              </w:rPr>
+              <w:t>8</w:t>
+            </w:r>
+          </w:p>
+        </w:tc>
+      </w:tr>
+      <w:tr>
+        <w:trPr>
+          <w:trHeight w:val="454"/>
+        </w:trPr>
+        <w:tc>
+          <w:tcPr>
+            <w:tcW w:w="848" w:type="dxa"/>
+            <w:tcBorders>
+              <w:bottom w:val="single" w:sz="4" w:space="0" w:color="auto"/>
+            </w:tcBorders>
+          </w:tcPr>
+          <w:p>
+            <w:pPr>
+              <w:spacing w:line="254" w:lineRule="auto"/>
+              <w:ind w:left="33"/>
+              <w:jc w:val="center"/>
+              <w:rPr>
+                <w:rFonts w:cstheme="minorHAnsi"/>
+                <w:b/>
+                <w:bCs/>
+                <w:i/>
+              </w:rPr>
+            </w:pPr>
+            <w:r>
+              <w:rPr>
+                <w:rFonts w:ascii="Calibri" w:hAnsi="Calibri" w:cs="Calibri"/>
+                <w:color w:val="000000"/>
+                <w:sz w:val="22"/>
+              </w:rPr>
+              <w:t>10.5</w:t>
+            </w:r>
+          </w:p>
+        </w:tc>
+        <w:tc>
+          <w:tcPr>
+            <w:tcW w:w="5389" w:type="dxa"/>
+            <w:tcBorders>
+              <w:bottom w:val="single" w:sz="4" w:space="0" w:color="auto"/>
+            </w:tcBorders>
+          </w:tcPr>
+          <w:p>
+            <w:pPr>
+              <w:spacing w:line="254" w:lineRule="auto"/>
+              <w:rPr>
+                <w:rFonts w:cstheme="minorHAnsi"/>
+                <w:b/>
+                <w:bCs/>
+                <w:i/>
+              </w:rPr>
+            </w:pPr>
+            <w:r>
+              <w:rPr>
+                <w:rFonts w:ascii="Calibri" w:hAnsi="Calibri" w:cs="Calibri"/>
+                <w:color w:val="000000"/>
+                <w:sz w:val="22"/>
+              </w:rPr>
+              <w:t>Delete Room</w:t>
+            </w:r>
+          </w:p>
+        </w:tc>
+        <w:tc>
+          <w:tcPr>
+            <w:tcW w:w="1276" w:type="dxa"/>
+            <w:tcBorders>
+              <w:bottom w:val="single" w:sz="4" w:space="0" w:color="auto"/>
+            </w:tcBorders>
+          </w:tcPr>
+          <w:p>
+            <w:pPr>
+              <w:spacing w:line="254" w:lineRule="auto"/>
+              <w:ind w:left="33"/>
+              <w:rPr>
+                <w:rFonts w:cstheme="minorHAnsi"/>
+                <w:b/>
+                <w:bCs/>
+                <w:i/>
+              </w:rPr>
+            </w:pPr>
+            <w:r>
+              <w:rPr>
+                <w:rFonts w:ascii="Calibri" w:hAnsi="Calibri" w:cs="Calibri"/>
+                <w:color w:val="000000"/>
+                <w:sz w:val="22"/>
+              </w:rPr>
+              <w:t>Medium</w:t>
+            </w:r>
+          </w:p>
+        </w:tc>
+        <w:tc>
+          <w:tcPr>
+            <w:tcW w:w="1275" w:type="dxa"/>
+            <w:tcBorders>
+              <w:bottom w:val="single" w:sz="4" w:space="0" w:color="auto"/>
+            </w:tcBorders>
+          </w:tcPr>
+          <w:p>
+            <w:pPr>
+              <w:spacing w:line="254" w:lineRule="auto"/>
+              <w:ind w:left="33"/>
+              <w:jc w:val="center"/>
+              <w:rPr>
+                <w:rFonts w:cstheme="minorHAnsi"/>
+                <w:b/>
+                <w:bCs/>
+                <w:i/>
+              </w:rPr>
+            </w:pPr>
+            <w:r>
+              <w:rPr>
+                <w:rFonts w:ascii="Calibri" w:hAnsi="Calibri" w:cs="Calibri"/>
+                <w:color w:val="000000"/>
+                <w:sz w:val="22"/>
+              </w:rPr>
+              <w:t>4</w:t>
+            </w:r>
+          </w:p>
+        </w:tc>
+      </w:tr>
+      <w:tr>
+        <w:trPr>
+          <w:trHeight w:val="454"/>
+        </w:trPr>
+        <w:tc>
+          <w:tcPr>
+            <w:tcW w:w="848" w:type="dxa"/>
+            <w:tcBorders>
+              <w:bottom w:val="single" w:sz="4" w:space="0" w:color="auto"/>
+            </w:tcBorders>
+          </w:tcPr>
+          <w:p>
+            <w:pPr>
+              <w:spacing w:line="254" w:lineRule="auto"/>
+              <w:ind w:left="33"/>
+              <w:jc w:val="center"/>
+              <w:rPr>
+                <w:rFonts w:cstheme="minorHAnsi"/>
+                <w:b/>
+                <w:bCs/>
+                <w:i/>
+              </w:rPr>
+            </w:pPr>
+            <w:r>
+              <w:rPr>
+                <w:rFonts w:ascii="Calibri" w:hAnsi="Calibri" w:cs="Calibri"/>
+                <w:color w:val="000000"/>
+                <w:sz w:val="22"/>
+              </w:rPr>
+              <w:t>10.6</w:t>
+            </w:r>
+          </w:p>
+        </w:tc>
+        <w:tc>
+          <w:tcPr>
+            <w:tcW w:w="5389" w:type="dxa"/>
+            <w:tcBorders>
+              <w:bottom w:val="single" w:sz="4" w:space="0" w:color="auto"/>
+            </w:tcBorders>
+          </w:tcPr>
+          <w:p>
+            <w:pPr>
+              <w:spacing w:line="254" w:lineRule="auto"/>
+              <w:rPr>
+                <w:rFonts w:cstheme="minorHAnsi"/>
+                <w:b/>
+                <w:bCs/>
+                <w:i/>
+              </w:rPr>
+            </w:pPr>
+            <w:r>
+              <w:rPr>
+                <w:rFonts w:ascii="Calibri" w:hAnsi="Calibri" w:cs="Calibri"/>
+                <w:color w:val="000000"/>
+                <w:sz w:val="22"/>
+              </w:rPr>
+              <w:t>Update Room Information</w:t>
+            </w:r>
+          </w:p>
+        </w:tc>
+        <w:tc>
+          <w:tcPr>
+            <w:tcW w:w="1276" w:type="dxa"/>
+            <w:tcBorders>
+              <w:bottom w:val="single" w:sz="4" w:space="0" w:color="auto"/>
+            </w:tcBorders>
+          </w:tcPr>
+          <w:p>
+            <w:pPr>
+              <w:spacing w:line="254" w:lineRule="auto"/>
+              <w:ind w:left="33"/>
+              <w:rPr>
+                <w:rFonts w:cstheme="minorHAnsi"/>
+                <w:b/>
+                <w:bCs/>
+                <w:i/>
+              </w:rPr>
+            </w:pPr>
+            <w:r>
+              <w:rPr>
+                <w:rFonts w:ascii="Calibri" w:hAnsi="Calibri" w:cs="Calibri"/>
+                <w:color w:val="000000"/>
+                <w:sz w:val="22"/>
+              </w:rPr>
+              <w:t>Medium</w:t>
+            </w:r>
+          </w:p>
+        </w:tc>
+        <w:tc>
+          <w:tcPr>
+            <w:tcW w:w="1275" w:type="dxa"/>
+            <w:tcBorders>
+              <w:bottom w:val="single" w:sz="4" w:space="0" w:color="auto"/>
+            </w:tcBorders>
+          </w:tcPr>
+          <w:p>
+            <w:pPr>
+              <w:spacing w:line="254" w:lineRule="auto"/>
+              <w:ind w:left="33"/>
+              <w:jc w:val="center"/>
+              <w:rPr>
+                <w:rFonts w:cstheme="minorHAnsi"/>
+                <w:b/>
+                <w:bCs/>
+                <w:i/>
+              </w:rPr>
+            </w:pPr>
+            <w:r>
+              <w:rPr>
+                <w:rFonts w:ascii="Calibri" w:hAnsi="Calibri" w:cs="Calibri"/>
+                <w:color w:val="000000"/>
+                <w:sz w:val="22"/>
+              </w:rPr>
+              <w:t>5</w:t>
+            </w:r>
+          </w:p>
+        </w:tc>
+      </w:tr>
+      <w:tr>
+        <w:trPr>
+          <w:trHeight w:val="454"/>
+        </w:trPr>
+        <w:tc>
+          <w:tcPr>
+            <w:tcW w:w="848" w:type="dxa"/>
+            <w:tcBorders>
+              <w:bottom w:val="single" w:sz="4" w:space="0" w:color="auto"/>
+            </w:tcBorders>
+          </w:tcPr>
+          <w:p>
+            <w:pPr>
+              <w:spacing w:line="254" w:lineRule="auto"/>
+              <w:ind w:left="33"/>
+              <w:jc w:val="center"/>
+              <w:rPr>
+                <w:rFonts w:cstheme="minorHAnsi"/>
+                <w:b/>
+                <w:bCs/>
+                <w:i/>
+              </w:rPr>
+            </w:pPr>
+            <w:r>
+              <w:rPr>
+                <w:rFonts w:ascii="Calibri" w:hAnsi="Calibri" w:cs="Calibri"/>
                 <w:b/>
                 <w:bCs/>
                 <w:i/>
@@ -8912,7 +9487,6 @@
                 <w:color w:val="000000"/>
                 <w:sz w:val="22"/>
               </w:rPr>
-              <w:lastRenderedPageBreak/>
               <w:t>11</w:t>
             </w:r>
           </w:p>
@@ -11868,6 +12442,7 @@
         <w:rPr>
           <w:rFonts w:asciiTheme="minorHAnsi" w:hAnsiTheme="minorHAnsi" w:cstheme="minorHAnsi"/>
         </w:rPr>
+        <w:lastRenderedPageBreak/>
         <w:t>1.</w:t>
       </w:r>
       <w:r>
@@ -12421,7 +12996,6 @@
                 <w:color w:val="000000"/>
                 <w:sz w:val="22"/>
               </w:rPr>
-              <w:lastRenderedPageBreak/>
               <w:t>3</w:t>
             </w:r>
           </w:p>
@@ -14138,14 +14712,7 @@
           <w:rFonts w:ascii="Calibri" w:hAnsi="Calibri" w:cs="Calibri"/>
           <w:color w:val="000000"/>
         </w:rPr>
-        <w:t xml:space="preserve">FHF Project </w:t>
-      </w:r>
-      <w:r>
-        <w:rPr>
-          <w:rFonts w:ascii="Calibri" w:hAnsi="Calibri" w:cs="Calibri"/>
-          <w:color w:val="000000"/>
-        </w:rPr>
-        <w:t xml:space="preserve">team </w:t>
+        <w:t xml:space="preserve">FHF Project team </w:t>
       </w:r>
       <w:r>
         <w:t xml:space="preserve">chooses to </w:t>
@@ -14169,7 +14736,11 @@
         <w:t>and</w:t>
       </w:r>
       <w:r>
-        <w:t xml:space="preserve"> Incremental model is mostly used when the scope of the  project is big, the major requirements are defined clearly, some more details will be added  later in software development</w:t>
+        <w:t xml:space="preserve"> Incremental model is mostly used when the scope of the  </w:t>
+      </w:r>
+      <w:r>
+        <w:lastRenderedPageBreak/>
+        <w:t>project is big, the major requirements are defined clearly, some more details will be added  later in software development</w:t>
       </w:r>
       <w:r>
         <w:t>, which is the case of this project</w:t>
@@ -14192,7 +14763,6 @@
     </w:p>
     <w:p>
       <w:r>
-        <w:lastRenderedPageBreak/>
         <w:t>The reasons for the project to choose this model are:</w:t>
       </w:r>
     </w:p>
@@ -15551,6 +16121,7 @@
                 <w:rFonts w:asciiTheme="minorHAnsi" w:hAnsiTheme="minorHAnsi" w:cstheme="minorHAnsi"/>
                 <w:bCs/>
               </w:rPr>
+              <w:lastRenderedPageBreak/>
               <w:t>5</w:t>
             </w:r>
           </w:p>
@@ -15797,7 +16368,6 @@
                 <w:rFonts w:asciiTheme="minorHAnsi" w:hAnsiTheme="minorHAnsi" w:cstheme="minorHAnsi"/>
                 <w:bCs/>
               </w:rPr>
-              <w:lastRenderedPageBreak/>
               <w:t>7</w:t>
             </w:r>
           </w:p>
@@ -17787,6 +18357,7 @@
               <w:rPr>
                 <w:rFonts w:asciiTheme="minorHAnsi" w:hAnsiTheme="minorHAnsi" w:cstheme="minorHAnsi"/>
               </w:rPr>
+              <w:lastRenderedPageBreak/>
               <w:t>Dram Entity Relationship Diagram</w:t>
             </w:r>
           </w:p>
@@ -18015,7 +18586,6 @@
         <w:rPr>
           <w:rFonts w:asciiTheme="minorHAnsi" w:hAnsiTheme="minorHAnsi" w:cstheme="minorHAnsi"/>
         </w:rPr>
-        <w:lastRenderedPageBreak/>
         <w:t xml:space="preserve">5. </w:t>
       </w:r>
       <w:r>
@@ -18892,6 +19462,7 @@
           <w:iCs/>
           <w:noProof/>
         </w:rPr>
+        <w:lastRenderedPageBreak/>
         <w:drawing>
           <wp:inline distT="0" distB="0" distL="0" distR="0" wp14:anchorId="3E7B5DE1" wp14:editId="696EC016">
             <wp:extent cx="2767054" cy="2075443"/>

</xml_diff>

<commit_message>
[Angular] Update Google Map API Key
</commit_message>
<xml_diff>
--- a/Documentation/Report2_Project Management Plan.docx
+++ b/Documentation/Report2_Project Management Plan.docx
@@ -4135,6 +4135,14 @@
                 <w:color w:val="000000"/>
                 <w:sz w:val="22"/>
               </w:rPr>
+              <w:t xml:space="preserve">View </w:t>
+            </w:r>
+            <w:r>
+              <w:rPr>
+                <w:rFonts w:ascii="Calibri" w:hAnsi="Calibri" w:cs="Calibri"/>
+                <w:color w:val="000000"/>
+                <w:sz w:val="22"/>
+              </w:rPr>
               <w:t>House - Room Statistic</w:t>
             </w:r>
           </w:p>
@@ -7298,6 +7306,14 @@
                 <w:color w:val="000000"/>
                 <w:sz w:val="22"/>
               </w:rPr>
+              <w:t xml:space="preserve">View </w:t>
+            </w:r>
+            <w:r>
+              <w:rPr>
+                <w:rFonts w:ascii="Calibri" w:hAnsi="Calibri" w:cs="Calibri"/>
+                <w:color w:val="000000"/>
+                <w:sz w:val="22"/>
+              </w:rPr>
               <w:t>Room</w:t>
             </w:r>
             <w:r>
@@ -8565,7 +8581,23 @@
                 <w:color w:val="000000"/>
                 <w:sz w:val="22"/>
               </w:rPr>
-              <w:t>Add New House</w:t>
+              <w:t xml:space="preserve">Add </w:t>
+            </w:r>
+            <w:r>
+              <w:rPr>
+                <w:rFonts w:ascii="Calibri" w:hAnsi="Calibri" w:cs="Calibri"/>
+                <w:color w:val="000000"/>
+                <w:sz w:val="22"/>
+              </w:rPr>
+              <w:t>n</w:t>
+            </w:r>
+            <w:r>
+              <w:rPr>
+                <w:rFonts w:ascii="Calibri" w:hAnsi="Calibri" w:cs="Calibri"/>
+                <w:color w:val="000000"/>
+                <w:sz w:val="22"/>
+              </w:rPr>
+              <w:t>ew House</w:t>
             </w:r>
           </w:p>
         </w:tc>
@@ -9936,7 +9968,6 @@
                 <w:b/>
                 <w:bCs/>
                 <w:i/>
-                <w:highlight w:val="yellow"/>
               </w:rPr>
             </w:pPr>
             <w:r>
@@ -9948,10 +9979,9 @@
                 <w:iCs/>
                 <w:color w:val="000000"/>
                 <w:sz w:val="22"/>
-                <w:highlight w:val="yellow"/>
               </w:rPr>
               <w:lastRenderedPageBreak/>
-              <w:t>10</w:t>
+              <w:t>9</w:t>
             </w:r>
           </w:p>
         </w:tc>
@@ -9970,7 +10000,6 @@
                 <w:b/>
                 <w:bCs/>
                 <w:i/>
-                <w:highlight w:val="yellow"/>
               </w:rPr>
             </w:pPr>
             <w:r>
@@ -9982,7 +10011,6 @@
                 <w:iCs/>
                 <w:color w:val="000000"/>
                 <w:sz w:val="22"/>
-                <w:highlight w:val="yellow"/>
               </w:rPr>
               <w:t>LANDLORD - Manage Rooms of House</w:t>
             </w:r>
@@ -10003,7 +10031,6 @@
                 <w:b/>
                 <w:bCs/>
                 <w:i/>
-                <w:highlight w:val="yellow"/>
               </w:rPr>
             </w:pPr>
           </w:p>
@@ -10025,17 +10052,15 @@
                 <w:b/>
                 <w:bCs/>
                 <w:i/>
-                <w:highlight w:val="yellow"/>
-              </w:rPr>
-            </w:pPr>
-            <w:r>
-              <w:rPr>
-                <w:rFonts w:ascii="Calibri" w:hAnsi="Calibri" w:cs="Calibri"/>
-                <w:b/>
-                <w:bCs/>
-                <w:color w:val="000000"/>
-                <w:sz w:val="22"/>
-                <w:highlight w:val="yellow"/>
+              </w:rPr>
+            </w:pPr>
+            <w:r>
+              <w:rPr>
+                <w:rFonts w:ascii="Calibri" w:hAnsi="Calibri" w:cs="Calibri"/>
+                <w:b/>
+                <w:bCs/>
+                <w:color w:val="000000"/>
+                <w:sz w:val="22"/>
               </w:rPr>
               <w:t>0</w:t>
             </w:r>
@@ -10063,17 +10088,23 @@
                 <w:b/>
                 <w:bCs/>
                 <w:i/>
-                <w:highlight w:val="yellow"/>
-              </w:rPr>
-            </w:pPr>
-            <w:r>
-              <w:rPr>
-                <w:rFonts w:ascii="Calibri" w:hAnsi="Calibri" w:cs="Calibri"/>
-                <w:color w:val="000000"/>
-                <w:sz w:val="22"/>
-                <w:highlight w:val="yellow"/>
-              </w:rPr>
-              <w:t>10.1</w:t>
+              </w:rPr>
+            </w:pPr>
+            <w:r>
+              <w:rPr>
+                <w:rFonts w:ascii="Calibri" w:hAnsi="Calibri" w:cs="Calibri"/>
+                <w:color w:val="000000"/>
+                <w:sz w:val="22"/>
+              </w:rPr>
+              <w:t>9</w:t>
+            </w:r>
+            <w:r>
+              <w:rPr>
+                <w:rFonts w:ascii="Calibri" w:hAnsi="Calibri" w:cs="Calibri"/>
+                <w:color w:val="000000"/>
+                <w:sz w:val="22"/>
+              </w:rPr>
+              <w:t>.1</w:t>
             </w:r>
           </w:p>
         </w:tc>
@@ -10092,17 +10123,23 @@
                 <w:b/>
                 <w:bCs/>
                 <w:i/>
-                <w:highlight w:val="yellow"/>
-              </w:rPr>
-            </w:pPr>
-            <w:r>
-              <w:rPr>
-                <w:rFonts w:ascii="Calibri" w:hAnsi="Calibri" w:cs="Calibri"/>
-                <w:color w:val="000000"/>
-                <w:sz w:val="22"/>
-                <w:highlight w:val="yellow"/>
-              </w:rPr>
-              <w:t>Room List</w:t>
+              </w:rPr>
+            </w:pPr>
+            <w:r>
+              <w:rPr>
+                <w:rFonts w:ascii="Calibri" w:hAnsi="Calibri" w:cs="Calibri"/>
+                <w:color w:val="000000"/>
+                <w:sz w:val="22"/>
+              </w:rPr>
+              <w:t xml:space="preserve">        </w:t>
+            </w:r>
+            <w:r>
+              <w:rPr>
+                <w:rFonts w:ascii="Calibri" w:hAnsi="Calibri" w:cs="Calibri"/>
+                <w:color w:val="000000"/>
+                <w:sz w:val="22"/>
+              </w:rPr>
+              <w:t>View List of Rooms</w:t>
             </w:r>
           </w:p>
         </w:tc>
@@ -10121,15 +10158,13 @@
                 <w:b/>
                 <w:bCs/>
                 <w:i/>
-                <w:highlight w:val="yellow"/>
-              </w:rPr>
-            </w:pPr>
-            <w:r>
-              <w:rPr>
-                <w:rFonts w:ascii="Calibri" w:hAnsi="Calibri" w:cs="Calibri"/>
-                <w:color w:val="000000"/>
-                <w:sz w:val="22"/>
-                <w:highlight w:val="yellow"/>
+              </w:rPr>
+            </w:pPr>
+            <w:r>
+              <w:rPr>
+                <w:rFonts w:ascii="Calibri" w:hAnsi="Calibri" w:cs="Calibri"/>
+                <w:color w:val="000000"/>
+                <w:sz w:val="22"/>
               </w:rPr>
               <w:t>Simple</w:t>
             </w:r>
@@ -10152,15 +10187,13 @@
                 <w:b/>
                 <w:bCs/>
                 <w:i/>
-                <w:highlight w:val="yellow"/>
-              </w:rPr>
-            </w:pPr>
-            <w:r>
-              <w:rPr>
-                <w:rFonts w:ascii="Calibri" w:hAnsi="Calibri" w:cs="Calibri"/>
-                <w:color w:val="000000"/>
-                <w:sz w:val="22"/>
-                <w:highlight w:val="yellow"/>
+              </w:rPr>
+            </w:pPr>
+            <w:r>
+              <w:rPr>
+                <w:rFonts w:ascii="Calibri" w:hAnsi="Calibri" w:cs="Calibri"/>
+                <w:color w:val="000000"/>
+                <w:sz w:val="22"/>
               </w:rPr>
               <w:t>2</w:t>
             </w:r>
@@ -10184,21 +10217,33 @@
               <w:ind w:left="33"/>
               <w:jc w:val="center"/>
               <w:rPr>
-                <w:rFonts w:cstheme="minorHAnsi"/>
-                <w:b/>
-                <w:bCs/>
-                <w:i/>
-                <w:highlight w:val="yellow"/>
-              </w:rPr>
-            </w:pPr>
-            <w:r>
-              <w:rPr>
-                <w:rFonts w:ascii="Calibri" w:hAnsi="Calibri" w:cs="Calibri"/>
-                <w:color w:val="000000"/>
-                <w:sz w:val="22"/>
-                <w:highlight w:val="yellow"/>
-              </w:rPr>
-              <w:t>10.2</w:t>
+                <w:rFonts w:ascii="Calibri" w:hAnsi="Calibri" w:cs="Calibri"/>
+                <w:color w:val="000000"/>
+              </w:rPr>
+            </w:pPr>
+            <w:r>
+              <w:rPr>
+                <w:rFonts w:ascii="Calibri" w:hAnsi="Calibri" w:cs="Calibri"/>
+                <w:color w:val="000000"/>
+                <w:sz w:val="22"/>
+              </w:rPr>
+              <w:t>9</w:t>
+            </w:r>
+            <w:r>
+              <w:rPr>
+                <w:rFonts w:ascii="Calibri" w:hAnsi="Calibri" w:cs="Calibri"/>
+                <w:color w:val="000000"/>
+                <w:sz w:val="22"/>
+              </w:rPr>
+              <w:t>.</w:t>
+            </w:r>
+            <w:r>
+              <w:rPr>
+                <w:rFonts w:ascii="Calibri" w:hAnsi="Calibri" w:cs="Calibri"/>
+                <w:color w:val="000000"/>
+                <w:sz w:val="22"/>
+              </w:rPr>
+              <w:t>2</w:t>
             </w:r>
           </w:p>
         </w:tc>
@@ -10213,21 +10258,33 @@
             <w:pPr>
               <w:spacing w:line="254" w:lineRule="auto"/>
               <w:rPr>
-                <w:rFonts w:cstheme="minorHAnsi"/>
-                <w:b/>
-                <w:bCs/>
-                <w:i/>
-                <w:highlight w:val="yellow"/>
-              </w:rPr>
-            </w:pPr>
-            <w:r>
-              <w:rPr>
-                <w:rFonts w:ascii="Calibri" w:hAnsi="Calibri" w:cs="Calibri"/>
-                <w:color w:val="000000"/>
-                <w:sz w:val="22"/>
-                <w:highlight w:val="yellow"/>
-              </w:rPr>
-              <w:t>View Room Details</w:t>
+                <w:rFonts w:ascii="Calibri" w:hAnsi="Calibri" w:cs="Calibri"/>
+                <w:color w:val="000000"/>
+              </w:rPr>
+            </w:pPr>
+            <w:r>
+              <w:rPr>
+                <w:rFonts w:ascii="Calibri" w:hAnsi="Calibri" w:cs="Calibri"/>
+                <w:color w:val="000000"/>
+                <w:sz w:val="22"/>
+              </w:rPr>
+              <w:t xml:space="preserve">        </w:t>
+            </w:r>
+            <w:r>
+              <w:rPr>
+                <w:rFonts w:ascii="Calibri" w:hAnsi="Calibri" w:cs="Calibri"/>
+                <w:color w:val="000000"/>
+                <w:sz w:val="22"/>
+              </w:rPr>
+              <w:t xml:space="preserve">View </w:t>
+            </w:r>
+            <w:r>
+              <w:rPr>
+                <w:rFonts w:ascii="Calibri" w:hAnsi="Calibri" w:cs="Calibri"/>
+                <w:color w:val="000000"/>
+                <w:sz w:val="22"/>
+              </w:rPr>
+              <w:t>Room – Capacity Statistics</w:t>
             </w:r>
           </w:p>
         </w:tc>
@@ -10242,19 +10299,15 @@
             <w:pPr>
               <w:spacing w:line="254" w:lineRule="auto"/>
               <w:rPr>
-                <w:rFonts w:cstheme="minorHAnsi"/>
-                <w:b/>
-                <w:bCs/>
-                <w:i/>
-                <w:highlight w:val="yellow"/>
-              </w:rPr>
-            </w:pPr>
-            <w:r>
-              <w:rPr>
-                <w:rFonts w:ascii="Calibri" w:hAnsi="Calibri" w:cs="Calibri"/>
-                <w:color w:val="000000"/>
-                <w:sz w:val="22"/>
-                <w:highlight w:val="yellow"/>
+                <w:rFonts w:ascii="Calibri" w:hAnsi="Calibri" w:cs="Calibri"/>
+                <w:color w:val="000000"/>
+              </w:rPr>
+            </w:pPr>
+            <w:r>
+              <w:rPr>
+                <w:rFonts w:ascii="Calibri" w:hAnsi="Calibri" w:cs="Calibri"/>
+                <w:color w:val="000000"/>
+                <w:sz w:val="22"/>
               </w:rPr>
               <w:t>Simple</w:t>
             </w:r>
@@ -10273,21 +10326,17 @@
               <w:ind w:left="33"/>
               <w:jc w:val="center"/>
               <w:rPr>
-                <w:rFonts w:cstheme="minorHAnsi"/>
-                <w:b/>
-                <w:bCs/>
-                <w:i/>
-                <w:highlight w:val="yellow"/>
-              </w:rPr>
-            </w:pPr>
-            <w:r>
-              <w:rPr>
-                <w:rFonts w:ascii="Calibri" w:hAnsi="Calibri" w:cs="Calibri"/>
-                <w:color w:val="000000"/>
-                <w:sz w:val="22"/>
-                <w:highlight w:val="yellow"/>
-              </w:rPr>
-              <w:t>3</w:t>
+                <w:rFonts w:ascii="Calibri" w:hAnsi="Calibri" w:cs="Calibri"/>
+                <w:color w:val="000000"/>
+              </w:rPr>
+            </w:pPr>
+            <w:r>
+              <w:rPr>
+                <w:rFonts w:ascii="Calibri" w:hAnsi="Calibri" w:cs="Calibri"/>
+                <w:color w:val="000000"/>
+                <w:sz w:val="22"/>
+              </w:rPr>
+              <w:t>2</w:t>
             </w:r>
           </w:p>
         </w:tc>
@@ -10313,17 +10362,31 @@
                 <w:b/>
                 <w:bCs/>
                 <w:i/>
-                <w:highlight w:val="yellow"/>
-              </w:rPr>
-            </w:pPr>
-            <w:r>
-              <w:rPr>
-                <w:rFonts w:ascii="Calibri" w:hAnsi="Calibri" w:cs="Calibri"/>
-                <w:color w:val="000000"/>
-                <w:sz w:val="22"/>
-                <w:highlight w:val="yellow"/>
-              </w:rPr>
-              <w:t>10.3</w:t>
+              </w:rPr>
+            </w:pPr>
+            <w:r>
+              <w:rPr>
+                <w:rFonts w:ascii="Calibri" w:hAnsi="Calibri" w:cs="Calibri"/>
+                <w:color w:val="000000"/>
+                <w:sz w:val="22"/>
+              </w:rPr>
+              <w:t>9</w:t>
+            </w:r>
+            <w:r>
+              <w:rPr>
+                <w:rFonts w:ascii="Calibri" w:hAnsi="Calibri" w:cs="Calibri"/>
+                <w:color w:val="000000"/>
+                <w:sz w:val="22"/>
+              </w:rPr>
+              <w:t>.</w:t>
+            </w:r>
+            <w:r>
+              <w:rPr>
+                <w:rFonts w:ascii="Calibri" w:hAnsi="Calibri" w:cs="Calibri"/>
+                <w:color w:val="000000"/>
+                <w:sz w:val="22"/>
+              </w:rPr>
+              <w:t>3</w:t>
             </w:r>
           </w:p>
         </w:tc>
@@ -10342,15 +10405,21 @@
                 <w:b/>
                 <w:bCs/>
                 <w:i/>
-                <w:highlight w:val="yellow"/>
-              </w:rPr>
-            </w:pPr>
-            <w:r>
-              <w:rPr>
-                <w:rFonts w:ascii="Calibri" w:hAnsi="Calibri" w:cs="Calibri"/>
-                <w:color w:val="000000"/>
-                <w:sz w:val="22"/>
-                <w:highlight w:val="yellow"/>
+              </w:rPr>
+            </w:pPr>
+            <w:r>
+              <w:rPr>
+                <w:rFonts w:ascii="Calibri" w:hAnsi="Calibri" w:cs="Calibri"/>
+                <w:color w:val="000000"/>
+                <w:sz w:val="22"/>
+              </w:rPr>
+              <w:t xml:space="preserve">        </w:t>
+            </w:r>
+            <w:r>
+              <w:rPr>
+                <w:rFonts w:ascii="Calibri" w:hAnsi="Calibri" w:cs="Calibri"/>
+                <w:color w:val="000000"/>
+                <w:sz w:val="22"/>
               </w:rPr>
               <w:t>Change Room status</w:t>
             </w:r>
@@ -10371,17 +10440,15 @@
                 <w:b/>
                 <w:bCs/>
                 <w:i/>
-                <w:highlight w:val="yellow"/>
-              </w:rPr>
-            </w:pPr>
-            <w:r>
-              <w:rPr>
-                <w:rFonts w:ascii="Calibri" w:hAnsi="Calibri" w:cs="Calibri"/>
-                <w:color w:val="000000"/>
-                <w:sz w:val="22"/>
-                <w:highlight w:val="yellow"/>
-              </w:rPr>
-              <w:t>Simple</w:t>
+              </w:rPr>
+            </w:pPr>
+            <w:r>
+              <w:rPr>
+                <w:rFonts w:ascii="Calibri" w:hAnsi="Calibri" w:cs="Calibri"/>
+                <w:color w:val="000000"/>
+                <w:sz w:val="22"/>
+              </w:rPr>
+              <w:t>Medium</w:t>
             </w:r>
           </w:p>
         </w:tc>
@@ -10402,17 +10469,15 @@
                 <w:b/>
                 <w:bCs/>
                 <w:i/>
-                <w:highlight w:val="yellow"/>
-              </w:rPr>
-            </w:pPr>
-            <w:r>
-              <w:rPr>
-                <w:rFonts w:ascii="Calibri" w:hAnsi="Calibri" w:cs="Calibri"/>
-                <w:color w:val="000000"/>
-                <w:sz w:val="22"/>
-                <w:highlight w:val="yellow"/>
-              </w:rPr>
-              <w:t>2</w:t>
+              </w:rPr>
+            </w:pPr>
+            <w:r>
+              <w:rPr>
+                <w:rFonts w:ascii="Calibri" w:hAnsi="Calibri" w:cs="Calibri"/>
+                <w:color w:val="000000"/>
+                <w:sz w:val="22"/>
+              </w:rPr>
+              <w:t>4</w:t>
             </w:r>
           </w:p>
         </w:tc>
@@ -10438,17 +10503,23 @@
                 <w:b/>
                 <w:bCs/>
                 <w:i/>
-                <w:highlight w:val="yellow"/>
-              </w:rPr>
-            </w:pPr>
-            <w:r>
-              <w:rPr>
-                <w:rFonts w:ascii="Calibri" w:hAnsi="Calibri" w:cs="Calibri"/>
-                <w:color w:val="000000"/>
-                <w:sz w:val="22"/>
-                <w:highlight w:val="yellow"/>
-              </w:rPr>
-              <w:t>10.4</w:t>
+              </w:rPr>
+            </w:pPr>
+            <w:r>
+              <w:rPr>
+                <w:rFonts w:ascii="Calibri" w:hAnsi="Calibri" w:cs="Calibri"/>
+                <w:color w:val="000000"/>
+                <w:sz w:val="22"/>
+              </w:rPr>
+              <w:t>9</w:t>
+            </w:r>
+            <w:r>
+              <w:rPr>
+                <w:rFonts w:ascii="Calibri" w:hAnsi="Calibri" w:cs="Calibri"/>
+                <w:color w:val="000000"/>
+                <w:sz w:val="22"/>
+              </w:rPr>
+              <w:t>.4</w:t>
             </w:r>
           </w:p>
         </w:tc>
@@ -10467,17 +10538,55 @@
                 <w:b/>
                 <w:bCs/>
                 <w:i/>
-                <w:highlight w:val="yellow"/>
-              </w:rPr>
-            </w:pPr>
-            <w:r>
-              <w:rPr>
-                <w:rFonts w:ascii="Calibri" w:hAnsi="Calibri" w:cs="Calibri"/>
-                <w:color w:val="000000"/>
-                <w:sz w:val="22"/>
-                <w:highlight w:val="yellow"/>
-              </w:rPr>
-              <w:t>Add Room</w:t>
+              </w:rPr>
+            </w:pPr>
+            <w:r>
+              <w:rPr>
+                <w:rFonts w:ascii="Calibri" w:hAnsi="Calibri" w:cs="Calibri"/>
+                <w:color w:val="000000"/>
+                <w:sz w:val="22"/>
+              </w:rPr>
+              <w:t xml:space="preserve">        </w:t>
+            </w:r>
+            <w:r>
+              <w:rPr>
+                <w:rFonts w:ascii="Calibri" w:hAnsi="Calibri" w:cs="Calibri"/>
+                <w:color w:val="000000"/>
+                <w:sz w:val="22"/>
+              </w:rPr>
+              <w:t>Add</w:t>
+            </w:r>
+            <w:r>
+              <w:rPr>
+                <w:rFonts w:ascii="Calibri" w:hAnsi="Calibri" w:cs="Calibri"/>
+                <w:color w:val="000000"/>
+                <w:sz w:val="22"/>
+              </w:rPr>
+              <w:t xml:space="preserve"> </w:t>
+            </w:r>
+            <w:r>
+              <w:rPr>
+                <w:rFonts w:ascii="Calibri" w:hAnsi="Calibri" w:cs="Calibri"/>
+                <w:color w:val="000000"/>
+                <w:sz w:val="22"/>
+              </w:rPr>
+              <w:t>Single</w:t>
+            </w:r>
+            <w:r>
+              <w:rPr>
+                <w:rFonts w:ascii="Calibri" w:hAnsi="Calibri" w:cs="Calibri"/>
+                <w:color w:val="000000"/>
+                <w:sz w:val="22"/>
+              </w:rPr>
+              <w:t xml:space="preserve"> </w:t>
+            </w:r>
+            <w:r>
+              <w:rPr>
+                <w:rFonts w:ascii="Calibri" w:hAnsi="Calibri" w:cs="Calibri"/>
+                <w:color w:val="000000"/>
+                <w:sz w:val="22"/>
+              </w:rPr>
+              <w:t>Room</w:t>
             </w:r>
           </w:p>
         </w:tc>
@@ -10496,17 +10605,15 @@
                 <w:b/>
                 <w:bCs/>
                 <w:i/>
-                <w:highlight w:val="yellow"/>
-              </w:rPr>
-            </w:pPr>
-            <w:r>
-              <w:rPr>
-                <w:rFonts w:ascii="Calibri" w:hAnsi="Calibri" w:cs="Calibri"/>
-                <w:color w:val="000000"/>
-                <w:sz w:val="22"/>
-                <w:highlight w:val="yellow"/>
-              </w:rPr>
-              <w:t>Complex</w:t>
+              </w:rPr>
+            </w:pPr>
+            <w:r>
+              <w:rPr>
+                <w:rFonts w:ascii="Calibri" w:hAnsi="Calibri" w:cs="Calibri"/>
+                <w:color w:val="000000"/>
+                <w:sz w:val="22"/>
+              </w:rPr>
+              <w:t>Medium</w:t>
             </w:r>
           </w:p>
         </w:tc>
@@ -10527,17 +10634,15 @@
                 <w:b/>
                 <w:bCs/>
                 <w:i/>
-                <w:highlight w:val="yellow"/>
-              </w:rPr>
-            </w:pPr>
-            <w:r>
-              <w:rPr>
-                <w:rFonts w:ascii="Calibri" w:hAnsi="Calibri" w:cs="Calibri"/>
-                <w:color w:val="000000"/>
-                <w:sz w:val="22"/>
-                <w:highlight w:val="yellow"/>
-              </w:rPr>
-              <w:t>8</w:t>
+              </w:rPr>
+            </w:pPr>
+            <w:r>
+              <w:rPr>
+                <w:rFonts w:ascii="Calibri" w:hAnsi="Calibri" w:cs="Calibri"/>
+                <w:color w:val="000000"/>
+                <w:sz w:val="22"/>
+              </w:rPr>
+              <w:t>5</w:t>
             </w:r>
           </w:p>
         </w:tc>
@@ -10561,17 +10666,39 @@
               <w:rPr>
                 <w:rFonts w:ascii="Calibri" w:hAnsi="Calibri" w:cs="Calibri"/>
                 <w:color w:val="000000"/>
-                <w:highlight w:val="yellow"/>
-              </w:rPr>
-            </w:pPr>
-            <w:r>
-              <w:rPr>
-                <w:rFonts w:ascii="Calibri" w:hAnsi="Calibri" w:cs="Calibri"/>
-                <w:color w:val="000000"/>
-                <w:sz w:val="22"/>
-                <w:highlight w:val="yellow"/>
-              </w:rPr>
-              <w:t>9.3.1</w:t>
+              </w:rPr>
+            </w:pPr>
+            <w:r>
+              <w:rPr>
+                <w:rFonts w:ascii="Calibri" w:hAnsi="Calibri" w:cs="Calibri"/>
+                <w:color w:val="000000"/>
+                <w:sz w:val="22"/>
+              </w:rPr>
+              <w:t>9</w:t>
+            </w:r>
+            <w:r>
+              <w:rPr>
+                <w:rFonts w:ascii="Calibri" w:hAnsi="Calibri" w:cs="Calibri"/>
+                <w:color w:val="000000"/>
+                <w:sz w:val="22"/>
+              </w:rPr>
+              <w:t>.</w:t>
+            </w:r>
+            <w:r>
+              <w:rPr>
+                <w:rFonts w:ascii="Calibri" w:hAnsi="Calibri" w:cs="Calibri"/>
+                <w:color w:val="000000"/>
+                <w:sz w:val="22"/>
+              </w:rPr>
+              <w:t>4</w:t>
+            </w:r>
+            <w:r>
+              <w:rPr>
+                <w:rFonts w:ascii="Calibri" w:hAnsi="Calibri" w:cs="Calibri"/>
+                <w:color w:val="000000"/>
+                <w:sz w:val="22"/>
+              </w:rPr>
+              <w:t>.1</w:t>
             </w:r>
           </w:p>
         </w:tc>
@@ -10588,17 +10715,31 @@
               <w:rPr>
                 <w:rFonts w:ascii="Calibri" w:hAnsi="Calibri" w:cs="Calibri"/>
                 <w:color w:val="000000"/>
-                <w:highlight w:val="yellow"/>
-              </w:rPr>
-            </w:pPr>
-            <w:r>
-              <w:rPr>
-                <w:rFonts w:ascii="Calibri" w:hAnsi="Calibri" w:cs="Calibri"/>
-                <w:color w:val="000000"/>
-                <w:sz w:val="22"/>
-                <w:highlight w:val="yellow"/>
-              </w:rPr>
-              <w:t>Download Templates</w:t>
+              </w:rPr>
+            </w:pPr>
+            <w:r>
+              <w:rPr>
+                <w:rFonts w:ascii="Calibri" w:hAnsi="Calibri" w:cs="Calibri"/>
+                <w:color w:val="000000"/>
+                <w:sz w:val="22"/>
+              </w:rPr>
+              <w:t xml:space="preserve">       </w:t>
+            </w:r>
+            <w:r>
+              <w:rPr>
+                <w:rFonts w:ascii="Calibri" w:hAnsi="Calibri" w:cs="Calibri"/>
+                <w:color w:val="000000"/>
+                <w:sz w:val="22"/>
+              </w:rPr>
+              <w:t xml:space="preserve">        </w:t>
+            </w:r>
+            <w:r>
+              <w:rPr>
+                <w:rFonts w:ascii="Calibri" w:hAnsi="Calibri" w:cs="Calibri"/>
+                <w:color w:val="000000"/>
+                <w:sz w:val="22"/>
+              </w:rPr>
+              <w:t xml:space="preserve"> Provide basic information</w:t>
             </w:r>
           </w:p>
         </w:tc>
@@ -10615,17 +10756,15 @@
               <w:rPr>
                 <w:rFonts w:ascii="Calibri" w:hAnsi="Calibri" w:cs="Calibri"/>
                 <w:color w:val="000000"/>
-                <w:highlight w:val="yellow"/>
-              </w:rPr>
-            </w:pPr>
-            <w:r>
-              <w:rPr>
-                <w:rFonts w:ascii="Calibri" w:hAnsi="Calibri" w:cs="Calibri"/>
-                <w:color w:val="000000"/>
-                <w:sz w:val="22"/>
-                <w:highlight w:val="yellow"/>
-              </w:rPr>
-              <w:t>Medium</w:t>
+              </w:rPr>
+            </w:pPr>
+            <w:r>
+              <w:rPr>
+                <w:rFonts w:ascii="Calibri" w:hAnsi="Calibri" w:cs="Calibri"/>
+                <w:color w:val="000000"/>
+                <w:sz w:val="22"/>
+              </w:rPr>
+              <w:t>Simple</w:t>
             </w:r>
           </w:p>
         </w:tc>
@@ -10644,15 +10783,13 @@
               <w:rPr>
                 <w:rFonts w:ascii="Calibri" w:hAnsi="Calibri" w:cs="Calibri"/>
                 <w:color w:val="000000"/>
-                <w:highlight w:val="yellow"/>
-              </w:rPr>
-            </w:pPr>
-            <w:r>
-              <w:rPr>
-                <w:rFonts w:ascii="Calibri" w:hAnsi="Calibri" w:cs="Calibri"/>
-                <w:color w:val="000000"/>
-                <w:sz w:val="22"/>
-                <w:highlight w:val="yellow"/>
+              </w:rPr>
+            </w:pPr>
+            <w:r>
+              <w:rPr>
+                <w:rFonts w:ascii="Calibri" w:hAnsi="Calibri" w:cs="Calibri"/>
+                <w:color w:val="000000"/>
+                <w:sz w:val="22"/>
               </w:rPr>
               <w:t>2</w:t>
             </w:r>
@@ -10678,17 +10815,39 @@
               <w:rPr>
                 <w:rFonts w:ascii="Calibri" w:hAnsi="Calibri" w:cs="Calibri"/>
                 <w:color w:val="000000"/>
-                <w:highlight w:val="yellow"/>
-              </w:rPr>
-            </w:pPr>
-            <w:r>
-              <w:rPr>
-                <w:rFonts w:ascii="Calibri" w:hAnsi="Calibri" w:cs="Calibri"/>
-                <w:color w:val="000000"/>
-                <w:sz w:val="22"/>
-                <w:highlight w:val="yellow"/>
-              </w:rPr>
-              <w:t>9.3.2</w:t>
+              </w:rPr>
+            </w:pPr>
+            <w:r>
+              <w:rPr>
+                <w:rFonts w:ascii="Calibri" w:hAnsi="Calibri" w:cs="Calibri"/>
+                <w:color w:val="000000"/>
+                <w:sz w:val="22"/>
+              </w:rPr>
+              <w:t>9</w:t>
+            </w:r>
+            <w:r>
+              <w:rPr>
+                <w:rFonts w:ascii="Calibri" w:hAnsi="Calibri" w:cs="Calibri"/>
+                <w:color w:val="000000"/>
+                <w:sz w:val="22"/>
+              </w:rPr>
+              <w:t>.</w:t>
+            </w:r>
+            <w:r>
+              <w:rPr>
+                <w:rFonts w:ascii="Calibri" w:hAnsi="Calibri" w:cs="Calibri"/>
+                <w:color w:val="000000"/>
+                <w:sz w:val="22"/>
+              </w:rPr>
+              <w:t>4</w:t>
+            </w:r>
+            <w:r>
+              <w:rPr>
+                <w:rFonts w:ascii="Calibri" w:hAnsi="Calibri" w:cs="Calibri"/>
+                <w:color w:val="000000"/>
+                <w:sz w:val="22"/>
+              </w:rPr>
+              <w:t>.2</w:t>
             </w:r>
           </w:p>
         </w:tc>
@@ -10705,17 +10864,47 @@
               <w:rPr>
                 <w:rFonts w:ascii="Calibri" w:hAnsi="Calibri" w:cs="Calibri"/>
                 <w:color w:val="000000"/>
-                <w:highlight w:val="yellow"/>
-              </w:rPr>
-            </w:pPr>
-            <w:r>
-              <w:rPr>
-                <w:rFonts w:ascii="Calibri" w:hAnsi="Calibri" w:cs="Calibri"/>
-                <w:color w:val="000000"/>
-                <w:sz w:val="22"/>
-                <w:highlight w:val="yellow"/>
-              </w:rPr>
-              <w:t>Import Data</w:t>
+              </w:rPr>
+            </w:pPr>
+            <w:r>
+              <w:rPr>
+                <w:rFonts w:ascii="Calibri" w:hAnsi="Calibri" w:cs="Calibri"/>
+                <w:color w:val="000000"/>
+                <w:sz w:val="22"/>
+              </w:rPr>
+              <w:t xml:space="preserve">     </w:t>
+            </w:r>
+            <w:r>
+              <w:rPr>
+                <w:rFonts w:ascii="Calibri" w:hAnsi="Calibri" w:cs="Calibri"/>
+                <w:color w:val="000000"/>
+                <w:sz w:val="22"/>
+              </w:rPr>
+              <w:t xml:space="preserve">        </w:t>
+            </w:r>
+            <w:r>
+              <w:rPr>
+                <w:rFonts w:ascii="Calibri" w:hAnsi="Calibri" w:cs="Calibri"/>
+                <w:color w:val="000000"/>
+                <w:sz w:val="22"/>
+              </w:rPr>
+              <w:t xml:space="preserve">   Upload </w:t>
+            </w:r>
+            <w:r>
+              <w:rPr>
+                <w:rFonts w:ascii="Calibri" w:hAnsi="Calibri" w:cs="Calibri"/>
+                <w:color w:val="000000"/>
+                <w:sz w:val="22"/>
+              </w:rPr>
+              <w:t>room</w:t>
+            </w:r>
+            <w:r>
+              <w:rPr>
+                <w:rFonts w:ascii="Calibri" w:hAnsi="Calibri" w:cs="Calibri"/>
+                <w:color w:val="000000"/>
+                <w:sz w:val="22"/>
+              </w:rPr>
+              <w:t xml:space="preserve"> images</w:t>
             </w:r>
           </w:p>
         </w:tc>
@@ -10732,17 +10921,15 @@
               <w:rPr>
                 <w:rFonts w:ascii="Calibri" w:hAnsi="Calibri" w:cs="Calibri"/>
                 <w:color w:val="000000"/>
-                <w:highlight w:val="yellow"/>
-              </w:rPr>
-            </w:pPr>
-            <w:r>
-              <w:rPr>
-                <w:rFonts w:ascii="Calibri" w:hAnsi="Calibri" w:cs="Calibri"/>
-                <w:color w:val="000000"/>
-                <w:sz w:val="22"/>
-                <w:highlight w:val="yellow"/>
-              </w:rPr>
-              <w:t>Complex</w:t>
+              </w:rPr>
+            </w:pPr>
+            <w:r>
+              <w:rPr>
+                <w:rFonts w:ascii="Calibri" w:hAnsi="Calibri" w:cs="Calibri"/>
+                <w:color w:val="000000"/>
+                <w:sz w:val="22"/>
+              </w:rPr>
+              <w:t>Medium</w:t>
             </w:r>
           </w:p>
         </w:tc>
@@ -10761,17 +10948,15 @@
               <w:rPr>
                 <w:rFonts w:ascii="Calibri" w:hAnsi="Calibri" w:cs="Calibri"/>
                 <w:color w:val="000000"/>
-                <w:highlight w:val="yellow"/>
-              </w:rPr>
-            </w:pPr>
-            <w:r>
-              <w:rPr>
-                <w:rFonts w:ascii="Calibri" w:hAnsi="Calibri" w:cs="Calibri"/>
-                <w:color w:val="000000"/>
-                <w:sz w:val="22"/>
-                <w:highlight w:val="yellow"/>
-              </w:rPr>
-              <w:t>8</w:t>
+              </w:rPr>
+            </w:pPr>
+            <w:r>
+              <w:rPr>
+                <w:rFonts w:ascii="Calibri" w:hAnsi="Calibri" w:cs="Calibri"/>
+                <w:color w:val="000000"/>
+                <w:sz w:val="22"/>
+              </w:rPr>
+              <w:t>3</w:t>
             </w:r>
           </w:p>
         </w:tc>
@@ -10793,21 +10978,33 @@
               <w:ind w:left="33"/>
               <w:jc w:val="center"/>
               <w:rPr>
-                <w:rFonts w:cstheme="minorHAnsi"/>
-                <w:b/>
-                <w:bCs/>
-                <w:i/>
-                <w:highlight w:val="yellow"/>
-              </w:rPr>
-            </w:pPr>
-            <w:r>
-              <w:rPr>
-                <w:rFonts w:ascii="Calibri" w:hAnsi="Calibri" w:cs="Calibri"/>
-                <w:color w:val="000000"/>
-                <w:sz w:val="22"/>
-                <w:highlight w:val="yellow"/>
-              </w:rPr>
-              <w:t>10.5</w:t>
+                <w:rFonts w:ascii="Calibri" w:hAnsi="Calibri" w:cs="Calibri"/>
+                <w:color w:val="000000"/>
+              </w:rPr>
+            </w:pPr>
+            <w:r>
+              <w:rPr>
+                <w:rFonts w:ascii="Calibri" w:hAnsi="Calibri" w:cs="Calibri"/>
+                <w:color w:val="000000"/>
+                <w:sz w:val="22"/>
+              </w:rPr>
+              <w:t>9</w:t>
+            </w:r>
+            <w:r>
+              <w:rPr>
+                <w:rFonts w:ascii="Calibri" w:hAnsi="Calibri" w:cs="Calibri"/>
+                <w:color w:val="000000"/>
+                <w:sz w:val="22"/>
+              </w:rPr>
+              <w:t>.</w:t>
+            </w:r>
+            <w:r>
+              <w:rPr>
+                <w:rFonts w:ascii="Calibri" w:hAnsi="Calibri" w:cs="Calibri"/>
+                <w:color w:val="000000"/>
+                <w:sz w:val="22"/>
+              </w:rPr>
+              <w:t>5</w:t>
             </w:r>
           </w:p>
         </w:tc>
@@ -10822,21 +11019,57 @@
             <w:pPr>
               <w:spacing w:line="254" w:lineRule="auto"/>
               <w:rPr>
-                <w:rFonts w:cstheme="minorHAnsi"/>
-                <w:b/>
-                <w:bCs/>
-                <w:i/>
-                <w:highlight w:val="yellow"/>
-              </w:rPr>
-            </w:pPr>
-            <w:r>
-              <w:rPr>
-                <w:rFonts w:ascii="Calibri" w:hAnsi="Calibri" w:cs="Calibri"/>
-                <w:color w:val="000000"/>
-                <w:sz w:val="22"/>
-                <w:highlight w:val="yellow"/>
-              </w:rPr>
-              <w:t>Delete Room</w:t>
+                <w:rFonts w:ascii="Calibri" w:hAnsi="Calibri" w:cs="Calibri"/>
+                <w:color w:val="000000"/>
+              </w:rPr>
+            </w:pPr>
+            <w:r>
+              <w:rPr>
+                <w:rFonts w:ascii="Calibri" w:hAnsi="Calibri" w:cs="Calibri"/>
+                <w:color w:val="000000"/>
+                <w:sz w:val="22"/>
+              </w:rPr>
+              <w:t xml:space="preserve">        </w:t>
+            </w:r>
+            <w:r>
+              <w:rPr>
+                <w:rFonts w:ascii="Calibri" w:hAnsi="Calibri" w:cs="Calibri"/>
+                <w:color w:val="000000"/>
+                <w:sz w:val="22"/>
+              </w:rPr>
+              <w:t>Add</w:t>
+            </w:r>
+            <w:r>
+              <w:rPr>
+                <w:rFonts w:ascii="Calibri" w:hAnsi="Calibri" w:cs="Calibri"/>
+                <w:color w:val="000000"/>
+                <w:sz w:val="22"/>
+              </w:rPr>
+              <w:t xml:space="preserve"> </w:t>
+            </w:r>
+            <w:r>
+              <w:rPr>
+                <w:rFonts w:ascii="Calibri" w:hAnsi="Calibri" w:cs="Calibri"/>
+                <w:color w:val="000000"/>
+                <w:sz w:val="22"/>
+              </w:rPr>
+              <w:t>Multiple</w:t>
+            </w:r>
+            <w:r>
+              <w:rPr>
+                <w:rFonts w:ascii="Calibri" w:hAnsi="Calibri" w:cs="Calibri"/>
+                <w:color w:val="000000"/>
+                <w:sz w:val="22"/>
+              </w:rPr>
+              <w:t xml:space="preserve"> </w:t>
+            </w:r>
+            <w:r>
+              <w:rPr>
+                <w:rFonts w:ascii="Calibri" w:hAnsi="Calibri" w:cs="Calibri"/>
+                <w:color w:val="000000"/>
+                <w:sz w:val="22"/>
+              </w:rPr>
+              <w:t>Room</w:t>
             </w:r>
           </w:p>
         </w:tc>
@@ -10851,21 +11084,17 @@
             <w:pPr>
               <w:spacing w:line="254" w:lineRule="auto"/>
               <w:rPr>
-                <w:rFonts w:cstheme="minorHAnsi"/>
-                <w:b/>
-                <w:bCs/>
-                <w:i/>
-                <w:highlight w:val="yellow"/>
-              </w:rPr>
-            </w:pPr>
-            <w:r>
-              <w:rPr>
-                <w:rFonts w:ascii="Calibri" w:hAnsi="Calibri" w:cs="Calibri"/>
-                <w:color w:val="000000"/>
-                <w:sz w:val="22"/>
-                <w:highlight w:val="yellow"/>
-              </w:rPr>
-              <w:t>Medium</w:t>
+                <w:rFonts w:ascii="Calibri" w:hAnsi="Calibri" w:cs="Calibri"/>
+                <w:color w:val="000000"/>
+              </w:rPr>
+            </w:pPr>
+            <w:r>
+              <w:rPr>
+                <w:rFonts w:ascii="Calibri" w:hAnsi="Calibri" w:cs="Calibri"/>
+                <w:color w:val="000000"/>
+                <w:sz w:val="22"/>
+              </w:rPr>
+              <w:t>Complex</w:t>
             </w:r>
           </w:p>
         </w:tc>
@@ -10882,21 +11111,17 @@
               <w:ind w:left="33"/>
               <w:jc w:val="center"/>
               <w:rPr>
-                <w:rFonts w:cstheme="minorHAnsi"/>
-                <w:b/>
-                <w:bCs/>
-                <w:i/>
-                <w:highlight w:val="yellow"/>
-              </w:rPr>
-            </w:pPr>
-            <w:r>
-              <w:rPr>
-                <w:rFonts w:ascii="Calibri" w:hAnsi="Calibri" w:cs="Calibri"/>
-                <w:color w:val="000000"/>
-                <w:sz w:val="22"/>
-                <w:highlight w:val="yellow"/>
-              </w:rPr>
-              <w:t>4</w:t>
+                <w:rFonts w:ascii="Calibri" w:hAnsi="Calibri" w:cs="Calibri"/>
+                <w:color w:val="000000"/>
+              </w:rPr>
+            </w:pPr>
+            <w:r>
+              <w:rPr>
+                <w:rFonts w:ascii="Calibri" w:hAnsi="Calibri" w:cs="Calibri"/>
+                <w:color w:val="000000"/>
+                <w:sz w:val="22"/>
+              </w:rPr>
+              <w:t>21</w:t>
             </w:r>
           </w:p>
         </w:tc>
@@ -10918,21 +11143,33 @@
               <w:ind w:left="33"/>
               <w:jc w:val="center"/>
               <w:rPr>
-                <w:rFonts w:cstheme="minorHAnsi"/>
-                <w:b/>
-                <w:bCs/>
-                <w:i/>
-                <w:highlight w:val="yellow"/>
-              </w:rPr>
-            </w:pPr>
-            <w:r>
-              <w:rPr>
-                <w:rFonts w:ascii="Calibri" w:hAnsi="Calibri" w:cs="Calibri"/>
-                <w:color w:val="000000"/>
-                <w:sz w:val="22"/>
-                <w:highlight w:val="yellow"/>
-              </w:rPr>
-              <w:t>10.6</w:t>
+                <w:rFonts w:ascii="Calibri" w:hAnsi="Calibri" w:cs="Calibri"/>
+                <w:color w:val="000000"/>
+              </w:rPr>
+            </w:pPr>
+            <w:r>
+              <w:rPr>
+                <w:rFonts w:ascii="Calibri" w:hAnsi="Calibri" w:cs="Calibri"/>
+                <w:color w:val="000000"/>
+                <w:sz w:val="22"/>
+              </w:rPr>
+              <w:t>9.</w:t>
+            </w:r>
+            <w:r>
+              <w:rPr>
+                <w:rFonts w:ascii="Calibri" w:hAnsi="Calibri" w:cs="Calibri"/>
+                <w:color w:val="000000"/>
+                <w:sz w:val="22"/>
+              </w:rPr>
+              <w:t>5</w:t>
+            </w:r>
+            <w:r>
+              <w:rPr>
+                <w:rFonts w:ascii="Calibri" w:hAnsi="Calibri" w:cs="Calibri"/>
+                <w:color w:val="000000"/>
+                <w:sz w:val="22"/>
+              </w:rPr>
+              <w:t>.1</w:t>
             </w:r>
           </w:p>
         </w:tc>
@@ -10947,21 +11184,41 @@
             <w:pPr>
               <w:spacing w:line="254" w:lineRule="auto"/>
               <w:rPr>
-                <w:rFonts w:cstheme="minorHAnsi"/>
-                <w:b/>
-                <w:bCs/>
-                <w:i/>
-                <w:highlight w:val="yellow"/>
-              </w:rPr>
-            </w:pPr>
-            <w:r>
-              <w:rPr>
-                <w:rFonts w:ascii="Calibri" w:hAnsi="Calibri" w:cs="Calibri"/>
-                <w:color w:val="000000"/>
-                <w:sz w:val="22"/>
-                <w:highlight w:val="yellow"/>
-              </w:rPr>
-              <w:t>Update Room Information</w:t>
+                <w:rFonts w:ascii="Calibri" w:hAnsi="Calibri" w:cs="Calibri"/>
+                <w:color w:val="000000"/>
+              </w:rPr>
+            </w:pPr>
+            <w:r>
+              <w:rPr>
+                <w:rFonts w:ascii="Calibri" w:hAnsi="Calibri" w:cs="Calibri"/>
+                <w:color w:val="000000"/>
+                <w:sz w:val="22"/>
+              </w:rPr>
+              <w:t xml:space="preserve">                </w:t>
+            </w:r>
+            <w:r>
+              <w:rPr>
+                <w:rFonts w:ascii="Calibri" w:hAnsi="Calibri" w:cs="Calibri"/>
+                <w:color w:val="000000"/>
+                <w:sz w:val="22"/>
+              </w:rPr>
+              <w:t>Download</w:t>
+            </w:r>
+            <w:r>
+              <w:rPr>
+                <w:rFonts w:ascii="Calibri" w:hAnsi="Calibri" w:cs="Calibri"/>
+                <w:color w:val="000000"/>
+                <w:sz w:val="22"/>
+              </w:rPr>
+              <w:t xml:space="preserve"> </w:t>
+            </w:r>
+            <w:r>
+              <w:rPr>
+                <w:rFonts w:ascii="Calibri" w:hAnsi="Calibri" w:cs="Calibri"/>
+                <w:color w:val="000000"/>
+                <w:sz w:val="22"/>
+              </w:rPr>
+              <w:t>Templates</w:t>
             </w:r>
           </w:p>
         </w:tc>
@@ -10976,19 +11233,15 @@
             <w:pPr>
               <w:spacing w:line="254" w:lineRule="auto"/>
               <w:rPr>
-                <w:rFonts w:cstheme="minorHAnsi"/>
-                <w:b/>
-                <w:bCs/>
-                <w:i/>
-                <w:highlight w:val="yellow"/>
-              </w:rPr>
-            </w:pPr>
-            <w:r>
-              <w:rPr>
-                <w:rFonts w:ascii="Calibri" w:hAnsi="Calibri" w:cs="Calibri"/>
-                <w:color w:val="000000"/>
-                <w:sz w:val="22"/>
-                <w:highlight w:val="yellow"/>
+                <w:rFonts w:ascii="Calibri" w:hAnsi="Calibri" w:cs="Calibri"/>
+                <w:color w:val="000000"/>
+              </w:rPr>
+            </w:pPr>
+            <w:r>
+              <w:rPr>
+                <w:rFonts w:ascii="Calibri" w:hAnsi="Calibri" w:cs="Calibri"/>
+                <w:color w:val="000000"/>
+                <w:sz w:val="22"/>
               </w:rPr>
               <w:t>Medium</w:t>
             </w:r>
@@ -11007,21 +11260,17 @@
               <w:ind w:left="33"/>
               <w:jc w:val="center"/>
               <w:rPr>
-                <w:rFonts w:cstheme="minorHAnsi"/>
-                <w:b/>
-                <w:bCs/>
-                <w:i/>
-                <w:highlight w:val="yellow"/>
-              </w:rPr>
-            </w:pPr>
-            <w:r>
-              <w:rPr>
-                <w:rFonts w:ascii="Calibri" w:hAnsi="Calibri" w:cs="Calibri"/>
-                <w:color w:val="000000"/>
-                <w:sz w:val="22"/>
-                <w:highlight w:val="yellow"/>
-              </w:rPr>
-              <w:t>5</w:t>
+                <w:rFonts w:ascii="Calibri" w:hAnsi="Calibri" w:cs="Calibri"/>
+                <w:color w:val="000000"/>
+              </w:rPr>
+            </w:pPr>
+            <w:r>
+              <w:rPr>
+                <w:rFonts w:ascii="Calibri" w:hAnsi="Calibri" w:cs="Calibri"/>
+                <w:color w:val="000000"/>
+                <w:sz w:val="22"/>
+              </w:rPr>
+              <w:t>2</w:t>
             </w:r>
           </w:p>
         </w:tc>
@@ -11043,25 +11292,33 @@
               <w:ind w:left="33"/>
               <w:jc w:val="center"/>
               <w:rPr>
-                <w:rFonts w:cstheme="minorHAnsi"/>
-                <w:b/>
-                <w:bCs/>
-                <w:i/>
-                <w:highlight w:val="yellow"/>
-              </w:rPr>
-            </w:pPr>
-            <w:r>
-              <w:rPr>
-                <w:rFonts w:ascii="Calibri" w:hAnsi="Calibri" w:cs="Calibri"/>
-                <w:b/>
-                <w:bCs/>
-                <w:i/>
-                <w:iCs/>
-                <w:color w:val="000000"/>
-                <w:sz w:val="22"/>
-                <w:highlight w:val="yellow"/>
-              </w:rPr>
-              <w:t>11</w:t>
+                <w:rFonts w:ascii="Calibri" w:hAnsi="Calibri" w:cs="Calibri"/>
+                <w:color w:val="000000"/>
+              </w:rPr>
+            </w:pPr>
+            <w:r>
+              <w:rPr>
+                <w:rFonts w:ascii="Calibri" w:hAnsi="Calibri" w:cs="Calibri"/>
+                <w:color w:val="000000"/>
+                <w:sz w:val="22"/>
+              </w:rPr>
+              <w:t>9.</w:t>
+            </w:r>
+            <w:r>
+              <w:rPr>
+                <w:rFonts w:ascii="Calibri" w:hAnsi="Calibri" w:cs="Calibri"/>
+                <w:color w:val="000000"/>
+                <w:sz w:val="22"/>
+              </w:rPr>
+              <w:t>5</w:t>
+            </w:r>
+            <w:r>
+              <w:rPr>
+                <w:rFonts w:ascii="Calibri" w:hAnsi="Calibri" w:cs="Calibri"/>
+                <w:color w:val="000000"/>
+                <w:sz w:val="22"/>
+              </w:rPr>
+              <w:t>.2</w:t>
             </w:r>
           </w:p>
         </w:tc>
@@ -11076,25 +11333,25 @@
             <w:pPr>
               <w:spacing w:line="254" w:lineRule="auto"/>
               <w:rPr>
-                <w:rFonts w:cstheme="minorHAnsi"/>
-                <w:b/>
-                <w:bCs/>
-                <w:i/>
-                <w:highlight w:val="yellow"/>
-              </w:rPr>
-            </w:pPr>
-            <w:r>
-              <w:rPr>
-                <w:rFonts w:ascii="Calibri" w:hAnsi="Calibri" w:cs="Calibri"/>
-                <w:b/>
-                <w:bCs/>
-                <w:i/>
-                <w:iCs/>
-                <w:color w:val="000000"/>
-                <w:sz w:val="22"/>
-                <w:highlight w:val="yellow"/>
-              </w:rPr>
-              <w:t>LANDLORD - Profile</w:t>
+                <w:rFonts w:ascii="Calibri" w:hAnsi="Calibri" w:cs="Calibri"/>
+                <w:color w:val="000000"/>
+              </w:rPr>
+            </w:pPr>
+            <w:r>
+              <w:rPr>
+                <w:rFonts w:ascii="Calibri" w:hAnsi="Calibri" w:cs="Calibri"/>
+                <w:color w:val="000000"/>
+                <w:sz w:val="22"/>
+              </w:rPr>
+              <w:t xml:space="preserve">                </w:t>
+            </w:r>
+            <w:r>
+              <w:rPr>
+                <w:rFonts w:ascii="Calibri" w:hAnsi="Calibri" w:cs="Calibri"/>
+                <w:color w:val="000000"/>
+                <w:sz w:val="22"/>
+              </w:rPr>
+              <w:t>Import Data</w:t>
             </w:r>
           </w:p>
         </w:tc>
@@ -11109,13 +11366,18 @@
             <w:pPr>
               <w:spacing w:line="254" w:lineRule="auto"/>
               <w:rPr>
-                <w:rFonts w:cstheme="minorHAnsi"/>
-                <w:b/>
-                <w:bCs/>
-                <w:i/>
-                <w:highlight w:val="yellow"/>
-              </w:rPr>
-            </w:pPr>
+                <w:rFonts w:ascii="Calibri" w:hAnsi="Calibri" w:cs="Calibri"/>
+                <w:color w:val="000000"/>
+              </w:rPr>
+            </w:pPr>
+            <w:r>
+              <w:rPr>
+                <w:rFonts w:ascii="Calibri" w:hAnsi="Calibri" w:cs="Calibri"/>
+                <w:color w:val="000000"/>
+                <w:sz w:val="22"/>
+              </w:rPr>
+              <w:t>Complex</w:t>
+            </w:r>
           </w:p>
         </w:tc>
         <w:tc>
@@ -11131,23 +11393,17 @@
               <w:ind w:left="33"/>
               <w:jc w:val="center"/>
               <w:rPr>
-                <w:rFonts w:cstheme="minorHAnsi"/>
-                <w:b/>
-                <w:bCs/>
-                <w:i/>
-                <w:highlight w:val="yellow"/>
-              </w:rPr>
-            </w:pPr>
-            <w:r>
-              <w:rPr>
-                <w:rFonts w:ascii="Calibri" w:hAnsi="Calibri" w:cs="Calibri"/>
-                <w:b/>
-                <w:bCs/>
-                <w:color w:val="000000"/>
-                <w:sz w:val="22"/>
-                <w:highlight w:val="yellow"/>
-              </w:rPr>
-              <w:t>6</w:t>
+                <w:rFonts w:ascii="Calibri" w:hAnsi="Calibri" w:cs="Calibri"/>
+                <w:color w:val="000000"/>
+              </w:rPr>
+            </w:pPr>
+            <w:r>
+              <w:rPr>
+                <w:rFonts w:ascii="Calibri" w:hAnsi="Calibri" w:cs="Calibri"/>
+                <w:color w:val="000000"/>
+                <w:sz w:val="22"/>
+              </w:rPr>
+              <w:t>10</w:t>
             </w:r>
           </w:p>
         </w:tc>
@@ -11169,21 +11425,41 @@
               <w:ind w:left="33"/>
               <w:jc w:val="center"/>
               <w:rPr>
-                <w:rFonts w:cstheme="minorHAnsi"/>
-                <w:b/>
-                <w:bCs/>
-                <w:i/>
-                <w:highlight w:val="yellow"/>
-              </w:rPr>
-            </w:pPr>
-            <w:r>
-              <w:rPr>
-                <w:rFonts w:ascii="Calibri" w:hAnsi="Calibri" w:cs="Calibri"/>
-                <w:color w:val="000000"/>
-                <w:sz w:val="22"/>
-                <w:highlight w:val="yellow"/>
-              </w:rPr>
-              <w:t>11.1</w:t>
+                <w:rFonts w:ascii="Calibri" w:hAnsi="Calibri" w:cs="Calibri"/>
+                <w:color w:val="000000"/>
+              </w:rPr>
+            </w:pPr>
+            <w:r>
+              <w:rPr>
+                <w:rFonts w:ascii="Calibri" w:hAnsi="Calibri" w:cs="Calibri"/>
+                <w:color w:val="000000"/>
+                <w:sz w:val="22"/>
+              </w:rPr>
+              <w:t>9.</w:t>
+            </w:r>
+            <w:r>
+              <w:rPr>
+                <w:rFonts w:ascii="Calibri" w:hAnsi="Calibri" w:cs="Calibri"/>
+                <w:color w:val="000000"/>
+                <w:sz w:val="22"/>
+              </w:rPr>
+              <w:t>5</w:t>
+            </w:r>
+            <w:r>
+              <w:rPr>
+                <w:rFonts w:ascii="Calibri" w:hAnsi="Calibri" w:cs="Calibri"/>
+                <w:color w:val="000000"/>
+                <w:sz w:val="22"/>
+              </w:rPr>
+              <w:t>.</w:t>
+            </w:r>
+            <w:r>
+              <w:rPr>
+                <w:rFonts w:ascii="Calibri" w:hAnsi="Calibri" w:cs="Calibri"/>
+                <w:color w:val="000000"/>
+                <w:sz w:val="22"/>
+              </w:rPr>
+              <w:t>3</w:t>
             </w:r>
           </w:p>
         </w:tc>
@@ -11198,21 +11474,25 @@
             <w:pPr>
               <w:spacing w:line="254" w:lineRule="auto"/>
               <w:rPr>
-                <w:rFonts w:cstheme="minorHAnsi"/>
-                <w:b/>
-                <w:bCs/>
-                <w:i/>
-                <w:highlight w:val="yellow"/>
-              </w:rPr>
-            </w:pPr>
-            <w:r>
-              <w:rPr>
-                <w:rFonts w:ascii="Calibri" w:hAnsi="Calibri" w:cs="Calibri"/>
-                <w:color w:val="000000"/>
-                <w:sz w:val="22"/>
-                <w:highlight w:val="yellow"/>
-              </w:rPr>
-              <w:t>View Profile</w:t>
+                <w:rFonts w:ascii="Calibri" w:hAnsi="Calibri" w:cs="Calibri"/>
+                <w:color w:val="000000"/>
+              </w:rPr>
+            </w:pPr>
+            <w:r>
+              <w:rPr>
+                <w:rFonts w:ascii="Calibri" w:hAnsi="Calibri" w:cs="Calibri"/>
+                <w:color w:val="000000"/>
+                <w:sz w:val="22"/>
+              </w:rPr>
+              <w:t xml:space="preserve">                </w:t>
+            </w:r>
+            <w:r>
+              <w:rPr>
+                <w:rFonts w:ascii="Calibri" w:hAnsi="Calibri" w:cs="Calibri"/>
+                <w:color w:val="000000"/>
+                <w:sz w:val="22"/>
+              </w:rPr>
+              <w:t>Upload room images</w:t>
             </w:r>
           </w:p>
         </w:tc>
@@ -11227,21 +11507,17 @@
             <w:pPr>
               <w:spacing w:line="254" w:lineRule="auto"/>
               <w:rPr>
-                <w:rFonts w:cstheme="minorHAnsi"/>
-                <w:b/>
-                <w:bCs/>
-                <w:i/>
-                <w:highlight w:val="yellow"/>
-              </w:rPr>
-            </w:pPr>
-            <w:r>
-              <w:rPr>
-                <w:rFonts w:ascii="Calibri" w:hAnsi="Calibri" w:cs="Calibri"/>
-                <w:color w:val="000000"/>
-                <w:sz w:val="22"/>
-                <w:highlight w:val="yellow"/>
-              </w:rPr>
-              <w:t>Simple</w:t>
+                <w:rFonts w:ascii="Calibri" w:hAnsi="Calibri" w:cs="Calibri"/>
+                <w:color w:val="000000"/>
+              </w:rPr>
+            </w:pPr>
+            <w:r>
+              <w:rPr>
+                <w:rFonts w:ascii="Calibri" w:hAnsi="Calibri" w:cs="Calibri"/>
+                <w:color w:val="000000"/>
+                <w:sz w:val="22"/>
+              </w:rPr>
+              <w:t>Complex</w:t>
             </w:r>
           </w:p>
         </w:tc>
@@ -11258,21 +11534,17 @@
               <w:ind w:left="33"/>
               <w:jc w:val="center"/>
               <w:rPr>
-                <w:rFonts w:cstheme="minorHAnsi"/>
-                <w:b/>
-                <w:bCs/>
-                <w:i/>
-                <w:highlight w:val="yellow"/>
-              </w:rPr>
-            </w:pPr>
-            <w:r>
-              <w:rPr>
-                <w:rFonts w:ascii="Calibri" w:hAnsi="Calibri" w:cs="Calibri"/>
-                <w:color w:val="000000"/>
-                <w:sz w:val="22"/>
-                <w:highlight w:val="yellow"/>
-              </w:rPr>
-              <w:t>2</w:t>
+                <w:rFonts w:ascii="Calibri" w:hAnsi="Calibri" w:cs="Calibri"/>
+                <w:color w:val="000000"/>
+              </w:rPr>
+            </w:pPr>
+            <w:r>
+              <w:rPr>
+                <w:rFonts w:ascii="Calibri" w:hAnsi="Calibri" w:cs="Calibri"/>
+                <w:color w:val="000000"/>
+                <w:sz w:val="22"/>
+              </w:rPr>
+              <w:t>9</w:t>
             </w:r>
           </w:p>
         </w:tc>
@@ -11298,17 +11570,15 @@
                 <w:b/>
                 <w:bCs/>
                 <w:i/>
-                <w:highlight w:val="yellow"/>
-              </w:rPr>
-            </w:pPr>
-            <w:r>
-              <w:rPr>
-                <w:rFonts w:ascii="Calibri" w:hAnsi="Calibri" w:cs="Calibri"/>
-                <w:color w:val="000000"/>
-                <w:sz w:val="22"/>
-                <w:highlight w:val="yellow"/>
-              </w:rPr>
-              <w:t>11.2</w:t>
+              </w:rPr>
+            </w:pPr>
+            <w:r>
+              <w:rPr>
+                <w:rFonts w:ascii="Calibri" w:hAnsi="Calibri" w:cs="Calibri"/>
+                <w:color w:val="000000"/>
+                <w:sz w:val="22"/>
+              </w:rPr>
+              <w:t>10.5</w:t>
             </w:r>
           </w:p>
         </w:tc>
@@ -11327,17 +11597,31 @@
                 <w:b/>
                 <w:bCs/>
                 <w:i/>
-                <w:highlight w:val="yellow"/>
-              </w:rPr>
-            </w:pPr>
-            <w:r>
-              <w:rPr>
-                <w:rFonts w:ascii="Calibri" w:hAnsi="Calibri" w:cs="Calibri"/>
-                <w:color w:val="000000"/>
-                <w:sz w:val="22"/>
-                <w:highlight w:val="yellow"/>
-              </w:rPr>
-              <w:t>Update Profile</w:t>
+              </w:rPr>
+            </w:pPr>
+            <w:r>
+              <w:rPr>
+                <w:rFonts w:ascii="Calibri" w:hAnsi="Calibri" w:cs="Calibri"/>
+                <w:color w:val="000000"/>
+                <w:sz w:val="22"/>
+              </w:rPr>
+              <w:t xml:space="preserve">    </w:t>
+            </w:r>
+            <w:r>
+              <w:rPr>
+                <w:rFonts w:ascii="Calibri" w:hAnsi="Calibri" w:cs="Calibri"/>
+                <w:color w:val="000000"/>
+                <w:sz w:val="22"/>
+              </w:rPr>
+              <w:t>Update</w:t>
+            </w:r>
+            <w:r>
+              <w:rPr>
+                <w:rFonts w:ascii="Calibri" w:hAnsi="Calibri" w:cs="Calibri"/>
+                <w:color w:val="000000"/>
+                <w:sz w:val="22"/>
+              </w:rPr>
+              <w:t xml:space="preserve"> Room</w:t>
             </w:r>
           </w:p>
         </w:tc>
@@ -11356,15 +11640,13 @@
                 <w:b/>
                 <w:bCs/>
                 <w:i/>
-                <w:highlight w:val="yellow"/>
-              </w:rPr>
-            </w:pPr>
-            <w:r>
-              <w:rPr>
-                <w:rFonts w:ascii="Calibri" w:hAnsi="Calibri" w:cs="Calibri"/>
-                <w:color w:val="000000"/>
-                <w:sz w:val="22"/>
-                <w:highlight w:val="yellow"/>
+              </w:rPr>
+            </w:pPr>
+            <w:r>
+              <w:rPr>
+                <w:rFonts w:ascii="Calibri" w:hAnsi="Calibri" w:cs="Calibri"/>
+                <w:color w:val="000000"/>
+                <w:sz w:val="22"/>
               </w:rPr>
               <w:t>Medium</w:t>
             </w:r>
@@ -11387,15 +11669,13 @@
                 <w:b/>
                 <w:bCs/>
                 <w:i/>
-                <w:highlight w:val="yellow"/>
-              </w:rPr>
-            </w:pPr>
-            <w:r>
-              <w:rPr>
-                <w:rFonts w:ascii="Calibri" w:hAnsi="Calibri" w:cs="Calibri"/>
-                <w:color w:val="000000"/>
-                <w:sz w:val="22"/>
-                <w:highlight w:val="yellow"/>
+              </w:rPr>
+            </w:pPr>
+            <w:r>
+              <w:rPr>
+                <w:rFonts w:ascii="Calibri" w:hAnsi="Calibri" w:cs="Calibri"/>
+                <w:color w:val="000000"/>
+                <w:sz w:val="22"/>
               </w:rPr>
               <w:t>4</w:t>
             </w:r>
@@ -11419,25 +11699,17 @@
               <w:ind w:left="33"/>
               <w:jc w:val="center"/>
               <w:rPr>
-                <w:rFonts w:cstheme="minorHAnsi"/>
-                <w:b/>
-                <w:bCs/>
-                <w:i/>
-                <w:highlight w:val="yellow"/>
-              </w:rPr>
-            </w:pPr>
-            <w:r>
-              <w:rPr>
-                <w:rFonts w:ascii="Calibri" w:hAnsi="Calibri" w:cs="Calibri"/>
-                <w:b/>
-                <w:bCs/>
-                <w:i/>
-                <w:iCs/>
-                <w:color w:val="000000"/>
-                <w:sz w:val="22"/>
-                <w:highlight w:val="yellow"/>
-              </w:rPr>
-              <w:t>12</w:t>
+                <w:rFonts w:ascii="Calibri" w:hAnsi="Calibri" w:cs="Calibri"/>
+                <w:color w:val="000000"/>
+              </w:rPr>
+            </w:pPr>
+            <w:r>
+              <w:rPr>
+                <w:rFonts w:ascii="Calibri" w:hAnsi="Calibri" w:cs="Calibri"/>
+                <w:color w:val="000000"/>
+                <w:sz w:val="22"/>
+              </w:rPr>
+              <w:t>8.3.1</w:t>
             </w:r>
           </w:p>
         </w:tc>
@@ -11452,25 +11724,33 @@
             <w:pPr>
               <w:spacing w:line="254" w:lineRule="auto"/>
               <w:rPr>
-                <w:rFonts w:cstheme="minorHAnsi"/>
-                <w:b/>
-                <w:bCs/>
-                <w:i/>
-                <w:highlight w:val="yellow"/>
-              </w:rPr>
-            </w:pPr>
-            <w:r>
-              <w:rPr>
-                <w:rFonts w:ascii="Calibri" w:hAnsi="Calibri" w:cs="Calibri"/>
-                <w:b/>
-                <w:bCs/>
-                <w:i/>
-                <w:iCs/>
-                <w:color w:val="000000"/>
-                <w:sz w:val="22"/>
-                <w:highlight w:val="yellow"/>
-              </w:rPr>
-              <w:t>ADMIN - Manage Staff Account</w:t>
+                <w:rFonts w:ascii="Calibri" w:hAnsi="Calibri" w:cs="Calibri"/>
+                <w:color w:val="000000"/>
+              </w:rPr>
+            </w:pPr>
+            <w:r>
+              <w:rPr>
+                <w:rFonts w:ascii="Calibri" w:hAnsi="Calibri" w:cs="Calibri"/>
+                <w:color w:val="000000"/>
+                <w:sz w:val="22"/>
+              </w:rPr>
+              <w:t xml:space="preserve">        </w:t>
+            </w:r>
+            <w:r>
+              <w:rPr>
+                <w:rFonts w:ascii="Calibri" w:hAnsi="Calibri" w:cs="Calibri"/>
+                <w:color w:val="000000"/>
+                <w:sz w:val="22"/>
+              </w:rPr>
+              <w:t xml:space="preserve">    </w:t>
+            </w:r>
+            <w:r>
+              <w:rPr>
+                <w:rFonts w:ascii="Calibri" w:hAnsi="Calibri" w:cs="Calibri"/>
+                <w:color w:val="000000"/>
+                <w:sz w:val="22"/>
+              </w:rPr>
+              <w:t>Update basic information</w:t>
             </w:r>
           </w:p>
         </w:tc>
@@ -11485,13 +11765,18 @@
             <w:pPr>
               <w:spacing w:line="254" w:lineRule="auto"/>
               <w:rPr>
-                <w:rFonts w:cstheme="minorHAnsi"/>
-                <w:b/>
-                <w:bCs/>
-                <w:i/>
-                <w:highlight w:val="yellow"/>
-              </w:rPr>
-            </w:pPr>
+                <w:rFonts w:ascii="Calibri" w:hAnsi="Calibri" w:cs="Calibri"/>
+                <w:color w:val="000000"/>
+              </w:rPr>
+            </w:pPr>
+            <w:r>
+              <w:rPr>
+                <w:rFonts w:ascii="Calibri" w:hAnsi="Calibri" w:cs="Calibri"/>
+                <w:color w:val="000000"/>
+                <w:sz w:val="22"/>
+              </w:rPr>
+              <w:t>Simple</w:t>
+            </w:r>
           </w:p>
         </w:tc>
         <w:tc>
@@ -11507,23 +11792,17 @@
               <w:ind w:left="33"/>
               <w:jc w:val="center"/>
               <w:rPr>
-                <w:rFonts w:cstheme="minorHAnsi"/>
-                <w:b/>
-                <w:bCs/>
-                <w:i/>
-                <w:highlight w:val="yellow"/>
-              </w:rPr>
-            </w:pPr>
-            <w:r>
-              <w:rPr>
-                <w:rFonts w:ascii="Calibri" w:hAnsi="Calibri" w:cs="Calibri"/>
-                <w:b/>
-                <w:bCs/>
-                <w:color w:val="000000"/>
-                <w:sz w:val="22"/>
-                <w:highlight w:val="yellow"/>
-              </w:rPr>
-              <w:t>18</w:t>
+                <w:rFonts w:ascii="Calibri" w:hAnsi="Calibri" w:cs="Calibri"/>
+                <w:color w:val="000000"/>
+              </w:rPr>
+            </w:pPr>
+            <w:r>
+              <w:rPr>
+                <w:rFonts w:ascii="Calibri" w:hAnsi="Calibri" w:cs="Calibri"/>
+                <w:color w:val="000000"/>
+                <w:sz w:val="22"/>
+              </w:rPr>
+              <w:t>2</w:t>
             </w:r>
           </w:p>
         </w:tc>
@@ -11545,21 +11824,17 @@
               <w:ind w:left="33"/>
               <w:jc w:val="center"/>
               <w:rPr>
-                <w:rFonts w:cstheme="minorHAnsi"/>
-                <w:b/>
-                <w:bCs/>
-                <w:i/>
-                <w:highlight w:val="yellow"/>
-              </w:rPr>
-            </w:pPr>
-            <w:r>
-              <w:rPr>
-                <w:rFonts w:ascii="Calibri" w:hAnsi="Calibri" w:cs="Calibri"/>
-                <w:color w:val="000000"/>
-                <w:sz w:val="22"/>
-                <w:highlight w:val="yellow"/>
-              </w:rPr>
-              <w:t>12.1</w:t>
+                <w:rFonts w:ascii="Calibri" w:hAnsi="Calibri" w:cs="Calibri"/>
+                <w:color w:val="000000"/>
+              </w:rPr>
+            </w:pPr>
+            <w:r>
+              <w:rPr>
+                <w:rFonts w:ascii="Calibri" w:hAnsi="Calibri" w:cs="Calibri"/>
+                <w:color w:val="000000"/>
+                <w:sz w:val="22"/>
+              </w:rPr>
+              <w:t>8.3.2</w:t>
             </w:r>
           </w:p>
         </w:tc>
@@ -11574,21 +11849,49 @@
             <w:pPr>
               <w:spacing w:line="254" w:lineRule="auto"/>
               <w:rPr>
-                <w:rFonts w:cstheme="minorHAnsi"/>
-                <w:b/>
-                <w:bCs/>
-                <w:i/>
-                <w:highlight w:val="yellow"/>
-              </w:rPr>
-            </w:pPr>
-            <w:r>
-              <w:rPr>
-                <w:rFonts w:ascii="Calibri" w:hAnsi="Calibri" w:cs="Calibri"/>
-                <w:color w:val="000000"/>
-                <w:sz w:val="22"/>
-                <w:highlight w:val="yellow"/>
-              </w:rPr>
-              <w:t>Change Password</w:t>
+                <w:rFonts w:ascii="Calibri" w:hAnsi="Calibri" w:cs="Calibri"/>
+                <w:color w:val="000000"/>
+              </w:rPr>
+            </w:pPr>
+            <w:r>
+              <w:rPr>
+                <w:rFonts w:ascii="Calibri" w:hAnsi="Calibri" w:cs="Calibri"/>
+                <w:color w:val="000000"/>
+                <w:sz w:val="22"/>
+              </w:rPr>
+              <w:t xml:space="preserve">        </w:t>
+            </w:r>
+            <w:r>
+              <w:rPr>
+                <w:rFonts w:ascii="Calibri" w:hAnsi="Calibri" w:cs="Calibri"/>
+                <w:color w:val="000000"/>
+                <w:sz w:val="22"/>
+              </w:rPr>
+              <w:t xml:space="preserve">    </w:t>
+            </w:r>
+            <w:r>
+              <w:rPr>
+                <w:rFonts w:ascii="Calibri" w:hAnsi="Calibri" w:cs="Calibri"/>
+                <w:color w:val="000000"/>
+                <w:sz w:val="22"/>
+              </w:rPr>
+              <w:t xml:space="preserve">Update </w:t>
+            </w:r>
+            <w:r>
+              <w:rPr>
+                <w:rFonts w:ascii="Calibri" w:hAnsi="Calibri" w:cs="Calibri"/>
+                <w:color w:val="000000"/>
+                <w:sz w:val="22"/>
+              </w:rPr>
+              <w:t>room</w:t>
+            </w:r>
+            <w:r>
+              <w:rPr>
+                <w:rFonts w:ascii="Calibri" w:hAnsi="Calibri" w:cs="Calibri"/>
+                <w:color w:val="000000"/>
+                <w:sz w:val="22"/>
+              </w:rPr>
+              <w:t xml:space="preserve"> images</w:t>
             </w:r>
           </w:p>
         </w:tc>
@@ -11603,19 +11906,15 @@
             <w:pPr>
               <w:spacing w:line="254" w:lineRule="auto"/>
               <w:rPr>
-                <w:rFonts w:cstheme="minorHAnsi"/>
-                <w:b/>
-                <w:bCs/>
-                <w:i/>
-                <w:highlight w:val="yellow"/>
-              </w:rPr>
-            </w:pPr>
-            <w:r>
-              <w:rPr>
-                <w:rFonts w:ascii="Calibri" w:hAnsi="Calibri" w:cs="Calibri"/>
-                <w:color w:val="000000"/>
-                <w:sz w:val="22"/>
-                <w:highlight w:val="yellow"/>
+                <w:rFonts w:ascii="Calibri" w:hAnsi="Calibri" w:cs="Calibri"/>
+                <w:color w:val="000000"/>
+              </w:rPr>
+            </w:pPr>
+            <w:r>
+              <w:rPr>
+                <w:rFonts w:ascii="Calibri" w:hAnsi="Calibri" w:cs="Calibri"/>
+                <w:color w:val="000000"/>
+                <w:sz w:val="22"/>
               </w:rPr>
               <w:t>Medium</w:t>
             </w:r>
@@ -11634,21 +11933,17 @@
               <w:ind w:left="33"/>
               <w:jc w:val="center"/>
               <w:rPr>
-                <w:rFonts w:cstheme="minorHAnsi"/>
-                <w:b/>
-                <w:bCs/>
-                <w:i/>
-                <w:highlight w:val="yellow"/>
-              </w:rPr>
-            </w:pPr>
-            <w:r>
-              <w:rPr>
-                <w:rFonts w:ascii="Calibri" w:hAnsi="Calibri" w:cs="Calibri"/>
-                <w:color w:val="000000"/>
-                <w:sz w:val="22"/>
-                <w:highlight w:val="yellow"/>
-              </w:rPr>
-              <w:t>4</w:t>
+                <w:rFonts w:ascii="Calibri" w:hAnsi="Calibri" w:cs="Calibri"/>
+                <w:color w:val="000000"/>
+              </w:rPr>
+            </w:pPr>
+            <w:r>
+              <w:rPr>
+                <w:rFonts w:ascii="Calibri" w:hAnsi="Calibri" w:cs="Calibri"/>
+                <w:color w:val="000000"/>
+                <w:sz w:val="22"/>
+              </w:rPr>
+              <w:t>3</w:t>
             </w:r>
           </w:p>
         </w:tc>
@@ -11674,17 +11969,15 @@
                 <w:b/>
                 <w:bCs/>
                 <w:i/>
-                <w:highlight w:val="yellow"/>
-              </w:rPr>
-            </w:pPr>
-            <w:r>
-              <w:rPr>
-                <w:rFonts w:ascii="Calibri" w:hAnsi="Calibri" w:cs="Calibri"/>
-                <w:color w:val="000000"/>
-                <w:sz w:val="22"/>
-                <w:highlight w:val="yellow"/>
-              </w:rPr>
-              <w:t>12.2</w:t>
+              </w:rPr>
+            </w:pPr>
+            <w:r>
+              <w:rPr>
+                <w:rFonts w:ascii="Calibri" w:hAnsi="Calibri" w:cs="Calibri"/>
+                <w:color w:val="000000"/>
+                <w:sz w:val="22"/>
+              </w:rPr>
+              <w:t>10.6</w:t>
             </w:r>
           </w:p>
         </w:tc>
@@ -11703,17 +11996,15 @@
                 <w:b/>
                 <w:bCs/>
                 <w:i/>
-                <w:highlight w:val="yellow"/>
-              </w:rPr>
-            </w:pPr>
-            <w:r>
-              <w:rPr>
-                <w:rFonts w:ascii="Calibri" w:hAnsi="Calibri" w:cs="Calibri"/>
-                <w:color w:val="000000"/>
-                <w:sz w:val="22"/>
-                <w:highlight w:val="yellow"/>
-              </w:rPr>
-              <w:t>Staff List</w:t>
+              </w:rPr>
+            </w:pPr>
+            <w:r>
+              <w:rPr>
+                <w:rFonts w:ascii="Calibri" w:hAnsi="Calibri" w:cs="Calibri"/>
+                <w:color w:val="000000"/>
+                <w:sz w:val="22"/>
+              </w:rPr>
+              <w:t>Update Room Information</w:t>
             </w:r>
           </w:p>
         </w:tc>
@@ -11732,17 +12023,15 @@
                 <w:b/>
                 <w:bCs/>
                 <w:i/>
-                <w:highlight w:val="yellow"/>
-              </w:rPr>
-            </w:pPr>
-            <w:r>
-              <w:rPr>
-                <w:rFonts w:ascii="Calibri" w:hAnsi="Calibri" w:cs="Calibri"/>
-                <w:color w:val="000000"/>
-                <w:sz w:val="22"/>
-                <w:highlight w:val="yellow"/>
-              </w:rPr>
-              <w:t>Simple</w:t>
+              </w:rPr>
+            </w:pPr>
+            <w:r>
+              <w:rPr>
+                <w:rFonts w:ascii="Calibri" w:hAnsi="Calibri" w:cs="Calibri"/>
+                <w:color w:val="000000"/>
+                <w:sz w:val="22"/>
+              </w:rPr>
+              <w:t>Medium</w:t>
             </w:r>
           </w:p>
         </w:tc>
@@ -11763,17 +12052,15 @@
                 <w:b/>
                 <w:bCs/>
                 <w:i/>
-                <w:highlight w:val="yellow"/>
-              </w:rPr>
-            </w:pPr>
-            <w:r>
-              <w:rPr>
-                <w:rFonts w:ascii="Calibri" w:hAnsi="Calibri" w:cs="Calibri"/>
-                <w:color w:val="000000"/>
-                <w:sz w:val="22"/>
-                <w:highlight w:val="yellow"/>
-              </w:rPr>
-              <w:t>2</w:t>
+              </w:rPr>
+            </w:pPr>
+            <w:r>
+              <w:rPr>
+                <w:rFonts w:ascii="Calibri" w:hAnsi="Calibri" w:cs="Calibri"/>
+                <w:color w:val="000000"/>
+                <w:sz w:val="22"/>
+              </w:rPr>
+              <w:t>5</w:t>
             </w:r>
           </w:p>
         </w:tc>
@@ -11805,11 +12092,15 @@
             <w:r>
               <w:rPr>
                 <w:rFonts w:ascii="Calibri" w:hAnsi="Calibri" w:cs="Calibri"/>
+                <w:b/>
+                <w:bCs/>
+                <w:i/>
+                <w:iCs/>
                 <w:color w:val="000000"/>
                 <w:sz w:val="22"/>
                 <w:highlight w:val="yellow"/>
               </w:rPr>
-              <w:t>12.3</w:t>
+              <w:t>11</w:t>
             </w:r>
           </w:p>
         </w:tc>
@@ -11834,11 +12125,15 @@
             <w:r>
               <w:rPr>
                 <w:rFonts w:ascii="Calibri" w:hAnsi="Calibri" w:cs="Calibri"/>
+                <w:b/>
+                <w:bCs/>
+                <w:i/>
+                <w:iCs/>
                 <w:color w:val="000000"/>
                 <w:sz w:val="22"/>
                 <w:highlight w:val="yellow"/>
               </w:rPr>
-              <w:t>Create Staff Account</w:t>
+              <w:t>LANDLORD - Profile</w:t>
             </w:r>
           </w:p>
         </w:tc>
@@ -11860,15 +12155,6 @@
                 <w:highlight w:val="yellow"/>
               </w:rPr>
             </w:pPr>
-            <w:r>
-              <w:rPr>
-                <w:rFonts w:ascii="Calibri" w:hAnsi="Calibri" w:cs="Calibri"/>
-                <w:color w:val="000000"/>
-                <w:sz w:val="22"/>
-                <w:highlight w:val="yellow"/>
-              </w:rPr>
-              <w:t>Medium</w:t>
-            </w:r>
           </w:p>
         </w:tc>
         <w:tc>
@@ -11894,11 +12180,13 @@
             <w:r>
               <w:rPr>
                 <w:rFonts w:ascii="Calibri" w:hAnsi="Calibri" w:cs="Calibri"/>
+                <w:b/>
+                <w:bCs/>
                 <w:color w:val="000000"/>
                 <w:sz w:val="22"/>
                 <w:highlight w:val="yellow"/>
               </w:rPr>
-              <w:t>5</w:t>
+              <w:t>6</w:t>
             </w:r>
           </w:p>
         </w:tc>
@@ -11934,7 +12222,7 @@
                 <w:sz w:val="22"/>
                 <w:highlight w:val="yellow"/>
               </w:rPr>
-              <w:t>12.4</w:t>
+              <w:t>11.1</w:t>
             </w:r>
           </w:p>
         </w:tc>
@@ -11963,7 +12251,7 @@
                 <w:sz w:val="22"/>
                 <w:highlight w:val="yellow"/>
               </w:rPr>
-              <w:t>Change Active Status</w:t>
+              <w:t>View Profile</w:t>
             </w:r>
           </w:p>
         </w:tc>
@@ -12023,7 +12311,7 @@
                 <w:sz w:val="22"/>
                 <w:highlight w:val="yellow"/>
               </w:rPr>
-              <w:t>3</w:t>
+              <w:t>2</w:t>
             </w:r>
           </w:p>
         </w:tc>
@@ -12059,7 +12347,7 @@
                 <w:sz w:val="22"/>
                 <w:highlight w:val="yellow"/>
               </w:rPr>
-              <w:t>12.5</w:t>
+              <w:t>11.2</w:t>
             </w:r>
           </w:p>
         </w:tc>
@@ -12088,7 +12376,7 @@
                 <w:sz w:val="22"/>
                 <w:highlight w:val="yellow"/>
               </w:rPr>
-              <w:t>Reset Password</w:t>
+              <w:t>Update Profile</w:t>
             </w:r>
           </w:p>
         </w:tc>
@@ -12188,7 +12476,7 @@
                 <w:sz w:val="22"/>
                 <w:highlight w:val="yellow"/>
               </w:rPr>
-              <w:t>13</w:t>
+              <w:t>12</w:t>
             </w:r>
           </w:p>
         </w:tc>
@@ -12221,7 +12509,7 @@
                 <w:sz w:val="22"/>
                 <w:highlight w:val="yellow"/>
               </w:rPr>
-              <w:t>STAFF - Landlord Sign Up Request</w:t>
+              <w:t>ADMIN - Manage Staff Account</w:t>
             </w:r>
           </w:p>
         </w:tc>
@@ -12274,7 +12562,7 @@
                 <w:sz w:val="22"/>
                 <w:highlight w:val="yellow"/>
               </w:rPr>
-              <w:t>6</w:t>
+              <w:t>18</w:t>
             </w:r>
           </w:p>
         </w:tc>
@@ -12310,7 +12598,7 @@
                 <w:sz w:val="22"/>
                 <w:highlight w:val="yellow"/>
               </w:rPr>
-              <w:t>13.1</w:t>
+              <w:t>12.1</w:t>
             </w:r>
           </w:p>
         </w:tc>
@@ -12339,7 +12627,7 @@
                 <w:sz w:val="22"/>
                 <w:highlight w:val="yellow"/>
               </w:rPr>
-              <w:t>View Sign Up Request</w:t>
+              <w:t>Change Password</w:t>
             </w:r>
           </w:p>
         </w:tc>
@@ -12368,7 +12656,7 @@
                 <w:sz w:val="22"/>
                 <w:highlight w:val="yellow"/>
               </w:rPr>
-              <w:t>Simple</w:t>
+              <w:t>Medium</w:t>
             </w:r>
           </w:p>
         </w:tc>
@@ -12399,7 +12687,7 @@
                 <w:sz w:val="22"/>
                 <w:highlight w:val="yellow"/>
               </w:rPr>
-              <w:t>2</w:t>
+              <w:t>4</w:t>
             </w:r>
           </w:p>
         </w:tc>
@@ -12435,7 +12723,7 @@
                 <w:sz w:val="22"/>
                 <w:highlight w:val="yellow"/>
               </w:rPr>
-              <w:t>13.2</w:t>
+              <w:t>12.2</w:t>
             </w:r>
           </w:p>
         </w:tc>
@@ -12464,7 +12752,7 @@
                 <w:sz w:val="22"/>
                 <w:highlight w:val="yellow"/>
               </w:rPr>
-              <w:t>Approve/Reject Sign Up Request</w:t>
+              <w:t>Staff List</w:t>
             </w:r>
           </w:p>
         </w:tc>
@@ -12493,7 +12781,7 @@
                 <w:sz w:val="22"/>
                 <w:highlight w:val="yellow"/>
               </w:rPr>
-              <w:t>Medium</w:t>
+              <w:t>Simple</w:t>
             </w:r>
           </w:p>
         </w:tc>
@@ -12524,7 +12812,7 @@
                 <w:sz w:val="22"/>
                 <w:highlight w:val="yellow"/>
               </w:rPr>
-              <w:t>4</w:t>
+              <w:t>2</w:t>
             </w:r>
           </w:p>
         </w:tc>
@@ -12556,15 +12844,11 @@
             <w:r>
               <w:rPr>
                 <w:rFonts w:ascii="Calibri" w:hAnsi="Calibri" w:cs="Calibri"/>
-                <w:b/>
-                <w:bCs/>
-                <w:i/>
-                <w:iCs/>
                 <w:color w:val="000000"/>
                 <w:sz w:val="22"/>
                 <w:highlight w:val="yellow"/>
               </w:rPr>
-              <w:t>14</w:t>
+              <w:t>12.3</w:t>
             </w:r>
           </w:p>
         </w:tc>
@@ -12589,15 +12873,11 @@
             <w:r>
               <w:rPr>
                 <w:rFonts w:ascii="Calibri" w:hAnsi="Calibri" w:cs="Calibri"/>
-                <w:b/>
-                <w:bCs/>
-                <w:i/>
-                <w:iCs/>
                 <w:color w:val="000000"/>
                 <w:sz w:val="22"/>
                 <w:highlight w:val="yellow"/>
               </w:rPr>
-              <w:t>STAFF - Manage Landlord Account</w:t>
+              <w:t>Create Staff Account</w:t>
             </w:r>
           </w:p>
         </w:tc>
@@ -12619,6 +12899,15 @@
                 <w:highlight w:val="yellow"/>
               </w:rPr>
             </w:pPr>
+            <w:r>
+              <w:rPr>
+                <w:rFonts w:ascii="Calibri" w:hAnsi="Calibri" w:cs="Calibri"/>
+                <w:color w:val="000000"/>
+                <w:sz w:val="22"/>
+                <w:highlight w:val="yellow"/>
+              </w:rPr>
+              <w:t>Medium</w:t>
+            </w:r>
           </w:p>
         </w:tc>
         <w:tc>
@@ -12644,13 +12933,11 @@
             <w:r>
               <w:rPr>
                 <w:rFonts w:ascii="Calibri" w:hAnsi="Calibri" w:cs="Calibri"/>
-                <w:b/>
-                <w:bCs/>
                 <w:color w:val="000000"/>
                 <w:sz w:val="22"/>
                 <w:highlight w:val="yellow"/>
               </w:rPr>
-              <w:t>8</w:t>
+              <w:t>5</w:t>
             </w:r>
           </w:p>
         </w:tc>
@@ -12672,12 +12959,10 @@
               <w:ind w:left="33"/>
               <w:jc w:val="center"/>
               <w:rPr>
-                <w:rFonts w:ascii="Calibri" w:hAnsi="Calibri" w:cs="Calibri"/>
+                <w:rFonts w:cstheme="minorHAnsi"/>
                 <w:b/>
                 <w:bCs/>
                 <w:i/>
-                <w:iCs/>
-                <w:color w:val="000000"/>
                 <w:highlight w:val="yellow"/>
               </w:rPr>
             </w:pPr>
@@ -12688,7 +12973,7 @@
                 <w:sz w:val="22"/>
                 <w:highlight w:val="yellow"/>
               </w:rPr>
-              <w:t>14.1</w:t>
+              <w:t>12.4</w:t>
             </w:r>
           </w:p>
         </w:tc>
@@ -12703,12 +12988,10 @@
             <w:pPr>
               <w:spacing w:line="254" w:lineRule="auto"/>
               <w:rPr>
-                <w:rFonts w:ascii="Calibri" w:hAnsi="Calibri" w:cs="Calibri"/>
+                <w:rFonts w:cstheme="minorHAnsi"/>
                 <w:b/>
                 <w:bCs/>
                 <w:i/>
-                <w:iCs/>
-                <w:color w:val="000000"/>
                 <w:highlight w:val="yellow"/>
               </w:rPr>
             </w:pPr>
@@ -12719,7 +13002,7 @@
                 <w:sz w:val="22"/>
                 <w:highlight w:val="yellow"/>
               </w:rPr>
-              <w:t>Landlord List</w:t>
+              <w:t>Change Active Status</w:t>
             </w:r>
           </w:p>
         </w:tc>
@@ -12765,10 +13048,10 @@
               <w:ind w:left="33"/>
               <w:jc w:val="center"/>
               <w:rPr>
-                <w:rFonts w:ascii="Calibri" w:hAnsi="Calibri" w:cs="Calibri"/>
-                <w:b/>
-                <w:bCs/>
-                <w:color w:val="000000"/>
+                <w:rFonts w:cstheme="minorHAnsi"/>
+                <w:b/>
+                <w:bCs/>
+                <w:i/>
                 <w:highlight w:val="yellow"/>
               </w:rPr>
             </w:pPr>
@@ -12779,7 +13062,7 @@
                 <w:sz w:val="22"/>
                 <w:highlight w:val="yellow"/>
               </w:rPr>
-              <w:t>2</w:t>
+              <w:t>3</w:t>
             </w:r>
           </w:p>
         </w:tc>
@@ -12801,12 +13084,10 @@
               <w:ind w:left="33"/>
               <w:jc w:val="center"/>
               <w:rPr>
-                <w:rFonts w:ascii="Calibri" w:hAnsi="Calibri" w:cs="Calibri"/>
+                <w:rFonts w:cstheme="minorHAnsi"/>
                 <w:b/>
                 <w:bCs/>
                 <w:i/>
-                <w:iCs/>
-                <w:color w:val="000000"/>
                 <w:highlight w:val="yellow"/>
               </w:rPr>
             </w:pPr>
@@ -12817,7 +13098,7 @@
                 <w:sz w:val="22"/>
                 <w:highlight w:val="yellow"/>
               </w:rPr>
-              <w:t>14.2</w:t>
+              <w:t>12.5</w:t>
             </w:r>
           </w:p>
         </w:tc>
@@ -12832,12 +13113,10 @@
             <w:pPr>
               <w:spacing w:line="254" w:lineRule="auto"/>
               <w:rPr>
-                <w:rFonts w:ascii="Calibri" w:hAnsi="Calibri" w:cs="Calibri"/>
+                <w:rFonts w:cstheme="minorHAnsi"/>
                 <w:b/>
                 <w:bCs/>
                 <w:i/>
-                <w:iCs/>
-                <w:color w:val="000000"/>
                 <w:highlight w:val="yellow"/>
               </w:rPr>
             </w:pPr>
@@ -12848,7 +13127,7 @@
                 <w:sz w:val="22"/>
                 <w:highlight w:val="yellow"/>
               </w:rPr>
-              <w:t>Landlord Details</w:t>
+              <w:t>Reset Password</w:t>
             </w:r>
           </w:p>
         </w:tc>
@@ -12894,10 +13173,10 @@
               <w:ind w:left="33"/>
               <w:jc w:val="center"/>
               <w:rPr>
-                <w:rFonts w:ascii="Calibri" w:hAnsi="Calibri" w:cs="Calibri"/>
-                <w:b/>
-                <w:bCs/>
-                <w:color w:val="000000"/>
+                <w:rFonts w:cstheme="minorHAnsi"/>
+                <w:b/>
+                <w:bCs/>
+                <w:i/>
                 <w:highlight w:val="yellow"/>
               </w:rPr>
             </w:pPr>
@@ -12930,23 +13209,25 @@
               <w:ind w:left="33"/>
               <w:jc w:val="center"/>
               <w:rPr>
+                <w:rFonts w:cstheme="minorHAnsi"/>
+                <w:b/>
+                <w:bCs/>
+                <w:i/>
+                <w:highlight w:val="yellow"/>
+              </w:rPr>
+            </w:pPr>
+            <w:r>
+              <w:rPr>
                 <w:rFonts w:ascii="Calibri" w:hAnsi="Calibri" w:cs="Calibri"/>
                 <w:b/>
                 <w:bCs/>
                 <w:i/>
                 <w:iCs/>
                 <w:color w:val="000000"/>
+                <w:sz w:val="22"/>
                 <w:highlight w:val="yellow"/>
               </w:rPr>
-            </w:pPr>
-            <w:r>
-              <w:rPr>
-                <w:rFonts w:ascii="Calibri" w:hAnsi="Calibri" w:cs="Calibri"/>
-                <w:color w:val="000000"/>
-                <w:sz w:val="22"/>
-                <w:highlight w:val="yellow"/>
-              </w:rPr>
-              <w:t>14.3</w:t>
+              <w:t>13</w:t>
             </w:r>
           </w:p>
         </w:tc>
@@ -12961,23 +13242,25 @@
             <w:pPr>
               <w:spacing w:line="254" w:lineRule="auto"/>
               <w:rPr>
+                <w:rFonts w:cstheme="minorHAnsi"/>
+                <w:b/>
+                <w:bCs/>
+                <w:i/>
+                <w:highlight w:val="yellow"/>
+              </w:rPr>
+            </w:pPr>
+            <w:r>
+              <w:rPr>
                 <w:rFonts w:ascii="Calibri" w:hAnsi="Calibri" w:cs="Calibri"/>
                 <w:b/>
                 <w:bCs/>
                 <w:i/>
                 <w:iCs/>
                 <w:color w:val="000000"/>
+                <w:sz w:val="22"/>
                 <w:highlight w:val="yellow"/>
               </w:rPr>
-            </w:pPr>
-            <w:r>
-              <w:rPr>
-                <w:rFonts w:ascii="Calibri" w:hAnsi="Calibri" w:cs="Calibri"/>
-                <w:color w:val="000000"/>
-                <w:sz w:val="22"/>
-                <w:highlight w:val="yellow"/>
-              </w:rPr>
-              <w:t>Change Active Status</w:t>
+              <w:t>STAFF - Landlord Sign Up Request</w:t>
             </w:r>
           </w:p>
         </w:tc>
@@ -12999,15 +13282,6 @@
                 <w:highlight w:val="yellow"/>
               </w:rPr>
             </w:pPr>
-            <w:r>
-              <w:rPr>
-                <w:rFonts w:ascii="Calibri" w:hAnsi="Calibri" w:cs="Calibri"/>
-                <w:color w:val="000000"/>
-                <w:sz w:val="22"/>
-                <w:highlight w:val="yellow"/>
-              </w:rPr>
-              <w:t>Simple</w:t>
-            </w:r>
           </w:p>
         </w:tc>
         <w:tc>
@@ -13023,21 +13297,23 @@
               <w:ind w:left="33"/>
               <w:jc w:val="center"/>
               <w:rPr>
-                <w:rFonts w:ascii="Calibri" w:hAnsi="Calibri" w:cs="Calibri"/>
-                <w:b/>
-                <w:bCs/>
-                <w:color w:val="000000"/>
+                <w:rFonts w:cstheme="minorHAnsi"/>
+                <w:b/>
+                <w:bCs/>
+                <w:i/>
                 <w:highlight w:val="yellow"/>
               </w:rPr>
             </w:pPr>
             <w:r>
               <w:rPr>
                 <w:rFonts w:ascii="Calibri" w:hAnsi="Calibri" w:cs="Calibri"/>
+                <w:b/>
+                <w:bCs/>
                 <w:color w:val="000000"/>
                 <w:sz w:val="22"/>
                 <w:highlight w:val="yellow"/>
               </w:rPr>
-              <w:t>2</w:t>
+              <w:t>6</w:t>
             </w:r>
           </w:p>
         </w:tc>
@@ -13059,27 +13335,21 @@
               <w:ind w:left="33"/>
               <w:jc w:val="center"/>
               <w:rPr>
-                <w:rFonts w:ascii="Calibri" w:hAnsi="Calibri" w:cs="Calibri"/>
+                <w:rFonts w:cstheme="minorHAnsi"/>
                 <w:b/>
                 <w:bCs/>
                 <w:i/>
-                <w:iCs/>
-                <w:color w:val="000000"/>
                 <w:highlight w:val="yellow"/>
               </w:rPr>
             </w:pPr>
             <w:r>
               <w:rPr>
                 <w:rFonts w:ascii="Calibri" w:hAnsi="Calibri" w:cs="Calibri"/>
-                <w:b/>
-                <w:bCs/>
-                <w:i/>
-                <w:iCs/>
                 <w:color w:val="000000"/>
                 <w:sz w:val="22"/>
                 <w:highlight w:val="yellow"/>
               </w:rPr>
-              <w:t>15</w:t>
+              <w:t>13.1</w:t>
             </w:r>
           </w:p>
         </w:tc>
@@ -13094,27 +13364,21 @@
             <w:pPr>
               <w:spacing w:line="254" w:lineRule="auto"/>
               <w:rPr>
-                <w:rFonts w:ascii="Calibri" w:hAnsi="Calibri" w:cs="Calibri"/>
+                <w:rFonts w:cstheme="minorHAnsi"/>
                 <w:b/>
                 <w:bCs/>
                 <w:i/>
-                <w:iCs/>
-                <w:color w:val="000000"/>
                 <w:highlight w:val="yellow"/>
               </w:rPr>
             </w:pPr>
             <w:r>
               <w:rPr>
                 <w:rFonts w:ascii="Calibri" w:hAnsi="Calibri" w:cs="Calibri"/>
-                <w:b/>
-                <w:bCs/>
-                <w:i/>
-                <w:iCs/>
                 <w:color w:val="000000"/>
                 <w:sz w:val="22"/>
                 <w:highlight w:val="yellow"/>
               </w:rPr>
-              <w:t>STAFF - Manage Houses</w:t>
+              <w:t>View Sign Up Request</w:t>
             </w:r>
           </w:p>
         </w:tc>
@@ -13136,6 +13400,15 @@
                 <w:highlight w:val="yellow"/>
               </w:rPr>
             </w:pPr>
+            <w:r>
+              <w:rPr>
+                <w:rFonts w:ascii="Calibri" w:hAnsi="Calibri" w:cs="Calibri"/>
+                <w:color w:val="000000"/>
+                <w:sz w:val="22"/>
+                <w:highlight w:val="yellow"/>
+              </w:rPr>
+              <w:t>Simple</w:t>
+            </w:r>
           </w:p>
         </w:tc>
         <w:tc>
@@ -13151,23 +13424,21 @@
               <w:ind w:left="33"/>
               <w:jc w:val="center"/>
               <w:rPr>
-                <w:rFonts w:ascii="Calibri" w:hAnsi="Calibri" w:cs="Calibri"/>
-                <w:b/>
-                <w:bCs/>
-                <w:color w:val="000000"/>
+                <w:rFonts w:cstheme="minorHAnsi"/>
+                <w:b/>
+                <w:bCs/>
+                <w:i/>
                 <w:highlight w:val="yellow"/>
               </w:rPr>
             </w:pPr>
             <w:r>
               <w:rPr>
                 <w:rFonts w:ascii="Calibri" w:hAnsi="Calibri" w:cs="Calibri"/>
-                <w:b/>
-                <w:bCs/>
                 <w:color w:val="000000"/>
                 <w:sz w:val="22"/>
                 <w:highlight w:val="yellow"/>
               </w:rPr>
-              <w:t>12</w:t>
+              <w:t>2</w:t>
             </w:r>
           </w:p>
         </w:tc>
@@ -13189,12 +13460,10 @@
               <w:ind w:left="33"/>
               <w:jc w:val="center"/>
               <w:rPr>
-                <w:rFonts w:ascii="Calibri" w:hAnsi="Calibri" w:cs="Calibri"/>
+                <w:rFonts w:cstheme="minorHAnsi"/>
                 <w:b/>
                 <w:bCs/>
                 <w:i/>
-                <w:iCs/>
-                <w:color w:val="000000"/>
                 <w:highlight w:val="yellow"/>
               </w:rPr>
             </w:pPr>
@@ -13205,7 +13474,7 @@
                 <w:sz w:val="22"/>
                 <w:highlight w:val="yellow"/>
               </w:rPr>
-              <w:t>15.1</w:t>
+              <w:t>13.2</w:t>
             </w:r>
           </w:p>
         </w:tc>
@@ -13220,12 +13489,10 @@
             <w:pPr>
               <w:spacing w:line="254" w:lineRule="auto"/>
               <w:rPr>
-                <w:rFonts w:ascii="Calibri" w:hAnsi="Calibri" w:cs="Calibri"/>
+                <w:rFonts w:cstheme="minorHAnsi"/>
                 <w:b/>
                 <w:bCs/>
                 <w:i/>
-                <w:iCs/>
-                <w:color w:val="000000"/>
                 <w:highlight w:val="yellow"/>
               </w:rPr>
             </w:pPr>
@@ -13236,7 +13503,7 @@
                 <w:sz w:val="22"/>
                 <w:highlight w:val="yellow"/>
               </w:rPr>
-              <w:t>View List of House</w:t>
+              <w:t>Approve/Reject Sign Up Request</w:t>
             </w:r>
           </w:p>
         </w:tc>
@@ -13265,7 +13532,7 @@
                 <w:sz w:val="22"/>
                 <w:highlight w:val="yellow"/>
               </w:rPr>
-              <w:t>Simple</w:t>
+              <w:t>Medium</w:t>
             </w:r>
           </w:p>
         </w:tc>
@@ -13282,10 +13549,10 @@
               <w:ind w:left="33"/>
               <w:jc w:val="center"/>
               <w:rPr>
-                <w:rFonts w:ascii="Calibri" w:hAnsi="Calibri" w:cs="Calibri"/>
-                <w:b/>
-                <w:bCs/>
-                <w:color w:val="000000"/>
+                <w:rFonts w:cstheme="minorHAnsi"/>
+                <w:b/>
+                <w:bCs/>
+                <w:i/>
                 <w:highlight w:val="yellow"/>
               </w:rPr>
             </w:pPr>
@@ -13296,7 +13563,7 @@
                 <w:sz w:val="22"/>
                 <w:highlight w:val="yellow"/>
               </w:rPr>
-              <w:t>2</w:t>
+              <w:t>4</w:t>
             </w:r>
           </w:p>
         </w:tc>
@@ -13318,23 +13585,25 @@
               <w:ind w:left="33"/>
               <w:jc w:val="center"/>
               <w:rPr>
+                <w:rFonts w:cstheme="minorHAnsi"/>
+                <w:b/>
+                <w:bCs/>
+                <w:i/>
+                <w:highlight w:val="yellow"/>
+              </w:rPr>
+            </w:pPr>
+            <w:r>
+              <w:rPr>
                 <w:rFonts w:ascii="Calibri" w:hAnsi="Calibri" w:cs="Calibri"/>
                 <w:b/>
                 <w:bCs/>
                 <w:i/>
                 <w:iCs/>
                 <w:color w:val="000000"/>
+                <w:sz w:val="22"/>
                 <w:highlight w:val="yellow"/>
               </w:rPr>
-            </w:pPr>
-            <w:r>
-              <w:rPr>
-                <w:rFonts w:ascii="Calibri" w:hAnsi="Calibri" w:cs="Calibri"/>
-                <w:color w:val="000000"/>
-                <w:sz w:val="22"/>
-                <w:highlight w:val="yellow"/>
-              </w:rPr>
-              <w:t>15.2</w:t>
+              <w:t>14</w:t>
             </w:r>
           </w:p>
         </w:tc>
@@ -13349,23 +13618,25 @@
             <w:pPr>
               <w:spacing w:line="254" w:lineRule="auto"/>
               <w:rPr>
+                <w:rFonts w:cstheme="minorHAnsi"/>
+                <w:b/>
+                <w:bCs/>
+                <w:i/>
+                <w:highlight w:val="yellow"/>
+              </w:rPr>
+            </w:pPr>
+            <w:r>
+              <w:rPr>
                 <w:rFonts w:ascii="Calibri" w:hAnsi="Calibri" w:cs="Calibri"/>
                 <w:b/>
                 <w:bCs/>
                 <w:i/>
                 <w:iCs/>
                 <w:color w:val="000000"/>
+                <w:sz w:val="22"/>
                 <w:highlight w:val="yellow"/>
               </w:rPr>
-            </w:pPr>
-            <w:r>
-              <w:rPr>
-                <w:rFonts w:ascii="Calibri" w:hAnsi="Calibri" w:cs="Calibri"/>
-                <w:color w:val="000000"/>
-                <w:sz w:val="22"/>
-                <w:highlight w:val="yellow"/>
-              </w:rPr>
-              <w:t>Filter list</w:t>
+              <w:t>STAFF - Manage Landlord Account</w:t>
             </w:r>
           </w:p>
         </w:tc>
@@ -13387,15 +13658,6 @@
                 <w:highlight w:val="yellow"/>
               </w:rPr>
             </w:pPr>
-            <w:r>
-              <w:rPr>
-                <w:rFonts w:ascii="Calibri" w:hAnsi="Calibri" w:cs="Calibri"/>
-                <w:color w:val="000000"/>
-                <w:sz w:val="22"/>
-                <w:highlight w:val="yellow"/>
-              </w:rPr>
-              <w:t>Complex</w:t>
-            </w:r>
           </w:p>
         </w:tc>
         <w:tc>
@@ -13411,21 +13673,23 @@
               <w:ind w:left="33"/>
               <w:jc w:val="center"/>
               <w:rPr>
-                <w:rFonts w:ascii="Calibri" w:hAnsi="Calibri" w:cs="Calibri"/>
-                <w:b/>
-                <w:bCs/>
-                <w:color w:val="000000"/>
+                <w:rFonts w:cstheme="minorHAnsi"/>
+                <w:b/>
+                <w:bCs/>
+                <w:i/>
                 <w:highlight w:val="yellow"/>
               </w:rPr>
             </w:pPr>
             <w:r>
               <w:rPr>
                 <w:rFonts w:ascii="Calibri" w:hAnsi="Calibri" w:cs="Calibri"/>
+                <w:b/>
+                <w:bCs/>
                 <w:color w:val="000000"/>
                 <w:sz w:val="22"/>
                 <w:highlight w:val="yellow"/>
               </w:rPr>
-              <w:t>6</w:t>
+              <w:t>8</w:t>
             </w:r>
           </w:p>
         </w:tc>
@@ -13463,7 +13727,7 @@
                 <w:sz w:val="22"/>
                 <w:highlight w:val="yellow"/>
               </w:rPr>
-              <w:t>15.2.1</w:t>
+              <w:t>14.1</w:t>
             </w:r>
           </w:p>
         </w:tc>
@@ -13494,7 +13758,7 @@
                 <w:sz w:val="22"/>
                 <w:highlight w:val="yellow"/>
               </w:rPr>
-              <w:t>Filter by Area</w:t>
+              <w:t>Landlord List</w:t>
             </w:r>
           </w:p>
         </w:tc>
@@ -13523,7 +13787,7 @@
                 <w:sz w:val="22"/>
                 <w:highlight w:val="yellow"/>
               </w:rPr>
-              <w:t>Medium</w:t>
+              <w:t>Simple</w:t>
             </w:r>
           </w:p>
         </w:tc>
@@ -13554,7 +13818,7 @@
                 <w:sz w:val="22"/>
                 <w:highlight w:val="yellow"/>
               </w:rPr>
-              <w:t>3</w:t>
+              <w:t>2</w:t>
             </w:r>
           </w:p>
         </w:tc>
@@ -13592,7 +13856,7 @@
                 <w:sz w:val="22"/>
                 <w:highlight w:val="yellow"/>
               </w:rPr>
-              <w:t>15.2.2</w:t>
+              <w:t>14.2</w:t>
             </w:r>
           </w:p>
         </w:tc>
@@ -13623,7 +13887,7 @@
                 <w:sz w:val="22"/>
                 <w:highlight w:val="yellow"/>
               </w:rPr>
-              <w:t>Filter by Availability Status</w:t>
+              <w:t>Landlord Details</w:t>
             </w:r>
           </w:p>
         </w:tc>
@@ -13683,7 +13947,7 @@
                 <w:sz w:val="22"/>
                 <w:highlight w:val="yellow"/>
               </w:rPr>
-              <w:t>3</w:t>
+              <w:t>4</w:t>
             </w:r>
           </w:p>
         </w:tc>
@@ -13722,6 +13986,781 @@
                 <w:highlight w:val="yellow"/>
               </w:rPr>
               <w:lastRenderedPageBreak/>
+              <w:t>14.3</w:t>
+            </w:r>
+          </w:p>
+        </w:tc>
+        <w:tc>
+          <w:tcPr>
+            <w:tcW w:w="5389" w:type="dxa"/>
+            <w:tcBorders>
+              <w:bottom w:val="single" w:sz="4" w:space="0" w:color="auto"/>
+            </w:tcBorders>
+          </w:tcPr>
+          <w:p>
+            <w:pPr>
+              <w:spacing w:line="254" w:lineRule="auto"/>
+              <w:rPr>
+                <w:rFonts w:ascii="Calibri" w:hAnsi="Calibri" w:cs="Calibri"/>
+                <w:b/>
+                <w:bCs/>
+                <w:i/>
+                <w:iCs/>
+                <w:color w:val="000000"/>
+                <w:highlight w:val="yellow"/>
+              </w:rPr>
+            </w:pPr>
+            <w:r>
+              <w:rPr>
+                <w:rFonts w:ascii="Calibri" w:hAnsi="Calibri" w:cs="Calibri"/>
+                <w:color w:val="000000"/>
+                <w:sz w:val="22"/>
+                <w:highlight w:val="yellow"/>
+              </w:rPr>
+              <w:t>Change Active Status</w:t>
+            </w:r>
+          </w:p>
+        </w:tc>
+        <w:tc>
+          <w:tcPr>
+            <w:tcW w:w="1276" w:type="dxa"/>
+            <w:tcBorders>
+              <w:bottom w:val="single" w:sz="4" w:space="0" w:color="auto"/>
+            </w:tcBorders>
+          </w:tcPr>
+          <w:p>
+            <w:pPr>
+              <w:spacing w:line="254" w:lineRule="auto"/>
+              <w:rPr>
+                <w:rFonts w:cstheme="minorHAnsi"/>
+                <w:b/>
+                <w:bCs/>
+                <w:i/>
+                <w:highlight w:val="yellow"/>
+              </w:rPr>
+            </w:pPr>
+            <w:r>
+              <w:rPr>
+                <w:rFonts w:ascii="Calibri" w:hAnsi="Calibri" w:cs="Calibri"/>
+                <w:color w:val="000000"/>
+                <w:sz w:val="22"/>
+                <w:highlight w:val="yellow"/>
+              </w:rPr>
+              <w:t>Simple</w:t>
+            </w:r>
+          </w:p>
+        </w:tc>
+        <w:tc>
+          <w:tcPr>
+            <w:tcW w:w="1275" w:type="dxa"/>
+            <w:tcBorders>
+              <w:bottom w:val="single" w:sz="4" w:space="0" w:color="auto"/>
+            </w:tcBorders>
+          </w:tcPr>
+          <w:p>
+            <w:pPr>
+              <w:spacing w:line="254" w:lineRule="auto"/>
+              <w:ind w:left="33"/>
+              <w:jc w:val="center"/>
+              <w:rPr>
+                <w:rFonts w:ascii="Calibri" w:hAnsi="Calibri" w:cs="Calibri"/>
+                <w:b/>
+                <w:bCs/>
+                <w:color w:val="000000"/>
+                <w:highlight w:val="yellow"/>
+              </w:rPr>
+            </w:pPr>
+            <w:r>
+              <w:rPr>
+                <w:rFonts w:ascii="Calibri" w:hAnsi="Calibri" w:cs="Calibri"/>
+                <w:color w:val="000000"/>
+                <w:sz w:val="22"/>
+                <w:highlight w:val="yellow"/>
+              </w:rPr>
+              <w:t>2</w:t>
+            </w:r>
+          </w:p>
+        </w:tc>
+      </w:tr>
+      <w:tr>
+        <w:trPr>
+          <w:trHeight w:val="454"/>
+        </w:trPr>
+        <w:tc>
+          <w:tcPr>
+            <w:tcW w:w="848" w:type="dxa"/>
+            <w:tcBorders>
+              <w:bottom w:val="single" w:sz="4" w:space="0" w:color="auto"/>
+            </w:tcBorders>
+          </w:tcPr>
+          <w:p>
+            <w:pPr>
+              <w:spacing w:line="254" w:lineRule="auto"/>
+              <w:ind w:left="33"/>
+              <w:jc w:val="center"/>
+              <w:rPr>
+                <w:rFonts w:ascii="Calibri" w:hAnsi="Calibri" w:cs="Calibri"/>
+                <w:b/>
+                <w:bCs/>
+                <w:i/>
+                <w:iCs/>
+                <w:color w:val="000000"/>
+                <w:highlight w:val="yellow"/>
+              </w:rPr>
+            </w:pPr>
+            <w:r>
+              <w:rPr>
+                <w:rFonts w:ascii="Calibri" w:hAnsi="Calibri" w:cs="Calibri"/>
+                <w:b/>
+                <w:bCs/>
+                <w:i/>
+                <w:iCs/>
+                <w:color w:val="000000"/>
+                <w:sz w:val="22"/>
+                <w:highlight w:val="yellow"/>
+              </w:rPr>
+              <w:t>15</w:t>
+            </w:r>
+          </w:p>
+        </w:tc>
+        <w:tc>
+          <w:tcPr>
+            <w:tcW w:w="5389" w:type="dxa"/>
+            <w:tcBorders>
+              <w:bottom w:val="single" w:sz="4" w:space="0" w:color="auto"/>
+            </w:tcBorders>
+          </w:tcPr>
+          <w:p>
+            <w:pPr>
+              <w:spacing w:line="254" w:lineRule="auto"/>
+              <w:rPr>
+                <w:rFonts w:ascii="Calibri" w:hAnsi="Calibri" w:cs="Calibri"/>
+                <w:b/>
+                <w:bCs/>
+                <w:i/>
+                <w:iCs/>
+                <w:color w:val="000000"/>
+                <w:highlight w:val="yellow"/>
+              </w:rPr>
+            </w:pPr>
+            <w:r>
+              <w:rPr>
+                <w:rFonts w:ascii="Calibri" w:hAnsi="Calibri" w:cs="Calibri"/>
+                <w:b/>
+                <w:bCs/>
+                <w:i/>
+                <w:iCs/>
+                <w:color w:val="000000"/>
+                <w:sz w:val="22"/>
+                <w:highlight w:val="yellow"/>
+              </w:rPr>
+              <w:t>STAFF - Manage Houses</w:t>
+            </w:r>
+          </w:p>
+        </w:tc>
+        <w:tc>
+          <w:tcPr>
+            <w:tcW w:w="1276" w:type="dxa"/>
+            <w:tcBorders>
+              <w:bottom w:val="single" w:sz="4" w:space="0" w:color="auto"/>
+            </w:tcBorders>
+          </w:tcPr>
+          <w:p>
+            <w:pPr>
+              <w:spacing w:line="254" w:lineRule="auto"/>
+              <w:rPr>
+                <w:rFonts w:cstheme="minorHAnsi"/>
+                <w:b/>
+                <w:bCs/>
+                <w:i/>
+                <w:highlight w:val="yellow"/>
+              </w:rPr>
+            </w:pPr>
+          </w:p>
+        </w:tc>
+        <w:tc>
+          <w:tcPr>
+            <w:tcW w:w="1275" w:type="dxa"/>
+            <w:tcBorders>
+              <w:bottom w:val="single" w:sz="4" w:space="0" w:color="auto"/>
+            </w:tcBorders>
+          </w:tcPr>
+          <w:p>
+            <w:pPr>
+              <w:spacing w:line="254" w:lineRule="auto"/>
+              <w:ind w:left="33"/>
+              <w:jc w:val="center"/>
+              <w:rPr>
+                <w:rFonts w:ascii="Calibri" w:hAnsi="Calibri" w:cs="Calibri"/>
+                <w:b/>
+                <w:bCs/>
+                <w:color w:val="000000"/>
+                <w:highlight w:val="yellow"/>
+              </w:rPr>
+            </w:pPr>
+            <w:r>
+              <w:rPr>
+                <w:rFonts w:ascii="Calibri" w:hAnsi="Calibri" w:cs="Calibri"/>
+                <w:b/>
+                <w:bCs/>
+                <w:color w:val="000000"/>
+                <w:sz w:val="22"/>
+                <w:highlight w:val="yellow"/>
+              </w:rPr>
+              <w:t>12</w:t>
+            </w:r>
+          </w:p>
+        </w:tc>
+      </w:tr>
+      <w:tr>
+        <w:trPr>
+          <w:trHeight w:val="454"/>
+        </w:trPr>
+        <w:tc>
+          <w:tcPr>
+            <w:tcW w:w="848" w:type="dxa"/>
+            <w:tcBorders>
+              <w:bottom w:val="single" w:sz="4" w:space="0" w:color="auto"/>
+            </w:tcBorders>
+          </w:tcPr>
+          <w:p>
+            <w:pPr>
+              <w:spacing w:line="254" w:lineRule="auto"/>
+              <w:ind w:left="33"/>
+              <w:jc w:val="center"/>
+              <w:rPr>
+                <w:rFonts w:ascii="Calibri" w:hAnsi="Calibri" w:cs="Calibri"/>
+                <w:b/>
+                <w:bCs/>
+                <w:i/>
+                <w:iCs/>
+                <w:color w:val="000000"/>
+                <w:highlight w:val="yellow"/>
+              </w:rPr>
+            </w:pPr>
+            <w:r>
+              <w:rPr>
+                <w:rFonts w:ascii="Calibri" w:hAnsi="Calibri" w:cs="Calibri"/>
+                <w:color w:val="000000"/>
+                <w:sz w:val="22"/>
+                <w:highlight w:val="yellow"/>
+              </w:rPr>
+              <w:t>15.1</w:t>
+            </w:r>
+          </w:p>
+        </w:tc>
+        <w:tc>
+          <w:tcPr>
+            <w:tcW w:w="5389" w:type="dxa"/>
+            <w:tcBorders>
+              <w:bottom w:val="single" w:sz="4" w:space="0" w:color="auto"/>
+            </w:tcBorders>
+          </w:tcPr>
+          <w:p>
+            <w:pPr>
+              <w:spacing w:line="254" w:lineRule="auto"/>
+              <w:rPr>
+                <w:rFonts w:ascii="Calibri" w:hAnsi="Calibri" w:cs="Calibri"/>
+                <w:b/>
+                <w:bCs/>
+                <w:i/>
+                <w:iCs/>
+                <w:color w:val="000000"/>
+                <w:highlight w:val="yellow"/>
+              </w:rPr>
+            </w:pPr>
+            <w:r>
+              <w:rPr>
+                <w:rFonts w:ascii="Calibri" w:hAnsi="Calibri" w:cs="Calibri"/>
+                <w:color w:val="000000"/>
+                <w:sz w:val="22"/>
+                <w:highlight w:val="yellow"/>
+              </w:rPr>
+              <w:t>View List of House</w:t>
+            </w:r>
+          </w:p>
+        </w:tc>
+        <w:tc>
+          <w:tcPr>
+            <w:tcW w:w="1276" w:type="dxa"/>
+            <w:tcBorders>
+              <w:bottom w:val="single" w:sz="4" w:space="0" w:color="auto"/>
+            </w:tcBorders>
+          </w:tcPr>
+          <w:p>
+            <w:pPr>
+              <w:spacing w:line="254" w:lineRule="auto"/>
+              <w:rPr>
+                <w:rFonts w:cstheme="minorHAnsi"/>
+                <w:b/>
+                <w:bCs/>
+                <w:i/>
+                <w:highlight w:val="yellow"/>
+              </w:rPr>
+            </w:pPr>
+            <w:r>
+              <w:rPr>
+                <w:rFonts w:ascii="Calibri" w:hAnsi="Calibri" w:cs="Calibri"/>
+                <w:color w:val="000000"/>
+                <w:sz w:val="22"/>
+                <w:highlight w:val="yellow"/>
+              </w:rPr>
+              <w:t>Simple</w:t>
+            </w:r>
+          </w:p>
+        </w:tc>
+        <w:tc>
+          <w:tcPr>
+            <w:tcW w:w="1275" w:type="dxa"/>
+            <w:tcBorders>
+              <w:bottom w:val="single" w:sz="4" w:space="0" w:color="auto"/>
+            </w:tcBorders>
+          </w:tcPr>
+          <w:p>
+            <w:pPr>
+              <w:spacing w:line="254" w:lineRule="auto"/>
+              <w:ind w:left="33"/>
+              <w:jc w:val="center"/>
+              <w:rPr>
+                <w:rFonts w:ascii="Calibri" w:hAnsi="Calibri" w:cs="Calibri"/>
+                <w:b/>
+                <w:bCs/>
+                <w:color w:val="000000"/>
+                <w:highlight w:val="yellow"/>
+              </w:rPr>
+            </w:pPr>
+            <w:r>
+              <w:rPr>
+                <w:rFonts w:ascii="Calibri" w:hAnsi="Calibri" w:cs="Calibri"/>
+                <w:color w:val="000000"/>
+                <w:sz w:val="22"/>
+                <w:highlight w:val="yellow"/>
+              </w:rPr>
+              <w:t>2</w:t>
+            </w:r>
+          </w:p>
+        </w:tc>
+      </w:tr>
+      <w:tr>
+        <w:trPr>
+          <w:trHeight w:val="454"/>
+        </w:trPr>
+        <w:tc>
+          <w:tcPr>
+            <w:tcW w:w="848" w:type="dxa"/>
+            <w:tcBorders>
+              <w:bottom w:val="single" w:sz="4" w:space="0" w:color="auto"/>
+            </w:tcBorders>
+          </w:tcPr>
+          <w:p>
+            <w:pPr>
+              <w:spacing w:line="254" w:lineRule="auto"/>
+              <w:ind w:left="33"/>
+              <w:jc w:val="center"/>
+              <w:rPr>
+                <w:rFonts w:ascii="Calibri" w:hAnsi="Calibri" w:cs="Calibri"/>
+                <w:b/>
+                <w:bCs/>
+                <w:i/>
+                <w:iCs/>
+                <w:color w:val="000000"/>
+                <w:highlight w:val="yellow"/>
+              </w:rPr>
+            </w:pPr>
+            <w:r>
+              <w:rPr>
+                <w:rFonts w:ascii="Calibri" w:hAnsi="Calibri" w:cs="Calibri"/>
+                <w:color w:val="000000"/>
+                <w:sz w:val="22"/>
+                <w:highlight w:val="yellow"/>
+              </w:rPr>
+              <w:t>15.2</w:t>
+            </w:r>
+          </w:p>
+        </w:tc>
+        <w:tc>
+          <w:tcPr>
+            <w:tcW w:w="5389" w:type="dxa"/>
+            <w:tcBorders>
+              <w:bottom w:val="single" w:sz="4" w:space="0" w:color="auto"/>
+            </w:tcBorders>
+          </w:tcPr>
+          <w:p>
+            <w:pPr>
+              <w:spacing w:line="254" w:lineRule="auto"/>
+              <w:rPr>
+                <w:rFonts w:ascii="Calibri" w:hAnsi="Calibri" w:cs="Calibri"/>
+                <w:b/>
+                <w:bCs/>
+                <w:i/>
+                <w:iCs/>
+                <w:color w:val="000000"/>
+                <w:highlight w:val="yellow"/>
+              </w:rPr>
+            </w:pPr>
+            <w:r>
+              <w:rPr>
+                <w:rFonts w:ascii="Calibri" w:hAnsi="Calibri" w:cs="Calibri"/>
+                <w:color w:val="000000"/>
+                <w:sz w:val="22"/>
+                <w:highlight w:val="yellow"/>
+              </w:rPr>
+              <w:t>Filter list</w:t>
+            </w:r>
+          </w:p>
+        </w:tc>
+        <w:tc>
+          <w:tcPr>
+            <w:tcW w:w="1276" w:type="dxa"/>
+            <w:tcBorders>
+              <w:bottom w:val="single" w:sz="4" w:space="0" w:color="auto"/>
+            </w:tcBorders>
+          </w:tcPr>
+          <w:p>
+            <w:pPr>
+              <w:spacing w:line="254" w:lineRule="auto"/>
+              <w:rPr>
+                <w:rFonts w:cstheme="minorHAnsi"/>
+                <w:b/>
+                <w:bCs/>
+                <w:i/>
+                <w:highlight w:val="yellow"/>
+              </w:rPr>
+            </w:pPr>
+            <w:r>
+              <w:rPr>
+                <w:rFonts w:ascii="Calibri" w:hAnsi="Calibri" w:cs="Calibri"/>
+                <w:color w:val="000000"/>
+                <w:sz w:val="22"/>
+                <w:highlight w:val="yellow"/>
+              </w:rPr>
+              <w:t>Complex</w:t>
+            </w:r>
+          </w:p>
+        </w:tc>
+        <w:tc>
+          <w:tcPr>
+            <w:tcW w:w="1275" w:type="dxa"/>
+            <w:tcBorders>
+              <w:bottom w:val="single" w:sz="4" w:space="0" w:color="auto"/>
+            </w:tcBorders>
+          </w:tcPr>
+          <w:p>
+            <w:pPr>
+              <w:spacing w:line="254" w:lineRule="auto"/>
+              <w:ind w:left="33"/>
+              <w:jc w:val="center"/>
+              <w:rPr>
+                <w:rFonts w:ascii="Calibri" w:hAnsi="Calibri" w:cs="Calibri"/>
+                <w:b/>
+                <w:bCs/>
+                <w:color w:val="000000"/>
+                <w:highlight w:val="yellow"/>
+              </w:rPr>
+            </w:pPr>
+            <w:r>
+              <w:rPr>
+                <w:rFonts w:ascii="Calibri" w:hAnsi="Calibri" w:cs="Calibri"/>
+                <w:color w:val="000000"/>
+                <w:sz w:val="22"/>
+                <w:highlight w:val="yellow"/>
+              </w:rPr>
+              <w:t>6</w:t>
+            </w:r>
+          </w:p>
+        </w:tc>
+      </w:tr>
+      <w:tr>
+        <w:trPr>
+          <w:trHeight w:val="454"/>
+        </w:trPr>
+        <w:tc>
+          <w:tcPr>
+            <w:tcW w:w="848" w:type="dxa"/>
+            <w:tcBorders>
+              <w:bottom w:val="single" w:sz="4" w:space="0" w:color="auto"/>
+            </w:tcBorders>
+          </w:tcPr>
+          <w:p>
+            <w:pPr>
+              <w:spacing w:line="254" w:lineRule="auto"/>
+              <w:ind w:left="33"/>
+              <w:jc w:val="center"/>
+              <w:rPr>
+                <w:rFonts w:ascii="Calibri" w:hAnsi="Calibri" w:cs="Calibri"/>
+                <w:b/>
+                <w:bCs/>
+                <w:i/>
+                <w:iCs/>
+                <w:color w:val="000000"/>
+                <w:highlight w:val="yellow"/>
+              </w:rPr>
+            </w:pPr>
+            <w:r>
+              <w:rPr>
+                <w:rFonts w:ascii="Calibri" w:hAnsi="Calibri" w:cs="Calibri"/>
+                <w:color w:val="000000"/>
+                <w:sz w:val="22"/>
+                <w:highlight w:val="yellow"/>
+              </w:rPr>
+              <w:t>15.2.1</w:t>
+            </w:r>
+          </w:p>
+        </w:tc>
+        <w:tc>
+          <w:tcPr>
+            <w:tcW w:w="5389" w:type="dxa"/>
+            <w:tcBorders>
+              <w:bottom w:val="single" w:sz="4" w:space="0" w:color="auto"/>
+            </w:tcBorders>
+          </w:tcPr>
+          <w:p>
+            <w:pPr>
+              <w:spacing w:line="254" w:lineRule="auto"/>
+              <w:rPr>
+                <w:rFonts w:ascii="Calibri" w:hAnsi="Calibri" w:cs="Calibri"/>
+                <w:b/>
+                <w:bCs/>
+                <w:i/>
+                <w:iCs/>
+                <w:color w:val="000000"/>
+                <w:highlight w:val="yellow"/>
+              </w:rPr>
+            </w:pPr>
+            <w:r>
+              <w:rPr>
+                <w:rFonts w:ascii="Calibri" w:hAnsi="Calibri" w:cs="Calibri"/>
+                <w:color w:val="000000"/>
+                <w:sz w:val="22"/>
+                <w:highlight w:val="yellow"/>
+              </w:rPr>
+              <w:t>Filter by Area</w:t>
+            </w:r>
+          </w:p>
+        </w:tc>
+        <w:tc>
+          <w:tcPr>
+            <w:tcW w:w="1276" w:type="dxa"/>
+            <w:tcBorders>
+              <w:bottom w:val="single" w:sz="4" w:space="0" w:color="auto"/>
+            </w:tcBorders>
+          </w:tcPr>
+          <w:p>
+            <w:pPr>
+              <w:spacing w:line="254" w:lineRule="auto"/>
+              <w:rPr>
+                <w:rFonts w:cstheme="minorHAnsi"/>
+                <w:b/>
+                <w:bCs/>
+                <w:i/>
+                <w:highlight w:val="yellow"/>
+              </w:rPr>
+            </w:pPr>
+            <w:r>
+              <w:rPr>
+                <w:rFonts w:ascii="Calibri" w:hAnsi="Calibri" w:cs="Calibri"/>
+                <w:color w:val="000000"/>
+                <w:sz w:val="22"/>
+                <w:highlight w:val="yellow"/>
+              </w:rPr>
+              <w:t>Medium</w:t>
+            </w:r>
+          </w:p>
+        </w:tc>
+        <w:tc>
+          <w:tcPr>
+            <w:tcW w:w="1275" w:type="dxa"/>
+            <w:tcBorders>
+              <w:bottom w:val="single" w:sz="4" w:space="0" w:color="auto"/>
+            </w:tcBorders>
+          </w:tcPr>
+          <w:p>
+            <w:pPr>
+              <w:spacing w:line="254" w:lineRule="auto"/>
+              <w:ind w:left="33"/>
+              <w:jc w:val="center"/>
+              <w:rPr>
+                <w:rFonts w:ascii="Calibri" w:hAnsi="Calibri" w:cs="Calibri"/>
+                <w:b/>
+                <w:bCs/>
+                <w:color w:val="000000"/>
+                <w:highlight w:val="yellow"/>
+              </w:rPr>
+            </w:pPr>
+            <w:r>
+              <w:rPr>
+                <w:rFonts w:ascii="Calibri" w:hAnsi="Calibri" w:cs="Calibri"/>
+                <w:color w:val="000000"/>
+                <w:sz w:val="22"/>
+                <w:highlight w:val="yellow"/>
+              </w:rPr>
+              <w:t>3</w:t>
+            </w:r>
+          </w:p>
+        </w:tc>
+      </w:tr>
+      <w:tr>
+        <w:trPr>
+          <w:trHeight w:val="454"/>
+        </w:trPr>
+        <w:tc>
+          <w:tcPr>
+            <w:tcW w:w="848" w:type="dxa"/>
+            <w:tcBorders>
+              <w:bottom w:val="single" w:sz="4" w:space="0" w:color="auto"/>
+            </w:tcBorders>
+          </w:tcPr>
+          <w:p>
+            <w:pPr>
+              <w:spacing w:line="254" w:lineRule="auto"/>
+              <w:ind w:left="33"/>
+              <w:jc w:val="center"/>
+              <w:rPr>
+                <w:rFonts w:ascii="Calibri" w:hAnsi="Calibri" w:cs="Calibri"/>
+                <w:b/>
+                <w:bCs/>
+                <w:i/>
+                <w:iCs/>
+                <w:color w:val="000000"/>
+                <w:highlight w:val="yellow"/>
+              </w:rPr>
+            </w:pPr>
+            <w:r>
+              <w:rPr>
+                <w:rFonts w:ascii="Calibri" w:hAnsi="Calibri" w:cs="Calibri"/>
+                <w:color w:val="000000"/>
+                <w:sz w:val="22"/>
+                <w:highlight w:val="yellow"/>
+              </w:rPr>
+              <w:t>15.2.2</w:t>
+            </w:r>
+          </w:p>
+        </w:tc>
+        <w:tc>
+          <w:tcPr>
+            <w:tcW w:w="5389" w:type="dxa"/>
+            <w:tcBorders>
+              <w:bottom w:val="single" w:sz="4" w:space="0" w:color="auto"/>
+            </w:tcBorders>
+          </w:tcPr>
+          <w:p>
+            <w:pPr>
+              <w:spacing w:line="254" w:lineRule="auto"/>
+              <w:rPr>
+                <w:rFonts w:ascii="Calibri" w:hAnsi="Calibri" w:cs="Calibri"/>
+                <w:b/>
+                <w:bCs/>
+                <w:i/>
+                <w:iCs/>
+                <w:color w:val="000000"/>
+                <w:highlight w:val="yellow"/>
+              </w:rPr>
+            </w:pPr>
+            <w:r>
+              <w:rPr>
+                <w:rFonts w:ascii="Calibri" w:hAnsi="Calibri" w:cs="Calibri"/>
+                <w:color w:val="000000"/>
+                <w:sz w:val="22"/>
+                <w:highlight w:val="yellow"/>
+              </w:rPr>
+              <w:t>Filter by Availability Status</w:t>
+            </w:r>
+          </w:p>
+        </w:tc>
+        <w:tc>
+          <w:tcPr>
+            <w:tcW w:w="1276" w:type="dxa"/>
+            <w:tcBorders>
+              <w:bottom w:val="single" w:sz="4" w:space="0" w:color="auto"/>
+            </w:tcBorders>
+          </w:tcPr>
+          <w:p>
+            <w:pPr>
+              <w:spacing w:line="254" w:lineRule="auto"/>
+              <w:rPr>
+                <w:rFonts w:cstheme="minorHAnsi"/>
+                <w:b/>
+                <w:bCs/>
+                <w:i/>
+                <w:highlight w:val="yellow"/>
+              </w:rPr>
+            </w:pPr>
+            <w:r>
+              <w:rPr>
+                <w:rFonts w:ascii="Calibri" w:hAnsi="Calibri" w:cs="Calibri"/>
+                <w:color w:val="000000"/>
+                <w:sz w:val="22"/>
+                <w:highlight w:val="yellow"/>
+              </w:rPr>
+              <w:t>Medium</w:t>
+            </w:r>
+          </w:p>
+        </w:tc>
+        <w:tc>
+          <w:tcPr>
+            <w:tcW w:w="1275" w:type="dxa"/>
+            <w:tcBorders>
+              <w:bottom w:val="single" w:sz="4" w:space="0" w:color="auto"/>
+            </w:tcBorders>
+          </w:tcPr>
+          <w:p>
+            <w:pPr>
+              <w:spacing w:line="254" w:lineRule="auto"/>
+              <w:ind w:left="33"/>
+              <w:jc w:val="center"/>
+              <w:rPr>
+                <w:rFonts w:ascii="Calibri" w:hAnsi="Calibri" w:cs="Calibri"/>
+                <w:b/>
+                <w:bCs/>
+                <w:color w:val="000000"/>
+                <w:highlight w:val="yellow"/>
+              </w:rPr>
+            </w:pPr>
+            <w:r>
+              <w:rPr>
+                <w:rFonts w:ascii="Calibri" w:hAnsi="Calibri" w:cs="Calibri"/>
+                <w:color w:val="000000"/>
+                <w:sz w:val="22"/>
+                <w:highlight w:val="yellow"/>
+              </w:rPr>
+              <w:t>3</w:t>
+            </w:r>
+          </w:p>
+        </w:tc>
+      </w:tr>
+      <w:tr>
+        <w:trPr>
+          <w:trHeight w:val="454"/>
+        </w:trPr>
+        <w:tc>
+          <w:tcPr>
+            <w:tcW w:w="848" w:type="dxa"/>
+            <w:tcBorders>
+              <w:bottom w:val="single" w:sz="4" w:space="0" w:color="auto"/>
+            </w:tcBorders>
+          </w:tcPr>
+          <w:p>
+            <w:pPr>
+              <w:spacing w:line="254" w:lineRule="auto"/>
+              <w:ind w:left="33"/>
+              <w:jc w:val="center"/>
+              <w:rPr>
+                <w:rFonts w:ascii="Calibri" w:hAnsi="Calibri" w:cs="Calibri"/>
+                <w:b/>
+                <w:bCs/>
+                <w:i/>
+                <w:iCs/>
+                <w:color w:val="000000"/>
+                <w:highlight w:val="yellow"/>
+              </w:rPr>
+            </w:pPr>
+            <w:r>
+              <w:rPr>
+                <w:rFonts w:ascii="Calibri" w:hAnsi="Calibri" w:cs="Calibri"/>
+                <w:color w:val="000000"/>
+                <w:sz w:val="22"/>
+                <w:highlight w:val="yellow"/>
+              </w:rPr>
               <w:t>15.3</w:t>
             </w:r>
           </w:p>

</xml_diff>

<commit_message>
[Angular] Remove unnecessary component
Landlord change password
</commit_message>
<xml_diff>
--- a/Documentation/Report2_Project Management Plan.docx
+++ b/Documentation/Report2_Project Management Plan.docx
@@ -12142,7 +12142,6 @@
                 <w:b/>
                 <w:bCs/>
                 <w:i/>
-                <w:highlight w:val="yellow"/>
               </w:rPr>
             </w:pPr>
             <w:r>
@@ -12154,9 +12153,20 @@
                 <w:iCs/>
                 <w:color w:val="000000"/>
                 <w:sz w:val="22"/>
-                <w:highlight w:val="yellow"/>
-              </w:rPr>
-              <w:t>11</w:t>
+              </w:rPr>
+              <w:t>1</w:t>
+            </w:r>
+            <w:r>
+              <w:rPr>
+                <w:rFonts w:ascii="Calibri" w:hAnsi="Calibri" w:cs="Calibri"/>
+                <w:b/>
+                <w:bCs/>
+                <w:i/>
+                <w:iCs/>
+                <w:color w:val="000000"/>
+                <w:sz w:val="22"/>
+              </w:rPr>
+              <w:t>0</w:t>
             </w:r>
           </w:p>
         </w:tc>
@@ -12175,7 +12185,6 @@
                 <w:b/>
                 <w:bCs/>
                 <w:i/>
-                <w:highlight w:val="yellow"/>
               </w:rPr>
             </w:pPr>
             <w:r>
@@ -12187,7 +12196,6 @@
                 <w:iCs/>
                 <w:color w:val="000000"/>
                 <w:sz w:val="22"/>
-                <w:highlight w:val="yellow"/>
               </w:rPr>
               <w:t>LANDLORD - Profile</w:t>
             </w:r>
@@ -12208,7 +12216,6 @@
                 <w:b/>
                 <w:bCs/>
                 <w:i/>
-                <w:highlight w:val="yellow"/>
               </w:rPr>
             </w:pPr>
           </w:p>
@@ -12230,19 +12237,17 @@
                 <w:b/>
                 <w:bCs/>
                 <w:i/>
-                <w:highlight w:val="yellow"/>
-              </w:rPr>
-            </w:pPr>
-            <w:r>
-              <w:rPr>
-                <w:rFonts w:ascii="Calibri" w:hAnsi="Calibri" w:cs="Calibri"/>
-                <w:b/>
-                <w:bCs/>
-                <w:color w:val="000000"/>
-                <w:sz w:val="22"/>
-                <w:highlight w:val="yellow"/>
-              </w:rPr>
-              <w:t>6</w:t>
+              </w:rPr>
+            </w:pPr>
+            <w:r>
+              <w:rPr>
+                <w:rFonts w:ascii="Calibri" w:hAnsi="Calibri" w:cs="Calibri"/>
+                <w:b/>
+                <w:bCs/>
+                <w:color w:val="000000"/>
+                <w:sz w:val="22"/>
+              </w:rPr>
+              <w:t>8</w:t>
             </w:r>
           </w:p>
         </w:tc>
@@ -12268,17 +12273,31 @@
                 <w:b/>
                 <w:bCs/>
                 <w:i/>
-                <w:highlight w:val="yellow"/>
-              </w:rPr>
-            </w:pPr>
-            <w:r>
-              <w:rPr>
-                <w:rFonts w:ascii="Calibri" w:hAnsi="Calibri" w:cs="Calibri"/>
-                <w:color w:val="000000"/>
-                <w:sz w:val="22"/>
-                <w:highlight w:val="yellow"/>
-              </w:rPr>
-              <w:t>11.1</w:t>
+              </w:rPr>
+            </w:pPr>
+            <w:r>
+              <w:rPr>
+                <w:rFonts w:ascii="Calibri" w:hAnsi="Calibri" w:cs="Calibri"/>
+                <w:color w:val="000000"/>
+                <w:sz w:val="22"/>
+              </w:rPr>
+              <w:t>1</w:t>
+            </w:r>
+            <w:r>
+              <w:rPr>
+                <w:rFonts w:ascii="Calibri" w:hAnsi="Calibri" w:cs="Calibri"/>
+                <w:color w:val="000000"/>
+                <w:sz w:val="22"/>
+              </w:rPr>
+              <w:t>0</w:t>
+            </w:r>
+            <w:r>
+              <w:rPr>
+                <w:rFonts w:ascii="Calibri" w:hAnsi="Calibri" w:cs="Calibri"/>
+                <w:color w:val="000000"/>
+                <w:sz w:val="22"/>
+              </w:rPr>
+              <w:t>.1</w:t>
             </w:r>
           </w:p>
         </w:tc>
@@ -12297,15 +12316,13 @@
                 <w:b/>
                 <w:bCs/>
                 <w:i/>
-                <w:highlight w:val="yellow"/>
-              </w:rPr>
-            </w:pPr>
-            <w:r>
-              <w:rPr>
-                <w:rFonts w:ascii="Calibri" w:hAnsi="Calibri" w:cs="Calibri"/>
-                <w:color w:val="000000"/>
-                <w:sz w:val="22"/>
-                <w:highlight w:val="yellow"/>
+              </w:rPr>
+            </w:pPr>
+            <w:r>
+              <w:rPr>
+                <w:rFonts w:ascii="Calibri" w:hAnsi="Calibri" w:cs="Calibri"/>
+                <w:color w:val="000000"/>
+                <w:sz w:val="22"/>
               </w:rPr>
               <w:t>View Profile</w:t>
             </w:r>
@@ -12326,17 +12343,15 @@
                 <w:b/>
                 <w:bCs/>
                 <w:i/>
-                <w:highlight w:val="yellow"/>
-              </w:rPr>
-            </w:pPr>
-            <w:r>
-              <w:rPr>
-                <w:rFonts w:ascii="Calibri" w:hAnsi="Calibri" w:cs="Calibri"/>
-                <w:color w:val="000000"/>
-                <w:sz w:val="22"/>
-                <w:highlight w:val="yellow"/>
-              </w:rPr>
-              <w:t>Simple</w:t>
+              </w:rPr>
+            </w:pPr>
+            <w:r>
+              <w:rPr>
+                <w:rFonts w:ascii="Calibri" w:hAnsi="Calibri" w:cs="Calibri"/>
+                <w:color w:val="000000"/>
+                <w:sz w:val="22"/>
+              </w:rPr>
+              <w:t>Medium</w:t>
             </w:r>
           </w:p>
         </w:tc>
@@ -12357,17 +12372,15 @@
                 <w:b/>
                 <w:bCs/>
                 <w:i/>
-                <w:highlight w:val="yellow"/>
-              </w:rPr>
-            </w:pPr>
-            <w:r>
-              <w:rPr>
-                <w:rFonts w:ascii="Calibri" w:hAnsi="Calibri" w:cs="Calibri"/>
-                <w:color w:val="000000"/>
-                <w:sz w:val="22"/>
-                <w:highlight w:val="yellow"/>
-              </w:rPr>
-              <w:t>2</w:t>
+              </w:rPr>
+            </w:pPr>
+            <w:r>
+              <w:rPr>
+                <w:rFonts w:ascii="Calibri" w:hAnsi="Calibri" w:cs="Calibri"/>
+                <w:color w:val="000000"/>
+                <w:sz w:val="22"/>
+              </w:rPr>
+              <w:t>3</w:t>
             </w:r>
           </w:p>
         </w:tc>
@@ -12393,17 +12406,31 @@
                 <w:b/>
                 <w:bCs/>
                 <w:i/>
-                <w:highlight w:val="yellow"/>
-              </w:rPr>
-            </w:pPr>
-            <w:r>
-              <w:rPr>
-                <w:rFonts w:ascii="Calibri" w:hAnsi="Calibri" w:cs="Calibri"/>
-                <w:color w:val="000000"/>
-                <w:sz w:val="22"/>
-                <w:highlight w:val="yellow"/>
-              </w:rPr>
-              <w:t>11.2</w:t>
+              </w:rPr>
+            </w:pPr>
+            <w:r>
+              <w:rPr>
+                <w:rFonts w:ascii="Calibri" w:hAnsi="Calibri" w:cs="Calibri"/>
+                <w:color w:val="000000"/>
+                <w:sz w:val="22"/>
+              </w:rPr>
+              <w:t>1</w:t>
+            </w:r>
+            <w:r>
+              <w:rPr>
+                <w:rFonts w:ascii="Calibri" w:hAnsi="Calibri" w:cs="Calibri"/>
+                <w:color w:val="000000"/>
+                <w:sz w:val="22"/>
+              </w:rPr>
+              <w:t>0</w:t>
+            </w:r>
+            <w:r>
+              <w:rPr>
+                <w:rFonts w:ascii="Calibri" w:hAnsi="Calibri" w:cs="Calibri"/>
+                <w:color w:val="000000"/>
+                <w:sz w:val="22"/>
+              </w:rPr>
+              <w:t>.2</w:t>
             </w:r>
           </w:p>
         </w:tc>
@@ -12422,15 +12449,13 @@
                 <w:b/>
                 <w:bCs/>
                 <w:i/>
-                <w:highlight w:val="yellow"/>
-              </w:rPr>
-            </w:pPr>
-            <w:r>
-              <w:rPr>
-                <w:rFonts w:ascii="Calibri" w:hAnsi="Calibri" w:cs="Calibri"/>
-                <w:color w:val="000000"/>
-                <w:sz w:val="22"/>
-                <w:highlight w:val="yellow"/>
+              </w:rPr>
+            </w:pPr>
+            <w:r>
+              <w:rPr>
+                <w:rFonts w:ascii="Calibri" w:hAnsi="Calibri" w:cs="Calibri"/>
+                <w:color w:val="000000"/>
+                <w:sz w:val="22"/>
               </w:rPr>
               <w:t>Update Profile</w:t>
             </w:r>
@@ -12451,15 +12476,13 @@
                 <w:b/>
                 <w:bCs/>
                 <w:i/>
-                <w:highlight w:val="yellow"/>
-              </w:rPr>
-            </w:pPr>
-            <w:r>
-              <w:rPr>
-                <w:rFonts w:ascii="Calibri" w:hAnsi="Calibri" w:cs="Calibri"/>
-                <w:color w:val="000000"/>
-                <w:sz w:val="22"/>
-                <w:highlight w:val="yellow"/>
+              </w:rPr>
+            </w:pPr>
+            <w:r>
+              <w:rPr>
+                <w:rFonts w:ascii="Calibri" w:hAnsi="Calibri" w:cs="Calibri"/>
+                <w:color w:val="000000"/>
+                <w:sz w:val="22"/>
               </w:rPr>
               <w:t>Medium</w:t>
             </w:r>
@@ -12482,17 +12505,15 @@
                 <w:b/>
                 <w:bCs/>
                 <w:i/>
-                <w:highlight w:val="yellow"/>
-              </w:rPr>
-            </w:pPr>
-            <w:r>
-              <w:rPr>
-                <w:rFonts w:ascii="Calibri" w:hAnsi="Calibri" w:cs="Calibri"/>
-                <w:color w:val="000000"/>
-                <w:sz w:val="22"/>
-                <w:highlight w:val="yellow"/>
-              </w:rPr>
-              <w:t>4</w:t>
+              </w:rPr>
+            </w:pPr>
+            <w:r>
+              <w:rPr>
+                <w:rFonts w:ascii="Calibri" w:hAnsi="Calibri" w:cs="Calibri"/>
+                <w:color w:val="000000"/>
+                <w:sz w:val="22"/>
+              </w:rPr>
+              <w:t>5</w:t>
             </w:r>
           </w:p>
         </w:tc>

</xml_diff>

<commit_message>
[Angular] Create new Google Map API Key
</commit_message>
<xml_diff>
--- a/Documentation/Report2_Project Management Plan.docx
+++ b/Documentation/Report2_Project Management Plan.docx
@@ -12553,7 +12553,7 @@
                 <w:sz w:val="22"/>
                 <w:highlight w:val="yellow"/>
               </w:rPr>
-              <w:t>12</w:t>
+              <w:t>13</w:t>
             </w:r>
           </w:p>
         </w:tc>
@@ -12586,7 +12586,7 @@
                 <w:sz w:val="22"/>
                 <w:highlight w:val="yellow"/>
               </w:rPr>
-              <w:t>ADMIN - Manage Staff Account</w:t>
+              <w:t>STAFF - Landlord Sign Up Request</w:t>
             </w:r>
           </w:p>
         </w:tc>
@@ -12639,7 +12639,7 @@
                 <w:sz w:val="22"/>
                 <w:highlight w:val="yellow"/>
               </w:rPr>
-              <w:t>18</w:t>
+              <w:t>6</w:t>
             </w:r>
           </w:p>
         </w:tc>
@@ -12675,7 +12675,7 @@
                 <w:sz w:val="22"/>
                 <w:highlight w:val="yellow"/>
               </w:rPr>
-              <w:t>12.1</w:t>
+              <w:t>13.1</w:t>
             </w:r>
           </w:p>
         </w:tc>
@@ -12704,7 +12704,7 @@
                 <w:sz w:val="22"/>
                 <w:highlight w:val="yellow"/>
               </w:rPr>
-              <w:t>Change Password</w:t>
+              <w:t>View Sign Up Request</w:t>
             </w:r>
           </w:p>
         </w:tc>
@@ -12733,7 +12733,7 @@
                 <w:sz w:val="22"/>
                 <w:highlight w:val="yellow"/>
               </w:rPr>
-              <w:t>Medium</w:t>
+              <w:t>Simple</w:t>
             </w:r>
           </w:p>
         </w:tc>
@@ -12764,7 +12764,7 @@
                 <w:sz w:val="22"/>
                 <w:highlight w:val="yellow"/>
               </w:rPr>
-              <w:t>4</w:t>
+              <w:t>2</w:t>
             </w:r>
           </w:p>
         </w:tc>
@@ -12800,7 +12800,7 @@
                 <w:sz w:val="22"/>
                 <w:highlight w:val="yellow"/>
               </w:rPr>
-              <w:t>12.2</w:t>
+              <w:t>13.2</w:t>
             </w:r>
           </w:p>
         </w:tc>
@@ -12829,7 +12829,7 @@
                 <w:sz w:val="22"/>
                 <w:highlight w:val="yellow"/>
               </w:rPr>
-              <w:t>Staff List</w:t>
+              <w:t>Approve/Reject Sign Up Request</w:t>
             </w:r>
           </w:p>
         </w:tc>
@@ -12858,7 +12858,7 @@
                 <w:sz w:val="22"/>
                 <w:highlight w:val="yellow"/>
               </w:rPr>
-              <w:t>Simple</w:t>
+              <w:t>Medium</w:t>
             </w:r>
           </w:p>
         </w:tc>
@@ -12889,7 +12889,7 @@
                 <w:sz w:val="22"/>
                 <w:highlight w:val="yellow"/>
               </w:rPr>
-              <w:t>2</w:t>
+              <w:t>4</w:t>
             </w:r>
           </w:p>
         </w:tc>
@@ -12921,11 +12921,15 @@
             <w:r>
               <w:rPr>
                 <w:rFonts w:ascii="Calibri" w:hAnsi="Calibri" w:cs="Calibri"/>
+                <w:b/>
+                <w:bCs/>
+                <w:i/>
+                <w:iCs/>
                 <w:color w:val="000000"/>
                 <w:sz w:val="22"/>
                 <w:highlight w:val="yellow"/>
               </w:rPr>
-              <w:t>12.3</w:t>
+              <w:t>14</w:t>
             </w:r>
           </w:p>
         </w:tc>
@@ -12950,11 +12954,15 @@
             <w:r>
               <w:rPr>
                 <w:rFonts w:ascii="Calibri" w:hAnsi="Calibri" w:cs="Calibri"/>
+                <w:b/>
+                <w:bCs/>
+                <w:i/>
+                <w:iCs/>
                 <w:color w:val="000000"/>
                 <w:sz w:val="22"/>
                 <w:highlight w:val="yellow"/>
               </w:rPr>
-              <w:t>Create Staff Account</w:t>
+              <w:t>STAFF - Manage Landlord Account</w:t>
             </w:r>
           </w:p>
         </w:tc>
@@ -12976,15 +12984,6 @@
                 <w:highlight w:val="yellow"/>
               </w:rPr>
             </w:pPr>
-            <w:r>
-              <w:rPr>
-                <w:rFonts w:ascii="Calibri" w:hAnsi="Calibri" w:cs="Calibri"/>
-                <w:color w:val="000000"/>
-                <w:sz w:val="22"/>
-                <w:highlight w:val="yellow"/>
-              </w:rPr>
-              <w:t>Medium</w:t>
-            </w:r>
           </w:p>
         </w:tc>
         <w:tc>
@@ -13010,11 +13009,13 @@
             <w:r>
               <w:rPr>
                 <w:rFonts w:ascii="Calibri" w:hAnsi="Calibri" w:cs="Calibri"/>
+                <w:b/>
+                <w:bCs/>
                 <w:color w:val="000000"/>
                 <w:sz w:val="22"/>
                 <w:highlight w:val="yellow"/>
               </w:rPr>
-              <w:t>5</w:t>
+              <w:t>8</w:t>
             </w:r>
           </w:p>
         </w:tc>
@@ -13036,10 +13037,12 @@
               <w:ind w:left="33"/>
               <w:jc w:val="center"/>
               <w:rPr>
-                <w:rFonts w:cstheme="minorHAnsi"/>
+                <w:rFonts w:ascii="Calibri" w:hAnsi="Calibri" w:cs="Calibri"/>
                 <w:b/>
                 <w:bCs/>
                 <w:i/>
+                <w:iCs/>
+                <w:color w:val="000000"/>
                 <w:highlight w:val="yellow"/>
               </w:rPr>
             </w:pPr>
@@ -13050,7 +13053,7 @@
                 <w:sz w:val="22"/>
                 <w:highlight w:val="yellow"/>
               </w:rPr>
-              <w:t>12.4</w:t>
+              <w:t>14.1</w:t>
             </w:r>
           </w:p>
         </w:tc>
@@ -13065,10 +13068,12 @@
             <w:pPr>
               <w:spacing w:line="254" w:lineRule="auto"/>
               <w:rPr>
-                <w:rFonts w:cstheme="minorHAnsi"/>
+                <w:rFonts w:ascii="Calibri" w:hAnsi="Calibri" w:cs="Calibri"/>
                 <w:b/>
                 <w:bCs/>
                 <w:i/>
+                <w:iCs/>
+                <w:color w:val="000000"/>
                 <w:highlight w:val="yellow"/>
               </w:rPr>
             </w:pPr>
@@ -13079,7 +13084,7 @@
                 <w:sz w:val="22"/>
                 <w:highlight w:val="yellow"/>
               </w:rPr>
-              <w:t>Change Active Status</w:t>
+              <w:t>Landlord List</w:t>
             </w:r>
           </w:p>
         </w:tc>
@@ -13125,10 +13130,10 @@
               <w:ind w:left="33"/>
               <w:jc w:val="center"/>
               <w:rPr>
-                <w:rFonts w:cstheme="minorHAnsi"/>
-                <w:b/>
-                <w:bCs/>
-                <w:i/>
+                <w:rFonts w:ascii="Calibri" w:hAnsi="Calibri" w:cs="Calibri"/>
+                <w:b/>
+                <w:bCs/>
+                <w:color w:val="000000"/>
                 <w:highlight w:val="yellow"/>
               </w:rPr>
             </w:pPr>
@@ -13139,7 +13144,7 @@
                 <w:sz w:val="22"/>
                 <w:highlight w:val="yellow"/>
               </w:rPr>
-              <w:t>3</w:t>
+              <w:t>2</w:t>
             </w:r>
           </w:p>
         </w:tc>
@@ -13161,10 +13166,12 @@
               <w:ind w:left="33"/>
               <w:jc w:val="center"/>
               <w:rPr>
-                <w:rFonts w:cstheme="minorHAnsi"/>
+                <w:rFonts w:ascii="Calibri" w:hAnsi="Calibri" w:cs="Calibri"/>
                 <w:b/>
                 <w:bCs/>
                 <w:i/>
+                <w:iCs/>
+                <w:color w:val="000000"/>
                 <w:highlight w:val="yellow"/>
               </w:rPr>
             </w:pPr>
@@ -13175,7 +13182,7 @@
                 <w:sz w:val="22"/>
                 <w:highlight w:val="yellow"/>
               </w:rPr>
-              <w:t>12.5</w:t>
+              <w:t>14.2</w:t>
             </w:r>
           </w:p>
         </w:tc>
@@ -13190,10 +13197,12 @@
             <w:pPr>
               <w:spacing w:line="254" w:lineRule="auto"/>
               <w:rPr>
-                <w:rFonts w:cstheme="minorHAnsi"/>
+                <w:rFonts w:ascii="Calibri" w:hAnsi="Calibri" w:cs="Calibri"/>
                 <w:b/>
                 <w:bCs/>
                 <w:i/>
+                <w:iCs/>
+                <w:color w:val="000000"/>
                 <w:highlight w:val="yellow"/>
               </w:rPr>
             </w:pPr>
@@ -13204,7 +13213,7 @@
                 <w:sz w:val="22"/>
                 <w:highlight w:val="yellow"/>
               </w:rPr>
-              <w:t>Reset Password</w:t>
+              <w:t>Landlord Details</w:t>
             </w:r>
           </w:p>
         </w:tc>
@@ -13250,10 +13259,10 @@
               <w:ind w:left="33"/>
               <w:jc w:val="center"/>
               <w:rPr>
-                <w:rFonts w:cstheme="minorHAnsi"/>
-                <w:b/>
-                <w:bCs/>
-                <w:i/>
+                <w:rFonts w:ascii="Calibri" w:hAnsi="Calibri" w:cs="Calibri"/>
+                <w:b/>
+                <w:bCs/>
+                <w:color w:val="000000"/>
                 <w:highlight w:val="yellow"/>
               </w:rPr>
             </w:pPr>
@@ -13286,25 +13295,23 @@
               <w:ind w:left="33"/>
               <w:jc w:val="center"/>
               <w:rPr>
-                <w:rFonts w:cstheme="minorHAnsi"/>
-                <w:b/>
-                <w:bCs/>
-                <w:i/>
-                <w:highlight w:val="yellow"/>
-              </w:rPr>
-            </w:pPr>
-            <w:r>
-              <w:rPr>
                 <w:rFonts w:ascii="Calibri" w:hAnsi="Calibri" w:cs="Calibri"/>
                 <w:b/>
                 <w:bCs/>
                 <w:i/>
                 <w:iCs/>
                 <w:color w:val="000000"/>
-                <w:sz w:val="22"/>
                 <w:highlight w:val="yellow"/>
               </w:rPr>
-              <w:t>13</w:t>
+            </w:pPr>
+            <w:r>
+              <w:rPr>
+                <w:rFonts w:ascii="Calibri" w:hAnsi="Calibri" w:cs="Calibri"/>
+                <w:color w:val="000000"/>
+                <w:sz w:val="22"/>
+                <w:highlight w:val="yellow"/>
+              </w:rPr>
+              <w:t>14.3</w:t>
             </w:r>
           </w:p>
         </w:tc>
@@ -13319,25 +13326,23 @@
             <w:pPr>
               <w:spacing w:line="254" w:lineRule="auto"/>
               <w:rPr>
-                <w:rFonts w:cstheme="minorHAnsi"/>
-                <w:b/>
-                <w:bCs/>
-                <w:i/>
-                <w:highlight w:val="yellow"/>
-              </w:rPr>
-            </w:pPr>
-            <w:r>
-              <w:rPr>
                 <w:rFonts w:ascii="Calibri" w:hAnsi="Calibri" w:cs="Calibri"/>
                 <w:b/>
                 <w:bCs/>
                 <w:i/>
                 <w:iCs/>
                 <w:color w:val="000000"/>
-                <w:sz w:val="22"/>
                 <w:highlight w:val="yellow"/>
               </w:rPr>
-              <w:t>STAFF - Landlord Sign Up Request</w:t>
+            </w:pPr>
+            <w:r>
+              <w:rPr>
+                <w:rFonts w:ascii="Calibri" w:hAnsi="Calibri" w:cs="Calibri"/>
+                <w:color w:val="000000"/>
+                <w:sz w:val="22"/>
+                <w:highlight w:val="yellow"/>
+              </w:rPr>
+              <w:t>Change Active Status</w:t>
             </w:r>
           </w:p>
         </w:tc>
@@ -13359,6 +13364,15 @@
                 <w:highlight w:val="yellow"/>
               </w:rPr>
             </w:pPr>
+            <w:r>
+              <w:rPr>
+                <w:rFonts w:ascii="Calibri" w:hAnsi="Calibri" w:cs="Calibri"/>
+                <w:color w:val="000000"/>
+                <w:sz w:val="22"/>
+                <w:highlight w:val="yellow"/>
+              </w:rPr>
+              <w:t>Simple</w:t>
+            </w:r>
           </w:p>
         </w:tc>
         <w:tc>
@@ -13374,23 +13388,21 @@
               <w:ind w:left="33"/>
               <w:jc w:val="center"/>
               <w:rPr>
-                <w:rFonts w:cstheme="minorHAnsi"/>
-                <w:b/>
-                <w:bCs/>
-                <w:i/>
+                <w:rFonts w:ascii="Calibri" w:hAnsi="Calibri" w:cs="Calibri"/>
+                <w:b/>
+                <w:bCs/>
+                <w:color w:val="000000"/>
                 <w:highlight w:val="yellow"/>
               </w:rPr>
             </w:pPr>
             <w:r>
               <w:rPr>
                 <w:rFonts w:ascii="Calibri" w:hAnsi="Calibri" w:cs="Calibri"/>
-                <w:b/>
-                <w:bCs/>
                 <w:color w:val="000000"/>
                 <w:sz w:val="22"/>
                 <w:highlight w:val="yellow"/>
               </w:rPr>
-              <w:t>6</w:t>
+              <w:t>2</w:t>
             </w:r>
           </w:p>
         </w:tc>
@@ -13412,21 +13424,27 @@
               <w:ind w:left="33"/>
               <w:jc w:val="center"/>
               <w:rPr>
-                <w:rFonts w:cstheme="minorHAnsi"/>
+                <w:rFonts w:ascii="Calibri" w:hAnsi="Calibri" w:cs="Calibri"/>
                 <w:b/>
                 <w:bCs/>
                 <w:i/>
+                <w:iCs/>
+                <w:color w:val="000000"/>
                 <w:highlight w:val="yellow"/>
               </w:rPr>
             </w:pPr>
             <w:r>
               <w:rPr>
                 <w:rFonts w:ascii="Calibri" w:hAnsi="Calibri" w:cs="Calibri"/>
+                <w:b/>
+                <w:bCs/>
+                <w:i/>
+                <w:iCs/>
                 <w:color w:val="000000"/>
                 <w:sz w:val="22"/>
                 <w:highlight w:val="yellow"/>
               </w:rPr>
-              <w:t>13.1</w:t>
+              <w:t>15</w:t>
             </w:r>
           </w:p>
         </w:tc>
@@ -13441,21 +13459,27 @@
             <w:pPr>
               <w:spacing w:line="254" w:lineRule="auto"/>
               <w:rPr>
-                <w:rFonts w:cstheme="minorHAnsi"/>
+                <w:rFonts w:ascii="Calibri" w:hAnsi="Calibri" w:cs="Calibri"/>
                 <w:b/>
                 <w:bCs/>
                 <w:i/>
+                <w:iCs/>
+                <w:color w:val="000000"/>
                 <w:highlight w:val="yellow"/>
               </w:rPr>
             </w:pPr>
             <w:r>
               <w:rPr>
                 <w:rFonts w:ascii="Calibri" w:hAnsi="Calibri" w:cs="Calibri"/>
+                <w:b/>
+                <w:bCs/>
+                <w:i/>
+                <w:iCs/>
                 <w:color w:val="000000"/>
                 <w:sz w:val="22"/>
                 <w:highlight w:val="yellow"/>
               </w:rPr>
-              <w:t>View Sign Up Request</w:t>
+              <w:t>STAFF - Manage Houses</w:t>
             </w:r>
           </w:p>
         </w:tc>
@@ -13477,15 +13501,6 @@
                 <w:highlight w:val="yellow"/>
               </w:rPr>
             </w:pPr>
-            <w:r>
-              <w:rPr>
-                <w:rFonts w:ascii="Calibri" w:hAnsi="Calibri" w:cs="Calibri"/>
-                <w:color w:val="000000"/>
-                <w:sz w:val="22"/>
-                <w:highlight w:val="yellow"/>
-              </w:rPr>
-              <w:t>Simple</w:t>
-            </w:r>
           </w:p>
         </w:tc>
         <w:tc>
@@ -13501,21 +13516,23 @@
               <w:ind w:left="33"/>
               <w:jc w:val="center"/>
               <w:rPr>
-                <w:rFonts w:cstheme="minorHAnsi"/>
-                <w:b/>
-                <w:bCs/>
-                <w:i/>
+                <w:rFonts w:ascii="Calibri" w:hAnsi="Calibri" w:cs="Calibri"/>
+                <w:b/>
+                <w:bCs/>
+                <w:color w:val="000000"/>
                 <w:highlight w:val="yellow"/>
               </w:rPr>
             </w:pPr>
             <w:r>
               <w:rPr>
                 <w:rFonts w:ascii="Calibri" w:hAnsi="Calibri" w:cs="Calibri"/>
+                <w:b/>
+                <w:bCs/>
                 <w:color w:val="000000"/>
                 <w:sz w:val="22"/>
                 <w:highlight w:val="yellow"/>
               </w:rPr>
-              <w:t>2</w:t>
+              <w:t>12</w:t>
             </w:r>
           </w:p>
         </w:tc>
@@ -13537,10 +13554,12 @@
               <w:ind w:left="33"/>
               <w:jc w:val="center"/>
               <w:rPr>
-                <w:rFonts w:cstheme="minorHAnsi"/>
+                <w:rFonts w:ascii="Calibri" w:hAnsi="Calibri" w:cs="Calibri"/>
                 <w:b/>
                 <w:bCs/>
                 <w:i/>
+                <w:iCs/>
+                <w:color w:val="000000"/>
                 <w:highlight w:val="yellow"/>
               </w:rPr>
             </w:pPr>
@@ -13551,7 +13570,7 @@
                 <w:sz w:val="22"/>
                 <w:highlight w:val="yellow"/>
               </w:rPr>
-              <w:t>13.2</w:t>
+              <w:t>15.1</w:t>
             </w:r>
           </w:p>
         </w:tc>
@@ -13566,10 +13585,12 @@
             <w:pPr>
               <w:spacing w:line="254" w:lineRule="auto"/>
               <w:rPr>
-                <w:rFonts w:cstheme="minorHAnsi"/>
+                <w:rFonts w:ascii="Calibri" w:hAnsi="Calibri" w:cs="Calibri"/>
                 <w:b/>
                 <w:bCs/>
                 <w:i/>
+                <w:iCs/>
+                <w:color w:val="000000"/>
                 <w:highlight w:val="yellow"/>
               </w:rPr>
             </w:pPr>
@@ -13580,7 +13601,7 @@
                 <w:sz w:val="22"/>
                 <w:highlight w:val="yellow"/>
               </w:rPr>
-              <w:t>Approve/Reject Sign Up Request</w:t>
+              <w:t>View List of House</w:t>
             </w:r>
           </w:p>
         </w:tc>
@@ -13609,7 +13630,7 @@
                 <w:sz w:val="22"/>
                 <w:highlight w:val="yellow"/>
               </w:rPr>
-              <w:t>Medium</w:t>
+              <w:t>Simple</w:t>
             </w:r>
           </w:p>
         </w:tc>
@@ -13626,10 +13647,10 @@
               <w:ind w:left="33"/>
               <w:jc w:val="center"/>
               <w:rPr>
-                <w:rFonts w:cstheme="minorHAnsi"/>
-                <w:b/>
-                <w:bCs/>
-                <w:i/>
+                <w:rFonts w:ascii="Calibri" w:hAnsi="Calibri" w:cs="Calibri"/>
+                <w:b/>
+                <w:bCs/>
+                <w:color w:val="000000"/>
                 <w:highlight w:val="yellow"/>
               </w:rPr>
             </w:pPr>
@@ -13640,7 +13661,7 @@
                 <w:sz w:val="22"/>
                 <w:highlight w:val="yellow"/>
               </w:rPr>
-              <w:t>4</w:t>
+              <w:t>2</w:t>
             </w:r>
           </w:p>
         </w:tc>
@@ -13662,25 +13683,23 @@
               <w:ind w:left="33"/>
               <w:jc w:val="center"/>
               <w:rPr>
-                <w:rFonts w:cstheme="minorHAnsi"/>
-                <w:b/>
-                <w:bCs/>
-                <w:i/>
-                <w:highlight w:val="yellow"/>
-              </w:rPr>
-            </w:pPr>
-            <w:r>
-              <w:rPr>
                 <w:rFonts w:ascii="Calibri" w:hAnsi="Calibri" w:cs="Calibri"/>
                 <w:b/>
                 <w:bCs/>
                 <w:i/>
                 <w:iCs/>
                 <w:color w:val="000000"/>
-                <w:sz w:val="22"/>
                 <w:highlight w:val="yellow"/>
               </w:rPr>
-              <w:t>14</w:t>
+            </w:pPr>
+            <w:r>
+              <w:rPr>
+                <w:rFonts w:ascii="Calibri" w:hAnsi="Calibri" w:cs="Calibri"/>
+                <w:color w:val="000000"/>
+                <w:sz w:val="22"/>
+                <w:highlight w:val="yellow"/>
+              </w:rPr>
+              <w:t>15.2</w:t>
             </w:r>
           </w:p>
         </w:tc>
@@ -13695,25 +13714,23 @@
             <w:pPr>
               <w:spacing w:line="254" w:lineRule="auto"/>
               <w:rPr>
-                <w:rFonts w:cstheme="minorHAnsi"/>
-                <w:b/>
-                <w:bCs/>
-                <w:i/>
-                <w:highlight w:val="yellow"/>
-              </w:rPr>
-            </w:pPr>
-            <w:r>
-              <w:rPr>
                 <w:rFonts w:ascii="Calibri" w:hAnsi="Calibri" w:cs="Calibri"/>
                 <w:b/>
                 <w:bCs/>
                 <w:i/>
                 <w:iCs/>
                 <w:color w:val="000000"/>
-                <w:sz w:val="22"/>
                 <w:highlight w:val="yellow"/>
               </w:rPr>
-              <w:t>STAFF - Manage Landlord Account</w:t>
+            </w:pPr>
+            <w:r>
+              <w:rPr>
+                <w:rFonts w:ascii="Calibri" w:hAnsi="Calibri" w:cs="Calibri"/>
+                <w:color w:val="000000"/>
+                <w:sz w:val="22"/>
+                <w:highlight w:val="yellow"/>
+              </w:rPr>
+              <w:t>Filter list</w:t>
             </w:r>
           </w:p>
         </w:tc>
@@ -13735,6 +13752,15 @@
                 <w:highlight w:val="yellow"/>
               </w:rPr>
             </w:pPr>
+            <w:r>
+              <w:rPr>
+                <w:rFonts w:ascii="Calibri" w:hAnsi="Calibri" w:cs="Calibri"/>
+                <w:color w:val="000000"/>
+                <w:sz w:val="22"/>
+                <w:highlight w:val="yellow"/>
+              </w:rPr>
+              <w:t>Complex</w:t>
+            </w:r>
           </w:p>
         </w:tc>
         <w:tc>
@@ -13750,23 +13776,21 @@
               <w:ind w:left="33"/>
               <w:jc w:val="center"/>
               <w:rPr>
-                <w:rFonts w:cstheme="minorHAnsi"/>
-                <w:b/>
-                <w:bCs/>
-                <w:i/>
+                <w:rFonts w:ascii="Calibri" w:hAnsi="Calibri" w:cs="Calibri"/>
+                <w:b/>
+                <w:bCs/>
+                <w:color w:val="000000"/>
                 <w:highlight w:val="yellow"/>
               </w:rPr>
             </w:pPr>
             <w:r>
               <w:rPr>
                 <w:rFonts w:ascii="Calibri" w:hAnsi="Calibri" w:cs="Calibri"/>
-                <w:b/>
-                <w:bCs/>
                 <w:color w:val="000000"/>
                 <w:sz w:val="22"/>
                 <w:highlight w:val="yellow"/>
               </w:rPr>
-              <w:t>8</w:t>
+              <w:t>6</w:t>
             </w:r>
           </w:p>
         </w:tc>
@@ -13804,7 +13828,7 @@
                 <w:sz w:val="22"/>
                 <w:highlight w:val="yellow"/>
               </w:rPr>
-              <w:t>14.1</w:t>
+              <w:t>15.2.1</w:t>
             </w:r>
           </w:p>
         </w:tc>
@@ -13835,7 +13859,7 @@
                 <w:sz w:val="22"/>
                 <w:highlight w:val="yellow"/>
               </w:rPr>
-              <w:t>Landlord List</w:t>
+              <w:t>Filter by Area</w:t>
             </w:r>
           </w:p>
         </w:tc>
@@ -13864,7 +13888,7 @@
                 <w:sz w:val="22"/>
                 <w:highlight w:val="yellow"/>
               </w:rPr>
-              <w:t>Simple</w:t>
+              <w:t>Medium</w:t>
             </w:r>
           </w:p>
         </w:tc>
@@ -13895,7 +13919,7 @@
                 <w:sz w:val="22"/>
                 <w:highlight w:val="yellow"/>
               </w:rPr>
-              <w:t>2</w:t>
+              <w:t>3</w:t>
             </w:r>
           </w:p>
         </w:tc>
@@ -13933,7 +13957,7 @@
                 <w:sz w:val="22"/>
                 <w:highlight w:val="yellow"/>
               </w:rPr>
-              <w:t>14.2</w:t>
+              <w:t>15.2.2</w:t>
             </w:r>
           </w:p>
         </w:tc>
@@ -13964,7 +13988,7 @@
                 <w:sz w:val="22"/>
                 <w:highlight w:val="yellow"/>
               </w:rPr>
-              <w:t>Landlord Details</w:t>
+              <w:t>Filter by Availability Status</w:t>
             </w:r>
           </w:p>
         </w:tc>
@@ -14024,7 +14048,7 @@
                 <w:sz w:val="22"/>
                 <w:highlight w:val="yellow"/>
               </w:rPr>
-              <w:t>4</w:t>
+              <w:t>3</w:t>
             </w:r>
           </w:p>
         </w:tc>
@@ -14063,7 +14087,7 @@
                 <w:highlight w:val="yellow"/>
               </w:rPr>
               <w:lastRenderedPageBreak/>
-              <w:t>14.3</w:t>
+              <w:t>15.3</w:t>
             </w:r>
           </w:p>
         </w:tc>
@@ -14094,7 +14118,7 @@
                 <w:sz w:val="22"/>
                 <w:highlight w:val="yellow"/>
               </w:rPr>
-              <w:t>Change Active Status</w:t>
+              <w:t>View List of Reported House</w:t>
             </w:r>
           </w:p>
         </w:tc>
@@ -14123,7 +14147,7 @@
                 <w:sz w:val="22"/>
                 <w:highlight w:val="yellow"/>
               </w:rPr>
-              <w:t>Simple</w:t>
+              <w:t>Medium</w:t>
             </w:r>
           </w:p>
         </w:tc>
@@ -14154,7 +14178,7 @@
                 <w:sz w:val="22"/>
                 <w:highlight w:val="yellow"/>
               </w:rPr>
-              <w:t>2</w:t>
+              <w:t>4</w:t>
             </w:r>
           </w:p>
         </w:tc>
@@ -14188,15 +14212,11 @@
             <w:r>
               <w:rPr>
                 <w:rFonts w:ascii="Calibri" w:hAnsi="Calibri" w:cs="Calibri"/>
-                <w:b/>
-                <w:bCs/>
-                <w:i/>
-                <w:iCs/>
                 <w:color w:val="000000"/>
                 <w:sz w:val="22"/>
                 <w:highlight w:val="yellow"/>
               </w:rPr>
-              <w:t>15</w:t>
+              <w:t>15.3.1</w:t>
             </w:r>
           </w:p>
         </w:tc>
@@ -14223,15 +14243,11 @@
             <w:r>
               <w:rPr>
                 <w:rFonts w:ascii="Calibri" w:hAnsi="Calibri" w:cs="Calibri"/>
-                <w:b/>
-                <w:bCs/>
-                <w:i/>
-                <w:iCs/>
                 <w:color w:val="000000"/>
                 <w:sz w:val="22"/>
                 <w:highlight w:val="yellow"/>
               </w:rPr>
-              <w:t>STAFF - Manage Houses</w:t>
+              <w:t>Change Active Status</w:t>
             </w:r>
           </w:p>
         </w:tc>
@@ -14253,6 +14269,15 @@
                 <w:highlight w:val="yellow"/>
               </w:rPr>
             </w:pPr>
+            <w:r>
+              <w:rPr>
+                <w:rFonts w:ascii="Calibri" w:hAnsi="Calibri" w:cs="Calibri"/>
+                <w:color w:val="000000"/>
+                <w:sz w:val="22"/>
+                <w:highlight w:val="yellow"/>
+              </w:rPr>
+              <w:t>Simple</w:t>
+            </w:r>
           </w:p>
         </w:tc>
         <w:tc>
@@ -14278,13 +14303,11 @@
             <w:r>
               <w:rPr>
                 <w:rFonts w:ascii="Calibri" w:hAnsi="Calibri" w:cs="Calibri"/>
-                <w:b/>
-                <w:bCs/>
                 <w:color w:val="000000"/>
                 <w:sz w:val="22"/>
                 <w:highlight w:val="yellow"/>
               </w:rPr>
-              <w:t>12</w:t>
+              <w:t>2</w:t>
             </w:r>
           </w:p>
         </w:tc>
@@ -14307,10 +14330,6 @@
               <w:jc w:val="center"/>
               <w:rPr>
                 <w:rFonts w:ascii="Calibri" w:hAnsi="Calibri" w:cs="Calibri"/>
-                <w:b/>
-                <w:bCs/>
-                <w:i/>
-                <w:iCs/>
                 <w:color w:val="000000"/>
                 <w:highlight w:val="yellow"/>
               </w:rPr>
@@ -14322,7 +14341,7 @@
                 <w:sz w:val="22"/>
                 <w:highlight w:val="yellow"/>
               </w:rPr>
-              <w:t>15.1</w:t>
+              <w:t>15.3.2</w:t>
             </w:r>
           </w:p>
         </w:tc>
@@ -14338,10 +14357,6 @@
               <w:spacing w:line="254" w:lineRule="auto"/>
               <w:rPr>
                 <w:rFonts w:ascii="Calibri" w:hAnsi="Calibri" w:cs="Calibri"/>
-                <w:b/>
-                <w:bCs/>
-                <w:i/>
-                <w:iCs/>
                 <w:color w:val="000000"/>
                 <w:highlight w:val="yellow"/>
               </w:rPr>
@@ -14353,7 +14368,7 @@
                 <w:sz w:val="22"/>
                 <w:highlight w:val="yellow"/>
               </w:rPr>
-              <w:t>View List of House</w:t>
+              <w:t>List of Reports</w:t>
             </w:r>
           </w:p>
         </w:tc>
@@ -14368,10 +14383,8 @@
             <w:pPr>
               <w:spacing w:line="254" w:lineRule="auto"/>
               <w:rPr>
-                <w:rFonts w:cstheme="minorHAnsi"/>
-                <w:b/>
-                <w:bCs/>
-                <w:i/>
+                <w:rFonts w:ascii="Calibri" w:hAnsi="Calibri" w:cs="Calibri"/>
+                <w:color w:val="000000"/>
                 <w:highlight w:val="yellow"/>
               </w:rPr>
             </w:pPr>
@@ -14400,8 +14413,6 @@
               <w:jc w:val="center"/>
               <w:rPr>
                 <w:rFonts w:ascii="Calibri" w:hAnsi="Calibri" w:cs="Calibri"/>
-                <w:b/>
-                <w:bCs/>
                 <w:color w:val="000000"/>
                 <w:highlight w:val="yellow"/>
               </w:rPr>
@@ -14436,22 +14447,22 @@
               <w:jc w:val="center"/>
               <w:rPr>
                 <w:rFonts w:ascii="Calibri" w:hAnsi="Calibri" w:cs="Calibri"/>
+                <w:color w:val="000000"/>
+                <w:highlight w:val="yellow"/>
+              </w:rPr>
+            </w:pPr>
+            <w:r>
+              <w:rPr>
+                <w:rFonts w:ascii="Calibri" w:hAnsi="Calibri" w:cs="Calibri"/>
                 <w:b/>
                 <w:bCs/>
                 <w:i/>
                 <w:iCs/>
                 <w:color w:val="000000"/>
+                <w:sz w:val="22"/>
                 <w:highlight w:val="yellow"/>
               </w:rPr>
-            </w:pPr>
-            <w:r>
-              <w:rPr>
-                <w:rFonts w:ascii="Calibri" w:hAnsi="Calibri" w:cs="Calibri"/>
-                <w:color w:val="000000"/>
-                <w:sz w:val="22"/>
-                <w:highlight w:val="yellow"/>
-              </w:rPr>
-              <w:t>15.2</w:t>
+              <w:t>12</w:t>
             </w:r>
           </w:p>
         </w:tc>
@@ -14467,22 +14478,22 @@
               <w:spacing w:line="254" w:lineRule="auto"/>
               <w:rPr>
                 <w:rFonts w:ascii="Calibri" w:hAnsi="Calibri" w:cs="Calibri"/>
+                <w:color w:val="000000"/>
+                <w:highlight w:val="yellow"/>
+              </w:rPr>
+            </w:pPr>
+            <w:r>
+              <w:rPr>
+                <w:rFonts w:ascii="Calibri" w:hAnsi="Calibri" w:cs="Calibri"/>
                 <w:b/>
                 <w:bCs/>
                 <w:i/>
                 <w:iCs/>
                 <w:color w:val="000000"/>
+                <w:sz w:val="22"/>
                 <w:highlight w:val="yellow"/>
               </w:rPr>
-            </w:pPr>
-            <w:r>
-              <w:rPr>
-                <w:rFonts w:ascii="Calibri" w:hAnsi="Calibri" w:cs="Calibri"/>
-                <w:color w:val="000000"/>
-                <w:sz w:val="22"/>
-                <w:highlight w:val="yellow"/>
-              </w:rPr>
-              <w:t>Filter list</w:t>
+              <w:t>ADMIN - Manage Staff Account</w:t>
             </w:r>
           </w:p>
         </w:tc>
@@ -14497,22 +14508,11 @@
             <w:pPr>
               <w:spacing w:line="254" w:lineRule="auto"/>
               <w:rPr>
-                <w:rFonts w:cstheme="minorHAnsi"/>
-                <w:b/>
-                <w:bCs/>
-                <w:i/>
+                <w:rFonts w:ascii="Calibri" w:hAnsi="Calibri" w:cs="Calibri"/>
+                <w:color w:val="000000"/>
                 <w:highlight w:val="yellow"/>
               </w:rPr>
             </w:pPr>
-            <w:r>
-              <w:rPr>
-                <w:rFonts w:ascii="Calibri" w:hAnsi="Calibri" w:cs="Calibri"/>
-                <w:color w:val="000000"/>
-                <w:sz w:val="22"/>
-                <w:highlight w:val="yellow"/>
-              </w:rPr>
-              <w:t>Complex</w:t>
-            </w:r>
           </w:p>
         </w:tc>
         <w:tc>
@@ -14529,8 +14529,6 @@
               <w:jc w:val="center"/>
               <w:rPr>
                 <w:rFonts w:ascii="Calibri" w:hAnsi="Calibri" w:cs="Calibri"/>
-                <w:b/>
-                <w:bCs/>
                 <w:color w:val="000000"/>
                 <w:highlight w:val="yellow"/>
               </w:rPr>
@@ -14538,11 +14536,13 @@
             <w:r>
               <w:rPr>
                 <w:rFonts w:ascii="Calibri" w:hAnsi="Calibri" w:cs="Calibri"/>
+                <w:b/>
+                <w:bCs/>
                 <w:color w:val="000000"/>
                 <w:sz w:val="22"/>
                 <w:highlight w:val="yellow"/>
               </w:rPr>
-              <w:t>6</w:t>
+              <w:t>18</w:t>
             </w:r>
           </w:p>
         </w:tc>
@@ -14565,10 +14565,6 @@
               <w:jc w:val="center"/>
               <w:rPr>
                 <w:rFonts w:ascii="Calibri" w:hAnsi="Calibri" w:cs="Calibri"/>
-                <w:b/>
-                <w:bCs/>
-                <w:i/>
-                <w:iCs/>
                 <w:color w:val="000000"/>
                 <w:highlight w:val="yellow"/>
               </w:rPr>
@@ -14580,7 +14576,7 @@
                 <w:sz w:val="22"/>
                 <w:highlight w:val="yellow"/>
               </w:rPr>
-              <w:t>15.2.1</w:t>
+              <w:t>12.1</w:t>
             </w:r>
           </w:p>
         </w:tc>
@@ -14596,10 +14592,6 @@
               <w:spacing w:line="254" w:lineRule="auto"/>
               <w:rPr>
                 <w:rFonts w:ascii="Calibri" w:hAnsi="Calibri" w:cs="Calibri"/>
-                <w:b/>
-                <w:bCs/>
-                <w:i/>
-                <w:iCs/>
                 <w:color w:val="000000"/>
                 <w:highlight w:val="yellow"/>
               </w:rPr>
@@ -14611,7 +14603,7 @@
                 <w:sz w:val="22"/>
                 <w:highlight w:val="yellow"/>
               </w:rPr>
-              <w:t>Filter by Area</w:t>
+              <w:t>Change Password</w:t>
             </w:r>
           </w:p>
         </w:tc>
@@ -14626,10 +14618,8 @@
             <w:pPr>
               <w:spacing w:line="254" w:lineRule="auto"/>
               <w:rPr>
-                <w:rFonts w:cstheme="minorHAnsi"/>
-                <w:b/>
-                <w:bCs/>
-                <w:i/>
+                <w:rFonts w:ascii="Calibri" w:hAnsi="Calibri" w:cs="Calibri"/>
+                <w:color w:val="000000"/>
                 <w:highlight w:val="yellow"/>
               </w:rPr>
             </w:pPr>
@@ -14658,8 +14648,6 @@
               <w:jc w:val="center"/>
               <w:rPr>
                 <w:rFonts w:ascii="Calibri" w:hAnsi="Calibri" w:cs="Calibri"/>
-                <w:b/>
-                <w:bCs/>
                 <w:color w:val="000000"/>
                 <w:highlight w:val="yellow"/>
               </w:rPr>
@@ -14671,7 +14659,7 @@
                 <w:sz w:val="22"/>
                 <w:highlight w:val="yellow"/>
               </w:rPr>
-              <w:t>3</w:t>
+              <w:t>4</w:t>
             </w:r>
           </w:p>
         </w:tc>
@@ -14694,10 +14682,6 @@
               <w:jc w:val="center"/>
               <w:rPr>
                 <w:rFonts w:ascii="Calibri" w:hAnsi="Calibri" w:cs="Calibri"/>
-                <w:b/>
-                <w:bCs/>
-                <w:i/>
-                <w:iCs/>
                 <w:color w:val="000000"/>
                 <w:highlight w:val="yellow"/>
               </w:rPr>
@@ -14709,7 +14693,7 @@
                 <w:sz w:val="22"/>
                 <w:highlight w:val="yellow"/>
               </w:rPr>
-              <w:t>15.2.2</w:t>
+              <w:t>12.2</w:t>
             </w:r>
           </w:p>
         </w:tc>
@@ -14725,10 +14709,6 @@
               <w:spacing w:line="254" w:lineRule="auto"/>
               <w:rPr>
                 <w:rFonts w:ascii="Calibri" w:hAnsi="Calibri" w:cs="Calibri"/>
-                <w:b/>
-                <w:bCs/>
-                <w:i/>
-                <w:iCs/>
                 <w:color w:val="000000"/>
                 <w:highlight w:val="yellow"/>
               </w:rPr>
@@ -14740,7 +14720,7 @@
                 <w:sz w:val="22"/>
                 <w:highlight w:val="yellow"/>
               </w:rPr>
-              <w:t>Filter by Availability Status</w:t>
+              <w:t>Staff List</w:t>
             </w:r>
           </w:p>
         </w:tc>
@@ -14755,10 +14735,8 @@
             <w:pPr>
               <w:spacing w:line="254" w:lineRule="auto"/>
               <w:rPr>
-                <w:rFonts w:cstheme="minorHAnsi"/>
-                <w:b/>
-                <w:bCs/>
-                <w:i/>
+                <w:rFonts w:ascii="Calibri" w:hAnsi="Calibri" w:cs="Calibri"/>
+                <w:color w:val="000000"/>
                 <w:highlight w:val="yellow"/>
               </w:rPr>
             </w:pPr>
@@ -14769,7 +14747,7 @@
                 <w:sz w:val="22"/>
                 <w:highlight w:val="yellow"/>
               </w:rPr>
-              <w:t>Medium</w:t>
+              <w:t>Simple</w:t>
             </w:r>
           </w:p>
         </w:tc>
@@ -14787,8 +14765,6 @@
               <w:jc w:val="center"/>
               <w:rPr>
                 <w:rFonts w:ascii="Calibri" w:hAnsi="Calibri" w:cs="Calibri"/>
-                <w:b/>
-                <w:bCs/>
                 <w:color w:val="000000"/>
                 <w:highlight w:val="yellow"/>
               </w:rPr>
@@ -14800,7 +14776,7 @@
                 <w:sz w:val="22"/>
                 <w:highlight w:val="yellow"/>
               </w:rPr>
-              <w:t>3</w:t>
+              <w:t>2</w:t>
             </w:r>
           </w:p>
         </w:tc>
@@ -14823,10 +14799,6 @@
               <w:jc w:val="center"/>
               <w:rPr>
                 <w:rFonts w:ascii="Calibri" w:hAnsi="Calibri" w:cs="Calibri"/>
-                <w:b/>
-                <w:bCs/>
-                <w:i/>
-                <w:iCs/>
                 <w:color w:val="000000"/>
                 <w:highlight w:val="yellow"/>
               </w:rPr>
@@ -14838,7 +14810,7 @@
                 <w:sz w:val="22"/>
                 <w:highlight w:val="yellow"/>
               </w:rPr>
-              <w:t>15.3</w:t>
+              <w:t>12.3</w:t>
             </w:r>
           </w:p>
         </w:tc>
@@ -14854,10 +14826,6 @@
               <w:spacing w:line="254" w:lineRule="auto"/>
               <w:rPr>
                 <w:rFonts w:ascii="Calibri" w:hAnsi="Calibri" w:cs="Calibri"/>
-                <w:b/>
-                <w:bCs/>
-                <w:i/>
-                <w:iCs/>
                 <w:color w:val="000000"/>
                 <w:highlight w:val="yellow"/>
               </w:rPr>
@@ -14869,7 +14837,7 @@
                 <w:sz w:val="22"/>
                 <w:highlight w:val="yellow"/>
               </w:rPr>
-              <w:t>View List of Reported House</w:t>
+              <w:t>Create Staff Account</w:t>
             </w:r>
           </w:p>
         </w:tc>
@@ -14884,10 +14852,8 @@
             <w:pPr>
               <w:spacing w:line="254" w:lineRule="auto"/>
               <w:rPr>
-                <w:rFonts w:cstheme="minorHAnsi"/>
-                <w:b/>
-                <w:bCs/>
-                <w:i/>
+                <w:rFonts w:ascii="Calibri" w:hAnsi="Calibri" w:cs="Calibri"/>
+                <w:color w:val="000000"/>
                 <w:highlight w:val="yellow"/>
               </w:rPr>
             </w:pPr>
@@ -14916,8 +14882,6 @@
               <w:jc w:val="center"/>
               <w:rPr>
                 <w:rFonts w:ascii="Calibri" w:hAnsi="Calibri" w:cs="Calibri"/>
-                <w:b/>
-                <w:bCs/>
                 <w:color w:val="000000"/>
                 <w:highlight w:val="yellow"/>
               </w:rPr>
@@ -14929,7 +14893,7 @@
                 <w:sz w:val="22"/>
                 <w:highlight w:val="yellow"/>
               </w:rPr>
-              <w:t>4</w:t>
+              <w:t>5</w:t>
             </w:r>
           </w:p>
         </w:tc>
@@ -14952,10 +14916,6 @@
               <w:jc w:val="center"/>
               <w:rPr>
                 <w:rFonts w:ascii="Calibri" w:hAnsi="Calibri" w:cs="Calibri"/>
-                <w:b/>
-                <w:bCs/>
-                <w:i/>
-                <w:iCs/>
                 <w:color w:val="000000"/>
                 <w:highlight w:val="yellow"/>
               </w:rPr>
@@ -14967,7 +14927,7 @@
                 <w:sz w:val="22"/>
                 <w:highlight w:val="yellow"/>
               </w:rPr>
-              <w:t>15.3.1</w:t>
+              <w:t>12.4</w:t>
             </w:r>
           </w:p>
         </w:tc>
@@ -14983,10 +14943,6 @@
               <w:spacing w:line="254" w:lineRule="auto"/>
               <w:rPr>
                 <w:rFonts w:ascii="Calibri" w:hAnsi="Calibri" w:cs="Calibri"/>
-                <w:b/>
-                <w:bCs/>
-                <w:i/>
-                <w:iCs/>
                 <w:color w:val="000000"/>
                 <w:highlight w:val="yellow"/>
               </w:rPr>
@@ -15013,10 +14969,8 @@
             <w:pPr>
               <w:spacing w:line="254" w:lineRule="auto"/>
               <w:rPr>
-                <w:rFonts w:cstheme="minorHAnsi"/>
-                <w:b/>
-                <w:bCs/>
-                <w:i/>
+                <w:rFonts w:ascii="Calibri" w:hAnsi="Calibri" w:cs="Calibri"/>
+                <w:color w:val="000000"/>
                 <w:highlight w:val="yellow"/>
               </w:rPr>
             </w:pPr>
@@ -15045,8 +14999,6 @@
               <w:jc w:val="center"/>
               <w:rPr>
                 <w:rFonts w:ascii="Calibri" w:hAnsi="Calibri" w:cs="Calibri"/>
-                <w:b/>
-                <w:bCs/>
                 <w:color w:val="000000"/>
                 <w:highlight w:val="yellow"/>
               </w:rPr>
@@ -15058,7 +15010,7 @@
                 <w:sz w:val="22"/>
                 <w:highlight w:val="yellow"/>
               </w:rPr>
-              <w:t>2</w:t>
+              <w:t>3</w:t>
             </w:r>
           </w:p>
         </w:tc>
@@ -15081,10 +15033,6 @@
               <w:jc w:val="center"/>
               <w:rPr>
                 <w:rFonts w:ascii="Calibri" w:hAnsi="Calibri" w:cs="Calibri"/>
-                <w:b/>
-                <w:bCs/>
-                <w:i/>
-                <w:iCs/>
                 <w:color w:val="000000"/>
                 <w:highlight w:val="yellow"/>
               </w:rPr>
@@ -15096,7 +15044,7 @@
                 <w:sz w:val="22"/>
                 <w:highlight w:val="yellow"/>
               </w:rPr>
-              <w:t>15.3.2</w:t>
+              <w:t>12.5</w:t>
             </w:r>
           </w:p>
         </w:tc>
@@ -15112,10 +15060,6 @@
               <w:spacing w:line="254" w:lineRule="auto"/>
               <w:rPr>
                 <w:rFonts w:ascii="Calibri" w:hAnsi="Calibri" w:cs="Calibri"/>
-                <w:b/>
-                <w:bCs/>
-                <w:i/>
-                <w:iCs/>
                 <w:color w:val="000000"/>
                 <w:highlight w:val="yellow"/>
               </w:rPr>
@@ -15127,7 +15071,7 @@
                 <w:sz w:val="22"/>
                 <w:highlight w:val="yellow"/>
               </w:rPr>
-              <w:t>List of Reports</w:t>
+              <w:t>Reset Password</w:t>
             </w:r>
           </w:p>
         </w:tc>
@@ -15142,10 +15086,8 @@
             <w:pPr>
               <w:spacing w:line="254" w:lineRule="auto"/>
               <w:rPr>
-                <w:rFonts w:cstheme="minorHAnsi"/>
-                <w:b/>
-                <w:bCs/>
-                <w:i/>
+                <w:rFonts w:ascii="Calibri" w:hAnsi="Calibri" w:cs="Calibri"/>
+                <w:color w:val="000000"/>
                 <w:highlight w:val="yellow"/>
               </w:rPr>
             </w:pPr>
@@ -15156,7 +15098,7 @@
                 <w:sz w:val="22"/>
                 <w:highlight w:val="yellow"/>
               </w:rPr>
-              <w:t>Simple</w:t>
+              <w:t>Medium</w:t>
             </w:r>
           </w:p>
         </w:tc>
@@ -15174,8 +15116,6 @@
               <w:jc w:val="center"/>
               <w:rPr>
                 <w:rFonts w:ascii="Calibri" w:hAnsi="Calibri" w:cs="Calibri"/>
-                <w:b/>
-                <w:bCs/>
                 <w:color w:val="000000"/>
                 <w:highlight w:val="yellow"/>
               </w:rPr>
@@ -15187,7 +15127,7 @@
                 <w:sz w:val="22"/>
                 <w:highlight w:val="yellow"/>
               </w:rPr>
-              <w:t>2</w:t>
+              <w:t>4</w:t>
             </w:r>
           </w:p>
         </w:tc>

</xml_diff>

<commit_message>
[Design Front-end] List Order: Fix
</commit_message>
<xml_diff>
--- a/Documentation/Report2_Project Management Plan.docx
+++ b/Documentation/Report2_Project Management Plan.docx
@@ -16550,6 +16550,30 @@
                 <w:color w:val="000000"/>
               </w:rPr>
             </w:pPr>
+            <w:r>
+              <w:rPr>
+                <w:rFonts w:ascii="Calibri" w:hAnsi="Calibri" w:cs="Calibri"/>
+                <w:b/>
+                <w:bCs/>
+                <w:i/>
+                <w:iCs/>
+                <w:color w:val="000000"/>
+                <w:sz w:val="22"/>
+              </w:rPr>
+              <w:t>1</w:t>
+            </w:r>
+            <w:r>
+              <w:rPr>
+                <w:rFonts w:ascii="Calibri" w:hAnsi="Calibri" w:cs="Calibri"/>
+                <w:b/>
+                <w:bCs/>
+                <w:i/>
+                <w:iCs/>
+                <w:color w:val="000000"/>
+                <w:sz w:val="22"/>
+              </w:rPr>
+              <w:t>4</w:t>
+            </w:r>
           </w:p>
         </w:tc>
         <w:tc>
@@ -16567,6 +16591,30 @@
                 <w:color w:val="000000"/>
               </w:rPr>
             </w:pPr>
+            <w:r>
+              <w:rPr>
+                <w:rFonts w:ascii="Calibri" w:hAnsi="Calibri" w:cs="Calibri"/>
+                <w:b/>
+                <w:bCs/>
+                <w:i/>
+                <w:iCs/>
+                <w:color w:val="000000"/>
+                <w:sz w:val="22"/>
+              </w:rPr>
+              <w:t xml:space="preserve">STAFF – List of </w:t>
+            </w:r>
+            <w:r>
+              <w:rPr>
+                <w:rFonts w:ascii="Calibri" w:hAnsi="Calibri" w:cs="Calibri"/>
+                <w:b/>
+                <w:bCs/>
+                <w:i/>
+                <w:iCs/>
+                <w:color w:val="000000"/>
+                <w:sz w:val="22"/>
+              </w:rPr>
+              <w:t>Reports</w:t>
+            </w:r>
           </w:p>
         </w:tc>
         <w:tc>
@@ -16603,6 +16651,16 @@
                 <w:color w:val="000000"/>
               </w:rPr>
             </w:pPr>
+            <w:r>
+              <w:rPr>
+                <w:rFonts w:ascii="Calibri" w:hAnsi="Calibri" w:cs="Calibri"/>
+                <w:b/>
+                <w:bCs/>
+                <w:color w:val="000000"/>
+                <w:sz w:val="22"/>
+              </w:rPr>
+              <w:t>0</w:t>
+            </w:r>
           </w:p>
         </w:tc>
       </w:tr>
@@ -16627,6 +16685,30 @@
                 <w:color w:val="000000"/>
               </w:rPr>
             </w:pPr>
+            <w:r>
+              <w:rPr>
+                <w:rFonts w:ascii="Calibri" w:hAnsi="Calibri" w:cs="Calibri"/>
+                <w:color w:val="000000"/>
+                <w:sz w:val="22"/>
+              </w:rPr>
+              <w:t>1</w:t>
+            </w:r>
+            <w:r>
+              <w:rPr>
+                <w:rFonts w:ascii="Calibri" w:hAnsi="Calibri" w:cs="Calibri"/>
+                <w:color w:val="000000"/>
+                <w:sz w:val="22"/>
+              </w:rPr>
+              <w:t>3</w:t>
+            </w:r>
+            <w:r>
+              <w:rPr>
+                <w:rFonts w:ascii="Calibri" w:hAnsi="Calibri" w:cs="Calibri"/>
+                <w:color w:val="000000"/>
+                <w:sz w:val="22"/>
+              </w:rPr>
+              <w:t>.1</w:t>
+            </w:r>
           </w:p>
         </w:tc>
         <w:tc>
@@ -16644,6 +16726,14 @@
                 <w:color w:val="000000"/>
               </w:rPr>
             </w:pPr>
+            <w:r>
+              <w:rPr>
+                <w:rFonts w:ascii="Calibri" w:hAnsi="Calibri" w:cs="Calibri"/>
+                <w:color w:val="000000"/>
+                <w:sz w:val="22"/>
+              </w:rPr>
+              <w:t xml:space="preserve">    View List of Houses</w:t>
+            </w:r>
           </w:p>
         </w:tc>
         <w:tc>
@@ -16661,6 +16751,14 @@
                 <w:color w:val="000000"/>
               </w:rPr>
             </w:pPr>
+            <w:r>
+              <w:rPr>
+                <w:rFonts w:ascii="Calibri" w:hAnsi="Calibri" w:cs="Calibri"/>
+                <w:color w:val="000000"/>
+                <w:sz w:val="22"/>
+              </w:rPr>
+              <w:t>Medium</w:t>
+            </w:r>
           </w:p>
         </w:tc>
         <w:tc>
@@ -16680,6 +16778,14 @@
                 <w:color w:val="000000"/>
               </w:rPr>
             </w:pPr>
+            <w:r>
+              <w:rPr>
+                <w:rFonts w:ascii="Calibri" w:hAnsi="Calibri" w:cs="Calibri"/>
+                <w:color w:val="000000"/>
+                <w:sz w:val="22"/>
+              </w:rPr>
+              <w:t>8</w:t>
+            </w:r>
           </w:p>
         </w:tc>
       </w:tr>
@@ -16704,6 +16810,38 @@
                 <w:color w:val="000000"/>
               </w:rPr>
             </w:pPr>
+            <w:r>
+              <w:rPr>
+                <w:rFonts w:ascii="Calibri" w:hAnsi="Calibri" w:cs="Calibri"/>
+                <w:color w:val="000000"/>
+                <w:sz w:val="22"/>
+              </w:rPr>
+              <w:t>1</w:t>
+            </w:r>
+            <w:r>
+              <w:rPr>
+                <w:rFonts w:ascii="Calibri" w:hAnsi="Calibri" w:cs="Calibri"/>
+                <w:color w:val="000000"/>
+                <w:sz w:val="22"/>
+              </w:rPr>
+              <w:t>3</w:t>
+            </w:r>
+            <w:r>
+              <w:rPr>
+                <w:rFonts w:ascii="Calibri" w:hAnsi="Calibri" w:cs="Calibri"/>
+                <w:color w:val="000000"/>
+                <w:sz w:val="22"/>
+              </w:rPr>
+              <w:t>.1</w:t>
+            </w:r>
+            <w:r>
+              <w:rPr>
+                <w:rFonts w:ascii="Calibri" w:hAnsi="Calibri" w:cs="Calibri"/>
+                <w:color w:val="000000"/>
+                <w:sz w:val="22"/>
+              </w:rPr>
+              <w:t>.1</w:t>
+            </w:r>
           </w:p>
         </w:tc>
         <w:tc>
@@ -16721,6 +16859,14 @@
                 <w:color w:val="000000"/>
               </w:rPr>
             </w:pPr>
+            <w:r>
+              <w:rPr>
+                <w:rFonts w:ascii="Calibri" w:hAnsi="Calibri" w:cs="Calibri"/>
+                <w:color w:val="000000"/>
+                <w:sz w:val="22"/>
+              </w:rPr>
+              <w:t xml:space="preserve">        View House Information</w:t>
+            </w:r>
           </w:p>
         </w:tc>
         <w:tc>
@@ -16738,6 +16884,14 @@
                 <w:color w:val="000000"/>
               </w:rPr>
             </w:pPr>
+            <w:r>
+              <w:rPr>
+                <w:rFonts w:ascii="Calibri" w:hAnsi="Calibri" w:cs="Calibri"/>
+                <w:color w:val="000000"/>
+                <w:sz w:val="22"/>
+              </w:rPr>
+              <w:t>Simple</w:t>
+            </w:r>
           </w:p>
         </w:tc>
         <w:tc>
@@ -16757,6 +16911,14 @@
                 <w:color w:val="000000"/>
               </w:rPr>
             </w:pPr>
+            <w:r>
+              <w:rPr>
+                <w:rFonts w:ascii="Calibri" w:hAnsi="Calibri" w:cs="Calibri"/>
+                <w:color w:val="000000"/>
+                <w:sz w:val="22"/>
+              </w:rPr>
+              <w:t>2</w:t>
+            </w:r>
           </w:p>
         </w:tc>
       </w:tr>

</xml_diff>

<commit_message>
[Angular] (Staff/dashboard) word changes
</commit_message>
<xml_diff>
--- a/Documentation/Report2_Project Management Plan.docx
+++ b/Documentation/Report2_Project Management Plan.docx
@@ -16590,7 +16590,7 @@
                 <w:color w:val="000000"/>
                 <w:sz w:val="22"/>
               </w:rPr>
-              <w:t>3</w:t>
+              <w:t>4</w:t>
             </w:r>
             <w:r>
               <w:rPr>
@@ -16747,7 +16747,7 @@
                 <w:color w:val="000000"/>
                 <w:sz w:val="22"/>
               </w:rPr>
-              <w:t>3</w:t>
+              <w:t>4</w:t>
             </w:r>
             <w:r>
               <w:rPr>
@@ -16888,7 +16888,7 @@
                 <w:color w:val="000000"/>
                 <w:sz w:val="22"/>
               </w:rPr>
-              <w:t>3</w:t>
+              <w:t>4</w:t>
             </w:r>
             <w:r>
               <w:rPr>
@@ -17037,7 +17037,7 @@
                 <w:color w:val="000000"/>
                 <w:sz w:val="22"/>
               </w:rPr>
-              <w:t>3</w:t>
+              <w:t>4</w:t>
             </w:r>
             <w:r>
               <w:rPr>
@@ -17186,7 +17186,7 @@
                 <w:color w:val="000000"/>
                 <w:sz w:val="22"/>
               </w:rPr>
-              <w:t>3</w:t>
+              <w:t>4</w:t>
             </w:r>
             <w:r>
               <w:rPr>
@@ -17335,7 +17335,7 @@
                 <w:color w:val="000000"/>
                 <w:sz w:val="22"/>
               </w:rPr>
-              <w:t>3</w:t>
+              <w:t>4</w:t>
             </w:r>
             <w:r>
               <w:rPr>
@@ -17484,7 +17484,7 @@
                 <w:color w:val="000000"/>
                 <w:sz w:val="22"/>
               </w:rPr>
-              <w:t>3</w:t>
+              <w:t>4</w:t>
             </w:r>
             <w:r>
               <w:rPr>
@@ -17625,7 +17625,7 @@
                 <w:color w:val="000000"/>
                 <w:sz w:val="22"/>
               </w:rPr>
-              <w:t>3</w:t>
+              <w:t>4</w:t>
             </w:r>
             <w:r>
               <w:rPr>
@@ -17774,7 +17774,7 @@
                 <w:color w:val="000000"/>
                 <w:sz w:val="22"/>
               </w:rPr>
-              <w:t>3</w:t>
+              <w:t>4</w:t>
             </w:r>
             <w:r>
               <w:rPr>
@@ -17923,7 +17923,7 @@
                 <w:color w:val="000000"/>
                 <w:sz w:val="22"/>
               </w:rPr>
-              <w:t>3</w:t>
+              <w:t>4</w:t>
             </w:r>
             <w:r>
               <w:rPr>
@@ -18072,7 +18072,7 @@
                 <w:color w:val="000000"/>
                 <w:sz w:val="22"/>
               </w:rPr>
-              <w:t>3</w:t>
+              <w:t>4</w:t>
             </w:r>
             <w:r>
               <w:rPr>
@@ -18221,7 +18221,7 @@
                 <w:color w:val="000000"/>
                 <w:sz w:val="22"/>
               </w:rPr>
-              <w:t>3</w:t>
+              <w:t>4</w:t>
             </w:r>
             <w:r>
               <w:rPr>
@@ -18378,7 +18378,7 @@
                 <w:color w:val="000000"/>
                 <w:sz w:val="22"/>
               </w:rPr>
-              <w:t>4</w:t>
+              <w:t>5</w:t>
             </w:r>
           </w:p>
         </w:tc>
@@ -18505,7 +18505,7 @@
                 <w:color w:val="000000"/>
                 <w:sz w:val="22"/>
               </w:rPr>
-              <w:t>4</w:t>
+              <w:t>5</w:t>
             </w:r>
             <w:r>
               <w:rPr>
@@ -18532,6 +18532,14 @@
                 <w:color w:val="000000"/>
               </w:rPr>
             </w:pPr>
+            <w:r>
+              <w:rPr>
+                <w:rFonts w:ascii="Calibri" w:hAnsi="Calibri" w:cs="Calibri"/>
+                <w:color w:val="000000"/>
+                <w:sz w:val="22"/>
+              </w:rPr>
+              <w:t xml:space="preserve">    </w:t>
+            </w:r>
             <w:r>
               <w:rPr>
                 <w:rFonts w:ascii="Calibri" w:hAnsi="Calibri" w:cs="Calibri"/>
@@ -18647,8 +18655,441 @@
                 <w:color w:val="000000"/>
                 <w:sz w:val="22"/>
               </w:rPr>
+              <w:t>5</w:t>
+            </w:r>
+            <w:r>
+              <w:rPr>
+                <w:rFonts w:ascii="Calibri" w:hAnsi="Calibri" w:cs="Calibri"/>
+                <w:color w:val="000000"/>
+                <w:sz w:val="22"/>
+              </w:rPr>
+              <w:t>.2</w:t>
+            </w:r>
+          </w:p>
+        </w:tc>
+        <w:tc>
+          <w:tcPr>
+            <w:tcW w:w="5299" w:type="dxa"/>
+            <w:tcBorders>
+              <w:bottom w:val="single" w:sz="4" w:space="0" w:color="auto"/>
+            </w:tcBorders>
+          </w:tcPr>
+          <w:p>
+            <w:pPr>
+              <w:spacing w:line="254" w:lineRule="auto"/>
+              <w:rPr>
+                <w:rFonts w:ascii="Calibri" w:hAnsi="Calibri" w:cs="Calibri"/>
+                <w:color w:val="000000"/>
+              </w:rPr>
+            </w:pPr>
+            <w:r>
+              <w:rPr>
+                <w:rFonts w:ascii="Calibri" w:hAnsi="Calibri" w:cs="Calibri"/>
+                <w:color w:val="000000"/>
+                <w:sz w:val="22"/>
+              </w:rPr>
+              <w:t xml:space="preserve">    </w:t>
+            </w:r>
+            <w:r>
+              <w:rPr>
+                <w:rFonts w:ascii="Calibri" w:hAnsi="Calibri" w:cs="Calibri"/>
+                <w:color w:val="000000"/>
+                <w:sz w:val="22"/>
+              </w:rPr>
+              <w:t>Approve/Reject Sign Up Request</w:t>
+            </w:r>
+          </w:p>
+        </w:tc>
+        <w:tc>
+          <w:tcPr>
+            <w:tcW w:w="1276" w:type="dxa"/>
+            <w:tcBorders>
+              <w:bottom w:val="single" w:sz="4" w:space="0" w:color="auto"/>
+            </w:tcBorders>
+          </w:tcPr>
+          <w:p>
+            <w:pPr>
+              <w:spacing w:line="254" w:lineRule="auto"/>
+              <w:rPr>
+                <w:rFonts w:ascii="Calibri" w:hAnsi="Calibri" w:cs="Calibri"/>
+                <w:color w:val="000000"/>
+              </w:rPr>
+            </w:pPr>
+            <w:r>
+              <w:rPr>
+                <w:rFonts w:ascii="Calibri" w:hAnsi="Calibri" w:cs="Calibri"/>
+                <w:color w:val="000000"/>
+                <w:sz w:val="22"/>
+              </w:rPr>
+              <w:t>Medium</w:t>
+            </w:r>
+          </w:p>
+        </w:tc>
+        <w:tc>
+          <w:tcPr>
+            <w:tcW w:w="1275" w:type="dxa"/>
+            <w:tcBorders>
+              <w:bottom w:val="single" w:sz="4" w:space="0" w:color="auto"/>
+            </w:tcBorders>
+          </w:tcPr>
+          <w:p>
+            <w:pPr>
+              <w:spacing w:line="254" w:lineRule="auto"/>
+              <w:ind w:left="33"/>
+              <w:jc w:val="center"/>
+              <w:rPr>
+                <w:rFonts w:ascii="Calibri" w:hAnsi="Calibri" w:cs="Calibri"/>
+                <w:color w:val="000000"/>
+              </w:rPr>
+            </w:pPr>
+            <w:r>
+              <w:rPr>
+                <w:rFonts w:ascii="Calibri" w:hAnsi="Calibri" w:cs="Calibri"/>
+                <w:color w:val="000000"/>
+                <w:sz w:val="22"/>
+              </w:rPr>
               <w:t>4</w:t>
             </w:r>
+          </w:p>
+        </w:tc>
+      </w:tr>
+      <w:tr>
+        <w:trPr>
+          <w:trHeight w:val="454"/>
+        </w:trPr>
+        <w:tc>
+          <w:tcPr>
+            <w:tcW w:w="938" w:type="dxa"/>
+            <w:tcBorders>
+              <w:bottom w:val="single" w:sz="4" w:space="0" w:color="auto"/>
+            </w:tcBorders>
+          </w:tcPr>
+          <w:p>
+            <w:pPr>
+              <w:spacing w:line="254" w:lineRule="auto"/>
+              <w:ind w:left="33"/>
+              <w:jc w:val="center"/>
+              <w:rPr>
+                <w:rFonts w:ascii="Calibri" w:hAnsi="Calibri" w:cs="Calibri"/>
+                <w:color w:val="000000"/>
+              </w:rPr>
+            </w:pPr>
+            <w:r>
+              <w:rPr>
+                <w:rFonts w:ascii="Calibri" w:hAnsi="Calibri" w:cs="Calibri"/>
+                <w:b/>
+                <w:bCs/>
+                <w:i/>
+                <w:iCs/>
+                <w:color w:val="000000"/>
+                <w:sz w:val="22"/>
+              </w:rPr>
+              <w:t>1</w:t>
+            </w:r>
+            <w:r>
+              <w:rPr>
+                <w:rFonts w:ascii="Calibri" w:hAnsi="Calibri" w:cs="Calibri"/>
+                <w:b/>
+                <w:bCs/>
+                <w:i/>
+                <w:iCs/>
+                <w:color w:val="000000"/>
+                <w:sz w:val="22"/>
+              </w:rPr>
+              <w:t>6</w:t>
+            </w:r>
+          </w:p>
+        </w:tc>
+        <w:tc>
+          <w:tcPr>
+            <w:tcW w:w="5299" w:type="dxa"/>
+            <w:tcBorders>
+              <w:bottom w:val="single" w:sz="4" w:space="0" w:color="auto"/>
+            </w:tcBorders>
+          </w:tcPr>
+          <w:p>
+            <w:pPr>
+              <w:spacing w:line="254" w:lineRule="auto"/>
+              <w:rPr>
+                <w:rFonts w:ascii="Calibri" w:hAnsi="Calibri" w:cs="Calibri"/>
+                <w:color w:val="000000"/>
+              </w:rPr>
+            </w:pPr>
+            <w:r>
+              <w:rPr>
+                <w:rFonts w:ascii="Calibri" w:hAnsi="Calibri" w:cs="Calibri"/>
+                <w:b/>
+                <w:bCs/>
+                <w:i/>
+                <w:iCs/>
+                <w:color w:val="000000"/>
+                <w:sz w:val="22"/>
+              </w:rPr>
+              <w:t xml:space="preserve">STAFF </w:t>
+            </w:r>
+            <w:r>
+              <w:rPr>
+                <w:rFonts w:ascii="Calibri" w:hAnsi="Calibri" w:cs="Calibri"/>
+                <w:b/>
+                <w:bCs/>
+                <w:i/>
+                <w:iCs/>
+                <w:color w:val="000000"/>
+                <w:sz w:val="22"/>
+              </w:rPr>
+              <w:t>–</w:t>
+            </w:r>
+            <w:r>
+              <w:rPr>
+                <w:rFonts w:ascii="Calibri" w:hAnsi="Calibri" w:cs="Calibri"/>
+                <w:b/>
+                <w:bCs/>
+                <w:i/>
+                <w:iCs/>
+                <w:color w:val="000000"/>
+                <w:sz w:val="22"/>
+              </w:rPr>
+              <w:t xml:space="preserve"> </w:t>
+            </w:r>
+            <w:r>
+              <w:rPr>
+                <w:rFonts w:ascii="Calibri" w:hAnsi="Calibri" w:cs="Calibri"/>
+                <w:b/>
+                <w:bCs/>
+                <w:i/>
+                <w:iCs/>
+                <w:color w:val="000000"/>
+                <w:sz w:val="22"/>
+              </w:rPr>
+              <w:t>Manage Orders</w:t>
+            </w:r>
+          </w:p>
+        </w:tc>
+        <w:tc>
+          <w:tcPr>
+            <w:tcW w:w="1276" w:type="dxa"/>
+            <w:tcBorders>
+              <w:bottom w:val="single" w:sz="4" w:space="0" w:color="auto"/>
+            </w:tcBorders>
+          </w:tcPr>
+          <w:p>
+            <w:pPr>
+              <w:spacing w:line="254" w:lineRule="auto"/>
+              <w:rPr>
+                <w:rFonts w:ascii="Calibri" w:hAnsi="Calibri" w:cs="Calibri"/>
+                <w:color w:val="000000"/>
+              </w:rPr>
+            </w:pPr>
+          </w:p>
+        </w:tc>
+        <w:tc>
+          <w:tcPr>
+            <w:tcW w:w="1275" w:type="dxa"/>
+            <w:tcBorders>
+              <w:bottom w:val="single" w:sz="4" w:space="0" w:color="auto"/>
+            </w:tcBorders>
+          </w:tcPr>
+          <w:p>
+            <w:pPr>
+              <w:spacing w:line="254" w:lineRule="auto"/>
+              <w:ind w:left="33"/>
+              <w:jc w:val="center"/>
+              <w:rPr>
+                <w:rFonts w:ascii="Calibri" w:hAnsi="Calibri" w:cs="Calibri"/>
+                <w:color w:val="000000"/>
+              </w:rPr>
+            </w:pPr>
+            <w:r>
+              <w:rPr>
+                <w:rFonts w:ascii="Calibri" w:hAnsi="Calibri" w:cs="Calibri"/>
+                <w:b/>
+                <w:bCs/>
+                <w:color w:val="000000"/>
+                <w:sz w:val="22"/>
+              </w:rPr>
+              <w:t>0</w:t>
+            </w:r>
+          </w:p>
+        </w:tc>
+      </w:tr>
+      <w:tr>
+        <w:trPr>
+          <w:trHeight w:val="454"/>
+        </w:trPr>
+        <w:tc>
+          <w:tcPr>
+            <w:tcW w:w="938" w:type="dxa"/>
+            <w:tcBorders>
+              <w:bottom w:val="single" w:sz="4" w:space="0" w:color="auto"/>
+            </w:tcBorders>
+          </w:tcPr>
+          <w:p>
+            <w:pPr>
+              <w:spacing w:line="254" w:lineRule="auto"/>
+              <w:ind w:left="33"/>
+              <w:jc w:val="center"/>
+              <w:rPr>
+                <w:rFonts w:ascii="Calibri" w:hAnsi="Calibri" w:cs="Calibri"/>
+                <w:color w:val="000000"/>
+              </w:rPr>
+            </w:pPr>
+            <w:r>
+              <w:rPr>
+                <w:rFonts w:ascii="Calibri" w:hAnsi="Calibri" w:cs="Calibri"/>
+                <w:color w:val="000000"/>
+                <w:sz w:val="22"/>
+              </w:rPr>
+              <w:t>1</w:t>
+            </w:r>
+            <w:r>
+              <w:rPr>
+                <w:rFonts w:ascii="Calibri" w:hAnsi="Calibri" w:cs="Calibri"/>
+                <w:color w:val="000000"/>
+                <w:sz w:val="22"/>
+              </w:rPr>
+              <w:t>6</w:t>
+            </w:r>
+            <w:r>
+              <w:rPr>
+                <w:rFonts w:ascii="Calibri" w:hAnsi="Calibri" w:cs="Calibri"/>
+                <w:color w:val="000000"/>
+                <w:sz w:val="22"/>
+              </w:rPr>
+              <w:t>.1</w:t>
+            </w:r>
+          </w:p>
+        </w:tc>
+        <w:tc>
+          <w:tcPr>
+            <w:tcW w:w="5299" w:type="dxa"/>
+            <w:tcBorders>
+              <w:bottom w:val="single" w:sz="4" w:space="0" w:color="auto"/>
+            </w:tcBorders>
+          </w:tcPr>
+          <w:p>
+            <w:pPr>
+              <w:spacing w:line="254" w:lineRule="auto"/>
+              <w:rPr>
+                <w:rFonts w:ascii="Calibri" w:hAnsi="Calibri" w:cs="Calibri"/>
+                <w:color w:val="000000"/>
+              </w:rPr>
+            </w:pPr>
+            <w:r>
+              <w:rPr>
+                <w:rFonts w:ascii="Calibri" w:hAnsi="Calibri" w:cs="Calibri"/>
+                <w:color w:val="000000"/>
+                <w:sz w:val="22"/>
+              </w:rPr>
+              <w:t xml:space="preserve">    </w:t>
+            </w:r>
+            <w:r>
+              <w:rPr>
+                <w:rFonts w:ascii="Calibri" w:hAnsi="Calibri" w:cs="Calibri"/>
+                <w:color w:val="000000"/>
+                <w:sz w:val="22"/>
+              </w:rPr>
+              <w:t xml:space="preserve">View </w:t>
+            </w:r>
+            <w:r>
+              <w:rPr>
+                <w:rFonts w:ascii="Calibri" w:hAnsi="Calibri" w:cs="Calibri"/>
+                <w:color w:val="000000"/>
+                <w:sz w:val="22"/>
+              </w:rPr>
+              <w:t>Numerical Statistics</w:t>
+            </w:r>
+          </w:p>
+        </w:tc>
+        <w:tc>
+          <w:tcPr>
+            <w:tcW w:w="1276" w:type="dxa"/>
+            <w:tcBorders>
+              <w:bottom w:val="single" w:sz="4" w:space="0" w:color="auto"/>
+            </w:tcBorders>
+          </w:tcPr>
+          <w:p>
+            <w:pPr>
+              <w:spacing w:line="254" w:lineRule="auto"/>
+              <w:rPr>
+                <w:rFonts w:ascii="Calibri" w:hAnsi="Calibri" w:cs="Calibri"/>
+                <w:color w:val="000000"/>
+              </w:rPr>
+            </w:pPr>
+            <w:r>
+              <w:rPr>
+                <w:rFonts w:ascii="Calibri" w:hAnsi="Calibri" w:cs="Calibri"/>
+                <w:color w:val="000000"/>
+                <w:sz w:val="22"/>
+              </w:rPr>
+              <w:t>Medium</w:t>
+            </w:r>
+          </w:p>
+        </w:tc>
+        <w:tc>
+          <w:tcPr>
+            <w:tcW w:w="1275" w:type="dxa"/>
+            <w:tcBorders>
+              <w:bottom w:val="single" w:sz="4" w:space="0" w:color="auto"/>
+            </w:tcBorders>
+          </w:tcPr>
+          <w:p>
+            <w:pPr>
+              <w:spacing w:line="254" w:lineRule="auto"/>
+              <w:ind w:left="33"/>
+              <w:jc w:val="center"/>
+              <w:rPr>
+                <w:rFonts w:ascii="Calibri" w:hAnsi="Calibri" w:cs="Calibri"/>
+                <w:color w:val="000000"/>
+              </w:rPr>
+            </w:pPr>
+            <w:r>
+              <w:rPr>
+                <w:rFonts w:ascii="Calibri" w:hAnsi="Calibri" w:cs="Calibri"/>
+                <w:color w:val="000000"/>
+                <w:sz w:val="22"/>
+              </w:rPr>
+              <w:t>4</w:t>
+            </w:r>
+          </w:p>
+        </w:tc>
+      </w:tr>
+      <w:tr>
+        <w:trPr>
+          <w:trHeight w:val="454"/>
+        </w:trPr>
+        <w:tc>
+          <w:tcPr>
+            <w:tcW w:w="938" w:type="dxa"/>
+            <w:tcBorders>
+              <w:bottom w:val="single" w:sz="4" w:space="0" w:color="auto"/>
+            </w:tcBorders>
+          </w:tcPr>
+          <w:p>
+            <w:pPr>
+              <w:spacing w:line="254" w:lineRule="auto"/>
+              <w:ind w:left="33"/>
+              <w:jc w:val="center"/>
+              <w:rPr>
+                <w:rFonts w:ascii="Calibri" w:hAnsi="Calibri" w:cs="Calibri"/>
+                <w:color w:val="000000"/>
+              </w:rPr>
+            </w:pPr>
+            <w:r>
+              <w:rPr>
+                <w:rFonts w:ascii="Calibri" w:hAnsi="Calibri" w:cs="Calibri"/>
+                <w:color w:val="000000"/>
+                <w:sz w:val="22"/>
+              </w:rPr>
+              <w:t>1</w:t>
+            </w:r>
+            <w:r>
+              <w:rPr>
+                <w:rFonts w:ascii="Calibri" w:hAnsi="Calibri" w:cs="Calibri"/>
+                <w:color w:val="000000"/>
+                <w:sz w:val="22"/>
+              </w:rPr>
+              <w:t>6</w:t>
+            </w:r>
             <w:r>
               <w:rPr>
                 <w:rFonts w:ascii="Calibri" w:hAnsi="Calibri" w:cs="Calibri"/>
@@ -18680,7 +19121,7 @@
                 <w:color w:val="000000"/>
                 <w:sz w:val="22"/>
               </w:rPr>
-              <w:t>Approve/Reject Sign Up Request</w:t>
+              <w:t xml:space="preserve">    View Graphical Statistics</w:t>
             </w:r>
           </w:p>
         </w:tc>
@@ -18732,7 +19173,7 @@
                 <w:color w:val="000000"/>
                 <w:sz w:val="22"/>
               </w:rPr>
-              <w:t>4</w:t>
+              <w:t>6</w:t>
             </w:r>
           </w:p>
         </w:tc>

</xml_diff>

<commit_message>
[Document] Report 2 & 4
</commit_message>
<xml_diff>
--- a/Documentation/Report2_Project Management Plan.docx
+++ b/Documentation/Report2_Project Management Plan.docx
@@ -2530,6 +2530,12 @@
                 <w:rFonts w:asciiTheme="minorHAnsi" w:hAnsiTheme="minorHAnsi" w:cstheme="minorHAnsi"/>
               </w:rPr>
               <w:t>Tools &amp; Infrastructure</w:t>
+            </w:r>
+            <w:r>
+              <w:rPr>
+                <w:rFonts w:asciiTheme="minorHAnsi" w:hAnsiTheme="minorHAnsi" w:cstheme="minorHAnsi"/>
+              </w:rPr>
+              <w:t>; Project Deliverables</w:t>
             </w:r>
           </w:p>
         </w:tc>
@@ -24459,7 +24465,6 @@
           <w:p>
             <w:pPr>
               <w:spacing w:line="254" w:lineRule="auto"/>
-              <w:ind w:left="33"/>
               <w:rPr>
                 <w:rFonts w:asciiTheme="minorHAnsi" w:hAnsiTheme="minorHAnsi" w:cstheme="minorHAnsi"/>
                 <w:bCs/>
@@ -24608,26 +24613,25 @@
                 <w:sz w:val="22"/>
                 <w:szCs w:val="22"/>
               </w:rPr>
+              <w:lastRenderedPageBreak/>
               <w:t>Requirements</w:t>
             </w:r>
-          </w:p>
-          <w:p>
-            <w:pPr>
-              <w:spacing w:line="254" w:lineRule="auto"/>
-              <w:ind w:left="33"/>
-              <w:rPr>
-                <w:rFonts w:asciiTheme="minorHAnsi" w:hAnsiTheme="minorHAnsi" w:cstheme="minorHAnsi"/>
-                <w:bCs/>
-                <w:sz w:val="22"/>
-              </w:rPr>
-            </w:pPr>
-            <w:r>
-              <w:rPr>
-                <w:rFonts w:asciiTheme="minorHAnsi" w:hAnsiTheme="minorHAnsi" w:cstheme="minorHAnsi"/>
-                <w:color w:val="000000"/>
-                <w:sz w:val="22"/>
-              </w:rPr>
-              <w:lastRenderedPageBreak/>
+            <w:r>
+              <w:rPr>
+                <w:rFonts w:asciiTheme="minorHAnsi" w:hAnsiTheme="minorHAnsi" w:cstheme="minorHAnsi"/>
+                <w:color w:val="000000"/>
+                <w:sz w:val="22"/>
+                <w:szCs w:val="22"/>
+              </w:rPr>
+              <w:br/>
+            </w:r>
+            <w:r>
+              <w:rPr>
+                <w:rFonts w:asciiTheme="minorHAnsi" w:hAnsiTheme="minorHAnsi" w:cstheme="minorHAnsi"/>
+                <w:color w:val="000000"/>
+                <w:sz w:val="22"/>
+                <w:szCs w:val="22"/>
+              </w:rPr>
               <w:t>Business Rules</w:t>
             </w:r>
           </w:p>
@@ -24773,22 +24777,21 @@
               </w:rPr>
               <w:t>Plan and Schedule</w:t>
             </w:r>
-          </w:p>
-          <w:p>
-            <w:pPr>
-              <w:spacing w:line="254" w:lineRule="auto"/>
-              <w:ind w:left="33"/>
-              <w:rPr>
-                <w:rFonts w:asciiTheme="minorHAnsi" w:hAnsiTheme="minorHAnsi" w:cstheme="minorHAnsi"/>
-                <w:bCs/>
-                <w:sz w:val="22"/>
-              </w:rPr>
-            </w:pPr>
-            <w:r>
-              <w:rPr>
-                <w:rFonts w:asciiTheme="minorHAnsi" w:hAnsiTheme="minorHAnsi" w:cstheme="minorHAnsi"/>
-                <w:color w:val="000000"/>
-                <w:sz w:val="22"/>
+            <w:r>
+              <w:rPr>
+                <w:rFonts w:asciiTheme="minorHAnsi" w:hAnsiTheme="minorHAnsi" w:cstheme="minorHAnsi"/>
+                <w:color w:val="000000"/>
+                <w:sz w:val="22"/>
+                <w:szCs w:val="22"/>
+              </w:rPr>
+              <w:br/>
+            </w:r>
+            <w:r>
+              <w:rPr>
+                <w:rFonts w:asciiTheme="minorHAnsi" w:hAnsiTheme="minorHAnsi" w:cstheme="minorHAnsi"/>
+                <w:color w:val="000000"/>
+                <w:sz w:val="22"/>
+                <w:szCs w:val="22"/>
               </w:rPr>
               <w:t>Report 2</w:t>
             </w:r>
@@ -24884,17 +24887,14 @@
               </w:rPr>
               <w:t>System Design</w:t>
             </w:r>
-          </w:p>
-          <w:p>
-            <w:pPr>
-              <w:pStyle w:val="NormalWeb"/>
-              <w:spacing w:before="0" w:beforeAutospacing="0" w:after="0" w:afterAutospacing="0"/>
+            <w:r>
               <w:rPr>
                 <w:rFonts w:asciiTheme="minorHAnsi" w:hAnsiTheme="minorHAnsi" w:cstheme="minorHAnsi"/>
                 <w:sz w:val="22"/>
                 <w:szCs w:val="22"/>
               </w:rPr>
-            </w:pPr>
+              <w:br/>
+            </w:r>
             <w:r>
               <w:rPr>
                 <w:rFonts w:asciiTheme="minorHAnsi" w:hAnsiTheme="minorHAnsi" w:cstheme="minorHAnsi"/>
@@ -24908,7 +24908,6 @@
           <w:p>
             <w:pPr>
               <w:spacing w:line="254" w:lineRule="auto"/>
-              <w:ind w:left="33"/>
               <w:rPr>
                 <w:rFonts w:asciiTheme="minorHAnsi" w:hAnsiTheme="minorHAnsi" w:cstheme="minorHAnsi"/>
                 <w:bCs/>
@@ -25080,6 +25079,22 @@
                 <w:color w:val="000000"/>
                 <w:sz w:val="22"/>
               </w:rPr>
+              <w:t>Code &amp; Implement</w:t>
+            </w:r>
+            <w:r>
+              <w:rPr>
+                <w:rFonts w:asciiTheme="minorHAnsi" w:hAnsiTheme="minorHAnsi" w:cstheme="minorHAnsi"/>
+                <w:color w:val="000000"/>
+                <w:sz w:val="22"/>
+              </w:rPr>
+              <w:br/>
+            </w:r>
+            <w:r>
+              <w:rPr>
+                <w:rFonts w:asciiTheme="minorHAnsi" w:hAnsiTheme="minorHAnsi" w:cstheme="minorHAnsi"/>
+                <w:color w:val="000000"/>
+                <w:sz w:val="22"/>
+              </w:rPr>
               <w:t>Iteration</w:t>
             </w:r>
             <w:r>
@@ -25145,19 +25160,17 @@
                 <w:sz w:val="22"/>
                 <w:szCs w:val="22"/>
               </w:rPr>
-              <w:t>Coding</w:t>
-            </w:r>
-          </w:p>
-          <w:p>
-            <w:pPr>
-              <w:pStyle w:val="NormalWeb"/>
-              <w:spacing w:before="0" w:beforeAutospacing="0" w:after="0" w:afterAutospacing="0"/>
-              <w:rPr>
-                <w:rFonts w:asciiTheme="minorHAnsi" w:hAnsiTheme="minorHAnsi" w:cstheme="minorHAnsi"/>
+              <w:t>Cod</w:t>
+            </w:r>
+            <w:r>
+              <w:rPr>
+                <w:rFonts w:asciiTheme="minorHAnsi" w:hAnsiTheme="minorHAnsi" w:cstheme="minorHAnsi"/>
+                <w:color w:val="000000"/>
                 <w:sz w:val="22"/>
                 <w:szCs w:val="22"/>
               </w:rPr>
-            </w:pPr>
+              <w:t>e</w:t>
+            </w:r>
             <w:r>
               <w:rPr>
                 <w:rFonts w:asciiTheme="minorHAnsi" w:hAnsiTheme="minorHAnsi" w:cstheme="minorHAnsi"/>
@@ -25165,23 +25178,52 @@
                 <w:sz w:val="22"/>
                 <w:szCs w:val="22"/>
               </w:rPr>
-              <w:t>Unit Testing</w:t>
-            </w:r>
-          </w:p>
-          <w:p>
-            <w:pPr>
-              <w:rPr>
-                <w:rFonts w:asciiTheme="minorHAnsi" w:hAnsiTheme="minorHAnsi" w:cstheme="minorHAnsi"/>
-                <w:sz w:val="22"/>
-              </w:rPr>
-            </w:pPr>
-            <w:r>
-              <w:rPr>
-                <w:rFonts w:asciiTheme="minorHAnsi" w:hAnsiTheme="minorHAnsi" w:cstheme="minorHAnsi"/>
-                <w:color w:val="000000"/>
-                <w:sz w:val="22"/>
-              </w:rPr>
-              <w:t>Integration Testing</w:t>
+              <w:br/>
+            </w:r>
+            <w:r>
+              <w:rPr>
+                <w:rFonts w:asciiTheme="minorHAnsi" w:hAnsiTheme="minorHAnsi" w:cstheme="minorHAnsi"/>
+                <w:color w:val="000000"/>
+                <w:sz w:val="22"/>
+                <w:szCs w:val="22"/>
+              </w:rPr>
+              <w:t>Unit Test</w:t>
+            </w:r>
+            <w:r>
+              <w:rPr>
+                <w:rFonts w:asciiTheme="minorHAnsi" w:hAnsiTheme="minorHAnsi" w:cstheme="minorHAnsi"/>
+                <w:color w:val="000000"/>
+                <w:sz w:val="22"/>
+                <w:szCs w:val="22"/>
+              </w:rPr>
+              <w:br/>
+            </w:r>
+            <w:r>
+              <w:rPr>
+                <w:rFonts w:asciiTheme="minorHAnsi" w:hAnsiTheme="minorHAnsi" w:cstheme="minorHAnsi"/>
+                <w:color w:val="000000"/>
+                <w:sz w:val="22"/>
+                <w:szCs w:val="22"/>
+              </w:rPr>
+              <w:t>Integration Test</w:t>
+            </w:r>
+            <w:r>
+              <w:rPr>
+                <w:rFonts w:asciiTheme="minorHAnsi" w:hAnsiTheme="minorHAnsi" w:cstheme="minorHAnsi"/>
+                <w:color w:val="000000"/>
+                <w:sz w:val="22"/>
+                <w:szCs w:val="22"/>
+              </w:rPr>
+              <w:br/>
+            </w:r>
+            <w:r>
+              <w:rPr>
+                <w:rFonts w:asciiTheme="minorHAnsi" w:hAnsiTheme="minorHAnsi" w:cstheme="minorHAnsi"/>
+                <w:color w:val="000000"/>
+                <w:sz w:val="22"/>
+                <w:szCs w:val="22"/>
+              </w:rPr>
+              <w:t>System Test</w:t>
             </w:r>
           </w:p>
         </w:tc>
@@ -25235,15 +25277,23 @@
                 <w:color w:val="000000"/>
                 <w:sz w:val="22"/>
               </w:rPr>
-              <w:t>Iteration</w:t>
-            </w:r>
-            <w:r>
-              <w:rPr>
-                <w:rFonts w:asciiTheme="minorHAnsi" w:hAnsiTheme="minorHAnsi" w:cstheme="minorHAnsi"/>
-                <w:color w:val="000000"/>
-                <w:sz w:val="22"/>
-              </w:rPr>
-              <w:t xml:space="preserve"> 2</w:t>
+              <w:t>Code &amp; Implement</w:t>
+            </w:r>
+            <w:r>
+              <w:rPr>
+                <w:rFonts w:asciiTheme="minorHAnsi" w:hAnsiTheme="minorHAnsi" w:cstheme="minorHAnsi"/>
+                <w:color w:val="000000"/>
+                <w:sz w:val="22"/>
+              </w:rPr>
+              <w:br/>
+            </w:r>
+            <w:r>
+              <w:rPr>
+                <w:rFonts w:asciiTheme="minorHAnsi" w:hAnsiTheme="minorHAnsi" w:cstheme="minorHAnsi"/>
+                <w:color w:val="000000"/>
+                <w:sz w:val="22"/>
+              </w:rPr>
+              <w:t>Iteration 2</w:t>
             </w:r>
           </w:p>
         </w:tc>
@@ -25267,31 +25317,7 @@
                 <w:color w:val="000000"/>
                 <w:sz w:val="22"/>
               </w:rPr>
-              <w:t>18</w:t>
-            </w:r>
-            <w:r>
-              <w:rPr>
-                <w:rFonts w:asciiTheme="minorHAnsi" w:hAnsiTheme="minorHAnsi" w:cstheme="minorHAnsi"/>
-                <w:color w:val="000000"/>
-                <w:sz w:val="22"/>
-              </w:rPr>
-              <w:t>/1</w:t>
-            </w:r>
-            <w:r>
-              <w:rPr>
-                <w:rFonts w:asciiTheme="minorHAnsi" w:hAnsiTheme="minorHAnsi" w:cstheme="minorHAnsi"/>
-                <w:color w:val="000000"/>
-                <w:sz w:val="22"/>
-              </w:rPr>
-              <w:t>2</w:t>
-            </w:r>
-            <w:r>
-              <w:rPr>
-                <w:rFonts w:asciiTheme="minorHAnsi" w:hAnsiTheme="minorHAnsi" w:cstheme="minorHAnsi"/>
-                <w:color w:val="000000"/>
-                <w:sz w:val="22"/>
-              </w:rPr>
-              <w:t>/2022</w:t>
+              <w:t>18/12/2022</w:t>
             </w:r>
           </w:p>
         </w:tc>
@@ -25301,58 +25327,62 @@
           </w:tcPr>
           <w:p>
             <w:pPr>
-              <w:pStyle w:val="NormalWeb"/>
-              <w:spacing w:before="0" w:beforeAutospacing="0" w:after="0" w:afterAutospacing="0"/>
-              <w:rPr>
-                <w:rFonts w:asciiTheme="minorHAnsi" w:hAnsiTheme="minorHAnsi" w:cstheme="minorHAnsi"/>
-                <w:sz w:val="22"/>
-                <w:szCs w:val="22"/>
-              </w:rPr>
-            </w:pPr>
-            <w:r>
-              <w:rPr>
-                <w:rFonts w:asciiTheme="minorHAnsi" w:hAnsiTheme="minorHAnsi" w:cstheme="minorHAnsi"/>
-                <w:color w:val="000000"/>
-                <w:sz w:val="22"/>
-                <w:szCs w:val="22"/>
-              </w:rPr>
-              <w:t>Coding</w:t>
-            </w:r>
-          </w:p>
-          <w:p>
-            <w:pPr>
-              <w:pStyle w:val="NormalWeb"/>
-              <w:spacing w:before="0" w:beforeAutospacing="0" w:after="0" w:afterAutospacing="0"/>
-              <w:rPr>
-                <w:rFonts w:asciiTheme="minorHAnsi" w:hAnsiTheme="minorHAnsi" w:cstheme="minorHAnsi"/>
-                <w:sz w:val="22"/>
-                <w:szCs w:val="22"/>
-              </w:rPr>
-            </w:pPr>
-            <w:r>
-              <w:rPr>
-                <w:rFonts w:asciiTheme="minorHAnsi" w:hAnsiTheme="minorHAnsi" w:cstheme="minorHAnsi"/>
-                <w:color w:val="000000"/>
-                <w:sz w:val="22"/>
-                <w:szCs w:val="22"/>
-              </w:rPr>
-              <w:t>Unit Testing</w:t>
-            </w:r>
-          </w:p>
-          <w:p>
-            <w:pPr>
-              <w:rPr>
-                <w:rFonts w:asciiTheme="minorHAnsi" w:hAnsiTheme="minorHAnsi" w:cstheme="minorHAnsi"/>
-                <w:sz w:val="22"/>
-              </w:rPr>
-            </w:pPr>
-            <w:r>
-              <w:rPr>
-                <w:rFonts w:asciiTheme="minorHAnsi" w:hAnsiTheme="minorHAnsi" w:cstheme="minorHAnsi"/>
-                <w:color w:val="000000"/>
-                <w:sz w:val="22"/>
-              </w:rPr>
-              <w:t>Integration Testing</w:t>
+              <w:rPr>
+                <w:rFonts w:asciiTheme="minorHAnsi" w:hAnsiTheme="minorHAnsi" w:cstheme="minorHAnsi"/>
+                <w:sz w:val="22"/>
+              </w:rPr>
+            </w:pPr>
+            <w:r>
+              <w:rPr>
+                <w:rFonts w:asciiTheme="minorHAnsi" w:hAnsiTheme="minorHAnsi" w:cstheme="minorHAnsi"/>
+                <w:color w:val="000000"/>
+                <w:sz w:val="22"/>
+              </w:rPr>
+              <w:t>Cod</w:t>
+            </w:r>
+            <w:r>
+              <w:rPr>
+                <w:rFonts w:asciiTheme="minorHAnsi" w:hAnsiTheme="minorHAnsi" w:cstheme="minorHAnsi"/>
+                <w:color w:val="000000"/>
+                <w:sz w:val="22"/>
+              </w:rPr>
+              <w:t>e</w:t>
+            </w:r>
+            <w:r>
+              <w:rPr>
+                <w:rFonts w:asciiTheme="minorHAnsi" w:hAnsiTheme="minorHAnsi" w:cstheme="minorHAnsi"/>
+                <w:color w:val="000000"/>
+                <w:sz w:val="22"/>
+              </w:rPr>
+              <w:br/>
+              <w:t>Unit Test</w:t>
+            </w:r>
+            <w:r>
+              <w:rPr>
+                <w:rFonts w:asciiTheme="minorHAnsi" w:hAnsiTheme="minorHAnsi" w:cstheme="minorHAnsi"/>
+                <w:color w:val="000000"/>
+                <w:sz w:val="22"/>
+              </w:rPr>
+              <w:br/>
+              <w:t>Integration Test</w:t>
+            </w:r>
+            <w:r>
+              <w:rPr>
+                <w:rFonts w:asciiTheme="minorHAnsi" w:hAnsiTheme="minorHAnsi" w:cstheme="minorHAnsi"/>
+                <w:color w:val="000000"/>
+                <w:sz w:val="22"/>
+              </w:rPr>
+              <w:br/>
+              <w:t>System Test</w:t>
+            </w:r>
+            <w:r>
+              <w:rPr>
+                <w:rFonts w:asciiTheme="minorHAnsi" w:hAnsiTheme="minorHAnsi" w:cstheme="minorHAnsi"/>
+                <w:color w:val="000000"/>
+                <w:sz w:val="22"/>
+              </w:rPr>
+              <w:br/>
+              <w:t>User Acceptance Test</w:t>
             </w:r>
           </w:p>
         </w:tc>
@@ -27191,6 +27221,7 @@
         <w:rPr>
           <w:rFonts w:asciiTheme="minorHAnsi" w:hAnsiTheme="minorHAnsi" w:cstheme="minorHAnsi"/>
         </w:rPr>
+        <w:lastRenderedPageBreak/>
         <w:t xml:space="preserve">5. </w:t>
       </w:r>
       <w:r>
@@ -27391,7 +27422,6 @@
                 <w:bCs/>
                 <w:sz w:val="22"/>
               </w:rPr>
-              <w:lastRenderedPageBreak/>
               <w:t>Daily Meeting</w:t>
             </w:r>
           </w:p>
@@ -28908,7 +28938,21 @@
                 <w:rFonts w:asciiTheme="minorHAnsi" w:hAnsiTheme="minorHAnsi" w:cstheme="minorHAnsi"/>
                 <w:sz w:val="22"/>
               </w:rPr>
-              <w:t xml:space="preserve"> (FrontEnd)</w:t>
+              <w:t xml:space="preserve"> (Front</w:t>
+            </w:r>
+            <w:r>
+              <w:rPr>
+                <w:rFonts w:asciiTheme="minorHAnsi" w:hAnsiTheme="minorHAnsi" w:cstheme="minorHAnsi"/>
+                <w:sz w:val="22"/>
+              </w:rPr>
+              <w:t>-e</w:t>
+            </w:r>
+            <w:r>
+              <w:rPr>
+                <w:rFonts w:asciiTheme="minorHAnsi" w:hAnsiTheme="minorHAnsi" w:cstheme="minorHAnsi"/>
+                <w:sz w:val="22"/>
+              </w:rPr>
+              <w:t>nd)</w:t>
             </w:r>
             <w:r>
               <w:rPr>
@@ -28929,14 +28973,35 @@
                 <w:rFonts w:asciiTheme="minorHAnsi" w:hAnsiTheme="minorHAnsi" w:cstheme="minorHAnsi"/>
                 <w:sz w:val="22"/>
               </w:rPr>
-              <w:t xml:space="preserve">C# .NET 5 </w:t>
-            </w:r>
-            <w:r>
-              <w:rPr>
-                <w:rFonts w:asciiTheme="minorHAnsi" w:hAnsiTheme="minorHAnsi" w:cstheme="minorHAnsi"/>
-                <w:sz w:val="22"/>
-              </w:rPr>
-              <w:t>(BackEnd)</w:t>
+              <w:t>ASP</w:t>
+            </w:r>
+            <w:r>
+              <w:rPr>
+                <w:rFonts w:asciiTheme="minorHAnsi" w:hAnsiTheme="minorHAnsi" w:cstheme="minorHAnsi"/>
+                <w:sz w:val="22"/>
+              </w:rPr>
+              <w:t xml:space="preserve">.NET 5 </w:t>
+            </w:r>
+            <w:r>
+              <w:rPr>
+                <w:rFonts w:asciiTheme="minorHAnsi" w:hAnsiTheme="minorHAnsi" w:cstheme="minorHAnsi"/>
+                <w:sz w:val="22"/>
+              </w:rPr>
+              <w:t>(Back</w:t>
+            </w:r>
+            <w:r>
+              <w:rPr>
+                <w:rFonts w:asciiTheme="minorHAnsi" w:hAnsiTheme="minorHAnsi" w:cstheme="minorHAnsi"/>
+                <w:sz w:val="22"/>
+              </w:rPr>
+              <w:t>-e</w:t>
+            </w:r>
+            <w:r>
+              <w:rPr>
+                <w:rFonts w:asciiTheme="minorHAnsi" w:hAnsiTheme="minorHAnsi" w:cstheme="minorHAnsi"/>
+                <w:sz w:val="22"/>
+              </w:rPr>
+              <w:t>nd)</w:t>
             </w:r>
           </w:p>
         </w:tc>
@@ -28989,6 +29054,13 @@
               </w:rPr>
               <w:t xml:space="preserve">Microsoft SQL Server </w:t>
             </w:r>
+            <w:r>
+              <w:rPr>
+                <w:rFonts w:asciiTheme="minorHAnsi" w:hAnsiTheme="minorHAnsi" w:cstheme="minorHAnsi"/>
+                <w:sz w:val="22"/>
+              </w:rPr>
+              <w:t>2019</w:t>
+            </w:r>
           </w:p>
         </w:tc>
       </w:tr>
@@ -29509,6 +29581,104 @@
                 <w:sz w:val="22"/>
               </w:rPr>
               <w:t>MkCert; MobaXterm</w:t>
+            </w:r>
+          </w:p>
+        </w:tc>
+      </w:tr>
+      <w:tr>
+        <w:trPr>
+          <w:trHeight w:val="397"/>
+        </w:trPr>
+        <w:tc>
+          <w:tcPr>
+            <w:tcW w:w="2410" w:type="dxa"/>
+          </w:tcPr>
+          <w:p>
+            <w:pPr>
+              <w:rPr>
+                <w:rFonts w:asciiTheme="minorHAnsi" w:hAnsiTheme="minorHAnsi" w:cstheme="minorHAnsi"/>
+                <w:b/>
+                <w:bCs/>
+                <w:sz w:val="22"/>
+              </w:rPr>
+            </w:pPr>
+            <w:r>
+              <w:rPr>
+                <w:rFonts w:asciiTheme="minorHAnsi" w:hAnsiTheme="minorHAnsi" w:cstheme="minorHAnsi"/>
+                <w:b/>
+                <w:bCs/>
+                <w:sz w:val="22"/>
+              </w:rPr>
+              <w:t>Communication tools</w:t>
+            </w:r>
+          </w:p>
+        </w:tc>
+        <w:tc>
+          <w:tcPr>
+            <w:tcW w:w="6237" w:type="dxa"/>
+          </w:tcPr>
+          <w:p>
+            <w:pPr>
+              <w:rPr>
+                <w:rFonts w:asciiTheme="minorHAnsi" w:hAnsiTheme="minorHAnsi" w:cstheme="minorHAnsi"/>
+                <w:sz w:val="22"/>
+              </w:rPr>
+            </w:pPr>
+            <w:r>
+              <w:rPr>
+                <w:rFonts w:asciiTheme="minorHAnsi" w:hAnsiTheme="minorHAnsi" w:cstheme="minorHAnsi"/>
+                <w:sz w:val="22"/>
+              </w:rPr>
+              <w:t>Discord; Facebook; Messenger; Google Meet; Zalo</w:t>
+            </w:r>
+          </w:p>
+        </w:tc>
+      </w:tr>
+      <w:tr>
+        <w:trPr>
+          <w:trHeight w:val="397"/>
+        </w:trPr>
+        <w:tc>
+          <w:tcPr>
+            <w:tcW w:w="2410" w:type="dxa"/>
+          </w:tcPr>
+          <w:p>
+            <w:pPr>
+              <w:rPr>
+                <w:rFonts w:asciiTheme="minorHAnsi" w:hAnsiTheme="minorHAnsi" w:cstheme="minorHAnsi"/>
+                <w:b/>
+                <w:bCs/>
+                <w:sz w:val="22"/>
+              </w:rPr>
+            </w:pPr>
+            <w:r>
+              <w:rPr>
+                <w:rFonts w:asciiTheme="minorHAnsi" w:hAnsiTheme="minorHAnsi" w:cstheme="minorHAnsi"/>
+                <w:b/>
+                <w:bCs/>
+                <w:sz w:val="22"/>
+              </w:rPr>
+              <w:t>Test tools</w:t>
+            </w:r>
+          </w:p>
+        </w:tc>
+        <w:tc>
+          <w:tcPr>
+            <w:tcW w:w="6237" w:type="dxa"/>
+          </w:tcPr>
+          <w:p>
+            <w:pPr>
+              <w:rPr>
+                <w:rFonts w:asciiTheme="minorHAnsi" w:hAnsiTheme="minorHAnsi" w:cstheme="minorHAnsi"/>
+                <w:sz w:val="22"/>
+              </w:rPr>
+            </w:pPr>
+            <w:r>
+              <w:rPr>
+                <w:rFonts w:asciiTheme="minorHAnsi" w:hAnsiTheme="minorHAnsi" w:cstheme="minorHAnsi"/>
+                <w:sz w:val="22"/>
+              </w:rPr>
+              <w:t>NUnit; Postman</w:t>
             </w:r>
           </w:p>
         </w:tc>

</xml_diff>

<commit_message>
[Document] Changes from Teacher
</commit_message>
<xml_diff>
--- a/Documentation/Report2_Project Management Plan.docx
+++ b/Documentation/Report2_Project Management Plan.docx
@@ -24834,6 +24834,28 @@
                 <w:sz w:val="22"/>
               </w:rPr>
             </w:pPr>
+            <w:r>
+              <w:rPr>
+                <w:rFonts w:asciiTheme="minorHAnsi" w:hAnsiTheme="minorHAnsi" w:cstheme="minorHAnsi"/>
+                <w:sz w:val="22"/>
+              </w:rPr>
+              <w:t>Project Schedule</w:t>
+            </w:r>
+          </w:p>
+          <w:p>
+            <w:pPr>
+              <w:rPr>
+                <w:rFonts w:asciiTheme="minorHAnsi" w:hAnsiTheme="minorHAnsi" w:cstheme="minorHAnsi"/>
+                <w:sz w:val="22"/>
+              </w:rPr>
+            </w:pPr>
+            <w:r>
+              <w:rPr>
+                <w:rFonts w:asciiTheme="minorHAnsi" w:hAnsiTheme="minorHAnsi" w:cstheme="minorHAnsi"/>
+                <w:sz w:val="22"/>
+              </w:rPr>
+              <w:t>Project Management Plan</w:t>
+            </w:r>
           </w:p>
         </w:tc>
       </w:tr>
@@ -24993,6 +25015,15 @@
               </w:rPr>
               <w:t>Architectural Design</w:t>
             </w:r>
+            <w:r>
+              <w:rPr>
+                <w:rFonts w:asciiTheme="minorHAnsi" w:hAnsiTheme="minorHAnsi" w:cstheme="minorHAnsi"/>
+                <w:color w:val="000000"/>
+                <w:sz w:val="22"/>
+                <w:szCs w:val="22"/>
+              </w:rPr>
+              <w:t xml:space="preserve"> &amp; Detail Design</w:t>
+            </w:r>
           </w:p>
           <w:p>
             <w:pPr>
@@ -25011,23 +25042,16 @@
                 <w:sz w:val="22"/>
                 <w:szCs w:val="22"/>
               </w:rPr>
-              <w:t>Database Design</w:t>
-            </w:r>
-          </w:p>
-          <w:p>
-            <w:pPr>
-              <w:rPr>
-                <w:rFonts w:asciiTheme="minorHAnsi" w:hAnsiTheme="minorHAnsi" w:cstheme="minorHAnsi"/>
-                <w:sz w:val="22"/>
-              </w:rPr>
-            </w:pPr>
-            <w:r>
-              <w:rPr>
-                <w:rFonts w:asciiTheme="minorHAnsi" w:hAnsiTheme="minorHAnsi" w:cstheme="minorHAnsi"/>
-                <w:color w:val="000000"/>
-                <w:sz w:val="22"/>
-              </w:rPr>
-              <w:t>Etc.</w:t>
+              <w:t>Database Desig</w:t>
+            </w:r>
+            <w:r>
+              <w:rPr>
+                <w:rFonts w:asciiTheme="minorHAnsi" w:hAnsiTheme="minorHAnsi" w:cstheme="minorHAnsi"/>
+                <w:color w:val="000000"/>
+                <w:sz w:val="22"/>
+                <w:szCs w:val="22"/>
+              </w:rPr>
+              <w:t>n</w:t>
             </w:r>
           </w:p>
         </w:tc>
@@ -25209,24 +25233,6 @@
               </w:rPr>
               <w:t>Integration Test</w:t>
             </w:r>
-            <w:r>
-              <w:rPr>
-                <w:rFonts w:asciiTheme="minorHAnsi" w:hAnsiTheme="minorHAnsi" w:cstheme="minorHAnsi"/>
-                <w:color w:val="000000"/>
-                <w:sz w:val="22"/>
-                <w:szCs w:val="22"/>
-              </w:rPr>
-              <w:br/>
-            </w:r>
-            <w:r>
-              <w:rPr>
-                <w:rFonts w:asciiTheme="minorHAnsi" w:hAnsiTheme="minorHAnsi" w:cstheme="minorHAnsi"/>
-                <w:color w:val="000000"/>
-                <w:sz w:val="22"/>
-                <w:szCs w:val="22"/>
-              </w:rPr>
-              <w:t>System Test</w:t>
-            </w:r>
           </w:p>
         </w:tc>
       </w:tr>
@@ -25548,6 +25554,36 @@
                 <w:sz w:val="22"/>
               </w:rPr>
             </w:pPr>
+            <w:r>
+              <w:rPr>
+                <w:rFonts w:asciiTheme="minorHAnsi" w:hAnsiTheme="minorHAnsi" w:cstheme="minorHAnsi"/>
+                <w:sz w:val="22"/>
+              </w:rPr>
+              <w:t>Final Report</w:t>
+            </w:r>
+          </w:p>
+          <w:p>
+            <w:pPr>
+              <w:rPr>
+                <w:rFonts w:asciiTheme="minorHAnsi" w:hAnsiTheme="minorHAnsi" w:cstheme="minorHAnsi"/>
+                <w:sz w:val="22"/>
+              </w:rPr>
+            </w:pPr>
+            <w:r>
+              <w:rPr>
+                <w:rFonts w:asciiTheme="minorHAnsi" w:hAnsiTheme="minorHAnsi" w:cstheme="minorHAnsi"/>
+                <w:sz w:val="22"/>
+              </w:rPr>
+              <w:t>User Guides</w:t>
+            </w:r>
+            <w:r>
+              <w:rPr>
+                <w:rFonts w:asciiTheme="minorHAnsi" w:hAnsiTheme="minorHAnsi" w:cstheme="minorHAnsi"/>
+                <w:sz w:val="22"/>
+              </w:rPr>
+              <w:br/>
+              <w:t>Presentation Slides</w:t>
+            </w:r>
           </w:p>
         </w:tc>
       </w:tr>

</xml_diff>